<commit_message>
Contratos de las tareas 9 y 10
mas nuevos diagramas de secuencia
</commit_message>
<xml_diff>
--- a/Analisis/Analisis Casos de Uso/Analisis_Casos_de_Uso.docx
+++ b/Analisis/Analisis Casos de Uso/Analisis_Casos_de_Uso.docx
@@ -11085,45 +11085,26 @@
           </w:tcPr>
           <w:p>
             <w:pPr>
-              <w:rPr>
-                <w:sz w:val="24"/>
-                <w:szCs w:val="24"/>
-              </w:rPr>
-            </w:pPr>
-            <w:r>
-              <w:rPr>
-                <w:sz w:val="24"/>
-                <w:szCs w:val="24"/>
-              </w:rPr>
-              <w:t>REQ</w:t>
-            </w:r>
-            <w:r>
-              <w:rPr>
-                <w:sz w:val="24"/>
-                <w:szCs w:val="24"/>
-              </w:rPr>
-              <w:t>28, REQ29, REQ30, REQ31, REQ32</w:t>
-            </w:r>
-            <w:r>
-              <w:rPr>
-                <w:sz w:val="24"/>
-                <w:szCs w:val="24"/>
-              </w:rPr>
-              <w:t>,</w:t>
-            </w:r>
-            <w:r>
-              <w:rPr>
-                <w:sz w:val="24"/>
-                <w:szCs w:val="24"/>
-              </w:rPr>
-              <w:t xml:space="preserve"> REQ33,</w:t>
-            </w:r>
-            <w:r>
-              <w:rPr>
-                <w:sz w:val="24"/>
-                <w:szCs w:val="24"/>
-              </w:rPr>
-              <w:t xml:space="preserve"> REQ34, REQ35, REQ36, REQ37, REQ38.</w:t>
+              <w:spacing w:line="252" w:lineRule="auto"/>
+              <w:jc w:val="both"/>
+              <w:rPr>
+                <w:sz w:val="24"/>
+                <w:szCs w:val="24"/>
+              </w:rPr>
+            </w:pPr>
+            <w:r>
+              <w:rPr>
+                <w:sz w:val="24"/>
+                <w:szCs w:val="24"/>
+              </w:rPr>
+              <w:t>REQ01, REQ02, REQ04, REQ28, REQ29, REQ31</w:t>
+            </w:r>
+            <w:r>
+              <w:rPr>
+                <w:sz w:val="24"/>
+                <w:szCs w:val="24"/>
+              </w:rPr>
+              <w:t>.</w:t>
             </w:r>
           </w:p>
         </w:tc>
@@ -12549,25 +12530,22 @@
           </w:tcPr>
           <w:p>
             <w:pPr>
-              <w:rPr>
-                <w:sz w:val="24"/>
-                <w:szCs w:val="24"/>
-              </w:rPr>
-            </w:pPr>
-            <w:r>
-              <w:rPr>
-                <w:sz w:val="24"/>
-                <w:szCs w:val="24"/>
-              </w:rPr>
-              <w:t xml:space="preserve">REQ22, </w:t>
-            </w:r>
-            <w:r>
-              <w:rPr>
-                <w:sz w:val="24"/>
-                <w:szCs w:val="24"/>
-              </w:rPr>
-              <w:t>REQ23, REQ24, REQ25, REQ26, REQ27</w:t>
-            </w:r>
+              <w:spacing w:line="252" w:lineRule="auto"/>
+              <w:jc w:val="both"/>
+              <w:rPr>
+                <w:sz w:val="24"/>
+                <w:szCs w:val="24"/>
+              </w:rPr>
+            </w:pPr>
+            <w:r>
+              <w:rPr>
+                <w:sz w:val="24"/>
+                <w:szCs w:val="24"/>
+              </w:rPr>
+              <w:t>REQ01, REQ02, REQ03, REQ22, REQ28</w:t>
+            </w:r>
+            <w:bookmarkStart w:id="29" w:name="_GoBack"/>
+            <w:bookmarkEnd w:id="29"/>
             <w:r>
               <w:rPr>
                 <w:sz w:val="24"/>
@@ -12611,7 +12589,7 @@
           <w:color w:val="auto"/>
         </w:rPr>
       </w:pPr>
-      <w:bookmarkStart w:id="29" w:name="_Toc393444072"/>
+      <w:bookmarkStart w:id="30" w:name="_Toc393444072"/>
       <w:r>
         <w:rPr>
           <w:rFonts w:asciiTheme="minorHAnsi" w:hAnsiTheme="minorHAnsi"/>
@@ -12636,7 +12614,7 @@
         </w:rPr>
         <w:t>.2. Curso Normal de los Eventos:</w:t>
       </w:r>
-      <w:bookmarkEnd w:id="29"/>
+      <w:bookmarkEnd w:id="30"/>
     </w:p>
     <w:tbl>
       <w:tblPr>
@@ -13524,7 +13502,7 @@
           <w:color w:val="auto"/>
         </w:rPr>
       </w:pPr>
-      <w:bookmarkStart w:id="30" w:name="_Toc393444073"/>
+      <w:bookmarkStart w:id="31" w:name="_Toc393444073"/>
       <w:r>
         <w:rPr>
           <w:rFonts w:asciiTheme="minorHAnsi" w:hAnsiTheme="minorHAnsi"/>
@@ -13549,7 +13527,7 @@
         </w:rPr>
         <w:t>.3. Curso Alternativo de los Eventos:</w:t>
       </w:r>
-      <w:bookmarkEnd w:id="30"/>
+      <w:bookmarkEnd w:id="31"/>
     </w:p>
     <w:tbl>
       <w:tblPr>
@@ -13774,7 +13752,7 @@
           <w:szCs w:val="28"/>
         </w:rPr>
       </w:pPr>
-      <w:bookmarkStart w:id="31" w:name="_Toc393444074"/>
+      <w:bookmarkStart w:id="32" w:name="_Toc393444074"/>
       <w:r>
         <w:rPr>
           <w:rFonts w:asciiTheme="minorHAnsi" w:hAnsiTheme="minorHAnsi"/>
@@ -13795,7 +13773,7 @@
         </w:rPr>
         <w:t>:</w:t>
       </w:r>
-      <w:bookmarkEnd w:id="31"/>
+      <w:bookmarkEnd w:id="32"/>
     </w:p>
     <w:p>
       <w:pPr>
@@ -13807,7 +13785,7 @@
           <w:color w:val="auto"/>
         </w:rPr>
       </w:pPr>
-      <w:bookmarkStart w:id="32" w:name="_Toc393444075"/>
+      <w:bookmarkStart w:id="33" w:name="_Toc393444075"/>
       <w:r>
         <w:rPr>
           <w:rFonts w:asciiTheme="minorHAnsi" w:hAnsiTheme="minorHAnsi"/>
@@ -13832,7 +13810,7 @@
         </w:rPr>
         <w:t>.1. Descripción:</w:t>
       </w:r>
-      <w:bookmarkEnd w:id="32"/>
+      <w:bookmarkEnd w:id="33"/>
     </w:p>
     <w:tbl>
       <w:tblPr>
@@ -14405,7 +14383,7 @@
           <w:color w:val="auto"/>
         </w:rPr>
       </w:pPr>
-      <w:bookmarkStart w:id="33" w:name="_Toc393444076"/>
+      <w:bookmarkStart w:id="34" w:name="_Toc393444076"/>
       <w:r>
         <w:rPr>
           <w:rFonts w:asciiTheme="minorHAnsi" w:hAnsiTheme="minorHAnsi"/>
@@ -14431,7 +14409,7 @@
         </w:rPr>
         <w:t>.2. Curso Normal de los Eventos:</w:t>
       </w:r>
-      <w:bookmarkEnd w:id="33"/>
+      <w:bookmarkEnd w:id="34"/>
     </w:p>
     <w:tbl>
       <w:tblPr>
@@ -14887,7 +14865,7 @@
           <w:color w:val="auto"/>
         </w:rPr>
       </w:pPr>
-      <w:bookmarkStart w:id="34" w:name="_Toc393444077"/>
+      <w:bookmarkStart w:id="35" w:name="_Toc393444077"/>
       <w:r>
         <w:rPr>
           <w:rFonts w:asciiTheme="minorHAnsi" w:hAnsiTheme="minorHAnsi"/>
@@ -14912,7 +14890,7 @@
         </w:rPr>
         <w:t>.3. Curso Alternativo de los Eventos:</w:t>
       </w:r>
-      <w:bookmarkEnd w:id="34"/>
+      <w:bookmarkEnd w:id="35"/>
     </w:p>
     <w:tbl>
       <w:tblPr>
@@ -15130,7 +15108,7 @@
           <w:szCs w:val="28"/>
         </w:rPr>
       </w:pPr>
-      <w:bookmarkStart w:id="35" w:name="_Toc393444078"/>
+      <w:bookmarkStart w:id="36" w:name="_Toc393444078"/>
       <w:r>
         <w:rPr>
           <w:rFonts w:asciiTheme="minorHAnsi" w:hAnsiTheme="minorHAnsi"/>
@@ -15181,7 +15159,7 @@
         </w:rPr>
         <w:t>:</w:t>
       </w:r>
-      <w:bookmarkEnd w:id="35"/>
+      <w:bookmarkEnd w:id="36"/>
     </w:p>
     <w:p>
       <w:pPr>
@@ -15193,7 +15171,7 @@
           <w:color w:val="auto"/>
         </w:rPr>
       </w:pPr>
-      <w:bookmarkStart w:id="36" w:name="_Toc393444079"/>
+      <w:bookmarkStart w:id="37" w:name="_Toc393444079"/>
       <w:r>
         <w:rPr>
           <w:rFonts w:asciiTheme="minorHAnsi" w:hAnsiTheme="minorHAnsi"/>
@@ -15218,7 +15196,7 @@
         </w:rPr>
         <w:t>.1. Descripción:</w:t>
       </w:r>
-      <w:bookmarkEnd w:id="36"/>
+      <w:bookmarkEnd w:id="37"/>
     </w:p>
     <w:tbl>
       <w:tblPr>
@@ -15917,7 +15895,7 @@
           <w:color w:val="auto"/>
         </w:rPr>
       </w:pPr>
-      <w:bookmarkStart w:id="37" w:name="_Toc393444080"/>
+      <w:bookmarkStart w:id="38" w:name="_Toc393444080"/>
       <w:r>
         <w:rPr>
           <w:rFonts w:asciiTheme="minorHAnsi" w:hAnsiTheme="minorHAnsi"/>
@@ -15942,7 +15920,7 @@
         </w:rPr>
         <w:t>.2. Curso Normal de los Eventos:</w:t>
       </w:r>
-      <w:bookmarkEnd w:id="37"/>
+      <w:bookmarkEnd w:id="38"/>
     </w:p>
     <w:tbl>
       <w:tblPr>
@@ -16741,7 +16719,7 @@
           <w:color w:val="auto"/>
         </w:rPr>
       </w:pPr>
-      <w:bookmarkStart w:id="38" w:name="_Toc393444081"/>
+      <w:bookmarkStart w:id="39" w:name="_Toc393444081"/>
       <w:r>
         <w:rPr>
           <w:rFonts w:asciiTheme="minorHAnsi" w:hAnsiTheme="minorHAnsi"/>
@@ -16766,7 +16744,7 @@
         </w:rPr>
         <w:t>.3. Curso Alternativo de los Eventos:</w:t>
       </w:r>
-      <w:bookmarkEnd w:id="38"/>
+      <w:bookmarkEnd w:id="39"/>
     </w:p>
     <w:tbl>
       <w:tblPr>
@@ -17175,7 +17153,7 @@
           <w:szCs w:val="28"/>
         </w:rPr>
       </w:pPr>
-      <w:bookmarkStart w:id="39" w:name="_Toc393444082"/>
+      <w:bookmarkStart w:id="40" w:name="_Toc393444082"/>
       <w:r>
         <w:rPr>
           <w:rFonts w:asciiTheme="minorHAnsi" w:hAnsiTheme="minorHAnsi"/>
@@ -17196,7 +17174,7 @@
         </w:rPr>
         <w:t>:</w:t>
       </w:r>
-      <w:bookmarkEnd w:id="39"/>
+      <w:bookmarkEnd w:id="40"/>
     </w:p>
     <w:p>
       <w:pPr>
@@ -17208,7 +17186,7 @@
           <w:color w:val="auto"/>
         </w:rPr>
       </w:pPr>
-      <w:bookmarkStart w:id="40" w:name="_Toc393444083"/>
+      <w:bookmarkStart w:id="41" w:name="_Toc393444083"/>
       <w:r>
         <w:rPr>
           <w:rFonts w:asciiTheme="minorHAnsi" w:hAnsiTheme="minorHAnsi"/>
@@ -17233,7 +17211,7 @@
         </w:rPr>
         <w:t>.1. Descripción:</w:t>
       </w:r>
-      <w:bookmarkEnd w:id="40"/>
+      <w:bookmarkEnd w:id="41"/>
     </w:p>
     <w:tbl>
       <w:tblPr>
@@ -17661,7 +17639,7 @@
           <w:color w:val="auto"/>
         </w:rPr>
       </w:pPr>
-      <w:bookmarkStart w:id="41" w:name="_Toc393444084"/>
+      <w:bookmarkStart w:id="42" w:name="_Toc393444084"/>
       <w:r>
         <w:rPr>
           <w:rFonts w:asciiTheme="minorHAnsi" w:hAnsiTheme="minorHAnsi"/>
@@ -17686,7 +17664,7 @@
         </w:rPr>
         <w:t>.2. Curso Normal de los Eventos:</w:t>
       </w:r>
-      <w:bookmarkEnd w:id="41"/>
+      <w:bookmarkEnd w:id="42"/>
     </w:p>
     <w:tbl>
       <w:tblPr>
@@ -18010,7 +17988,7 @@
           <w:color w:val="auto"/>
         </w:rPr>
       </w:pPr>
-      <w:bookmarkStart w:id="42" w:name="_Toc393444085"/>
+      <w:bookmarkStart w:id="43" w:name="_Toc393444085"/>
       <w:r>
         <w:rPr>
           <w:rFonts w:asciiTheme="minorHAnsi" w:hAnsiTheme="minorHAnsi"/>
@@ -18035,7 +18013,7 @@
         </w:rPr>
         <w:t>.3. Curso Alternativo de los Eventos:</w:t>
       </w:r>
-      <w:bookmarkEnd w:id="42"/>
+      <w:bookmarkEnd w:id="43"/>
     </w:p>
     <w:tbl>
       <w:tblPr>
@@ -18126,7 +18104,7 @@
           <w:szCs w:val="28"/>
         </w:rPr>
       </w:pPr>
-      <w:bookmarkStart w:id="43" w:name="_Toc393444086"/>
+      <w:bookmarkStart w:id="44" w:name="_Toc393444086"/>
       <w:r>
         <w:rPr>
           <w:rFonts w:asciiTheme="minorHAnsi" w:hAnsiTheme="minorHAnsi"/>
@@ -18167,7 +18145,7 @@
         </w:rPr>
         <w:t>:</w:t>
       </w:r>
-      <w:bookmarkEnd w:id="43"/>
+      <w:bookmarkEnd w:id="44"/>
     </w:p>
     <w:p>
       <w:pPr>
@@ -18179,7 +18157,7 @@
           <w:color w:val="auto"/>
         </w:rPr>
       </w:pPr>
-      <w:bookmarkStart w:id="44" w:name="_Toc393444087"/>
+      <w:bookmarkStart w:id="45" w:name="_Toc393444087"/>
       <w:r>
         <w:rPr>
           <w:rFonts w:asciiTheme="minorHAnsi" w:hAnsiTheme="minorHAnsi"/>
@@ -18204,7 +18182,7 @@
         </w:rPr>
         <w:t>.1. Descripción:</w:t>
       </w:r>
-      <w:bookmarkEnd w:id="44"/>
+      <w:bookmarkEnd w:id="45"/>
     </w:p>
     <w:tbl>
       <w:tblPr>
@@ -18774,14 +18752,35 @@
                 <w:sz w:val="24"/>
                 <w:szCs w:val="24"/>
               </w:rPr>
-              <w:t xml:space="preserve">REQ34, REQ35, REQ36, REQ37, REQ38, </w:t>
-            </w:r>
-            <w:r>
-              <w:rPr>
-                <w:sz w:val="24"/>
-                <w:szCs w:val="24"/>
-              </w:rPr>
-              <w:t>REQ45, REQ46, REQ47, REQ48.</w:t>
+              <w:t>REQ</w:t>
+            </w:r>
+            <w:r>
+              <w:rPr>
+                <w:sz w:val="24"/>
+                <w:szCs w:val="24"/>
+              </w:rPr>
+              <w:t>50, REQ51, REQ52,</w:t>
+            </w:r>
+            <w:r>
+              <w:rPr>
+                <w:sz w:val="24"/>
+                <w:szCs w:val="24"/>
+              </w:rPr>
+              <w:t xml:space="preserve"> </w:t>
+            </w:r>
+            <w:r>
+              <w:rPr>
+                <w:sz w:val="24"/>
+                <w:szCs w:val="24"/>
+              </w:rPr>
+              <w:t>REQ53</w:t>
+            </w:r>
+            <w:r>
+              <w:rPr>
+                <w:sz w:val="24"/>
+                <w:szCs w:val="24"/>
+              </w:rPr>
+              <w:t>.</w:t>
             </w:r>
           </w:p>
         </w:tc>
@@ -18798,7 +18797,7 @@
           <w:color w:val="auto"/>
         </w:rPr>
       </w:pPr>
-      <w:bookmarkStart w:id="45" w:name="_Toc393444088"/>
+      <w:bookmarkStart w:id="46" w:name="_Toc393444088"/>
       <w:r>
         <w:rPr>
           <w:rFonts w:asciiTheme="minorHAnsi" w:hAnsiTheme="minorHAnsi"/>
@@ -18823,7 +18822,7 @@
         </w:rPr>
         <w:t>.2. Curso Normal de los Eventos:</w:t>
       </w:r>
-      <w:bookmarkEnd w:id="45"/>
+      <w:bookmarkEnd w:id="46"/>
     </w:p>
     <w:tbl>
       <w:tblPr>
@@ -19366,7 +19365,7 @@
           <w:color w:val="auto"/>
         </w:rPr>
       </w:pPr>
-      <w:bookmarkStart w:id="46" w:name="_Toc393444089"/>
+      <w:bookmarkStart w:id="47" w:name="_Toc393444089"/>
       <w:r>
         <w:rPr>
           <w:rFonts w:asciiTheme="minorHAnsi" w:hAnsiTheme="minorHAnsi"/>
@@ -19391,7 +19390,7 @@
         </w:rPr>
         <w:t>.3. Curso Alternativo de los Eventos:</w:t>
       </w:r>
-      <w:bookmarkEnd w:id="46"/>
+      <w:bookmarkEnd w:id="47"/>
     </w:p>
     <w:tbl>
       <w:tblPr>
@@ -19588,7 +19587,7 @@
           <w:szCs w:val="28"/>
         </w:rPr>
       </w:pPr>
-      <w:bookmarkStart w:id="47" w:name="_Toc393444090"/>
+      <w:bookmarkStart w:id="48" w:name="_Toc393444090"/>
       <w:r>
         <w:rPr>
           <w:rFonts w:asciiTheme="minorHAnsi" w:hAnsiTheme="minorHAnsi"/>
@@ -19630,7 +19629,7 @@
         </w:rPr>
         <w:t>:</w:t>
       </w:r>
-      <w:bookmarkEnd w:id="47"/>
+      <w:bookmarkEnd w:id="48"/>
     </w:p>
     <w:p>
       <w:pPr>
@@ -19642,7 +19641,7 @@
           <w:color w:val="auto"/>
         </w:rPr>
       </w:pPr>
-      <w:bookmarkStart w:id="48" w:name="_Toc393444091"/>
+      <w:bookmarkStart w:id="49" w:name="_Toc393444091"/>
       <w:r>
         <w:rPr>
           <w:rFonts w:asciiTheme="minorHAnsi" w:hAnsiTheme="minorHAnsi"/>
@@ -19667,7 +19666,7 @@
         </w:rPr>
         <w:t>.1. Descripción:</w:t>
       </w:r>
-      <w:bookmarkEnd w:id="48"/>
+      <w:bookmarkEnd w:id="49"/>
     </w:p>
     <w:tbl>
       <w:tblPr>
@@ -20158,7 +20157,7 @@
           <w:color w:val="auto"/>
         </w:rPr>
       </w:pPr>
-      <w:bookmarkStart w:id="49" w:name="_Toc393444092"/>
+      <w:bookmarkStart w:id="50" w:name="_Toc393444092"/>
       <w:r>
         <w:rPr>
           <w:rFonts w:asciiTheme="minorHAnsi" w:hAnsiTheme="minorHAnsi"/>
@@ -20183,7 +20182,7 @@
         </w:rPr>
         <w:t>.2. Curso Normal de los Eventos:</w:t>
       </w:r>
-      <w:bookmarkEnd w:id="49"/>
+      <w:bookmarkEnd w:id="50"/>
     </w:p>
     <w:tbl>
       <w:tblPr>
@@ -20807,7 +20806,7 @@
           <w:color w:val="auto"/>
         </w:rPr>
       </w:pPr>
-      <w:bookmarkStart w:id="50" w:name="_Toc393444093"/>
+      <w:bookmarkStart w:id="51" w:name="_Toc393444093"/>
       <w:r>
         <w:rPr>
           <w:rFonts w:asciiTheme="minorHAnsi" w:hAnsiTheme="minorHAnsi"/>
@@ -20832,7 +20831,7 @@
         </w:rPr>
         <w:t>.3. Curso Alternativo de los Eventos:</w:t>
       </w:r>
-      <w:bookmarkEnd w:id="50"/>
+      <w:bookmarkEnd w:id="51"/>
     </w:p>
     <w:tbl>
       <w:tblPr>
@@ -21043,7 +21042,7 @@
           <w:szCs w:val="28"/>
         </w:rPr>
       </w:pPr>
-      <w:bookmarkStart w:id="51" w:name="_Toc393444094"/>
+      <w:bookmarkStart w:id="52" w:name="_Toc393444094"/>
       <w:r>
         <w:rPr>
           <w:rFonts w:asciiTheme="minorHAnsi" w:hAnsiTheme="minorHAnsi"/>
@@ -21084,7 +21083,7 @@
         </w:rPr>
         <w:t>:</w:t>
       </w:r>
-      <w:bookmarkEnd w:id="51"/>
+      <w:bookmarkEnd w:id="52"/>
     </w:p>
     <w:p>
       <w:pPr>
@@ -21096,7 +21095,7 @@
           <w:color w:val="auto"/>
         </w:rPr>
       </w:pPr>
-      <w:bookmarkStart w:id="52" w:name="_Toc393444095"/>
+      <w:bookmarkStart w:id="53" w:name="_Toc393444095"/>
       <w:r>
         <w:rPr>
           <w:rFonts w:asciiTheme="minorHAnsi" w:hAnsiTheme="minorHAnsi"/>
@@ -21129,7 +21128,7 @@
         </w:rPr>
         <w:t>.1. Descripción:</w:t>
       </w:r>
-      <w:bookmarkEnd w:id="52"/>
+      <w:bookmarkEnd w:id="53"/>
     </w:p>
     <w:tbl>
       <w:tblPr>
@@ -21519,7 +21518,7 @@
           <w:color w:val="auto"/>
         </w:rPr>
       </w:pPr>
-      <w:bookmarkStart w:id="53" w:name="_Toc393444096"/>
+      <w:bookmarkStart w:id="54" w:name="_Toc393444096"/>
       <w:r>
         <w:rPr>
           <w:rFonts w:asciiTheme="minorHAnsi" w:hAnsiTheme="minorHAnsi"/>
@@ -21552,7 +21551,7 @@
         </w:rPr>
         <w:t>.2. Curso Normal de los Eventos:</w:t>
       </w:r>
-      <w:bookmarkEnd w:id="53"/>
+      <w:bookmarkEnd w:id="54"/>
     </w:p>
     <w:tbl>
       <w:tblPr>
@@ -22018,7 +22017,7 @@
           <w:color w:val="auto"/>
         </w:rPr>
       </w:pPr>
-      <w:bookmarkStart w:id="54" w:name="_Toc393444097"/>
+      <w:bookmarkStart w:id="55" w:name="_Toc393444097"/>
       <w:r>
         <w:rPr>
           <w:rFonts w:asciiTheme="minorHAnsi" w:hAnsiTheme="minorHAnsi"/>
@@ -22059,7 +22058,7 @@
         </w:rPr>
         <w:t>.3. Curso Alternativo de los Eventos:</w:t>
       </w:r>
-      <w:bookmarkEnd w:id="54"/>
+      <w:bookmarkEnd w:id="55"/>
     </w:p>
     <w:tbl>
       <w:tblPr>
@@ -22157,7 +22156,7 @@
           <w:szCs w:val="28"/>
         </w:rPr>
       </w:pPr>
-      <w:bookmarkStart w:id="55" w:name="_Toc393444098"/>
+      <w:bookmarkStart w:id="56" w:name="_Toc393444098"/>
       <w:r>
         <w:rPr>
           <w:rFonts w:asciiTheme="minorHAnsi" w:hAnsiTheme="minorHAnsi"/>
@@ -22198,7 +22197,7 @@
         </w:rPr>
         <w:t>:</w:t>
       </w:r>
-      <w:bookmarkEnd w:id="55"/>
+      <w:bookmarkEnd w:id="56"/>
     </w:p>
     <w:p>
       <w:pPr>
@@ -22210,7 +22209,7 @@
           <w:color w:val="auto"/>
         </w:rPr>
       </w:pPr>
-      <w:bookmarkStart w:id="56" w:name="_Toc393444099"/>
+      <w:bookmarkStart w:id="57" w:name="_Toc393444099"/>
       <w:r>
         <w:rPr>
           <w:rFonts w:asciiTheme="minorHAnsi" w:hAnsiTheme="minorHAnsi"/>
@@ -22243,7 +22242,7 @@
         </w:rPr>
         <w:t>.1. Descripción:</w:t>
       </w:r>
-      <w:bookmarkEnd w:id="56"/>
+      <w:bookmarkEnd w:id="57"/>
     </w:p>
     <w:tbl>
       <w:tblPr>
@@ -22621,16 +22620,7 @@
                 <w:sz w:val="24"/>
                 <w:szCs w:val="24"/>
               </w:rPr>
-              <w:t xml:space="preserve"> aprobó el examen práctico, </w:t>
-            </w:r>
-            <w:bookmarkStart w:id="57" w:name="_GoBack"/>
-            <w:bookmarkEnd w:id="57"/>
-            <w:r>
-              <w:rPr>
-                <w:sz w:val="24"/>
-                <w:szCs w:val="24"/>
-              </w:rPr>
-              <w:t xml:space="preserve">de ya tenerlo aprobado se procede a ingresar los datos para el préstamo del vehiculo (Datos del vehiculo, </w:t>
+              <w:t xml:space="preserve"> aprobó el examen práctico, de ya tenerlo aprobado se procede a ingresar los datos para el préstamo del vehiculo (Datos del vehiculo, </w:t>
             </w:r>
             <w:r>
               <w:rPr>
@@ -25492,20 +25482,6 @@
         </w:tc>
       </w:tr>
     </w:tbl>
-    <w:p>
-      <w:pPr>
-        <w:rPr>
-          <w:lang w:val="en-US"/>
-        </w:rPr>
-      </w:pPr>
-    </w:p>
-    <w:p>
-      <w:pPr>
-        <w:rPr>
-          <w:lang w:val="en-US"/>
-        </w:rPr>
-      </w:pPr>
-    </w:p>
     <w:p>
       <w:pPr>
         <w:rPr>
@@ -26948,7 +26924,7 @@
             <w:szCs w:val="26"/>
             <w:lang w:val="es-ES"/>
           </w:rPr>
-          <w:t>21</w:t>
+          <w:t>22</w:t>
         </w:r>
         <w:r>
           <w:rPr>
@@ -27832,6 +27808,119 @@
     </w:lvl>
   </w:abstractNum>
   <w:abstractNum w:abstractNumId="9">
+    <w:nsid w:val="3E395446"/>
+    <w:multiLevelType w:val="hybridMultilevel"/>
+    <w:tmpl w:val="6EA056BA"/>
+    <w:lvl w:ilvl="0" w:tplc="340A0001">
+      <w:start w:val="1"/>
+      <w:numFmt w:val="bullet"/>
+      <w:lvlText w:val=""/>
+      <w:lvlJc w:val="left"/>
+      <w:pPr>
+        <w:ind w:left="720" w:hanging="360"/>
+      </w:pPr>
+      <w:rPr>
+        <w:rFonts w:ascii="Symbol" w:hAnsi="Symbol" w:hint="default"/>
+      </w:rPr>
+    </w:lvl>
+    <w:lvl w:ilvl="1" w:tplc="340A0003" w:tentative="1">
+      <w:start w:val="1"/>
+      <w:numFmt w:val="bullet"/>
+      <w:lvlText w:val="o"/>
+      <w:lvlJc w:val="left"/>
+      <w:pPr>
+        <w:ind w:left="1440" w:hanging="360"/>
+      </w:pPr>
+      <w:rPr>
+        <w:rFonts w:ascii="Courier New" w:hAnsi="Courier New" w:cs="Courier New" w:hint="default"/>
+      </w:rPr>
+    </w:lvl>
+    <w:lvl w:ilvl="2" w:tplc="340A0005" w:tentative="1">
+      <w:start w:val="1"/>
+      <w:numFmt w:val="bullet"/>
+      <w:lvlText w:val=""/>
+      <w:lvlJc w:val="left"/>
+      <w:pPr>
+        <w:ind w:left="2160" w:hanging="360"/>
+      </w:pPr>
+      <w:rPr>
+        <w:rFonts w:ascii="Wingdings" w:hAnsi="Wingdings" w:hint="default"/>
+      </w:rPr>
+    </w:lvl>
+    <w:lvl w:ilvl="3" w:tplc="340A0001" w:tentative="1">
+      <w:start w:val="1"/>
+      <w:numFmt w:val="bullet"/>
+      <w:lvlText w:val=""/>
+      <w:lvlJc w:val="left"/>
+      <w:pPr>
+        <w:ind w:left="2880" w:hanging="360"/>
+      </w:pPr>
+      <w:rPr>
+        <w:rFonts w:ascii="Symbol" w:hAnsi="Symbol" w:hint="default"/>
+      </w:rPr>
+    </w:lvl>
+    <w:lvl w:ilvl="4" w:tplc="340A0003" w:tentative="1">
+      <w:start w:val="1"/>
+      <w:numFmt w:val="bullet"/>
+      <w:lvlText w:val="o"/>
+      <w:lvlJc w:val="left"/>
+      <w:pPr>
+        <w:ind w:left="3600" w:hanging="360"/>
+      </w:pPr>
+      <w:rPr>
+        <w:rFonts w:ascii="Courier New" w:hAnsi="Courier New" w:cs="Courier New" w:hint="default"/>
+      </w:rPr>
+    </w:lvl>
+    <w:lvl w:ilvl="5" w:tplc="340A0005" w:tentative="1">
+      <w:start w:val="1"/>
+      <w:numFmt w:val="bullet"/>
+      <w:lvlText w:val=""/>
+      <w:lvlJc w:val="left"/>
+      <w:pPr>
+        <w:ind w:left="4320" w:hanging="360"/>
+      </w:pPr>
+      <w:rPr>
+        <w:rFonts w:ascii="Wingdings" w:hAnsi="Wingdings" w:hint="default"/>
+      </w:rPr>
+    </w:lvl>
+    <w:lvl w:ilvl="6" w:tplc="340A0001" w:tentative="1">
+      <w:start w:val="1"/>
+      <w:numFmt w:val="bullet"/>
+      <w:lvlText w:val=""/>
+      <w:lvlJc w:val="left"/>
+      <w:pPr>
+        <w:ind w:left="5040" w:hanging="360"/>
+      </w:pPr>
+      <w:rPr>
+        <w:rFonts w:ascii="Symbol" w:hAnsi="Symbol" w:hint="default"/>
+      </w:rPr>
+    </w:lvl>
+    <w:lvl w:ilvl="7" w:tplc="340A0003" w:tentative="1">
+      <w:start w:val="1"/>
+      <w:numFmt w:val="bullet"/>
+      <w:lvlText w:val="o"/>
+      <w:lvlJc w:val="left"/>
+      <w:pPr>
+        <w:ind w:left="5760" w:hanging="360"/>
+      </w:pPr>
+      <w:rPr>
+        <w:rFonts w:ascii="Courier New" w:hAnsi="Courier New" w:cs="Courier New" w:hint="default"/>
+      </w:rPr>
+    </w:lvl>
+    <w:lvl w:ilvl="8" w:tplc="340A0005" w:tentative="1">
+      <w:start w:val="1"/>
+      <w:numFmt w:val="bullet"/>
+      <w:lvlText w:val=""/>
+      <w:lvlJc w:val="left"/>
+      <w:pPr>
+        <w:ind w:left="6480" w:hanging="360"/>
+      </w:pPr>
+      <w:rPr>
+        <w:rFonts w:ascii="Wingdings" w:hAnsi="Wingdings" w:hint="default"/>
+      </w:rPr>
+    </w:lvl>
+  </w:abstractNum>
+  <w:abstractNum w:abstractNumId="10">
     <w:nsid w:val="4E6B1696"/>
     <w:multiLevelType w:val="hybridMultilevel"/>
     <w:tmpl w:val="10085DE8"/>
@@ -27921,7 +28010,7 @@
       </w:pPr>
     </w:lvl>
   </w:abstractNum>
-  <w:abstractNum w:abstractNumId="10">
+  <w:abstractNum w:abstractNumId="11">
     <w:nsid w:val="57193520"/>
     <w:multiLevelType w:val="multilevel"/>
     <w:tmpl w:val="A936060A"/>
@@ -28034,7 +28123,7 @@
       </w:rPr>
     </w:lvl>
   </w:abstractNum>
-  <w:abstractNum w:abstractNumId="11">
+  <w:abstractNum w:abstractNumId="12">
     <w:nsid w:val="57454784"/>
     <w:multiLevelType w:val="hybridMultilevel"/>
     <w:tmpl w:val="10085DE8"/>
@@ -28124,7 +28213,7 @@
       </w:pPr>
     </w:lvl>
   </w:abstractNum>
-  <w:abstractNum w:abstractNumId="12">
+  <w:abstractNum w:abstractNumId="13">
     <w:nsid w:val="5EAD5193"/>
     <w:multiLevelType w:val="hybridMultilevel"/>
     <w:tmpl w:val="BFE41BDA"/>
@@ -28214,10 +28303,10 @@
       </w:pPr>
     </w:lvl>
   </w:abstractNum>
-  <w:abstractNum w:abstractNumId="13">
-    <w:nsid w:val="6155421F"/>
+  <w:abstractNum w:abstractNumId="14">
+    <w:nsid w:val="5EC02DAD"/>
     <w:multiLevelType w:val="hybridMultilevel"/>
-    <w:tmpl w:val="1180D456"/>
+    <w:tmpl w:val="EBC8F27A"/>
     <w:lvl w:ilvl="0" w:tplc="340A0001">
       <w:start w:val="1"/>
       <w:numFmt w:val="bullet"/>
@@ -28327,7 +28416,120 @@
       </w:rPr>
     </w:lvl>
   </w:abstractNum>
-  <w:abstractNum w:abstractNumId="14">
+  <w:abstractNum w:abstractNumId="15">
+    <w:nsid w:val="6155421F"/>
+    <w:multiLevelType w:val="hybridMultilevel"/>
+    <w:tmpl w:val="1180D456"/>
+    <w:lvl w:ilvl="0" w:tplc="340A0001">
+      <w:start w:val="1"/>
+      <w:numFmt w:val="bullet"/>
+      <w:lvlText w:val=""/>
+      <w:lvlJc w:val="left"/>
+      <w:pPr>
+        <w:ind w:left="720" w:hanging="360"/>
+      </w:pPr>
+      <w:rPr>
+        <w:rFonts w:ascii="Symbol" w:hAnsi="Symbol" w:hint="default"/>
+      </w:rPr>
+    </w:lvl>
+    <w:lvl w:ilvl="1" w:tplc="340A0003" w:tentative="1">
+      <w:start w:val="1"/>
+      <w:numFmt w:val="bullet"/>
+      <w:lvlText w:val="o"/>
+      <w:lvlJc w:val="left"/>
+      <w:pPr>
+        <w:ind w:left="1440" w:hanging="360"/>
+      </w:pPr>
+      <w:rPr>
+        <w:rFonts w:ascii="Courier New" w:hAnsi="Courier New" w:cs="Courier New" w:hint="default"/>
+      </w:rPr>
+    </w:lvl>
+    <w:lvl w:ilvl="2" w:tplc="340A0005" w:tentative="1">
+      <w:start w:val="1"/>
+      <w:numFmt w:val="bullet"/>
+      <w:lvlText w:val=""/>
+      <w:lvlJc w:val="left"/>
+      <w:pPr>
+        <w:ind w:left="2160" w:hanging="360"/>
+      </w:pPr>
+      <w:rPr>
+        <w:rFonts w:ascii="Wingdings" w:hAnsi="Wingdings" w:hint="default"/>
+      </w:rPr>
+    </w:lvl>
+    <w:lvl w:ilvl="3" w:tplc="340A0001" w:tentative="1">
+      <w:start w:val="1"/>
+      <w:numFmt w:val="bullet"/>
+      <w:lvlText w:val=""/>
+      <w:lvlJc w:val="left"/>
+      <w:pPr>
+        <w:ind w:left="2880" w:hanging="360"/>
+      </w:pPr>
+      <w:rPr>
+        <w:rFonts w:ascii="Symbol" w:hAnsi="Symbol" w:hint="default"/>
+      </w:rPr>
+    </w:lvl>
+    <w:lvl w:ilvl="4" w:tplc="340A0003" w:tentative="1">
+      <w:start w:val="1"/>
+      <w:numFmt w:val="bullet"/>
+      <w:lvlText w:val="o"/>
+      <w:lvlJc w:val="left"/>
+      <w:pPr>
+        <w:ind w:left="3600" w:hanging="360"/>
+      </w:pPr>
+      <w:rPr>
+        <w:rFonts w:ascii="Courier New" w:hAnsi="Courier New" w:cs="Courier New" w:hint="default"/>
+      </w:rPr>
+    </w:lvl>
+    <w:lvl w:ilvl="5" w:tplc="340A0005" w:tentative="1">
+      <w:start w:val="1"/>
+      <w:numFmt w:val="bullet"/>
+      <w:lvlText w:val=""/>
+      <w:lvlJc w:val="left"/>
+      <w:pPr>
+        <w:ind w:left="4320" w:hanging="360"/>
+      </w:pPr>
+      <w:rPr>
+        <w:rFonts w:ascii="Wingdings" w:hAnsi="Wingdings" w:hint="default"/>
+      </w:rPr>
+    </w:lvl>
+    <w:lvl w:ilvl="6" w:tplc="340A0001" w:tentative="1">
+      <w:start w:val="1"/>
+      <w:numFmt w:val="bullet"/>
+      <w:lvlText w:val=""/>
+      <w:lvlJc w:val="left"/>
+      <w:pPr>
+        <w:ind w:left="5040" w:hanging="360"/>
+      </w:pPr>
+      <w:rPr>
+        <w:rFonts w:ascii="Symbol" w:hAnsi="Symbol" w:hint="default"/>
+      </w:rPr>
+    </w:lvl>
+    <w:lvl w:ilvl="7" w:tplc="340A0003" w:tentative="1">
+      <w:start w:val="1"/>
+      <w:numFmt w:val="bullet"/>
+      <w:lvlText w:val="o"/>
+      <w:lvlJc w:val="left"/>
+      <w:pPr>
+        <w:ind w:left="5760" w:hanging="360"/>
+      </w:pPr>
+      <w:rPr>
+        <w:rFonts w:ascii="Courier New" w:hAnsi="Courier New" w:cs="Courier New" w:hint="default"/>
+      </w:rPr>
+    </w:lvl>
+    <w:lvl w:ilvl="8" w:tplc="340A0005" w:tentative="1">
+      <w:start w:val="1"/>
+      <w:numFmt w:val="bullet"/>
+      <w:lvlText w:val=""/>
+      <w:lvlJc w:val="left"/>
+      <w:pPr>
+        <w:ind w:left="6480" w:hanging="360"/>
+      </w:pPr>
+      <w:rPr>
+        <w:rFonts w:ascii="Wingdings" w:hAnsi="Wingdings" w:hint="default"/>
+      </w:rPr>
+    </w:lvl>
+  </w:abstractNum>
+  <w:abstractNum w:abstractNumId="16">
     <w:nsid w:val="659B32C9"/>
     <w:multiLevelType w:val="hybridMultilevel"/>
     <w:tmpl w:val="34A0565A"/>
@@ -28417,7 +28619,7 @@
       </w:pPr>
     </w:lvl>
   </w:abstractNum>
-  <w:abstractNum w:abstractNumId="15">
+  <w:abstractNum w:abstractNumId="17">
     <w:nsid w:val="65B23035"/>
     <w:multiLevelType w:val="hybridMultilevel"/>
     <w:tmpl w:val="657CE0A8"/>
@@ -28507,7 +28709,7 @@
       </w:pPr>
     </w:lvl>
   </w:abstractNum>
-  <w:abstractNum w:abstractNumId="16">
+  <w:abstractNum w:abstractNumId="18">
     <w:nsid w:val="6BEF70ED"/>
     <w:multiLevelType w:val="hybridMultilevel"/>
     <w:tmpl w:val="10085DE8"/>
@@ -28597,7 +28799,7 @@
       </w:pPr>
     </w:lvl>
   </w:abstractNum>
-  <w:abstractNum w:abstractNumId="17">
+  <w:abstractNum w:abstractNumId="19">
     <w:nsid w:val="705B181F"/>
     <w:multiLevelType w:val="hybridMultilevel"/>
     <w:tmpl w:val="10085DE8"/>
@@ -28687,7 +28889,7 @@
       </w:pPr>
     </w:lvl>
   </w:abstractNum>
-  <w:abstractNum w:abstractNumId="18">
+  <w:abstractNum w:abstractNumId="20">
     <w:nsid w:val="71297E58"/>
     <w:multiLevelType w:val="hybridMultilevel"/>
     <w:tmpl w:val="E5C44678"/>
@@ -28777,7 +28979,7 @@
       </w:pPr>
     </w:lvl>
   </w:abstractNum>
-  <w:abstractNum w:abstractNumId="19">
+  <w:abstractNum w:abstractNumId="21">
     <w:nsid w:val="74D15005"/>
     <w:multiLevelType w:val="hybridMultilevel"/>
     <w:tmpl w:val="4774846C"/>
@@ -28890,7 +29092,7 @@
       </w:rPr>
     </w:lvl>
   </w:abstractNum>
-  <w:abstractNum w:abstractNumId="20">
+  <w:abstractNum w:abstractNumId="22">
     <w:nsid w:val="766A020D"/>
     <w:multiLevelType w:val="hybridMultilevel"/>
     <w:tmpl w:val="98905518"/>
@@ -29003,7 +29205,7 @@
       </w:rPr>
     </w:lvl>
   </w:abstractNum>
-  <w:abstractNum w:abstractNumId="21">
+  <w:abstractNum w:abstractNumId="23">
     <w:nsid w:val="7AC47F53"/>
     <w:multiLevelType w:val="hybridMultilevel"/>
     <w:tmpl w:val="10085DE8"/>
@@ -29094,49 +29296,49 @@
     </w:lvl>
   </w:abstractNum>
   <w:num w:numId="1">
-    <w:abstractNumId w:val="10"/>
+    <w:abstractNumId w:val="11"/>
   </w:num>
   <w:num w:numId="2">
-    <w:abstractNumId w:val="20"/>
+    <w:abstractNumId w:val="22"/>
   </w:num>
   <w:num w:numId="3">
     <w:abstractNumId w:val="5"/>
   </w:num>
   <w:num w:numId="4">
-    <w:abstractNumId w:val="13"/>
+    <w:abstractNumId w:val="15"/>
   </w:num>
   <w:num w:numId="5">
     <w:abstractNumId w:val="8"/>
   </w:num>
   <w:num w:numId="6">
+    <w:abstractNumId w:val="21"/>
+  </w:num>
+  <w:num w:numId="7">
+    <w:abstractNumId w:val="12"/>
+  </w:num>
+  <w:num w:numId="8">
+    <w:abstractNumId w:val="23"/>
+  </w:num>
+  <w:num w:numId="9">
     <w:abstractNumId w:val="19"/>
   </w:num>
-  <w:num w:numId="7">
-    <w:abstractNumId w:val="11"/>
-  </w:num>
-  <w:num w:numId="8">
-    <w:abstractNumId w:val="21"/>
-  </w:num>
-  <w:num w:numId="9">
-    <w:abstractNumId w:val="17"/>
-  </w:num>
   <w:num w:numId="10">
-    <w:abstractNumId w:val="9"/>
+    <w:abstractNumId w:val="10"/>
   </w:num>
   <w:num w:numId="11">
-    <w:abstractNumId w:val="14"/>
+    <w:abstractNumId w:val="16"/>
   </w:num>
   <w:num w:numId="12">
-    <w:abstractNumId w:val="18"/>
+    <w:abstractNumId w:val="20"/>
   </w:num>
   <w:num w:numId="13">
-    <w:abstractNumId w:val="16"/>
+    <w:abstractNumId w:val="18"/>
   </w:num>
   <w:num w:numId="14">
     <w:abstractNumId w:val="4"/>
   </w:num>
   <w:num w:numId="15">
-    <w:abstractNumId w:val="12"/>
+    <w:abstractNumId w:val="13"/>
   </w:num>
   <w:num w:numId="16">
     <w:abstractNumId w:val="6"/>
@@ -29148,7 +29350,7 @@
     <w:abstractNumId w:val="0"/>
   </w:num>
   <w:num w:numId="19">
-    <w:abstractNumId w:val="15"/>
+    <w:abstractNumId w:val="17"/>
   </w:num>
   <w:num w:numId="20">
     <w:abstractNumId w:val="7"/>
@@ -29158,6 +29360,12 @@
   </w:num>
   <w:num w:numId="22">
     <w:abstractNumId w:val="2"/>
+  </w:num>
+  <w:num w:numId="23">
+    <w:abstractNumId w:val="9"/>
+  </w:num>
+  <w:num w:numId="24">
+    <w:abstractNumId w:val="14"/>
   </w:num>
   <w:numIdMacAtCleanup w:val="18"/>
 </w:numbering>
@@ -30367,7 +30575,7 @@
 </file>
 
 <file path=customXml/itemProps1.xml><?xml version="1.0" encoding="utf-8"?>
-<ds:datastoreItem xmlns:ds="http://schemas.openxmlformats.org/officeDocument/2006/customXml" ds:itemID="{F34B4C54-04F8-4346-902C-3CCA4D76C9AF}">
+<ds:datastoreItem xmlns:ds="http://schemas.openxmlformats.org/officeDocument/2006/customXml" ds:itemID="{908FB49C-85CD-4BC4-B8D2-6A67274FF7ED}">
   <ds:schemaRefs>
     <ds:schemaRef ds:uri="http://schemas.openxmlformats.org/officeDocument/2006/bibliography"/>
   </ds:schemaRefs>

</xml_diff>

<commit_message>
caso de uso nuevo usuario
</commit_message>
<xml_diff>
--- a/Analisis/Analisis Casos de Uso/Analisis_Casos_de_Uso.docx
+++ b/Analisis/Analisis Casos de Uso/Analisis_Casos_de_Uso.docx
@@ -9,7 +9,7 @@
       <w:r>
         <w:rPr>
           <w:noProof/>
-          <w:lang w:eastAsia="es-CL"/>
+          <w:lang w:eastAsia="ja-JP"/>
         </w:rPr>
         <w:drawing>
           <wp:inline distT="0" distB="0" distL="0" distR="0" wp14:anchorId="5DAD06C7" wp14:editId="51E9E60B">
@@ -12544,8 +12544,6 @@
               </w:rPr>
               <w:t>REQ01, REQ02, REQ03, REQ22, REQ28</w:t>
             </w:r>
-            <w:bookmarkStart w:id="29" w:name="_GoBack"/>
-            <w:bookmarkEnd w:id="29"/>
             <w:r>
               <w:rPr>
                 <w:sz w:val="24"/>
@@ -12589,7 +12587,7 @@
           <w:color w:val="auto"/>
         </w:rPr>
       </w:pPr>
-      <w:bookmarkStart w:id="30" w:name="_Toc393444072"/>
+      <w:bookmarkStart w:id="29" w:name="_Toc393444072"/>
       <w:r>
         <w:rPr>
           <w:rFonts w:asciiTheme="minorHAnsi" w:hAnsiTheme="minorHAnsi"/>
@@ -12614,7 +12612,7 @@
         </w:rPr>
         <w:t>.2. Curso Normal de los Eventos:</w:t>
       </w:r>
-      <w:bookmarkEnd w:id="30"/>
+      <w:bookmarkEnd w:id="29"/>
     </w:p>
     <w:tbl>
       <w:tblPr>
@@ -13502,7 +13500,7 @@
           <w:color w:val="auto"/>
         </w:rPr>
       </w:pPr>
-      <w:bookmarkStart w:id="31" w:name="_Toc393444073"/>
+      <w:bookmarkStart w:id="30" w:name="_Toc393444073"/>
       <w:r>
         <w:rPr>
           <w:rFonts w:asciiTheme="minorHAnsi" w:hAnsiTheme="minorHAnsi"/>
@@ -13527,7 +13525,7 @@
         </w:rPr>
         <w:t>.3. Curso Alternativo de los Eventos:</w:t>
       </w:r>
-      <w:bookmarkEnd w:id="31"/>
+      <w:bookmarkEnd w:id="30"/>
     </w:p>
     <w:tbl>
       <w:tblPr>
@@ -13752,7 +13750,7 @@
           <w:szCs w:val="28"/>
         </w:rPr>
       </w:pPr>
-      <w:bookmarkStart w:id="32" w:name="_Toc393444074"/>
+      <w:bookmarkStart w:id="31" w:name="_Toc393444074"/>
       <w:r>
         <w:rPr>
           <w:rFonts w:asciiTheme="minorHAnsi" w:hAnsiTheme="minorHAnsi"/>
@@ -13773,7 +13771,7 @@
         </w:rPr>
         <w:t>:</w:t>
       </w:r>
-      <w:bookmarkEnd w:id="32"/>
+      <w:bookmarkEnd w:id="31"/>
     </w:p>
     <w:p>
       <w:pPr>
@@ -13785,7 +13783,7 @@
           <w:color w:val="auto"/>
         </w:rPr>
       </w:pPr>
-      <w:bookmarkStart w:id="33" w:name="_Toc393444075"/>
+      <w:bookmarkStart w:id="32" w:name="_Toc393444075"/>
       <w:r>
         <w:rPr>
           <w:rFonts w:asciiTheme="minorHAnsi" w:hAnsiTheme="minorHAnsi"/>
@@ -13810,7 +13808,7 @@
         </w:rPr>
         <w:t>.1. Descripción:</w:t>
       </w:r>
-      <w:bookmarkEnd w:id="33"/>
+      <w:bookmarkEnd w:id="32"/>
     </w:p>
     <w:tbl>
       <w:tblPr>
@@ -14114,28 +14112,7 @@
                 <w:sz w:val="24"/>
                 <w:szCs w:val="24"/>
               </w:rPr>
-              <w:t>Clases Prácticas</w:t>
-            </w:r>
-            <w:r>
-              <w:rPr>
-                <w:sz w:val="24"/>
-                <w:szCs w:val="24"/>
-              </w:rPr>
-              <w:t xml:space="preserve"> realizadas (</w:t>
-            </w:r>
-            <w:r>
-              <w:rPr>
-                <w:sz w:val="24"/>
-                <w:szCs w:val="24"/>
-              </w:rPr>
-              <w:t>segunda</w:t>
-            </w:r>
-            <w:r>
-              <w:rPr>
-                <w:sz w:val="24"/>
-                <w:szCs w:val="24"/>
-              </w:rPr>
-              <w:t xml:space="preserve"> encuesta).</w:t>
+              <w:t>Clases Prácticas realizadas (segunda encuesta).</w:t>
             </w:r>
           </w:p>
         </w:tc>
@@ -14383,7 +14360,7 @@
           <w:color w:val="auto"/>
         </w:rPr>
       </w:pPr>
-      <w:bookmarkStart w:id="34" w:name="_Toc393444076"/>
+      <w:bookmarkStart w:id="33" w:name="_Toc393444076"/>
       <w:r>
         <w:rPr>
           <w:rFonts w:asciiTheme="minorHAnsi" w:hAnsiTheme="minorHAnsi"/>
@@ -14409,7 +14386,7 @@
         </w:rPr>
         <w:t>.2. Curso Normal de los Eventos:</w:t>
       </w:r>
-      <w:bookmarkEnd w:id="34"/>
+      <w:bookmarkEnd w:id="33"/>
     </w:p>
     <w:tbl>
       <w:tblPr>
@@ -14865,7 +14842,7 @@
           <w:color w:val="auto"/>
         </w:rPr>
       </w:pPr>
-      <w:bookmarkStart w:id="35" w:name="_Toc393444077"/>
+      <w:bookmarkStart w:id="34" w:name="_Toc393444077"/>
       <w:r>
         <w:rPr>
           <w:rFonts w:asciiTheme="minorHAnsi" w:hAnsiTheme="minorHAnsi"/>
@@ -14890,7 +14867,7 @@
         </w:rPr>
         <w:t>.3. Curso Alternativo de los Eventos:</w:t>
       </w:r>
-      <w:bookmarkEnd w:id="35"/>
+      <w:bookmarkEnd w:id="34"/>
     </w:p>
     <w:tbl>
       <w:tblPr>
@@ -15108,7 +15085,7 @@
           <w:szCs w:val="28"/>
         </w:rPr>
       </w:pPr>
-      <w:bookmarkStart w:id="36" w:name="_Toc393444078"/>
+      <w:bookmarkStart w:id="35" w:name="_Toc393444078"/>
       <w:r>
         <w:rPr>
           <w:rFonts w:asciiTheme="minorHAnsi" w:hAnsiTheme="minorHAnsi"/>
@@ -15159,7 +15136,7 @@
         </w:rPr>
         <w:t>:</w:t>
       </w:r>
-      <w:bookmarkEnd w:id="36"/>
+      <w:bookmarkEnd w:id="35"/>
     </w:p>
     <w:p>
       <w:pPr>
@@ -15171,7 +15148,7 @@
           <w:color w:val="auto"/>
         </w:rPr>
       </w:pPr>
-      <w:bookmarkStart w:id="37" w:name="_Toc393444079"/>
+      <w:bookmarkStart w:id="36" w:name="_Toc393444079"/>
       <w:r>
         <w:rPr>
           <w:rFonts w:asciiTheme="minorHAnsi" w:hAnsiTheme="minorHAnsi"/>
@@ -15196,7 +15173,7 @@
         </w:rPr>
         <w:t>.1. Descripción:</w:t>
       </w:r>
-      <w:bookmarkEnd w:id="37"/>
+      <w:bookmarkEnd w:id="36"/>
     </w:p>
     <w:tbl>
       <w:tblPr>
@@ -15895,7 +15872,7 @@
           <w:color w:val="auto"/>
         </w:rPr>
       </w:pPr>
-      <w:bookmarkStart w:id="38" w:name="_Toc393444080"/>
+      <w:bookmarkStart w:id="37" w:name="_Toc393444080"/>
       <w:r>
         <w:rPr>
           <w:rFonts w:asciiTheme="minorHAnsi" w:hAnsiTheme="minorHAnsi"/>
@@ -15920,7 +15897,7 @@
         </w:rPr>
         <w:t>.2. Curso Normal de los Eventos:</w:t>
       </w:r>
-      <w:bookmarkEnd w:id="38"/>
+      <w:bookmarkEnd w:id="37"/>
     </w:p>
     <w:tbl>
       <w:tblPr>
@@ -16719,7 +16696,7 @@
           <w:color w:val="auto"/>
         </w:rPr>
       </w:pPr>
-      <w:bookmarkStart w:id="39" w:name="_Toc393444081"/>
+      <w:bookmarkStart w:id="38" w:name="_Toc393444081"/>
       <w:r>
         <w:rPr>
           <w:rFonts w:asciiTheme="minorHAnsi" w:hAnsiTheme="minorHAnsi"/>
@@ -16744,7 +16721,7 @@
         </w:rPr>
         <w:t>.3. Curso Alternativo de los Eventos:</w:t>
       </w:r>
-      <w:bookmarkEnd w:id="39"/>
+      <w:bookmarkEnd w:id="38"/>
     </w:p>
     <w:tbl>
       <w:tblPr>
@@ -17153,7 +17130,7 @@
           <w:szCs w:val="28"/>
         </w:rPr>
       </w:pPr>
-      <w:bookmarkStart w:id="40" w:name="_Toc393444082"/>
+      <w:bookmarkStart w:id="39" w:name="_Toc393444082"/>
       <w:r>
         <w:rPr>
           <w:rFonts w:asciiTheme="minorHAnsi" w:hAnsiTheme="minorHAnsi"/>
@@ -17174,7 +17151,7 @@
         </w:rPr>
         <w:t>:</w:t>
       </w:r>
-      <w:bookmarkEnd w:id="40"/>
+      <w:bookmarkEnd w:id="39"/>
     </w:p>
     <w:p>
       <w:pPr>
@@ -17186,7 +17163,7 @@
           <w:color w:val="auto"/>
         </w:rPr>
       </w:pPr>
-      <w:bookmarkStart w:id="41" w:name="_Toc393444083"/>
+      <w:bookmarkStart w:id="40" w:name="_Toc393444083"/>
       <w:r>
         <w:rPr>
           <w:rFonts w:asciiTheme="minorHAnsi" w:hAnsiTheme="minorHAnsi"/>
@@ -17211,7 +17188,7 @@
         </w:rPr>
         <w:t>.1. Descripción:</w:t>
       </w:r>
-      <w:bookmarkEnd w:id="41"/>
+      <w:bookmarkEnd w:id="40"/>
     </w:p>
     <w:tbl>
       <w:tblPr>
@@ -17639,7 +17616,7 @@
           <w:color w:val="auto"/>
         </w:rPr>
       </w:pPr>
-      <w:bookmarkStart w:id="42" w:name="_Toc393444084"/>
+      <w:bookmarkStart w:id="41" w:name="_Toc393444084"/>
       <w:r>
         <w:rPr>
           <w:rFonts w:asciiTheme="minorHAnsi" w:hAnsiTheme="minorHAnsi"/>
@@ -17664,7 +17641,7 @@
         </w:rPr>
         <w:t>.2. Curso Normal de los Eventos:</w:t>
       </w:r>
-      <w:bookmarkEnd w:id="42"/>
+      <w:bookmarkEnd w:id="41"/>
     </w:p>
     <w:tbl>
       <w:tblPr>
@@ -17988,7 +17965,7 @@
           <w:color w:val="auto"/>
         </w:rPr>
       </w:pPr>
-      <w:bookmarkStart w:id="43" w:name="_Toc393444085"/>
+      <w:bookmarkStart w:id="42" w:name="_Toc393444085"/>
       <w:r>
         <w:rPr>
           <w:rFonts w:asciiTheme="minorHAnsi" w:hAnsiTheme="minorHAnsi"/>
@@ -18013,7 +17990,7 @@
         </w:rPr>
         <w:t>.3. Curso Alternativo de los Eventos:</w:t>
       </w:r>
-      <w:bookmarkEnd w:id="43"/>
+      <w:bookmarkEnd w:id="42"/>
     </w:p>
     <w:tbl>
       <w:tblPr>
@@ -18104,7 +18081,7 @@
           <w:szCs w:val="28"/>
         </w:rPr>
       </w:pPr>
-      <w:bookmarkStart w:id="44" w:name="_Toc393444086"/>
+      <w:bookmarkStart w:id="43" w:name="_Toc393444086"/>
       <w:r>
         <w:rPr>
           <w:rFonts w:asciiTheme="minorHAnsi" w:hAnsiTheme="minorHAnsi"/>
@@ -18145,7 +18122,7 @@
         </w:rPr>
         <w:t>:</w:t>
       </w:r>
-      <w:bookmarkEnd w:id="44"/>
+      <w:bookmarkEnd w:id="43"/>
     </w:p>
     <w:p>
       <w:pPr>
@@ -18157,7 +18134,7 @@
           <w:color w:val="auto"/>
         </w:rPr>
       </w:pPr>
-      <w:bookmarkStart w:id="45" w:name="_Toc393444087"/>
+      <w:bookmarkStart w:id="44" w:name="_Toc393444087"/>
       <w:r>
         <w:rPr>
           <w:rFonts w:asciiTheme="minorHAnsi" w:hAnsiTheme="minorHAnsi"/>
@@ -18182,7 +18159,7 @@
         </w:rPr>
         <w:t>.1. Descripción:</w:t>
       </w:r>
-      <w:bookmarkEnd w:id="45"/>
+      <w:bookmarkEnd w:id="44"/>
     </w:p>
     <w:tbl>
       <w:tblPr>
@@ -18797,7 +18774,7 @@
           <w:color w:val="auto"/>
         </w:rPr>
       </w:pPr>
-      <w:bookmarkStart w:id="46" w:name="_Toc393444088"/>
+      <w:bookmarkStart w:id="45" w:name="_Toc393444088"/>
       <w:r>
         <w:rPr>
           <w:rFonts w:asciiTheme="minorHAnsi" w:hAnsiTheme="minorHAnsi"/>
@@ -18822,7 +18799,7 @@
         </w:rPr>
         <w:t>.2. Curso Normal de los Eventos:</w:t>
       </w:r>
-      <w:bookmarkEnd w:id="46"/>
+      <w:bookmarkEnd w:id="45"/>
     </w:p>
     <w:tbl>
       <w:tblPr>
@@ -19365,7 +19342,7 @@
           <w:color w:val="auto"/>
         </w:rPr>
       </w:pPr>
-      <w:bookmarkStart w:id="47" w:name="_Toc393444089"/>
+      <w:bookmarkStart w:id="46" w:name="_Toc393444089"/>
       <w:r>
         <w:rPr>
           <w:rFonts w:asciiTheme="minorHAnsi" w:hAnsiTheme="minorHAnsi"/>
@@ -19390,7 +19367,7 @@
         </w:rPr>
         <w:t>.3. Curso Alternativo de los Eventos:</w:t>
       </w:r>
-      <w:bookmarkEnd w:id="47"/>
+      <w:bookmarkEnd w:id="46"/>
     </w:p>
     <w:tbl>
       <w:tblPr>
@@ -19587,7 +19564,7 @@
           <w:szCs w:val="28"/>
         </w:rPr>
       </w:pPr>
-      <w:bookmarkStart w:id="48" w:name="_Toc393444090"/>
+      <w:bookmarkStart w:id="47" w:name="_Toc393444090"/>
       <w:r>
         <w:rPr>
           <w:rFonts w:asciiTheme="minorHAnsi" w:hAnsiTheme="minorHAnsi"/>
@@ -19629,7 +19606,7 @@
         </w:rPr>
         <w:t>:</w:t>
       </w:r>
-      <w:bookmarkEnd w:id="48"/>
+      <w:bookmarkEnd w:id="47"/>
     </w:p>
     <w:p>
       <w:pPr>
@@ -19641,7 +19618,7 @@
           <w:color w:val="auto"/>
         </w:rPr>
       </w:pPr>
-      <w:bookmarkStart w:id="49" w:name="_Toc393444091"/>
+      <w:bookmarkStart w:id="48" w:name="_Toc393444091"/>
       <w:r>
         <w:rPr>
           <w:rFonts w:asciiTheme="minorHAnsi" w:hAnsiTheme="minorHAnsi"/>
@@ -19666,7 +19643,7 @@
         </w:rPr>
         <w:t>.1. Descripción:</w:t>
       </w:r>
-      <w:bookmarkEnd w:id="49"/>
+      <w:bookmarkEnd w:id="48"/>
     </w:p>
     <w:tbl>
       <w:tblPr>
@@ -20157,7 +20134,7 @@
           <w:color w:val="auto"/>
         </w:rPr>
       </w:pPr>
-      <w:bookmarkStart w:id="50" w:name="_Toc393444092"/>
+      <w:bookmarkStart w:id="49" w:name="_Toc393444092"/>
       <w:r>
         <w:rPr>
           <w:rFonts w:asciiTheme="minorHAnsi" w:hAnsiTheme="minorHAnsi"/>
@@ -20182,7 +20159,7 @@
         </w:rPr>
         <w:t>.2. Curso Normal de los Eventos:</w:t>
       </w:r>
-      <w:bookmarkEnd w:id="50"/>
+      <w:bookmarkEnd w:id="49"/>
     </w:p>
     <w:tbl>
       <w:tblPr>
@@ -20806,7 +20783,7 @@
           <w:color w:val="auto"/>
         </w:rPr>
       </w:pPr>
-      <w:bookmarkStart w:id="51" w:name="_Toc393444093"/>
+      <w:bookmarkStart w:id="50" w:name="_Toc393444093"/>
       <w:r>
         <w:rPr>
           <w:rFonts w:asciiTheme="minorHAnsi" w:hAnsiTheme="minorHAnsi"/>
@@ -20831,7 +20808,7 @@
         </w:rPr>
         <w:t>.3. Curso Alternativo de los Eventos:</w:t>
       </w:r>
-      <w:bookmarkEnd w:id="51"/>
+      <w:bookmarkEnd w:id="50"/>
     </w:p>
     <w:tbl>
       <w:tblPr>
@@ -21042,7 +21019,7 @@
           <w:szCs w:val="28"/>
         </w:rPr>
       </w:pPr>
-      <w:bookmarkStart w:id="52" w:name="_Toc393444094"/>
+      <w:bookmarkStart w:id="51" w:name="_Toc393444094"/>
       <w:r>
         <w:rPr>
           <w:rFonts w:asciiTheme="minorHAnsi" w:hAnsiTheme="minorHAnsi"/>
@@ -21083,7 +21060,7 @@
         </w:rPr>
         <w:t>:</w:t>
       </w:r>
-      <w:bookmarkEnd w:id="52"/>
+      <w:bookmarkEnd w:id="51"/>
     </w:p>
     <w:p>
       <w:pPr>
@@ -21095,7 +21072,7 @@
           <w:color w:val="auto"/>
         </w:rPr>
       </w:pPr>
-      <w:bookmarkStart w:id="53" w:name="_Toc393444095"/>
+      <w:bookmarkStart w:id="52" w:name="_Toc393444095"/>
       <w:r>
         <w:rPr>
           <w:rFonts w:asciiTheme="minorHAnsi" w:hAnsiTheme="minorHAnsi"/>
@@ -21128,7 +21105,7 @@
         </w:rPr>
         <w:t>.1. Descripción:</w:t>
       </w:r>
-      <w:bookmarkEnd w:id="53"/>
+      <w:bookmarkEnd w:id="52"/>
     </w:p>
     <w:tbl>
       <w:tblPr>
@@ -21518,7 +21495,7 @@
           <w:color w:val="auto"/>
         </w:rPr>
       </w:pPr>
-      <w:bookmarkStart w:id="54" w:name="_Toc393444096"/>
+      <w:bookmarkStart w:id="53" w:name="_Toc393444096"/>
       <w:r>
         <w:rPr>
           <w:rFonts w:asciiTheme="minorHAnsi" w:hAnsiTheme="minorHAnsi"/>
@@ -21551,7 +21528,7 @@
         </w:rPr>
         <w:t>.2. Curso Normal de los Eventos:</w:t>
       </w:r>
-      <w:bookmarkEnd w:id="54"/>
+      <w:bookmarkEnd w:id="53"/>
     </w:p>
     <w:tbl>
       <w:tblPr>
@@ -22017,7 +21994,7 @@
           <w:color w:val="auto"/>
         </w:rPr>
       </w:pPr>
-      <w:bookmarkStart w:id="55" w:name="_Toc393444097"/>
+      <w:bookmarkStart w:id="54" w:name="_Toc393444097"/>
       <w:r>
         <w:rPr>
           <w:rFonts w:asciiTheme="minorHAnsi" w:hAnsiTheme="minorHAnsi"/>
@@ -22058,7 +22035,7 @@
         </w:rPr>
         <w:t>.3. Curso Alternativo de los Eventos:</w:t>
       </w:r>
-      <w:bookmarkEnd w:id="55"/>
+      <w:bookmarkEnd w:id="54"/>
     </w:p>
     <w:tbl>
       <w:tblPr>
@@ -22156,7 +22133,7 @@
           <w:szCs w:val="28"/>
         </w:rPr>
       </w:pPr>
-      <w:bookmarkStart w:id="56" w:name="_Toc393444098"/>
+      <w:bookmarkStart w:id="55" w:name="_Toc393444098"/>
       <w:r>
         <w:rPr>
           <w:rFonts w:asciiTheme="minorHAnsi" w:hAnsiTheme="minorHAnsi"/>
@@ -22197,7 +22174,7 @@
         </w:rPr>
         <w:t>:</w:t>
       </w:r>
-      <w:bookmarkEnd w:id="56"/>
+      <w:bookmarkEnd w:id="55"/>
     </w:p>
     <w:p>
       <w:pPr>
@@ -22209,7 +22186,7 @@
           <w:color w:val="auto"/>
         </w:rPr>
       </w:pPr>
-      <w:bookmarkStart w:id="57" w:name="_Toc393444099"/>
+      <w:bookmarkStart w:id="56" w:name="_Toc393444099"/>
       <w:r>
         <w:rPr>
           <w:rFonts w:asciiTheme="minorHAnsi" w:hAnsiTheme="minorHAnsi"/>
@@ -22242,7 +22219,7 @@
         </w:rPr>
         <w:t>.1. Descripción:</w:t>
       </w:r>
-      <w:bookmarkEnd w:id="57"/>
+      <w:bookmarkEnd w:id="56"/>
     </w:p>
     <w:tbl>
       <w:tblPr>
@@ -22912,7 +22889,7 @@
           <w:color w:val="auto"/>
         </w:rPr>
       </w:pPr>
-      <w:bookmarkStart w:id="58" w:name="_Toc393444100"/>
+      <w:bookmarkStart w:id="57" w:name="_Toc393444100"/>
       <w:r>
         <w:rPr>
           <w:rFonts w:asciiTheme="minorHAnsi" w:hAnsiTheme="minorHAnsi"/>
@@ -22945,7 +22922,7 @@
         </w:rPr>
         <w:t>.2. Curso Normal de los Eventos:</w:t>
       </w:r>
-      <w:bookmarkEnd w:id="58"/>
+      <w:bookmarkEnd w:id="57"/>
     </w:p>
     <w:tbl>
       <w:tblPr>
@@ -23663,7 +23640,7 @@
           <w:color w:val="auto"/>
         </w:rPr>
       </w:pPr>
-      <w:bookmarkStart w:id="59" w:name="_Toc393444101"/>
+      <w:bookmarkStart w:id="58" w:name="_Toc393444101"/>
       <w:r>
         <w:rPr>
           <w:rFonts w:asciiTheme="minorHAnsi" w:hAnsiTheme="minorHAnsi"/>
@@ -23697,7 +23674,7 @@
         </w:rPr>
         <w:t>.3. Curso Alternativo de los Eventos:</w:t>
       </w:r>
-      <w:bookmarkEnd w:id="59"/>
+      <w:bookmarkEnd w:id="58"/>
     </w:p>
     <w:tbl>
       <w:tblPr>
@@ -24077,7 +24054,7 @@
           <w:szCs w:val="28"/>
         </w:rPr>
       </w:pPr>
-      <w:bookmarkStart w:id="60" w:name="_Toc393444102"/>
+      <w:bookmarkStart w:id="59" w:name="_Toc393444102"/>
       <w:r>
         <w:rPr>
           <w:rFonts w:asciiTheme="minorHAnsi" w:hAnsiTheme="minorHAnsi"/>
@@ -24138,7 +24115,7 @@
         </w:rPr>
         <w:t>:</w:t>
       </w:r>
-      <w:bookmarkEnd w:id="60"/>
+      <w:bookmarkEnd w:id="59"/>
     </w:p>
     <w:p>
       <w:pPr>
@@ -24150,7 +24127,7 @@
           <w:color w:val="auto"/>
         </w:rPr>
       </w:pPr>
-      <w:bookmarkStart w:id="61" w:name="_Toc393444103"/>
+      <w:bookmarkStart w:id="60" w:name="_Toc393444103"/>
       <w:r>
         <w:rPr>
           <w:rFonts w:asciiTheme="minorHAnsi" w:hAnsiTheme="minorHAnsi"/>
@@ -24183,7 +24160,7 @@
         </w:rPr>
         <w:t>.1. Descripción:</w:t>
       </w:r>
-      <w:bookmarkEnd w:id="61"/>
+      <w:bookmarkEnd w:id="60"/>
     </w:p>
     <w:tbl>
       <w:tblPr>
@@ -24599,7 +24576,7 @@
           <w:color w:val="auto"/>
         </w:rPr>
       </w:pPr>
-      <w:bookmarkStart w:id="62" w:name="_Toc393444104"/>
+      <w:bookmarkStart w:id="61" w:name="_Toc393444104"/>
       <w:r>
         <w:rPr>
           <w:rFonts w:asciiTheme="minorHAnsi" w:hAnsiTheme="minorHAnsi"/>
@@ -24632,7 +24609,7 @@
         </w:rPr>
         <w:t>.2. Curso Normal de los Eventos:</w:t>
       </w:r>
-      <w:bookmarkEnd w:id="62"/>
+      <w:bookmarkEnd w:id="61"/>
     </w:p>
     <w:tbl>
       <w:tblPr>
@@ -24905,7 +24882,7 @@
           <w:color w:val="auto"/>
         </w:rPr>
       </w:pPr>
-      <w:bookmarkStart w:id="63" w:name="_Toc393444105"/>
+      <w:bookmarkStart w:id="62" w:name="_Toc393444105"/>
       <w:r>
         <w:rPr>
           <w:rFonts w:asciiTheme="minorHAnsi" w:hAnsiTheme="minorHAnsi"/>
@@ -24947,7 +24924,7 @@
         </w:rPr>
         <w:t>.3. Curso Alternativo de los Eventos:</w:t>
       </w:r>
-      <w:bookmarkEnd w:id="63"/>
+      <w:bookmarkEnd w:id="62"/>
     </w:p>
     <w:tbl>
       <w:tblPr>
@@ -25059,7 +25036,7 @@
           <w:szCs w:val="28"/>
         </w:rPr>
       </w:pPr>
-      <w:bookmarkStart w:id="64" w:name="_Toc393444106"/>
+      <w:bookmarkStart w:id="63" w:name="_Toc393444106"/>
       <w:r>
         <w:rPr>
           <w:rFonts w:asciiTheme="minorHAnsi" w:hAnsiTheme="minorHAnsi"/>
@@ -25100,7 +25077,7 @@
         </w:rPr>
         <w:t>:</w:t>
       </w:r>
-      <w:bookmarkEnd w:id="64"/>
+      <w:bookmarkEnd w:id="63"/>
     </w:p>
     <w:p>
       <w:pPr>
@@ -25112,7 +25089,7 @@
           <w:color w:val="auto"/>
         </w:rPr>
       </w:pPr>
-      <w:bookmarkStart w:id="65" w:name="_Toc393444107"/>
+      <w:bookmarkStart w:id="64" w:name="_Toc393444107"/>
       <w:r>
         <w:rPr>
           <w:rFonts w:asciiTheme="minorHAnsi" w:hAnsiTheme="minorHAnsi"/>
@@ -25145,7 +25122,7 @@
         </w:rPr>
         <w:t>.1. Descripción:</w:t>
       </w:r>
-      <w:bookmarkEnd w:id="65"/>
+      <w:bookmarkEnd w:id="64"/>
     </w:p>
     <w:tbl>
       <w:tblPr>
@@ -25499,7 +25476,7 @@
           <w:color w:val="auto"/>
         </w:rPr>
       </w:pPr>
-      <w:bookmarkStart w:id="66" w:name="_Toc393444108"/>
+      <w:bookmarkStart w:id="65" w:name="_Toc393444108"/>
       <w:r>
         <w:rPr>
           <w:rFonts w:asciiTheme="minorHAnsi" w:hAnsiTheme="minorHAnsi"/>
@@ -25532,7 +25509,7 @@
         </w:rPr>
         <w:t>.2. Curso Normal de los Eventos:</w:t>
       </w:r>
-      <w:bookmarkEnd w:id="66"/>
+      <w:bookmarkEnd w:id="65"/>
     </w:p>
     <w:tbl>
       <w:tblPr>
@@ -25777,7 +25754,7 @@
           <w:color w:val="auto"/>
         </w:rPr>
       </w:pPr>
-      <w:bookmarkStart w:id="67" w:name="_Toc393444109"/>
+      <w:bookmarkStart w:id="66" w:name="_Toc393444109"/>
       <w:r>
         <w:rPr>
           <w:rFonts w:asciiTheme="minorHAnsi" w:hAnsiTheme="minorHAnsi"/>
@@ -25818,7 +25795,7 @@
         </w:rPr>
         <w:t>.3. Curso Alternativo de los Eventos:</w:t>
       </w:r>
-      <w:bookmarkEnd w:id="67"/>
+      <w:bookmarkEnd w:id="66"/>
     </w:p>
     <w:tbl>
       <w:tblPr>
@@ -25909,7 +25886,7 @@
           <w:szCs w:val="28"/>
         </w:rPr>
       </w:pPr>
-      <w:bookmarkStart w:id="68" w:name="_Toc393444110"/>
+      <w:bookmarkStart w:id="67" w:name="_Toc393444110"/>
       <w:r>
         <w:rPr>
           <w:rFonts w:asciiTheme="minorHAnsi" w:hAnsiTheme="minorHAnsi"/>
@@ -25951,7 +25928,7 @@
         </w:rPr>
         <w:t>:</w:t>
       </w:r>
-      <w:bookmarkEnd w:id="68"/>
+      <w:bookmarkEnd w:id="67"/>
     </w:p>
     <w:p>
       <w:pPr>
@@ -25963,7 +25940,7 @@
           <w:color w:val="auto"/>
         </w:rPr>
       </w:pPr>
-      <w:bookmarkStart w:id="69" w:name="_Toc393444111"/>
+      <w:bookmarkStart w:id="68" w:name="_Toc393444111"/>
       <w:r>
         <w:rPr>
           <w:rFonts w:asciiTheme="minorHAnsi" w:hAnsiTheme="minorHAnsi"/>
@@ -25996,7 +25973,7 @@
         </w:rPr>
         <w:t>.1. Descripción:</w:t>
       </w:r>
-      <w:bookmarkEnd w:id="69"/>
+      <w:bookmarkEnd w:id="68"/>
     </w:p>
     <w:tbl>
       <w:tblPr>
@@ -26357,7 +26334,7 @@
           <w:color w:val="auto"/>
         </w:rPr>
       </w:pPr>
-      <w:bookmarkStart w:id="70" w:name="_Toc393444112"/>
+      <w:bookmarkStart w:id="69" w:name="_Toc393444112"/>
       <w:r>
         <w:rPr>
           <w:rFonts w:asciiTheme="minorHAnsi" w:hAnsiTheme="minorHAnsi"/>
@@ -26390,7 +26367,7 @@
         </w:rPr>
         <w:t>.2. Curso Normal de los Eventos:</w:t>
       </w:r>
-      <w:bookmarkEnd w:id="70"/>
+      <w:bookmarkEnd w:id="69"/>
     </w:p>
     <w:tbl>
       <w:tblPr>
@@ -26615,7 +26592,7 @@
           <w:color w:val="auto"/>
         </w:rPr>
       </w:pPr>
-      <w:bookmarkStart w:id="71" w:name="_Toc393444113"/>
+      <w:bookmarkStart w:id="70" w:name="_Toc393444113"/>
       <w:r>
         <w:rPr>
           <w:rFonts w:asciiTheme="minorHAnsi" w:hAnsiTheme="minorHAnsi"/>
@@ -26656,7 +26633,7 @@
         </w:rPr>
         <w:t>.3. Curso Alternativo de los Eventos:</w:t>
       </w:r>
-      <w:bookmarkEnd w:id="71"/>
+      <w:bookmarkEnd w:id="70"/>
     </w:p>
     <w:tbl>
       <w:tblPr>
@@ -26814,6 +26791,986 @@
     </w:tbl>
     <w:p/>
     <w:p/>
+    <w:p/>
+    <w:p/>
+    <w:p/>
+    <w:p>
+      <w:pPr>
+        <w:pStyle w:val="Ttulo2"/>
+        <w:spacing w:after="240"/>
+        <w:rPr>
+          <w:rFonts w:asciiTheme="minorHAnsi" w:hAnsiTheme="minorHAnsi"/>
+          <w:b/>
+          <w:color w:val="auto"/>
+          <w:sz w:val="28"/>
+          <w:szCs w:val="28"/>
+        </w:rPr>
+      </w:pPr>
+      <w:r>
+        <w:rPr>
+          <w:rFonts w:asciiTheme="minorHAnsi" w:hAnsiTheme="minorHAnsi"/>
+          <w:b/>
+          <w:color w:val="auto"/>
+          <w:sz w:val="28"/>
+          <w:szCs w:val="28"/>
+        </w:rPr>
+        <w:lastRenderedPageBreak/>
+        <w:t>2.16. Añadir Usuario</w:t>
+      </w:r>
+      <w:r>
+        <w:rPr>
+          <w:rFonts w:asciiTheme="minorHAnsi" w:hAnsiTheme="minorHAnsi"/>
+          <w:b/>
+          <w:color w:val="auto"/>
+          <w:sz w:val="28"/>
+          <w:szCs w:val="28"/>
+        </w:rPr>
+        <w:t>:</w:t>
+      </w:r>
+    </w:p>
+    <w:p>
+      <w:pPr>
+        <w:pStyle w:val="Ttulo3"/>
+        <w:spacing w:after="240"/>
+        <w:rPr>
+          <w:rFonts w:asciiTheme="minorHAnsi" w:hAnsiTheme="minorHAnsi"/>
+          <w:b/>
+          <w:color w:val="auto"/>
+        </w:rPr>
+      </w:pPr>
+      <w:r>
+        <w:rPr>
+          <w:rFonts w:asciiTheme="minorHAnsi" w:hAnsiTheme="minorHAnsi"/>
+          <w:b/>
+          <w:color w:val="auto"/>
+        </w:rPr>
+        <w:t>2.</w:t>
+      </w:r>
+      <w:r>
+        <w:rPr>
+          <w:rFonts w:asciiTheme="minorHAnsi" w:hAnsiTheme="minorHAnsi"/>
+          <w:b/>
+          <w:color w:val="auto"/>
+        </w:rPr>
+        <w:t>16</w:t>
+      </w:r>
+      <w:r>
+        <w:rPr>
+          <w:rFonts w:asciiTheme="minorHAnsi" w:hAnsiTheme="minorHAnsi"/>
+          <w:b/>
+          <w:color w:val="auto"/>
+        </w:rPr>
+        <w:t>.1. Descripción:</w:t>
+      </w:r>
+    </w:p>
+    <w:tbl>
+      <w:tblPr>
+        <w:tblStyle w:val="Tablaconcuadrcula"/>
+        <w:tblW w:w="0" w:type="auto"/>
+        <w:tblLook w:val="04A0" w:firstRow="1" w:lastRow="0" w:firstColumn="1" w:lastColumn="0" w:noHBand="0" w:noVBand="1"/>
+      </w:tblPr>
+      <w:tblGrid>
+        <w:gridCol w:w="2405"/>
+        <w:gridCol w:w="6423"/>
+      </w:tblGrid>
+      <w:tr>
+        <w:tc>
+          <w:tcPr>
+            <w:tcW w:w="2405" w:type="dxa"/>
+          </w:tcPr>
+          <w:p>
+            <w:r>
+              <w:rPr>
+                <w:b/>
+                <w:sz w:val="24"/>
+                <w:szCs w:val="24"/>
+              </w:rPr>
+              <w:t>Nombre</w:t>
+            </w:r>
+            <w:r>
+              <w:rPr>
+                <w:b/>
+              </w:rPr>
+              <w:t>:</w:t>
+            </w:r>
+          </w:p>
+        </w:tc>
+        <w:tc>
+          <w:tcPr>
+            <w:tcW w:w="6423" w:type="dxa"/>
+          </w:tcPr>
+          <w:p>
+            <w:pPr>
+              <w:rPr>
+                <w:sz w:val="24"/>
+                <w:szCs w:val="24"/>
+              </w:rPr>
+            </w:pPr>
+            <w:r>
+              <w:rPr>
+                <w:sz w:val="24"/>
+                <w:szCs w:val="24"/>
+              </w:rPr>
+              <w:t>Añadir Usuario</w:t>
+            </w:r>
+          </w:p>
+        </w:tc>
+      </w:tr>
+      <w:tr>
+        <w:tc>
+          <w:tcPr>
+            <w:tcW w:w="2405" w:type="dxa"/>
+          </w:tcPr>
+          <w:p>
+            <w:r>
+              <w:rPr>
+                <w:b/>
+                <w:sz w:val="24"/>
+                <w:szCs w:val="24"/>
+              </w:rPr>
+              <w:t>Actores</w:t>
+            </w:r>
+            <w:r>
+              <w:rPr>
+                <w:b/>
+                <w:sz w:val="24"/>
+                <w:szCs w:val="24"/>
+              </w:rPr>
+              <w:t>:</w:t>
+            </w:r>
+          </w:p>
+        </w:tc>
+        <w:tc>
+          <w:tcPr>
+            <w:tcW w:w="6423" w:type="dxa"/>
+          </w:tcPr>
+          <w:p>
+            <w:r>
+              <w:rPr>
+                <w:sz w:val="24"/>
+                <w:szCs w:val="24"/>
+              </w:rPr>
+              <w:t>Dirección (iniciador)</w:t>
+            </w:r>
+          </w:p>
+        </w:tc>
+      </w:tr>
+      <w:tr>
+        <w:tc>
+          <w:tcPr>
+            <w:tcW w:w="2405" w:type="dxa"/>
+          </w:tcPr>
+          <w:p>
+            <w:r>
+              <w:rPr>
+                <w:b/>
+                <w:sz w:val="24"/>
+                <w:szCs w:val="24"/>
+              </w:rPr>
+              <w:t>Propósito</w:t>
+            </w:r>
+            <w:r>
+              <w:rPr>
+                <w:b/>
+                <w:sz w:val="24"/>
+                <w:szCs w:val="24"/>
+              </w:rPr>
+              <w:t>:</w:t>
+            </w:r>
+          </w:p>
+        </w:tc>
+        <w:tc>
+          <w:tcPr>
+            <w:tcW w:w="6423" w:type="dxa"/>
+          </w:tcPr>
+          <w:p>
+            <w:pPr>
+              <w:rPr>
+                <w:sz w:val="24"/>
+                <w:szCs w:val="24"/>
+              </w:rPr>
+            </w:pPr>
+            <w:r>
+              <w:rPr>
+                <w:sz w:val="24"/>
+                <w:szCs w:val="24"/>
+              </w:rPr>
+              <w:t>Crear un usuario para ingresar y manipular el sistema.</w:t>
+            </w:r>
+          </w:p>
+        </w:tc>
+      </w:tr>
+      <w:tr>
+        <w:tc>
+          <w:tcPr>
+            <w:tcW w:w="2405" w:type="dxa"/>
+          </w:tcPr>
+          <w:p>
+            <w:r>
+              <w:rPr>
+                <w:b/>
+                <w:sz w:val="24"/>
+                <w:szCs w:val="24"/>
+              </w:rPr>
+              <w:t>Precondiciones:</w:t>
+            </w:r>
+          </w:p>
+        </w:tc>
+        <w:tc>
+          <w:tcPr>
+            <w:tcW w:w="6423" w:type="dxa"/>
+          </w:tcPr>
+          <w:p>
+            <w:pPr>
+              <w:pStyle w:val="Prrafodelista"/>
+              <w:numPr>
+                <w:ilvl w:val="0"/>
+                <w:numId w:val="25"/>
+              </w:numPr>
+              <w:spacing w:line="240" w:lineRule="auto"/>
+              <w:rPr>
+                <w:b/>
+                <w:sz w:val="24"/>
+                <w:szCs w:val="24"/>
+              </w:rPr>
+            </w:pPr>
+            <w:r>
+              <w:rPr>
+                <w:sz w:val="24"/>
+                <w:szCs w:val="24"/>
+              </w:rPr>
+              <w:t>Dirección</w:t>
+            </w:r>
+            <w:r>
+              <w:rPr>
+                <w:sz w:val="24"/>
+                <w:szCs w:val="24"/>
+              </w:rPr>
+              <w:t xml:space="preserve"> identificad</w:t>
+            </w:r>
+            <w:r>
+              <w:rPr>
+                <w:sz w:val="24"/>
+                <w:szCs w:val="24"/>
+              </w:rPr>
+              <w:t>o</w:t>
+            </w:r>
+            <w:r>
+              <w:rPr>
+                <w:sz w:val="24"/>
+                <w:szCs w:val="24"/>
+              </w:rPr>
+              <w:t xml:space="preserve"> como Usuario</w:t>
+            </w:r>
+            <w:r>
+              <w:rPr>
+                <w:b/>
+                <w:sz w:val="24"/>
+                <w:szCs w:val="24"/>
+              </w:rPr>
+              <w:t>.</w:t>
+            </w:r>
+          </w:p>
+        </w:tc>
+      </w:tr>
+      <w:tr>
+        <w:tc>
+          <w:tcPr>
+            <w:tcW w:w="2405" w:type="dxa"/>
+          </w:tcPr>
+          <w:p>
+            <w:r>
+              <w:rPr>
+                <w:b/>
+                <w:sz w:val="24"/>
+                <w:szCs w:val="24"/>
+              </w:rPr>
+              <w:t>Resumen:</w:t>
+            </w:r>
+          </w:p>
+        </w:tc>
+        <w:tc>
+          <w:tcPr>
+            <w:tcW w:w="6423" w:type="dxa"/>
+          </w:tcPr>
+          <w:p>
+            <w:pPr>
+              <w:jc w:val="both"/>
+              <w:rPr>
+                <w:sz w:val="24"/>
+                <w:szCs w:val="24"/>
+              </w:rPr>
+            </w:pPr>
+            <w:r>
+              <w:rPr>
+                <w:sz w:val="24"/>
+                <w:szCs w:val="24"/>
+              </w:rPr>
+              <w:t>El caso de</w:t>
+            </w:r>
+            <w:r>
+              <w:rPr>
+                <w:sz w:val="24"/>
+                <w:szCs w:val="24"/>
+              </w:rPr>
+              <w:t xml:space="preserve"> uso inicia cuando Dirección accede al sistema e ingresa una nueva persona que debe s</w:t>
+            </w:r>
+            <w:r>
+              <w:rPr>
+                <w:sz w:val="24"/>
+                <w:szCs w:val="24"/>
+              </w:rPr>
+              <w:t>er un funcionario de la empresa. Dirección procede a crear al nuevo usuario con un nombre de usuario único y una contraseña, y otorga a éste los permisos  acorde al rol que cumple en la empresa.</w:t>
+            </w:r>
+          </w:p>
+        </w:tc>
+      </w:tr>
+      <w:tr>
+        <w:tc>
+          <w:tcPr>
+            <w:tcW w:w="2405" w:type="dxa"/>
+          </w:tcPr>
+          <w:p>
+            <w:pPr>
+              <w:rPr>
+                <w:b/>
+                <w:sz w:val="24"/>
+                <w:szCs w:val="24"/>
+              </w:rPr>
+            </w:pPr>
+            <w:r>
+              <w:rPr>
+                <w:b/>
+                <w:sz w:val="24"/>
+                <w:szCs w:val="24"/>
+              </w:rPr>
+              <w:t>Tipo:</w:t>
+            </w:r>
+          </w:p>
+        </w:tc>
+        <w:tc>
+          <w:tcPr>
+            <w:tcW w:w="6423" w:type="dxa"/>
+          </w:tcPr>
+          <w:p>
+            <w:pPr>
+              <w:rPr>
+                <w:sz w:val="24"/>
+                <w:szCs w:val="24"/>
+              </w:rPr>
+            </w:pPr>
+            <w:r>
+              <w:rPr>
+                <w:sz w:val="24"/>
+                <w:szCs w:val="24"/>
+              </w:rPr>
+              <w:t>Primario.</w:t>
+            </w:r>
+          </w:p>
+        </w:tc>
+      </w:tr>
+      <w:tr>
+        <w:tc>
+          <w:tcPr>
+            <w:tcW w:w="2405" w:type="dxa"/>
+          </w:tcPr>
+          <w:p>
+            <w:pPr>
+              <w:rPr>
+                <w:b/>
+                <w:sz w:val="24"/>
+                <w:szCs w:val="24"/>
+              </w:rPr>
+            </w:pPr>
+            <w:r>
+              <w:rPr>
+                <w:b/>
+                <w:sz w:val="24"/>
+                <w:szCs w:val="24"/>
+              </w:rPr>
+              <w:t>Referencias Cruzadas:</w:t>
+            </w:r>
+          </w:p>
+        </w:tc>
+        <w:tc>
+          <w:tcPr>
+            <w:tcW w:w="6423" w:type="dxa"/>
+          </w:tcPr>
+          <w:p>
+            <w:pPr>
+              <w:rPr>
+                <w:sz w:val="24"/>
+                <w:szCs w:val="24"/>
+                <w:lang w:val="en-US"/>
+              </w:rPr>
+            </w:pPr>
+            <w:r>
+              <w:rPr>
+                <w:sz w:val="24"/>
+                <w:szCs w:val="24"/>
+                <w:lang w:val="en-US"/>
+              </w:rPr>
+              <w:t>REQ62, REQ63</w:t>
+            </w:r>
+            <w:r>
+              <w:rPr>
+                <w:sz w:val="24"/>
+                <w:szCs w:val="24"/>
+                <w:lang w:val="en-US"/>
+              </w:rPr>
+              <w:t>.</w:t>
+            </w:r>
+          </w:p>
+        </w:tc>
+      </w:tr>
+    </w:tbl>
+    <w:p>
+      <w:pPr>
+        <w:rPr>
+          <w:lang w:val="en-US"/>
+        </w:rPr>
+      </w:pPr>
+    </w:p>
+    <w:p>
+      <w:pPr>
+        <w:pStyle w:val="Ttulo3"/>
+        <w:spacing w:after="240"/>
+        <w:rPr>
+          <w:rFonts w:asciiTheme="minorHAnsi" w:hAnsiTheme="minorHAnsi"/>
+          <w:b/>
+          <w:color w:val="auto"/>
+        </w:rPr>
+      </w:pPr>
+      <w:r>
+        <w:rPr>
+          <w:rFonts w:asciiTheme="minorHAnsi" w:hAnsiTheme="minorHAnsi"/>
+          <w:b/>
+          <w:color w:val="auto"/>
+        </w:rPr>
+        <w:t>2.</w:t>
+      </w:r>
+      <w:r>
+        <w:rPr>
+          <w:rFonts w:asciiTheme="minorHAnsi" w:hAnsiTheme="minorHAnsi"/>
+          <w:b/>
+          <w:color w:val="auto"/>
+        </w:rPr>
+        <w:t>1</w:t>
+      </w:r>
+      <w:r>
+        <w:rPr>
+          <w:rFonts w:asciiTheme="minorHAnsi" w:hAnsiTheme="minorHAnsi"/>
+          <w:b/>
+          <w:color w:val="auto"/>
+        </w:rPr>
+        <w:t>6</w:t>
+      </w:r>
+      <w:r>
+        <w:rPr>
+          <w:rFonts w:asciiTheme="minorHAnsi" w:hAnsiTheme="minorHAnsi"/>
+          <w:b/>
+          <w:color w:val="auto"/>
+        </w:rPr>
+        <w:t>.2. Curso Normal de los Eventos:</w:t>
+      </w:r>
+    </w:p>
+    <w:tbl>
+      <w:tblPr>
+        <w:tblStyle w:val="Tablaconcuadrcula"/>
+        <w:tblW w:w="0" w:type="auto"/>
+        <w:tblLook w:val="04A0" w:firstRow="1" w:lastRow="0" w:firstColumn="1" w:lastColumn="0" w:noHBand="0" w:noVBand="1"/>
+      </w:tblPr>
+      <w:tblGrid>
+        <w:gridCol w:w="4414"/>
+        <w:gridCol w:w="4414"/>
+      </w:tblGrid>
+      <w:tr>
+        <w:tc>
+          <w:tcPr>
+            <w:tcW w:w="4414" w:type="dxa"/>
+          </w:tcPr>
+          <w:p>
+            <w:pPr>
+              <w:jc w:val="center"/>
+              <w:rPr>
+                <w:b/>
+                <w:sz w:val="24"/>
+                <w:szCs w:val="24"/>
+              </w:rPr>
+            </w:pPr>
+            <w:r>
+              <w:rPr>
+                <w:b/>
+                <w:sz w:val="24"/>
+                <w:szCs w:val="24"/>
+              </w:rPr>
+              <w:t>Actores</w:t>
+            </w:r>
+          </w:p>
+        </w:tc>
+        <w:tc>
+          <w:tcPr>
+            <w:tcW w:w="4414" w:type="dxa"/>
+          </w:tcPr>
+          <w:p>
+            <w:pPr>
+              <w:jc w:val="center"/>
+              <w:rPr>
+                <w:b/>
+                <w:sz w:val="24"/>
+                <w:szCs w:val="24"/>
+              </w:rPr>
+            </w:pPr>
+            <w:r>
+              <w:rPr>
+                <w:b/>
+                <w:sz w:val="24"/>
+                <w:szCs w:val="24"/>
+              </w:rPr>
+              <w:t>Sistema</w:t>
+            </w:r>
+          </w:p>
+        </w:tc>
+      </w:tr>
+      <w:tr>
+        <w:tc>
+          <w:tcPr>
+            <w:tcW w:w="4414" w:type="dxa"/>
+          </w:tcPr>
+          <w:p>
+            <w:pPr>
+              <w:jc w:val="both"/>
+              <w:rPr>
+                <w:sz w:val="24"/>
+                <w:szCs w:val="24"/>
+              </w:rPr>
+            </w:pPr>
+            <w:r>
+              <w:rPr>
+                <w:sz w:val="24"/>
+                <w:szCs w:val="24"/>
+              </w:rPr>
+              <w:t>1</w:t>
+            </w:r>
+            <w:r>
+              <w:rPr>
+                <w:sz w:val="24"/>
+                <w:szCs w:val="24"/>
+              </w:rPr>
+              <w:t>.</w:t>
+            </w:r>
+            <w:r>
+              <w:rPr>
+                <w:sz w:val="24"/>
+                <w:szCs w:val="24"/>
+              </w:rPr>
+              <w:t xml:space="preserve"> </w:t>
+            </w:r>
+            <w:r>
+              <w:rPr>
+                <w:sz w:val="24"/>
+                <w:szCs w:val="24"/>
+              </w:rPr>
+              <w:t>Dirección añade el nombre de usuario y contraseña del nuevo usuario</w:t>
+            </w:r>
+            <w:r>
+              <w:rPr>
+                <w:sz w:val="24"/>
+                <w:szCs w:val="24"/>
+              </w:rPr>
+              <w:t>.</w:t>
+            </w:r>
+          </w:p>
+        </w:tc>
+        <w:tc>
+          <w:tcPr>
+            <w:tcW w:w="4414" w:type="dxa"/>
+          </w:tcPr>
+          <w:p>
+            <w:pPr>
+              <w:jc w:val="both"/>
+              <w:rPr>
+                <w:sz w:val="24"/>
+                <w:szCs w:val="24"/>
+              </w:rPr>
+            </w:pPr>
+          </w:p>
+        </w:tc>
+      </w:tr>
+      <w:tr>
+        <w:tc>
+          <w:tcPr>
+            <w:tcW w:w="4414" w:type="dxa"/>
+          </w:tcPr>
+          <w:p>
+            <w:pPr>
+              <w:jc w:val="both"/>
+              <w:rPr>
+                <w:sz w:val="24"/>
+                <w:szCs w:val="24"/>
+              </w:rPr>
+            </w:pPr>
+          </w:p>
+        </w:tc>
+        <w:tc>
+          <w:tcPr>
+            <w:tcW w:w="4414" w:type="dxa"/>
+          </w:tcPr>
+          <w:p>
+            <w:pPr>
+              <w:jc w:val="both"/>
+              <w:rPr>
+                <w:sz w:val="24"/>
+                <w:szCs w:val="24"/>
+              </w:rPr>
+            </w:pPr>
+            <w:r>
+              <w:rPr>
+                <w:sz w:val="24"/>
+                <w:szCs w:val="24"/>
+              </w:rPr>
+              <w:t xml:space="preserve">2. </w:t>
+            </w:r>
+            <w:r>
+              <w:rPr>
+                <w:sz w:val="24"/>
+                <w:szCs w:val="24"/>
+              </w:rPr>
+              <w:t>Procesa tanto el nombre de usuario como la contraseña.</w:t>
+            </w:r>
+          </w:p>
+        </w:tc>
+      </w:tr>
+      <w:tr>
+        <w:tc>
+          <w:tcPr>
+            <w:tcW w:w="4414" w:type="dxa"/>
+          </w:tcPr>
+          <w:p>
+            <w:pPr>
+              <w:jc w:val="both"/>
+              <w:rPr>
+                <w:sz w:val="24"/>
+                <w:szCs w:val="24"/>
+              </w:rPr>
+            </w:pPr>
+            <w:r>
+              <w:rPr>
+                <w:sz w:val="24"/>
+                <w:szCs w:val="24"/>
+              </w:rPr>
+              <w:t xml:space="preserve">3. </w:t>
+            </w:r>
+            <w:r>
+              <w:rPr>
+                <w:sz w:val="24"/>
+                <w:szCs w:val="24"/>
+              </w:rPr>
+              <w:t>Direcci</w:t>
+            </w:r>
+            <w:r>
+              <w:rPr>
+                <w:sz w:val="24"/>
+                <w:szCs w:val="24"/>
+              </w:rPr>
+              <w:t>ón otorga los premisos correspondientes otorgados al nuevo usuario.</w:t>
+            </w:r>
+          </w:p>
+        </w:tc>
+        <w:tc>
+          <w:tcPr>
+            <w:tcW w:w="4414" w:type="dxa"/>
+          </w:tcPr>
+          <w:p>
+            <w:pPr>
+              <w:jc w:val="both"/>
+              <w:rPr>
+                <w:sz w:val="24"/>
+                <w:szCs w:val="24"/>
+              </w:rPr>
+            </w:pPr>
+          </w:p>
+        </w:tc>
+      </w:tr>
+      <w:tr>
+        <w:tc>
+          <w:tcPr>
+            <w:tcW w:w="4414" w:type="dxa"/>
+          </w:tcPr>
+          <w:p>
+            <w:pPr>
+              <w:jc w:val="both"/>
+              <w:rPr>
+                <w:sz w:val="24"/>
+                <w:szCs w:val="24"/>
+              </w:rPr>
+            </w:pPr>
+          </w:p>
+        </w:tc>
+        <w:tc>
+          <w:tcPr>
+            <w:tcW w:w="4414" w:type="dxa"/>
+          </w:tcPr>
+          <w:p>
+            <w:pPr>
+              <w:jc w:val="both"/>
+              <w:rPr>
+                <w:sz w:val="24"/>
+                <w:szCs w:val="24"/>
+              </w:rPr>
+            </w:pPr>
+            <w:r>
+              <w:rPr>
+                <w:sz w:val="24"/>
+                <w:szCs w:val="24"/>
+              </w:rPr>
+              <w:t>4. Se procesa los permisos otorgados al usuario</w:t>
+            </w:r>
+          </w:p>
+        </w:tc>
+      </w:tr>
+      <w:tr>
+        <w:tc>
+          <w:tcPr>
+            <w:tcW w:w="4414" w:type="dxa"/>
+          </w:tcPr>
+          <w:p>
+            <w:pPr>
+              <w:jc w:val="both"/>
+              <w:rPr>
+                <w:sz w:val="24"/>
+                <w:szCs w:val="24"/>
+              </w:rPr>
+            </w:pPr>
+          </w:p>
+        </w:tc>
+        <w:tc>
+          <w:tcPr>
+            <w:tcW w:w="4414" w:type="dxa"/>
+          </w:tcPr>
+          <w:p>
+            <w:pPr>
+              <w:jc w:val="both"/>
+              <w:rPr>
+                <w:sz w:val="24"/>
+                <w:szCs w:val="24"/>
+              </w:rPr>
+            </w:pPr>
+            <w:r>
+              <w:rPr>
+                <w:sz w:val="24"/>
+                <w:szCs w:val="24"/>
+              </w:rPr>
+              <w:t>5. Se crea el nuevo usuario.</w:t>
+            </w:r>
+          </w:p>
+        </w:tc>
+      </w:tr>
+    </w:tbl>
+    <w:p/>
+    <w:p>
+      <w:pPr>
+        <w:pStyle w:val="Ttulo3"/>
+        <w:spacing w:after="240"/>
+        <w:rPr>
+          <w:rFonts w:asciiTheme="minorHAnsi" w:hAnsiTheme="minorHAnsi"/>
+          <w:b/>
+          <w:color w:val="auto"/>
+        </w:rPr>
+      </w:pPr>
+      <w:r>
+        <w:rPr>
+          <w:rFonts w:asciiTheme="minorHAnsi" w:hAnsiTheme="minorHAnsi"/>
+          <w:b/>
+          <w:color w:val="auto"/>
+        </w:rPr>
+        <w:t>2</w:t>
+      </w:r>
+      <w:r>
+        <w:rPr>
+          <w:rFonts w:asciiTheme="minorHAnsi" w:hAnsiTheme="minorHAnsi"/>
+          <w:b/>
+          <w:color w:val="auto"/>
+        </w:rPr>
+        <w:t>.</w:t>
+      </w:r>
+      <w:r>
+        <w:rPr>
+          <w:rFonts w:asciiTheme="minorHAnsi" w:hAnsiTheme="minorHAnsi"/>
+          <w:b/>
+          <w:color w:val="auto"/>
+        </w:rPr>
+        <w:t>1</w:t>
+      </w:r>
+      <w:r>
+        <w:rPr>
+          <w:rFonts w:asciiTheme="minorHAnsi" w:hAnsiTheme="minorHAnsi"/>
+          <w:b/>
+          <w:color w:val="auto"/>
+        </w:rPr>
+        <w:t>6</w:t>
+      </w:r>
+      <w:r>
+        <w:rPr>
+          <w:rFonts w:asciiTheme="minorHAnsi" w:hAnsiTheme="minorHAnsi"/>
+          <w:b/>
+          <w:color w:val="auto"/>
+        </w:rPr>
+        <w:t>.3. Curso Alternativo de los Eventos:</w:t>
+      </w:r>
+    </w:p>
+    <w:tbl>
+      <w:tblPr>
+        <w:tblStyle w:val="Tablaconcuadrcula"/>
+        <w:tblW w:w="0" w:type="auto"/>
+        <w:tblLook w:val="04A0" w:firstRow="1" w:lastRow="0" w:firstColumn="1" w:lastColumn="0" w:noHBand="0" w:noVBand="1"/>
+      </w:tblPr>
+      <w:tblGrid>
+        <w:gridCol w:w="1129"/>
+        <w:gridCol w:w="3261"/>
+        <w:gridCol w:w="4438"/>
+      </w:tblGrid>
+      <w:tr>
+        <w:tc>
+          <w:tcPr>
+            <w:tcW w:w="1129" w:type="dxa"/>
+          </w:tcPr>
+          <w:p>
+            <w:pPr>
+              <w:rPr>
+                <w:sz w:val="24"/>
+                <w:szCs w:val="24"/>
+              </w:rPr>
+            </w:pPr>
+            <w:r>
+              <w:rPr>
+                <w:sz w:val="24"/>
+                <w:szCs w:val="24"/>
+              </w:rPr>
+              <w:t>Línea 2</w:t>
+            </w:r>
+          </w:p>
+        </w:tc>
+        <w:tc>
+          <w:tcPr>
+            <w:tcW w:w="3261" w:type="dxa"/>
+          </w:tcPr>
+          <w:p>
+            <w:pPr>
+              <w:jc w:val="both"/>
+              <w:rPr>
+                <w:sz w:val="24"/>
+                <w:szCs w:val="24"/>
+              </w:rPr>
+            </w:pPr>
+            <w:r>
+              <w:rPr>
+                <w:sz w:val="24"/>
+                <w:szCs w:val="24"/>
+              </w:rPr>
+              <w:t>El nombre de usuario entregado está siendo ocupado por otro usuario en este momento</w:t>
+            </w:r>
+          </w:p>
+        </w:tc>
+        <w:tc>
+          <w:tcPr>
+            <w:tcW w:w="4438" w:type="dxa"/>
+          </w:tcPr>
+          <w:p>
+            <w:pPr>
+              <w:jc w:val="both"/>
+              <w:rPr>
+                <w:sz w:val="24"/>
+                <w:szCs w:val="24"/>
+              </w:rPr>
+            </w:pPr>
+            <w:r>
+              <w:rPr>
+                <w:sz w:val="24"/>
+                <w:szCs w:val="24"/>
+              </w:rPr>
+              <w:t>Se reporta el error, se procede a volver a la ventana de ingreso de nuevo usuario.</w:t>
+            </w:r>
+          </w:p>
+        </w:tc>
+      </w:tr>
+      <w:tr>
+        <w:tc>
+          <w:tcPr>
+            <w:tcW w:w="1129" w:type="dxa"/>
+          </w:tcPr>
+          <w:p>
+            <w:pPr>
+              <w:rPr>
+                <w:sz w:val="24"/>
+                <w:szCs w:val="24"/>
+              </w:rPr>
+            </w:pPr>
+            <w:r>
+              <w:rPr>
+                <w:sz w:val="24"/>
+                <w:szCs w:val="24"/>
+              </w:rPr>
+              <w:t>Línea 5</w:t>
+            </w:r>
+          </w:p>
+        </w:tc>
+        <w:tc>
+          <w:tcPr>
+            <w:tcW w:w="3261" w:type="dxa"/>
+          </w:tcPr>
+          <w:p>
+            <w:pPr>
+              <w:jc w:val="both"/>
+              <w:rPr>
+                <w:sz w:val="24"/>
+                <w:szCs w:val="24"/>
+              </w:rPr>
+            </w:pPr>
+            <w:r>
+              <w:rPr>
+                <w:sz w:val="24"/>
+                <w:szCs w:val="24"/>
+              </w:rPr>
+              <w:t>El usuario creado no queda registrado en la base de datos</w:t>
+            </w:r>
+          </w:p>
+        </w:tc>
+        <w:tc>
+          <w:tcPr>
+            <w:tcW w:w="4438" w:type="dxa"/>
+          </w:tcPr>
+          <w:p>
+            <w:pPr>
+              <w:jc w:val="both"/>
+              <w:rPr>
+                <w:sz w:val="24"/>
+                <w:szCs w:val="24"/>
+              </w:rPr>
+            </w:pPr>
+            <w:r>
+              <w:rPr>
+                <w:sz w:val="24"/>
+                <w:szCs w:val="24"/>
+              </w:rPr>
+              <w:t>Se reporta el error, se procede a verificar los pasos anteriores verificando cu</w:t>
+            </w:r>
+            <w:r>
+              <w:rPr>
+                <w:sz w:val="24"/>
+                <w:szCs w:val="24"/>
+              </w:rPr>
+              <w:t>ál fue el error, procediendo a repetir los pasos anteriores.</w:t>
+            </w:r>
+          </w:p>
+        </w:tc>
+      </w:tr>
+    </w:tbl>
+    <w:p/>
+    <w:p>
+      <w:bookmarkStart w:id="71" w:name="_GoBack"/>
+      <w:bookmarkEnd w:id="71"/>
+    </w:p>
     <w:sectPr>
       <w:footerReference w:type="default" r:id="rId9"/>
       <w:pgSz w:w="12240" w:h="15840"/>
@@ -26924,7 +27881,7 @@
             <w:szCs w:val="26"/>
             <w:lang w:val="es-ES"/>
           </w:rPr>
-          <w:t>22</w:t>
+          <w:t>25</w:t>
         </w:r>
         <w:r>
           <w:rPr>
@@ -28800,10 +29757,10 @@
     </w:lvl>
   </w:abstractNum>
   <w:abstractNum w:abstractNumId="19">
-    <w:nsid w:val="705B181F"/>
+    <w:nsid w:val="6FA56CE1"/>
     <w:multiLevelType w:val="hybridMultilevel"/>
-    <w:tmpl w:val="10085DE8"/>
-    <w:lvl w:ilvl="0" w:tplc="F7CAB798">
+    <w:tmpl w:val="657CE0A8"/>
+    <w:lvl w:ilvl="0" w:tplc="340A0011">
       <w:start w:val="1"/>
       <w:numFmt w:val="decimal"/>
       <w:lvlText w:val="%1)"/>
@@ -28890,10 +29847,10 @@
     </w:lvl>
   </w:abstractNum>
   <w:abstractNum w:abstractNumId="20">
-    <w:nsid w:val="71297E58"/>
+    <w:nsid w:val="705B181F"/>
     <w:multiLevelType w:val="hybridMultilevel"/>
-    <w:tmpl w:val="E5C44678"/>
-    <w:lvl w:ilvl="0" w:tplc="340A0011">
+    <w:tmpl w:val="10085DE8"/>
+    <w:lvl w:ilvl="0" w:tplc="F7CAB798">
       <w:start w:val="1"/>
       <w:numFmt w:val="decimal"/>
       <w:lvlText w:val="%1)"/>
@@ -28980,236 +29937,10 @@
     </w:lvl>
   </w:abstractNum>
   <w:abstractNum w:abstractNumId="21">
-    <w:nsid w:val="74D15005"/>
+    <w:nsid w:val="71297E58"/>
     <w:multiLevelType w:val="hybridMultilevel"/>
-    <w:tmpl w:val="4774846C"/>
-    <w:lvl w:ilvl="0" w:tplc="340A0001">
-      <w:start w:val="1"/>
-      <w:numFmt w:val="bullet"/>
-      <w:lvlText w:val=""/>
-      <w:lvlJc w:val="left"/>
-      <w:pPr>
-        <w:ind w:left="720" w:hanging="360"/>
-      </w:pPr>
-      <w:rPr>
-        <w:rFonts w:ascii="Symbol" w:hAnsi="Symbol" w:hint="default"/>
-      </w:rPr>
-    </w:lvl>
-    <w:lvl w:ilvl="1" w:tplc="340A0003">
-      <w:start w:val="1"/>
-      <w:numFmt w:val="bullet"/>
-      <w:lvlText w:val="o"/>
-      <w:lvlJc w:val="left"/>
-      <w:pPr>
-        <w:ind w:left="1440" w:hanging="360"/>
-      </w:pPr>
-      <w:rPr>
-        <w:rFonts w:ascii="Courier New" w:hAnsi="Courier New" w:cs="Courier New" w:hint="default"/>
-      </w:rPr>
-    </w:lvl>
-    <w:lvl w:ilvl="2" w:tplc="340A0005" w:tentative="1">
-      <w:start w:val="1"/>
-      <w:numFmt w:val="bullet"/>
-      <w:lvlText w:val=""/>
-      <w:lvlJc w:val="left"/>
-      <w:pPr>
-        <w:ind w:left="2160" w:hanging="360"/>
-      </w:pPr>
-      <w:rPr>
-        <w:rFonts w:ascii="Wingdings" w:hAnsi="Wingdings" w:hint="default"/>
-      </w:rPr>
-    </w:lvl>
-    <w:lvl w:ilvl="3" w:tplc="340A0001">
-      <w:start w:val="1"/>
-      <w:numFmt w:val="bullet"/>
-      <w:lvlText w:val=""/>
-      <w:lvlJc w:val="left"/>
-      <w:pPr>
-        <w:ind w:left="2880" w:hanging="360"/>
-      </w:pPr>
-      <w:rPr>
-        <w:rFonts w:ascii="Symbol" w:hAnsi="Symbol" w:hint="default"/>
-      </w:rPr>
-    </w:lvl>
-    <w:lvl w:ilvl="4" w:tplc="340A0003" w:tentative="1">
-      <w:start w:val="1"/>
-      <w:numFmt w:val="bullet"/>
-      <w:lvlText w:val="o"/>
-      <w:lvlJc w:val="left"/>
-      <w:pPr>
-        <w:ind w:left="3600" w:hanging="360"/>
-      </w:pPr>
-      <w:rPr>
-        <w:rFonts w:ascii="Courier New" w:hAnsi="Courier New" w:cs="Courier New" w:hint="default"/>
-      </w:rPr>
-    </w:lvl>
-    <w:lvl w:ilvl="5" w:tplc="340A0005" w:tentative="1">
-      <w:start w:val="1"/>
-      <w:numFmt w:val="bullet"/>
-      <w:lvlText w:val=""/>
-      <w:lvlJc w:val="left"/>
-      <w:pPr>
-        <w:ind w:left="4320" w:hanging="360"/>
-      </w:pPr>
-      <w:rPr>
-        <w:rFonts w:ascii="Wingdings" w:hAnsi="Wingdings" w:hint="default"/>
-      </w:rPr>
-    </w:lvl>
-    <w:lvl w:ilvl="6" w:tplc="340A0001">
-      <w:start w:val="1"/>
-      <w:numFmt w:val="bullet"/>
-      <w:lvlText w:val=""/>
-      <w:lvlJc w:val="left"/>
-      <w:pPr>
-        <w:ind w:left="5040" w:hanging="360"/>
-      </w:pPr>
-      <w:rPr>
-        <w:rFonts w:ascii="Symbol" w:hAnsi="Symbol" w:hint="default"/>
-      </w:rPr>
-    </w:lvl>
-    <w:lvl w:ilvl="7" w:tplc="340A0003" w:tentative="1">
-      <w:start w:val="1"/>
-      <w:numFmt w:val="bullet"/>
-      <w:lvlText w:val="o"/>
-      <w:lvlJc w:val="left"/>
-      <w:pPr>
-        <w:ind w:left="5760" w:hanging="360"/>
-      </w:pPr>
-      <w:rPr>
-        <w:rFonts w:ascii="Courier New" w:hAnsi="Courier New" w:cs="Courier New" w:hint="default"/>
-      </w:rPr>
-    </w:lvl>
-    <w:lvl w:ilvl="8" w:tplc="340A0005" w:tentative="1">
-      <w:start w:val="1"/>
-      <w:numFmt w:val="bullet"/>
-      <w:lvlText w:val=""/>
-      <w:lvlJc w:val="left"/>
-      <w:pPr>
-        <w:ind w:left="6480" w:hanging="360"/>
-      </w:pPr>
-      <w:rPr>
-        <w:rFonts w:ascii="Wingdings" w:hAnsi="Wingdings" w:hint="default"/>
-      </w:rPr>
-    </w:lvl>
-  </w:abstractNum>
-  <w:abstractNum w:abstractNumId="22">
-    <w:nsid w:val="766A020D"/>
-    <w:multiLevelType w:val="hybridMultilevel"/>
-    <w:tmpl w:val="98905518"/>
-    <w:lvl w:ilvl="0" w:tplc="340A0001">
-      <w:start w:val="1"/>
-      <w:numFmt w:val="bullet"/>
-      <w:lvlText w:val=""/>
-      <w:lvlJc w:val="left"/>
-      <w:pPr>
-        <w:ind w:left="720" w:hanging="360"/>
-      </w:pPr>
-      <w:rPr>
-        <w:rFonts w:ascii="Symbol" w:hAnsi="Symbol" w:hint="default"/>
-      </w:rPr>
-    </w:lvl>
-    <w:lvl w:ilvl="1" w:tplc="340A0003" w:tentative="1">
-      <w:start w:val="1"/>
-      <w:numFmt w:val="bullet"/>
-      <w:lvlText w:val="o"/>
-      <w:lvlJc w:val="left"/>
-      <w:pPr>
-        <w:ind w:left="1440" w:hanging="360"/>
-      </w:pPr>
-      <w:rPr>
-        <w:rFonts w:ascii="Courier New" w:hAnsi="Courier New" w:cs="Courier New" w:hint="default"/>
-      </w:rPr>
-    </w:lvl>
-    <w:lvl w:ilvl="2" w:tplc="340A0005" w:tentative="1">
-      <w:start w:val="1"/>
-      <w:numFmt w:val="bullet"/>
-      <w:lvlText w:val=""/>
-      <w:lvlJc w:val="left"/>
-      <w:pPr>
-        <w:ind w:left="2160" w:hanging="360"/>
-      </w:pPr>
-      <w:rPr>
-        <w:rFonts w:ascii="Wingdings" w:hAnsi="Wingdings" w:hint="default"/>
-      </w:rPr>
-    </w:lvl>
-    <w:lvl w:ilvl="3" w:tplc="340A0001" w:tentative="1">
-      <w:start w:val="1"/>
-      <w:numFmt w:val="bullet"/>
-      <w:lvlText w:val=""/>
-      <w:lvlJc w:val="left"/>
-      <w:pPr>
-        <w:ind w:left="2880" w:hanging="360"/>
-      </w:pPr>
-      <w:rPr>
-        <w:rFonts w:ascii="Symbol" w:hAnsi="Symbol" w:hint="default"/>
-      </w:rPr>
-    </w:lvl>
-    <w:lvl w:ilvl="4" w:tplc="340A0003" w:tentative="1">
-      <w:start w:val="1"/>
-      <w:numFmt w:val="bullet"/>
-      <w:lvlText w:val="o"/>
-      <w:lvlJc w:val="left"/>
-      <w:pPr>
-        <w:ind w:left="3600" w:hanging="360"/>
-      </w:pPr>
-      <w:rPr>
-        <w:rFonts w:ascii="Courier New" w:hAnsi="Courier New" w:cs="Courier New" w:hint="default"/>
-      </w:rPr>
-    </w:lvl>
-    <w:lvl w:ilvl="5" w:tplc="340A0005" w:tentative="1">
-      <w:start w:val="1"/>
-      <w:numFmt w:val="bullet"/>
-      <w:lvlText w:val=""/>
-      <w:lvlJc w:val="left"/>
-      <w:pPr>
-        <w:ind w:left="4320" w:hanging="360"/>
-      </w:pPr>
-      <w:rPr>
-        <w:rFonts w:ascii="Wingdings" w:hAnsi="Wingdings" w:hint="default"/>
-      </w:rPr>
-    </w:lvl>
-    <w:lvl w:ilvl="6" w:tplc="340A0001" w:tentative="1">
-      <w:start w:val="1"/>
-      <w:numFmt w:val="bullet"/>
-      <w:lvlText w:val=""/>
-      <w:lvlJc w:val="left"/>
-      <w:pPr>
-        <w:ind w:left="5040" w:hanging="360"/>
-      </w:pPr>
-      <w:rPr>
-        <w:rFonts w:ascii="Symbol" w:hAnsi="Symbol" w:hint="default"/>
-      </w:rPr>
-    </w:lvl>
-    <w:lvl w:ilvl="7" w:tplc="340A0003" w:tentative="1">
-      <w:start w:val="1"/>
-      <w:numFmt w:val="bullet"/>
-      <w:lvlText w:val="o"/>
-      <w:lvlJc w:val="left"/>
-      <w:pPr>
-        <w:ind w:left="5760" w:hanging="360"/>
-      </w:pPr>
-      <w:rPr>
-        <w:rFonts w:ascii="Courier New" w:hAnsi="Courier New" w:cs="Courier New" w:hint="default"/>
-      </w:rPr>
-    </w:lvl>
-    <w:lvl w:ilvl="8" w:tplc="340A0005" w:tentative="1">
-      <w:start w:val="1"/>
-      <w:numFmt w:val="bullet"/>
-      <w:lvlText w:val=""/>
-      <w:lvlJc w:val="left"/>
-      <w:pPr>
-        <w:ind w:left="6480" w:hanging="360"/>
-      </w:pPr>
-      <w:rPr>
-        <w:rFonts w:ascii="Wingdings" w:hAnsi="Wingdings" w:hint="default"/>
-      </w:rPr>
-    </w:lvl>
-  </w:abstractNum>
-  <w:abstractNum w:abstractNumId="23">
-    <w:nsid w:val="7AC47F53"/>
-    <w:multiLevelType w:val="hybridMultilevel"/>
-    <w:tmpl w:val="10085DE8"/>
-    <w:lvl w:ilvl="0" w:tplc="F7CAB798">
+    <w:tmpl w:val="E5C44678"/>
+    <w:lvl w:ilvl="0" w:tplc="340A0011">
       <w:start w:val="1"/>
       <w:numFmt w:val="decimal"/>
       <w:lvlText w:val="%1)"/>
@@ -29295,11 +30026,327 @@
       </w:pPr>
     </w:lvl>
   </w:abstractNum>
+  <w:abstractNum w:abstractNumId="22">
+    <w:nsid w:val="74D15005"/>
+    <w:multiLevelType w:val="hybridMultilevel"/>
+    <w:tmpl w:val="4774846C"/>
+    <w:lvl w:ilvl="0" w:tplc="340A0001">
+      <w:start w:val="1"/>
+      <w:numFmt w:val="bullet"/>
+      <w:lvlText w:val=""/>
+      <w:lvlJc w:val="left"/>
+      <w:pPr>
+        <w:ind w:left="720" w:hanging="360"/>
+      </w:pPr>
+      <w:rPr>
+        <w:rFonts w:ascii="Symbol" w:hAnsi="Symbol" w:hint="default"/>
+      </w:rPr>
+    </w:lvl>
+    <w:lvl w:ilvl="1" w:tplc="340A0003">
+      <w:start w:val="1"/>
+      <w:numFmt w:val="bullet"/>
+      <w:lvlText w:val="o"/>
+      <w:lvlJc w:val="left"/>
+      <w:pPr>
+        <w:ind w:left="1440" w:hanging="360"/>
+      </w:pPr>
+      <w:rPr>
+        <w:rFonts w:ascii="Courier New" w:hAnsi="Courier New" w:cs="Courier New" w:hint="default"/>
+      </w:rPr>
+    </w:lvl>
+    <w:lvl w:ilvl="2" w:tplc="340A0005" w:tentative="1">
+      <w:start w:val="1"/>
+      <w:numFmt w:val="bullet"/>
+      <w:lvlText w:val=""/>
+      <w:lvlJc w:val="left"/>
+      <w:pPr>
+        <w:ind w:left="2160" w:hanging="360"/>
+      </w:pPr>
+      <w:rPr>
+        <w:rFonts w:ascii="Wingdings" w:hAnsi="Wingdings" w:hint="default"/>
+      </w:rPr>
+    </w:lvl>
+    <w:lvl w:ilvl="3" w:tplc="340A0001">
+      <w:start w:val="1"/>
+      <w:numFmt w:val="bullet"/>
+      <w:lvlText w:val=""/>
+      <w:lvlJc w:val="left"/>
+      <w:pPr>
+        <w:ind w:left="2880" w:hanging="360"/>
+      </w:pPr>
+      <w:rPr>
+        <w:rFonts w:ascii="Symbol" w:hAnsi="Symbol" w:hint="default"/>
+      </w:rPr>
+    </w:lvl>
+    <w:lvl w:ilvl="4" w:tplc="340A0003" w:tentative="1">
+      <w:start w:val="1"/>
+      <w:numFmt w:val="bullet"/>
+      <w:lvlText w:val="o"/>
+      <w:lvlJc w:val="left"/>
+      <w:pPr>
+        <w:ind w:left="3600" w:hanging="360"/>
+      </w:pPr>
+      <w:rPr>
+        <w:rFonts w:ascii="Courier New" w:hAnsi="Courier New" w:cs="Courier New" w:hint="default"/>
+      </w:rPr>
+    </w:lvl>
+    <w:lvl w:ilvl="5" w:tplc="340A0005" w:tentative="1">
+      <w:start w:val="1"/>
+      <w:numFmt w:val="bullet"/>
+      <w:lvlText w:val=""/>
+      <w:lvlJc w:val="left"/>
+      <w:pPr>
+        <w:ind w:left="4320" w:hanging="360"/>
+      </w:pPr>
+      <w:rPr>
+        <w:rFonts w:ascii="Wingdings" w:hAnsi="Wingdings" w:hint="default"/>
+      </w:rPr>
+    </w:lvl>
+    <w:lvl w:ilvl="6" w:tplc="340A0001">
+      <w:start w:val="1"/>
+      <w:numFmt w:val="bullet"/>
+      <w:lvlText w:val=""/>
+      <w:lvlJc w:val="left"/>
+      <w:pPr>
+        <w:ind w:left="5040" w:hanging="360"/>
+      </w:pPr>
+      <w:rPr>
+        <w:rFonts w:ascii="Symbol" w:hAnsi="Symbol" w:hint="default"/>
+      </w:rPr>
+    </w:lvl>
+    <w:lvl w:ilvl="7" w:tplc="340A0003" w:tentative="1">
+      <w:start w:val="1"/>
+      <w:numFmt w:val="bullet"/>
+      <w:lvlText w:val="o"/>
+      <w:lvlJc w:val="left"/>
+      <w:pPr>
+        <w:ind w:left="5760" w:hanging="360"/>
+      </w:pPr>
+      <w:rPr>
+        <w:rFonts w:ascii="Courier New" w:hAnsi="Courier New" w:cs="Courier New" w:hint="default"/>
+      </w:rPr>
+    </w:lvl>
+    <w:lvl w:ilvl="8" w:tplc="340A0005" w:tentative="1">
+      <w:start w:val="1"/>
+      <w:numFmt w:val="bullet"/>
+      <w:lvlText w:val=""/>
+      <w:lvlJc w:val="left"/>
+      <w:pPr>
+        <w:ind w:left="6480" w:hanging="360"/>
+      </w:pPr>
+      <w:rPr>
+        <w:rFonts w:ascii="Wingdings" w:hAnsi="Wingdings" w:hint="default"/>
+      </w:rPr>
+    </w:lvl>
+  </w:abstractNum>
+  <w:abstractNum w:abstractNumId="23">
+    <w:nsid w:val="766A020D"/>
+    <w:multiLevelType w:val="hybridMultilevel"/>
+    <w:tmpl w:val="98905518"/>
+    <w:lvl w:ilvl="0" w:tplc="340A0001">
+      <w:start w:val="1"/>
+      <w:numFmt w:val="bullet"/>
+      <w:lvlText w:val=""/>
+      <w:lvlJc w:val="left"/>
+      <w:pPr>
+        <w:ind w:left="720" w:hanging="360"/>
+      </w:pPr>
+      <w:rPr>
+        <w:rFonts w:ascii="Symbol" w:hAnsi="Symbol" w:hint="default"/>
+      </w:rPr>
+    </w:lvl>
+    <w:lvl w:ilvl="1" w:tplc="340A0003" w:tentative="1">
+      <w:start w:val="1"/>
+      <w:numFmt w:val="bullet"/>
+      <w:lvlText w:val="o"/>
+      <w:lvlJc w:val="left"/>
+      <w:pPr>
+        <w:ind w:left="1440" w:hanging="360"/>
+      </w:pPr>
+      <w:rPr>
+        <w:rFonts w:ascii="Courier New" w:hAnsi="Courier New" w:cs="Courier New" w:hint="default"/>
+      </w:rPr>
+    </w:lvl>
+    <w:lvl w:ilvl="2" w:tplc="340A0005" w:tentative="1">
+      <w:start w:val="1"/>
+      <w:numFmt w:val="bullet"/>
+      <w:lvlText w:val=""/>
+      <w:lvlJc w:val="left"/>
+      <w:pPr>
+        <w:ind w:left="2160" w:hanging="360"/>
+      </w:pPr>
+      <w:rPr>
+        <w:rFonts w:ascii="Wingdings" w:hAnsi="Wingdings" w:hint="default"/>
+      </w:rPr>
+    </w:lvl>
+    <w:lvl w:ilvl="3" w:tplc="340A0001" w:tentative="1">
+      <w:start w:val="1"/>
+      <w:numFmt w:val="bullet"/>
+      <w:lvlText w:val=""/>
+      <w:lvlJc w:val="left"/>
+      <w:pPr>
+        <w:ind w:left="2880" w:hanging="360"/>
+      </w:pPr>
+      <w:rPr>
+        <w:rFonts w:ascii="Symbol" w:hAnsi="Symbol" w:hint="default"/>
+      </w:rPr>
+    </w:lvl>
+    <w:lvl w:ilvl="4" w:tplc="340A0003" w:tentative="1">
+      <w:start w:val="1"/>
+      <w:numFmt w:val="bullet"/>
+      <w:lvlText w:val="o"/>
+      <w:lvlJc w:val="left"/>
+      <w:pPr>
+        <w:ind w:left="3600" w:hanging="360"/>
+      </w:pPr>
+      <w:rPr>
+        <w:rFonts w:ascii="Courier New" w:hAnsi="Courier New" w:cs="Courier New" w:hint="default"/>
+      </w:rPr>
+    </w:lvl>
+    <w:lvl w:ilvl="5" w:tplc="340A0005" w:tentative="1">
+      <w:start w:val="1"/>
+      <w:numFmt w:val="bullet"/>
+      <w:lvlText w:val=""/>
+      <w:lvlJc w:val="left"/>
+      <w:pPr>
+        <w:ind w:left="4320" w:hanging="360"/>
+      </w:pPr>
+      <w:rPr>
+        <w:rFonts w:ascii="Wingdings" w:hAnsi="Wingdings" w:hint="default"/>
+      </w:rPr>
+    </w:lvl>
+    <w:lvl w:ilvl="6" w:tplc="340A0001" w:tentative="1">
+      <w:start w:val="1"/>
+      <w:numFmt w:val="bullet"/>
+      <w:lvlText w:val=""/>
+      <w:lvlJc w:val="left"/>
+      <w:pPr>
+        <w:ind w:left="5040" w:hanging="360"/>
+      </w:pPr>
+      <w:rPr>
+        <w:rFonts w:ascii="Symbol" w:hAnsi="Symbol" w:hint="default"/>
+      </w:rPr>
+    </w:lvl>
+    <w:lvl w:ilvl="7" w:tplc="340A0003" w:tentative="1">
+      <w:start w:val="1"/>
+      <w:numFmt w:val="bullet"/>
+      <w:lvlText w:val="o"/>
+      <w:lvlJc w:val="left"/>
+      <w:pPr>
+        <w:ind w:left="5760" w:hanging="360"/>
+      </w:pPr>
+      <w:rPr>
+        <w:rFonts w:ascii="Courier New" w:hAnsi="Courier New" w:cs="Courier New" w:hint="default"/>
+      </w:rPr>
+    </w:lvl>
+    <w:lvl w:ilvl="8" w:tplc="340A0005" w:tentative="1">
+      <w:start w:val="1"/>
+      <w:numFmt w:val="bullet"/>
+      <w:lvlText w:val=""/>
+      <w:lvlJc w:val="left"/>
+      <w:pPr>
+        <w:ind w:left="6480" w:hanging="360"/>
+      </w:pPr>
+      <w:rPr>
+        <w:rFonts w:ascii="Wingdings" w:hAnsi="Wingdings" w:hint="default"/>
+      </w:rPr>
+    </w:lvl>
+  </w:abstractNum>
+  <w:abstractNum w:abstractNumId="24">
+    <w:nsid w:val="7AC47F53"/>
+    <w:multiLevelType w:val="hybridMultilevel"/>
+    <w:tmpl w:val="10085DE8"/>
+    <w:lvl w:ilvl="0" w:tplc="F7CAB798">
+      <w:start w:val="1"/>
+      <w:numFmt w:val="decimal"/>
+      <w:lvlText w:val="%1)"/>
+      <w:lvlJc w:val="left"/>
+      <w:pPr>
+        <w:ind w:left="720" w:hanging="360"/>
+      </w:pPr>
+      <w:rPr>
+        <w:rFonts w:hint="default"/>
+        <w:b w:val="0"/>
+      </w:rPr>
+    </w:lvl>
+    <w:lvl w:ilvl="1" w:tplc="340A0019" w:tentative="1">
+      <w:start w:val="1"/>
+      <w:numFmt w:val="lowerLetter"/>
+      <w:lvlText w:val="%2."/>
+      <w:lvlJc w:val="left"/>
+      <w:pPr>
+        <w:ind w:left="1440" w:hanging="360"/>
+      </w:pPr>
+    </w:lvl>
+    <w:lvl w:ilvl="2" w:tplc="340A001B" w:tentative="1">
+      <w:start w:val="1"/>
+      <w:numFmt w:val="lowerRoman"/>
+      <w:lvlText w:val="%3."/>
+      <w:lvlJc w:val="right"/>
+      <w:pPr>
+        <w:ind w:left="2160" w:hanging="180"/>
+      </w:pPr>
+    </w:lvl>
+    <w:lvl w:ilvl="3" w:tplc="340A000F" w:tentative="1">
+      <w:start w:val="1"/>
+      <w:numFmt w:val="decimal"/>
+      <w:lvlText w:val="%4."/>
+      <w:lvlJc w:val="left"/>
+      <w:pPr>
+        <w:ind w:left="2880" w:hanging="360"/>
+      </w:pPr>
+    </w:lvl>
+    <w:lvl w:ilvl="4" w:tplc="340A0019" w:tentative="1">
+      <w:start w:val="1"/>
+      <w:numFmt w:val="lowerLetter"/>
+      <w:lvlText w:val="%5."/>
+      <w:lvlJc w:val="left"/>
+      <w:pPr>
+        <w:ind w:left="3600" w:hanging="360"/>
+      </w:pPr>
+    </w:lvl>
+    <w:lvl w:ilvl="5" w:tplc="340A001B" w:tentative="1">
+      <w:start w:val="1"/>
+      <w:numFmt w:val="lowerRoman"/>
+      <w:lvlText w:val="%6."/>
+      <w:lvlJc w:val="right"/>
+      <w:pPr>
+        <w:ind w:left="4320" w:hanging="180"/>
+      </w:pPr>
+    </w:lvl>
+    <w:lvl w:ilvl="6" w:tplc="340A000F" w:tentative="1">
+      <w:start w:val="1"/>
+      <w:numFmt w:val="decimal"/>
+      <w:lvlText w:val="%7."/>
+      <w:lvlJc w:val="left"/>
+      <w:pPr>
+        <w:ind w:left="5040" w:hanging="360"/>
+      </w:pPr>
+    </w:lvl>
+    <w:lvl w:ilvl="7" w:tplc="340A0019" w:tentative="1">
+      <w:start w:val="1"/>
+      <w:numFmt w:val="lowerLetter"/>
+      <w:lvlText w:val="%8."/>
+      <w:lvlJc w:val="left"/>
+      <w:pPr>
+        <w:ind w:left="5760" w:hanging="360"/>
+      </w:pPr>
+    </w:lvl>
+    <w:lvl w:ilvl="8" w:tplc="340A001B" w:tentative="1">
+      <w:start w:val="1"/>
+      <w:numFmt w:val="lowerRoman"/>
+      <w:lvlText w:val="%9."/>
+      <w:lvlJc w:val="right"/>
+      <w:pPr>
+        <w:ind w:left="6480" w:hanging="180"/>
+      </w:pPr>
+    </w:lvl>
+  </w:abstractNum>
   <w:num w:numId="1">
     <w:abstractNumId w:val="11"/>
   </w:num>
   <w:num w:numId="2">
-    <w:abstractNumId w:val="22"/>
+    <w:abstractNumId w:val="23"/>
   </w:num>
   <w:num w:numId="3">
     <w:abstractNumId w:val="5"/>
@@ -29311,16 +30358,16 @@
     <w:abstractNumId w:val="8"/>
   </w:num>
   <w:num w:numId="6">
-    <w:abstractNumId w:val="21"/>
+    <w:abstractNumId w:val="22"/>
   </w:num>
   <w:num w:numId="7">
     <w:abstractNumId w:val="12"/>
   </w:num>
   <w:num w:numId="8">
-    <w:abstractNumId w:val="23"/>
+    <w:abstractNumId w:val="24"/>
   </w:num>
   <w:num w:numId="9">
-    <w:abstractNumId w:val="19"/>
+    <w:abstractNumId w:val="20"/>
   </w:num>
   <w:num w:numId="10">
     <w:abstractNumId w:val="10"/>
@@ -29329,7 +30376,7 @@
     <w:abstractNumId w:val="16"/>
   </w:num>
   <w:num w:numId="12">
-    <w:abstractNumId w:val="20"/>
+    <w:abstractNumId w:val="21"/>
   </w:num>
   <w:num w:numId="13">
     <w:abstractNumId w:val="18"/>
@@ -29366,6 +30413,9 @@
   </w:num>
   <w:num w:numId="24">
     <w:abstractNumId w:val="14"/>
+  </w:num>
+  <w:num w:numId="25">
+    <w:abstractNumId w:val="19"/>
   </w:num>
   <w:numIdMacAtCleanup w:val="18"/>
 </w:numbering>
@@ -30107,7 +31157,6 @@
       <w:spacing w:after="0" w:line="240" w:lineRule="auto"/>
     </w:pPr>
     <w:tblPr>
-      <w:tblInd w:w="0" w:type="dxa"/>
       <w:tblBorders>
         <w:top w:val="single" w:sz="4" w:space="0" w:color="auto"/>
         <w:left w:val="single" w:sz="4" w:space="0" w:color="auto"/>
@@ -30116,12 +31165,6 @@
         <w:insideH w:val="single" w:sz="4" w:space="0" w:color="auto"/>
         <w:insideV w:val="single" w:sz="4" w:space="0" w:color="auto"/>
       </w:tblBorders>
-      <w:tblCellMar>
-        <w:top w:w="0" w:type="dxa"/>
-        <w:left w:w="108" w:type="dxa"/>
-        <w:bottom w:w="0" w:type="dxa"/>
-        <w:right w:w="108" w:type="dxa"/>
-      </w:tblCellMar>
     </w:tblPr>
   </w:style>
   <w:style w:type="paragraph" w:styleId="Sinespaciado">
@@ -30143,7 +31186,6 @@
       <w:spacing w:after="0" w:line="240" w:lineRule="auto"/>
     </w:pPr>
     <w:tblPr>
-      <w:tblInd w:w="0" w:type="dxa"/>
       <w:tblBorders>
         <w:top w:val="single" w:sz="4" w:space="0" w:color="auto"/>
         <w:left w:val="single" w:sz="4" w:space="0" w:color="auto"/>
@@ -30152,12 +31194,6 @@
         <w:insideH w:val="single" w:sz="4" w:space="0" w:color="auto"/>
         <w:insideV w:val="single" w:sz="4" w:space="0" w:color="auto"/>
       </w:tblBorders>
-      <w:tblCellMar>
-        <w:top w:w="0" w:type="dxa"/>
-        <w:left w:w="108" w:type="dxa"/>
-        <w:bottom w:w="0" w:type="dxa"/>
-        <w:right w:w="108" w:type="dxa"/>
-      </w:tblCellMar>
     </w:tblPr>
   </w:style>
   <w:style w:type="paragraph" w:styleId="TDC4">
@@ -30575,7 +31611,7 @@
 </file>
 
 <file path=customXml/itemProps1.xml><?xml version="1.0" encoding="utf-8"?>
-<ds:datastoreItem xmlns:ds="http://schemas.openxmlformats.org/officeDocument/2006/customXml" ds:itemID="{908FB49C-85CD-4BC4-B8D2-6A67274FF7ED}">
+<ds:datastoreItem xmlns:ds="http://schemas.openxmlformats.org/officeDocument/2006/customXml" ds:itemID="{CB9DFE0D-ADF5-4592-8F8F-1C1F92559E1D}">
   <ds:schemaRefs>
     <ds:schemaRef ds:uri="http://schemas.openxmlformats.org/officeDocument/2006/bibliography"/>
   </ds:schemaRefs>

</xml_diff>

<commit_message>
Revert "caso de uso nuevo usuario"
This reverts commit a9de1227249ae8de7ac9f14095c0f9a9cde8c5b7.
</commit_message>
<xml_diff>
--- a/Analisis/Analisis Casos de Uso/Analisis_Casos_de_Uso.docx
+++ b/Analisis/Analisis Casos de Uso/Analisis_Casos_de_Uso.docx
@@ -9,7 +9,7 @@
       <w:r>
         <w:rPr>
           <w:noProof/>
-          <w:lang w:eastAsia="ja-JP"/>
+          <w:lang w:eastAsia="es-CL"/>
         </w:rPr>
         <w:drawing>
           <wp:inline distT="0" distB="0" distL="0" distR="0" wp14:anchorId="5DAD06C7" wp14:editId="51E9E60B">
@@ -12544,6 +12544,8 @@
               </w:rPr>
               <w:t>REQ01, REQ02, REQ03, REQ22, REQ28</w:t>
             </w:r>
+            <w:bookmarkStart w:id="29" w:name="_GoBack"/>
+            <w:bookmarkEnd w:id="29"/>
             <w:r>
               <w:rPr>
                 <w:sz w:val="24"/>
@@ -12587,7 +12589,7 @@
           <w:color w:val="auto"/>
         </w:rPr>
       </w:pPr>
-      <w:bookmarkStart w:id="29" w:name="_Toc393444072"/>
+      <w:bookmarkStart w:id="30" w:name="_Toc393444072"/>
       <w:r>
         <w:rPr>
           <w:rFonts w:asciiTheme="minorHAnsi" w:hAnsiTheme="minorHAnsi"/>
@@ -12612,7 +12614,7 @@
         </w:rPr>
         <w:t>.2. Curso Normal de los Eventos:</w:t>
       </w:r>
-      <w:bookmarkEnd w:id="29"/>
+      <w:bookmarkEnd w:id="30"/>
     </w:p>
     <w:tbl>
       <w:tblPr>
@@ -13500,7 +13502,7 @@
           <w:color w:val="auto"/>
         </w:rPr>
       </w:pPr>
-      <w:bookmarkStart w:id="30" w:name="_Toc393444073"/>
+      <w:bookmarkStart w:id="31" w:name="_Toc393444073"/>
       <w:r>
         <w:rPr>
           <w:rFonts w:asciiTheme="minorHAnsi" w:hAnsiTheme="minorHAnsi"/>
@@ -13525,7 +13527,7 @@
         </w:rPr>
         <w:t>.3. Curso Alternativo de los Eventos:</w:t>
       </w:r>
-      <w:bookmarkEnd w:id="30"/>
+      <w:bookmarkEnd w:id="31"/>
     </w:p>
     <w:tbl>
       <w:tblPr>
@@ -13750,7 +13752,7 @@
           <w:szCs w:val="28"/>
         </w:rPr>
       </w:pPr>
-      <w:bookmarkStart w:id="31" w:name="_Toc393444074"/>
+      <w:bookmarkStart w:id="32" w:name="_Toc393444074"/>
       <w:r>
         <w:rPr>
           <w:rFonts w:asciiTheme="minorHAnsi" w:hAnsiTheme="minorHAnsi"/>
@@ -13771,7 +13773,7 @@
         </w:rPr>
         <w:t>:</w:t>
       </w:r>
-      <w:bookmarkEnd w:id="31"/>
+      <w:bookmarkEnd w:id="32"/>
     </w:p>
     <w:p>
       <w:pPr>
@@ -13783,7 +13785,7 @@
           <w:color w:val="auto"/>
         </w:rPr>
       </w:pPr>
-      <w:bookmarkStart w:id="32" w:name="_Toc393444075"/>
+      <w:bookmarkStart w:id="33" w:name="_Toc393444075"/>
       <w:r>
         <w:rPr>
           <w:rFonts w:asciiTheme="minorHAnsi" w:hAnsiTheme="minorHAnsi"/>
@@ -13808,7 +13810,7 @@
         </w:rPr>
         <w:t>.1. Descripción:</w:t>
       </w:r>
-      <w:bookmarkEnd w:id="32"/>
+      <w:bookmarkEnd w:id="33"/>
     </w:p>
     <w:tbl>
       <w:tblPr>
@@ -14112,7 +14114,28 @@
                 <w:sz w:val="24"/>
                 <w:szCs w:val="24"/>
               </w:rPr>
-              <w:t>Clases Prácticas realizadas (segunda encuesta).</w:t>
+              <w:t>Clases Prácticas</w:t>
+            </w:r>
+            <w:r>
+              <w:rPr>
+                <w:sz w:val="24"/>
+                <w:szCs w:val="24"/>
+              </w:rPr>
+              <w:t xml:space="preserve"> realizadas (</w:t>
+            </w:r>
+            <w:r>
+              <w:rPr>
+                <w:sz w:val="24"/>
+                <w:szCs w:val="24"/>
+              </w:rPr>
+              <w:t>segunda</w:t>
+            </w:r>
+            <w:r>
+              <w:rPr>
+                <w:sz w:val="24"/>
+                <w:szCs w:val="24"/>
+              </w:rPr>
+              <w:t xml:space="preserve"> encuesta).</w:t>
             </w:r>
           </w:p>
         </w:tc>
@@ -14360,7 +14383,7 @@
           <w:color w:val="auto"/>
         </w:rPr>
       </w:pPr>
-      <w:bookmarkStart w:id="33" w:name="_Toc393444076"/>
+      <w:bookmarkStart w:id="34" w:name="_Toc393444076"/>
       <w:r>
         <w:rPr>
           <w:rFonts w:asciiTheme="minorHAnsi" w:hAnsiTheme="minorHAnsi"/>
@@ -14386,7 +14409,7 @@
         </w:rPr>
         <w:t>.2. Curso Normal de los Eventos:</w:t>
       </w:r>
-      <w:bookmarkEnd w:id="33"/>
+      <w:bookmarkEnd w:id="34"/>
     </w:p>
     <w:tbl>
       <w:tblPr>
@@ -14842,7 +14865,7 @@
           <w:color w:val="auto"/>
         </w:rPr>
       </w:pPr>
-      <w:bookmarkStart w:id="34" w:name="_Toc393444077"/>
+      <w:bookmarkStart w:id="35" w:name="_Toc393444077"/>
       <w:r>
         <w:rPr>
           <w:rFonts w:asciiTheme="minorHAnsi" w:hAnsiTheme="minorHAnsi"/>
@@ -14867,7 +14890,7 @@
         </w:rPr>
         <w:t>.3. Curso Alternativo de los Eventos:</w:t>
       </w:r>
-      <w:bookmarkEnd w:id="34"/>
+      <w:bookmarkEnd w:id="35"/>
     </w:p>
     <w:tbl>
       <w:tblPr>
@@ -15085,7 +15108,7 @@
           <w:szCs w:val="28"/>
         </w:rPr>
       </w:pPr>
-      <w:bookmarkStart w:id="35" w:name="_Toc393444078"/>
+      <w:bookmarkStart w:id="36" w:name="_Toc393444078"/>
       <w:r>
         <w:rPr>
           <w:rFonts w:asciiTheme="minorHAnsi" w:hAnsiTheme="minorHAnsi"/>
@@ -15136,7 +15159,7 @@
         </w:rPr>
         <w:t>:</w:t>
       </w:r>
-      <w:bookmarkEnd w:id="35"/>
+      <w:bookmarkEnd w:id="36"/>
     </w:p>
     <w:p>
       <w:pPr>
@@ -15148,7 +15171,7 @@
           <w:color w:val="auto"/>
         </w:rPr>
       </w:pPr>
-      <w:bookmarkStart w:id="36" w:name="_Toc393444079"/>
+      <w:bookmarkStart w:id="37" w:name="_Toc393444079"/>
       <w:r>
         <w:rPr>
           <w:rFonts w:asciiTheme="minorHAnsi" w:hAnsiTheme="minorHAnsi"/>
@@ -15173,7 +15196,7 @@
         </w:rPr>
         <w:t>.1. Descripción:</w:t>
       </w:r>
-      <w:bookmarkEnd w:id="36"/>
+      <w:bookmarkEnd w:id="37"/>
     </w:p>
     <w:tbl>
       <w:tblPr>
@@ -15872,7 +15895,7 @@
           <w:color w:val="auto"/>
         </w:rPr>
       </w:pPr>
-      <w:bookmarkStart w:id="37" w:name="_Toc393444080"/>
+      <w:bookmarkStart w:id="38" w:name="_Toc393444080"/>
       <w:r>
         <w:rPr>
           <w:rFonts w:asciiTheme="minorHAnsi" w:hAnsiTheme="minorHAnsi"/>
@@ -15897,7 +15920,7 @@
         </w:rPr>
         <w:t>.2. Curso Normal de los Eventos:</w:t>
       </w:r>
-      <w:bookmarkEnd w:id="37"/>
+      <w:bookmarkEnd w:id="38"/>
     </w:p>
     <w:tbl>
       <w:tblPr>
@@ -16696,7 +16719,7 @@
           <w:color w:val="auto"/>
         </w:rPr>
       </w:pPr>
-      <w:bookmarkStart w:id="38" w:name="_Toc393444081"/>
+      <w:bookmarkStart w:id="39" w:name="_Toc393444081"/>
       <w:r>
         <w:rPr>
           <w:rFonts w:asciiTheme="minorHAnsi" w:hAnsiTheme="minorHAnsi"/>
@@ -16721,7 +16744,7 @@
         </w:rPr>
         <w:t>.3. Curso Alternativo de los Eventos:</w:t>
       </w:r>
-      <w:bookmarkEnd w:id="38"/>
+      <w:bookmarkEnd w:id="39"/>
     </w:p>
     <w:tbl>
       <w:tblPr>
@@ -17130,7 +17153,7 @@
           <w:szCs w:val="28"/>
         </w:rPr>
       </w:pPr>
-      <w:bookmarkStart w:id="39" w:name="_Toc393444082"/>
+      <w:bookmarkStart w:id="40" w:name="_Toc393444082"/>
       <w:r>
         <w:rPr>
           <w:rFonts w:asciiTheme="minorHAnsi" w:hAnsiTheme="minorHAnsi"/>
@@ -17151,7 +17174,7 @@
         </w:rPr>
         <w:t>:</w:t>
       </w:r>
-      <w:bookmarkEnd w:id="39"/>
+      <w:bookmarkEnd w:id="40"/>
     </w:p>
     <w:p>
       <w:pPr>
@@ -17163,7 +17186,7 @@
           <w:color w:val="auto"/>
         </w:rPr>
       </w:pPr>
-      <w:bookmarkStart w:id="40" w:name="_Toc393444083"/>
+      <w:bookmarkStart w:id="41" w:name="_Toc393444083"/>
       <w:r>
         <w:rPr>
           <w:rFonts w:asciiTheme="minorHAnsi" w:hAnsiTheme="minorHAnsi"/>
@@ -17188,7 +17211,7 @@
         </w:rPr>
         <w:t>.1. Descripción:</w:t>
       </w:r>
-      <w:bookmarkEnd w:id="40"/>
+      <w:bookmarkEnd w:id="41"/>
     </w:p>
     <w:tbl>
       <w:tblPr>
@@ -17616,7 +17639,7 @@
           <w:color w:val="auto"/>
         </w:rPr>
       </w:pPr>
-      <w:bookmarkStart w:id="41" w:name="_Toc393444084"/>
+      <w:bookmarkStart w:id="42" w:name="_Toc393444084"/>
       <w:r>
         <w:rPr>
           <w:rFonts w:asciiTheme="minorHAnsi" w:hAnsiTheme="minorHAnsi"/>
@@ -17641,7 +17664,7 @@
         </w:rPr>
         <w:t>.2. Curso Normal de los Eventos:</w:t>
       </w:r>
-      <w:bookmarkEnd w:id="41"/>
+      <w:bookmarkEnd w:id="42"/>
     </w:p>
     <w:tbl>
       <w:tblPr>
@@ -17965,7 +17988,7 @@
           <w:color w:val="auto"/>
         </w:rPr>
       </w:pPr>
-      <w:bookmarkStart w:id="42" w:name="_Toc393444085"/>
+      <w:bookmarkStart w:id="43" w:name="_Toc393444085"/>
       <w:r>
         <w:rPr>
           <w:rFonts w:asciiTheme="minorHAnsi" w:hAnsiTheme="minorHAnsi"/>
@@ -17990,7 +18013,7 @@
         </w:rPr>
         <w:t>.3. Curso Alternativo de los Eventos:</w:t>
       </w:r>
-      <w:bookmarkEnd w:id="42"/>
+      <w:bookmarkEnd w:id="43"/>
     </w:p>
     <w:tbl>
       <w:tblPr>
@@ -18081,7 +18104,7 @@
           <w:szCs w:val="28"/>
         </w:rPr>
       </w:pPr>
-      <w:bookmarkStart w:id="43" w:name="_Toc393444086"/>
+      <w:bookmarkStart w:id="44" w:name="_Toc393444086"/>
       <w:r>
         <w:rPr>
           <w:rFonts w:asciiTheme="minorHAnsi" w:hAnsiTheme="minorHAnsi"/>
@@ -18122,7 +18145,7 @@
         </w:rPr>
         <w:t>:</w:t>
       </w:r>
-      <w:bookmarkEnd w:id="43"/>
+      <w:bookmarkEnd w:id="44"/>
     </w:p>
     <w:p>
       <w:pPr>
@@ -18134,7 +18157,7 @@
           <w:color w:val="auto"/>
         </w:rPr>
       </w:pPr>
-      <w:bookmarkStart w:id="44" w:name="_Toc393444087"/>
+      <w:bookmarkStart w:id="45" w:name="_Toc393444087"/>
       <w:r>
         <w:rPr>
           <w:rFonts w:asciiTheme="minorHAnsi" w:hAnsiTheme="minorHAnsi"/>
@@ -18159,7 +18182,7 @@
         </w:rPr>
         <w:t>.1. Descripción:</w:t>
       </w:r>
-      <w:bookmarkEnd w:id="44"/>
+      <w:bookmarkEnd w:id="45"/>
     </w:p>
     <w:tbl>
       <w:tblPr>
@@ -18774,7 +18797,7 @@
           <w:color w:val="auto"/>
         </w:rPr>
       </w:pPr>
-      <w:bookmarkStart w:id="45" w:name="_Toc393444088"/>
+      <w:bookmarkStart w:id="46" w:name="_Toc393444088"/>
       <w:r>
         <w:rPr>
           <w:rFonts w:asciiTheme="minorHAnsi" w:hAnsiTheme="minorHAnsi"/>
@@ -18799,7 +18822,7 @@
         </w:rPr>
         <w:t>.2. Curso Normal de los Eventos:</w:t>
       </w:r>
-      <w:bookmarkEnd w:id="45"/>
+      <w:bookmarkEnd w:id="46"/>
     </w:p>
     <w:tbl>
       <w:tblPr>
@@ -19342,7 +19365,7 @@
           <w:color w:val="auto"/>
         </w:rPr>
       </w:pPr>
-      <w:bookmarkStart w:id="46" w:name="_Toc393444089"/>
+      <w:bookmarkStart w:id="47" w:name="_Toc393444089"/>
       <w:r>
         <w:rPr>
           <w:rFonts w:asciiTheme="minorHAnsi" w:hAnsiTheme="minorHAnsi"/>
@@ -19367,7 +19390,7 @@
         </w:rPr>
         <w:t>.3. Curso Alternativo de los Eventos:</w:t>
       </w:r>
-      <w:bookmarkEnd w:id="46"/>
+      <w:bookmarkEnd w:id="47"/>
     </w:p>
     <w:tbl>
       <w:tblPr>
@@ -19564,7 +19587,7 @@
           <w:szCs w:val="28"/>
         </w:rPr>
       </w:pPr>
-      <w:bookmarkStart w:id="47" w:name="_Toc393444090"/>
+      <w:bookmarkStart w:id="48" w:name="_Toc393444090"/>
       <w:r>
         <w:rPr>
           <w:rFonts w:asciiTheme="minorHAnsi" w:hAnsiTheme="minorHAnsi"/>
@@ -19606,7 +19629,7 @@
         </w:rPr>
         <w:t>:</w:t>
       </w:r>
-      <w:bookmarkEnd w:id="47"/>
+      <w:bookmarkEnd w:id="48"/>
     </w:p>
     <w:p>
       <w:pPr>
@@ -19618,7 +19641,7 @@
           <w:color w:val="auto"/>
         </w:rPr>
       </w:pPr>
-      <w:bookmarkStart w:id="48" w:name="_Toc393444091"/>
+      <w:bookmarkStart w:id="49" w:name="_Toc393444091"/>
       <w:r>
         <w:rPr>
           <w:rFonts w:asciiTheme="minorHAnsi" w:hAnsiTheme="minorHAnsi"/>
@@ -19643,7 +19666,7 @@
         </w:rPr>
         <w:t>.1. Descripción:</w:t>
       </w:r>
-      <w:bookmarkEnd w:id="48"/>
+      <w:bookmarkEnd w:id="49"/>
     </w:p>
     <w:tbl>
       <w:tblPr>
@@ -20134,7 +20157,7 @@
           <w:color w:val="auto"/>
         </w:rPr>
       </w:pPr>
-      <w:bookmarkStart w:id="49" w:name="_Toc393444092"/>
+      <w:bookmarkStart w:id="50" w:name="_Toc393444092"/>
       <w:r>
         <w:rPr>
           <w:rFonts w:asciiTheme="minorHAnsi" w:hAnsiTheme="minorHAnsi"/>
@@ -20159,7 +20182,7 @@
         </w:rPr>
         <w:t>.2. Curso Normal de los Eventos:</w:t>
       </w:r>
-      <w:bookmarkEnd w:id="49"/>
+      <w:bookmarkEnd w:id="50"/>
     </w:p>
     <w:tbl>
       <w:tblPr>
@@ -20783,7 +20806,7 @@
           <w:color w:val="auto"/>
         </w:rPr>
       </w:pPr>
-      <w:bookmarkStart w:id="50" w:name="_Toc393444093"/>
+      <w:bookmarkStart w:id="51" w:name="_Toc393444093"/>
       <w:r>
         <w:rPr>
           <w:rFonts w:asciiTheme="minorHAnsi" w:hAnsiTheme="minorHAnsi"/>
@@ -20808,7 +20831,7 @@
         </w:rPr>
         <w:t>.3. Curso Alternativo de los Eventos:</w:t>
       </w:r>
-      <w:bookmarkEnd w:id="50"/>
+      <w:bookmarkEnd w:id="51"/>
     </w:p>
     <w:tbl>
       <w:tblPr>
@@ -21019,7 +21042,7 @@
           <w:szCs w:val="28"/>
         </w:rPr>
       </w:pPr>
-      <w:bookmarkStart w:id="51" w:name="_Toc393444094"/>
+      <w:bookmarkStart w:id="52" w:name="_Toc393444094"/>
       <w:r>
         <w:rPr>
           <w:rFonts w:asciiTheme="minorHAnsi" w:hAnsiTheme="minorHAnsi"/>
@@ -21060,7 +21083,7 @@
         </w:rPr>
         <w:t>:</w:t>
       </w:r>
-      <w:bookmarkEnd w:id="51"/>
+      <w:bookmarkEnd w:id="52"/>
     </w:p>
     <w:p>
       <w:pPr>
@@ -21072,7 +21095,7 @@
           <w:color w:val="auto"/>
         </w:rPr>
       </w:pPr>
-      <w:bookmarkStart w:id="52" w:name="_Toc393444095"/>
+      <w:bookmarkStart w:id="53" w:name="_Toc393444095"/>
       <w:r>
         <w:rPr>
           <w:rFonts w:asciiTheme="minorHAnsi" w:hAnsiTheme="minorHAnsi"/>
@@ -21105,7 +21128,7 @@
         </w:rPr>
         <w:t>.1. Descripción:</w:t>
       </w:r>
-      <w:bookmarkEnd w:id="52"/>
+      <w:bookmarkEnd w:id="53"/>
     </w:p>
     <w:tbl>
       <w:tblPr>
@@ -21495,7 +21518,7 @@
           <w:color w:val="auto"/>
         </w:rPr>
       </w:pPr>
-      <w:bookmarkStart w:id="53" w:name="_Toc393444096"/>
+      <w:bookmarkStart w:id="54" w:name="_Toc393444096"/>
       <w:r>
         <w:rPr>
           <w:rFonts w:asciiTheme="minorHAnsi" w:hAnsiTheme="minorHAnsi"/>
@@ -21528,7 +21551,7 @@
         </w:rPr>
         <w:t>.2. Curso Normal de los Eventos:</w:t>
       </w:r>
-      <w:bookmarkEnd w:id="53"/>
+      <w:bookmarkEnd w:id="54"/>
     </w:p>
     <w:tbl>
       <w:tblPr>
@@ -21994,7 +22017,7 @@
           <w:color w:val="auto"/>
         </w:rPr>
       </w:pPr>
-      <w:bookmarkStart w:id="54" w:name="_Toc393444097"/>
+      <w:bookmarkStart w:id="55" w:name="_Toc393444097"/>
       <w:r>
         <w:rPr>
           <w:rFonts w:asciiTheme="minorHAnsi" w:hAnsiTheme="minorHAnsi"/>
@@ -22035,7 +22058,7 @@
         </w:rPr>
         <w:t>.3. Curso Alternativo de los Eventos:</w:t>
       </w:r>
-      <w:bookmarkEnd w:id="54"/>
+      <w:bookmarkEnd w:id="55"/>
     </w:p>
     <w:tbl>
       <w:tblPr>
@@ -22133,7 +22156,7 @@
           <w:szCs w:val="28"/>
         </w:rPr>
       </w:pPr>
-      <w:bookmarkStart w:id="55" w:name="_Toc393444098"/>
+      <w:bookmarkStart w:id="56" w:name="_Toc393444098"/>
       <w:r>
         <w:rPr>
           <w:rFonts w:asciiTheme="minorHAnsi" w:hAnsiTheme="minorHAnsi"/>
@@ -22174,7 +22197,7 @@
         </w:rPr>
         <w:t>:</w:t>
       </w:r>
-      <w:bookmarkEnd w:id="55"/>
+      <w:bookmarkEnd w:id="56"/>
     </w:p>
     <w:p>
       <w:pPr>
@@ -22186,7 +22209,7 @@
           <w:color w:val="auto"/>
         </w:rPr>
       </w:pPr>
-      <w:bookmarkStart w:id="56" w:name="_Toc393444099"/>
+      <w:bookmarkStart w:id="57" w:name="_Toc393444099"/>
       <w:r>
         <w:rPr>
           <w:rFonts w:asciiTheme="minorHAnsi" w:hAnsiTheme="minorHAnsi"/>
@@ -22219,7 +22242,7 @@
         </w:rPr>
         <w:t>.1. Descripción:</w:t>
       </w:r>
-      <w:bookmarkEnd w:id="56"/>
+      <w:bookmarkEnd w:id="57"/>
     </w:p>
     <w:tbl>
       <w:tblPr>
@@ -22889,7 +22912,7 @@
           <w:color w:val="auto"/>
         </w:rPr>
       </w:pPr>
-      <w:bookmarkStart w:id="57" w:name="_Toc393444100"/>
+      <w:bookmarkStart w:id="58" w:name="_Toc393444100"/>
       <w:r>
         <w:rPr>
           <w:rFonts w:asciiTheme="minorHAnsi" w:hAnsiTheme="minorHAnsi"/>
@@ -22922,7 +22945,7 @@
         </w:rPr>
         <w:t>.2. Curso Normal de los Eventos:</w:t>
       </w:r>
-      <w:bookmarkEnd w:id="57"/>
+      <w:bookmarkEnd w:id="58"/>
     </w:p>
     <w:tbl>
       <w:tblPr>
@@ -23640,7 +23663,7 @@
           <w:color w:val="auto"/>
         </w:rPr>
       </w:pPr>
-      <w:bookmarkStart w:id="58" w:name="_Toc393444101"/>
+      <w:bookmarkStart w:id="59" w:name="_Toc393444101"/>
       <w:r>
         <w:rPr>
           <w:rFonts w:asciiTheme="minorHAnsi" w:hAnsiTheme="minorHAnsi"/>
@@ -23674,7 +23697,7 @@
         </w:rPr>
         <w:t>.3. Curso Alternativo de los Eventos:</w:t>
       </w:r>
-      <w:bookmarkEnd w:id="58"/>
+      <w:bookmarkEnd w:id="59"/>
     </w:p>
     <w:tbl>
       <w:tblPr>
@@ -24054,7 +24077,7 @@
           <w:szCs w:val="28"/>
         </w:rPr>
       </w:pPr>
-      <w:bookmarkStart w:id="59" w:name="_Toc393444102"/>
+      <w:bookmarkStart w:id="60" w:name="_Toc393444102"/>
       <w:r>
         <w:rPr>
           <w:rFonts w:asciiTheme="minorHAnsi" w:hAnsiTheme="minorHAnsi"/>
@@ -24115,7 +24138,7 @@
         </w:rPr>
         <w:t>:</w:t>
       </w:r>
-      <w:bookmarkEnd w:id="59"/>
+      <w:bookmarkEnd w:id="60"/>
     </w:p>
     <w:p>
       <w:pPr>
@@ -24127,7 +24150,7 @@
           <w:color w:val="auto"/>
         </w:rPr>
       </w:pPr>
-      <w:bookmarkStart w:id="60" w:name="_Toc393444103"/>
+      <w:bookmarkStart w:id="61" w:name="_Toc393444103"/>
       <w:r>
         <w:rPr>
           <w:rFonts w:asciiTheme="minorHAnsi" w:hAnsiTheme="minorHAnsi"/>
@@ -24160,7 +24183,7 @@
         </w:rPr>
         <w:t>.1. Descripción:</w:t>
       </w:r>
-      <w:bookmarkEnd w:id="60"/>
+      <w:bookmarkEnd w:id="61"/>
     </w:p>
     <w:tbl>
       <w:tblPr>
@@ -24576,7 +24599,7 @@
           <w:color w:val="auto"/>
         </w:rPr>
       </w:pPr>
-      <w:bookmarkStart w:id="61" w:name="_Toc393444104"/>
+      <w:bookmarkStart w:id="62" w:name="_Toc393444104"/>
       <w:r>
         <w:rPr>
           <w:rFonts w:asciiTheme="minorHAnsi" w:hAnsiTheme="minorHAnsi"/>
@@ -24609,7 +24632,7 @@
         </w:rPr>
         <w:t>.2. Curso Normal de los Eventos:</w:t>
       </w:r>
-      <w:bookmarkEnd w:id="61"/>
+      <w:bookmarkEnd w:id="62"/>
     </w:p>
     <w:tbl>
       <w:tblPr>
@@ -24882,7 +24905,7 @@
           <w:color w:val="auto"/>
         </w:rPr>
       </w:pPr>
-      <w:bookmarkStart w:id="62" w:name="_Toc393444105"/>
+      <w:bookmarkStart w:id="63" w:name="_Toc393444105"/>
       <w:r>
         <w:rPr>
           <w:rFonts w:asciiTheme="minorHAnsi" w:hAnsiTheme="minorHAnsi"/>
@@ -24924,7 +24947,7 @@
         </w:rPr>
         <w:t>.3. Curso Alternativo de los Eventos:</w:t>
       </w:r>
-      <w:bookmarkEnd w:id="62"/>
+      <w:bookmarkEnd w:id="63"/>
     </w:p>
     <w:tbl>
       <w:tblPr>
@@ -25036,7 +25059,7 @@
           <w:szCs w:val="28"/>
         </w:rPr>
       </w:pPr>
-      <w:bookmarkStart w:id="63" w:name="_Toc393444106"/>
+      <w:bookmarkStart w:id="64" w:name="_Toc393444106"/>
       <w:r>
         <w:rPr>
           <w:rFonts w:asciiTheme="minorHAnsi" w:hAnsiTheme="minorHAnsi"/>
@@ -25077,7 +25100,7 @@
         </w:rPr>
         <w:t>:</w:t>
       </w:r>
-      <w:bookmarkEnd w:id="63"/>
+      <w:bookmarkEnd w:id="64"/>
     </w:p>
     <w:p>
       <w:pPr>
@@ -25089,7 +25112,7 @@
           <w:color w:val="auto"/>
         </w:rPr>
       </w:pPr>
-      <w:bookmarkStart w:id="64" w:name="_Toc393444107"/>
+      <w:bookmarkStart w:id="65" w:name="_Toc393444107"/>
       <w:r>
         <w:rPr>
           <w:rFonts w:asciiTheme="minorHAnsi" w:hAnsiTheme="minorHAnsi"/>
@@ -25122,7 +25145,7 @@
         </w:rPr>
         <w:t>.1. Descripción:</w:t>
       </w:r>
-      <w:bookmarkEnd w:id="64"/>
+      <w:bookmarkEnd w:id="65"/>
     </w:p>
     <w:tbl>
       <w:tblPr>
@@ -25476,7 +25499,7 @@
           <w:color w:val="auto"/>
         </w:rPr>
       </w:pPr>
-      <w:bookmarkStart w:id="65" w:name="_Toc393444108"/>
+      <w:bookmarkStart w:id="66" w:name="_Toc393444108"/>
       <w:r>
         <w:rPr>
           <w:rFonts w:asciiTheme="minorHAnsi" w:hAnsiTheme="minorHAnsi"/>
@@ -25509,7 +25532,7 @@
         </w:rPr>
         <w:t>.2. Curso Normal de los Eventos:</w:t>
       </w:r>
-      <w:bookmarkEnd w:id="65"/>
+      <w:bookmarkEnd w:id="66"/>
     </w:p>
     <w:tbl>
       <w:tblPr>
@@ -25754,7 +25777,7 @@
           <w:color w:val="auto"/>
         </w:rPr>
       </w:pPr>
-      <w:bookmarkStart w:id="66" w:name="_Toc393444109"/>
+      <w:bookmarkStart w:id="67" w:name="_Toc393444109"/>
       <w:r>
         <w:rPr>
           <w:rFonts w:asciiTheme="minorHAnsi" w:hAnsiTheme="minorHAnsi"/>
@@ -25795,7 +25818,7 @@
         </w:rPr>
         <w:t>.3. Curso Alternativo de los Eventos:</w:t>
       </w:r>
-      <w:bookmarkEnd w:id="66"/>
+      <w:bookmarkEnd w:id="67"/>
     </w:p>
     <w:tbl>
       <w:tblPr>
@@ -25886,7 +25909,7 @@
           <w:szCs w:val="28"/>
         </w:rPr>
       </w:pPr>
-      <w:bookmarkStart w:id="67" w:name="_Toc393444110"/>
+      <w:bookmarkStart w:id="68" w:name="_Toc393444110"/>
       <w:r>
         <w:rPr>
           <w:rFonts w:asciiTheme="minorHAnsi" w:hAnsiTheme="minorHAnsi"/>
@@ -25928,7 +25951,7 @@
         </w:rPr>
         <w:t>:</w:t>
       </w:r>
-      <w:bookmarkEnd w:id="67"/>
+      <w:bookmarkEnd w:id="68"/>
     </w:p>
     <w:p>
       <w:pPr>
@@ -25940,7 +25963,7 @@
           <w:color w:val="auto"/>
         </w:rPr>
       </w:pPr>
-      <w:bookmarkStart w:id="68" w:name="_Toc393444111"/>
+      <w:bookmarkStart w:id="69" w:name="_Toc393444111"/>
       <w:r>
         <w:rPr>
           <w:rFonts w:asciiTheme="minorHAnsi" w:hAnsiTheme="minorHAnsi"/>
@@ -25973,7 +25996,7 @@
         </w:rPr>
         <w:t>.1. Descripción:</w:t>
       </w:r>
-      <w:bookmarkEnd w:id="68"/>
+      <w:bookmarkEnd w:id="69"/>
     </w:p>
     <w:tbl>
       <w:tblPr>
@@ -26334,7 +26357,7 @@
           <w:color w:val="auto"/>
         </w:rPr>
       </w:pPr>
-      <w:bookmarkStart w:id="69" w:name="_Toc393444112"/>
+      <w:bookmarkStart w:id="70" w:name="_Toc393444112"/>
       <w:r>
         <w:rPr>
           <w:rFonts w:asciiTheme="minorHAnsi" w:hAnsiTheme="minorHAnsi"/>
@@ -26367,7 +26390,7 @@
         </w:rPr>
         <w:t>.2. Curso Normal de los Eventos:</w:t>
       </w:r>
-      <w:bookmarkEnd w:id="69"/>
+      <w:bookmarkEnd w:id="70"/>
     </w:p>
     <w:tbl>
       <w:tblPr>
@@ -26592,7 +26615,7 @@
           <w:color w:val="auto"/>
         </w:rPr>
       </w:pPr>
-      <w:bookmarkStart w:id="70" w:name="_Toc393444113"/>
+      <w:bookmarkStart w:id="71" w:name="_Toc393444113"/>
       <w:r>
         <w:rPr>
           <w:rFonts w:asciiTheme="minorHAnsi" w:hAnsiTheme="minorHAnsi"/>
@@ -26633,7 +26656,7 @@
         </w:rPr>
         <w:t>.3. Curso Alternativo de los Eventos:</w:t>
       </w:r>
-      <w:bookmarkEnd w:id="70"/>
+      <w:bookmarkEnd w:id="71"/>
     </w:p>
     <w:tbl>
       <w:tblPr>
@@ -26791,986 +26814,6 @@
     </w:tbl>
     <w:p/>
     <w:p/>
-    <w:p/>
-    <w:p/>
-    <w:p/>
-    <w:p>
-      <w:pPr>
-        <w:pStyle w:val="Ttulo2"/>
-        <w:spacing w:after="240"/>
-        <w:rPr>
-          <w:rFonts w:asciiTheme="minorHAnsi" w:hAnsiTheme="minorHAnsi"/>
-          <w:b/>
-          <w:color w:val="auto"/>
-          <w:sz w:val="28"/>
-          <w:szCs w:val="28"/>
-        </w:rPr>
-      </w:pPr>
-      <w:r>
-        <w:rPr>
-          <w:rFonts w:asciiTheme="minorHAnsi" w:hAnsiTheme="minorHAnsi"/>
-          <w:b/>
-          <w:color w:val="auto"/>
-          <w:sz w:val="28"/>
-          <w:szCs w:val="28"/>
-        </w:rPr>
-        <w:lastRenderedPageBreak/>
-        <w:t>2.16. Añadir Usuario</w:t>
-      </w:r>
-      <w:r>
-        <w:rPr>
-          <w:rFonts w:asciiTheme="minorHAnsi" w:hAnsiTheme="minorHAnsi"/>
-          <w:b/>
-          <w:color w:val="auto"/>
-          <w:sz w:val="28"/>
-          <w:szCs w:val="28"/>
-        </w:rPr>
-        <w:t>:</w:t>
-      </w:r>
-    </w:p>
-    <w:p>
-      <w:pPr>
-        <w:pStyle w:val="Ttulo3"/>
-        <w:spacing w:after="240"/>
-        <w:rPr>
-          <w:rFonts w:asciiTheme="minorHAnsi" w:hAnsiTheme="minorHAnsi"/>
-          <w:b/>
-          <w:color w:val="auto"/>
-        </w:rPr>
-      </w:pPr>
-      <w:r>
-        <w:rPr>
-          <w:rFonts w:asciiTheme="minorHAnsi" w:hAnsiTheme="minorHAnsi"/>
-          <w:b/>
-          <w:color w:val="auto"/>
-        </w:rPr>
-        <w:t>2.</w:t>
-      </w:r>
-      <w:r>
-        <w:rPr>
-          <w:rFonts w:asciiTheme="minorHAnsi" w:hAnsiTheme="minorHAnsi"/>
-          <w:b/>
-          <w:color w:val="auto"/>
-        </w:rPr>
-        <w:t>16</w:t>
-      </w:r>
-      <w:r>
-        <w:rPr>
-          <w:rFonts w:asciiTheme="minorHAnsi" w:hAnsiTheme="minorHAnsi"/>
-          <w:b/>
-          <w:color w:val="auto"/>
-        </w:rPr>
-        <w:t>.1. Descripción:</w:t>
-      </w:r>
-    </w:p>
-    <w:tbl>
-      <w:tblPr>
-        <w:tblStyle w:val="Tablaconcuadrcula"/>
-        <w:tblW w:w="0" w:type="auto"/>
-        <w:tblLook w:val="04A0" w:firstRow="1" w:lastRow="0" w:firstColumn="1" w:lastColumn="0" w:noHBand="0" w:noVBand="1"/>
-      </w:tblPr>
-      <w:tblGrid>
-        <w:gridCol w:w="2405"/>
-        <w:gridCol w:w="6423"/>
-      </w:tblGrid>
-      <w:tr>
-        <w:tc>
-          <w:tcPr>
-            <w:tcW w:w="2405" w:type="dxa"/>
-          </w:tcPr>
-          <w:p>
-            <w:r>
-              <w:rPr>
-                <w:b/>
-                <w:sz w:val="24"/>
-                <w:szCs w:val="24"/>
-              </w:rPr>
-              <w:t>Nombre</w:t>
-            </w:r>
-            <w:r>
-              <w:rPr>
-                <w:b/>
-              </w:rPr>
-              <w:t>:</w:t>
-            </w:r>
-          </w:p>
-        </w:tc>
-        <w:tc>
-          <w:tcPr>
-            <w:tcW w:w="6423" w:type="dxa"/>
-          </w:tcPr>
-          <w:p>
-            <w:pPr>
-              <w:rPr>
-                <w:sz w:val="24"/>
-                <w:szCs w:val="24"/>
-              </w:rPr>
-            </w:pPr>
-            <w:r>
-              <w:rPr>
-                <w:sz w:val="24"/>
-                <w:szCs w:val="24"/>
-              </w:rPr>
-              <w:t>Añadir Usuario</w:t>
-            </w:r>
-          </w:p>
-        </w:tc>
-      </w:tr>
-      <w:tr>
-        <w:tc>
-          <w:tcPr>
-            <w:tcW w:w="2405" w:type="dxa"/>
-          </w:tcPr>
-          <w:p>
-            <w:r>
-              <w:rPr>
-                <w:b/>
-                <w:sz w:val="24"/>
-                <w:szCs w:val="24"/>
-              </w:rPr>
-              <w:t>Actores</w:t>
-            </w:r>
-            <w:r>
-              <w:rPr>
-                <w:b/>
-                <w:sz w:val="24"/>
-                <w:szCs w:val="24"/>
-              </w:rPr>
-              <w:t>:</w:t>
-            </w:r>
-          </w:p>
-        </w:tc>
-        <w:tc>
-          <w:tcPr>
-            <w:tcW w:w="6423" w:type="dxa"/>
-          </w:tcPr>
-          <w:p>
-            <w:r>
-              <w:rPr>
-                <w:sz w:val="24"/>
-                <w:szCs w:val="24"/>
-              </w:rPr>
-              <w:t>Dirección (iniciador)</w:t>
-            </w:r>
-          </w:p>
-        </w:tc>
-      </w:tr>
-      <w:tr>
-        <w:tc>
-          <w:tcPr>
-            <w:tcW w:w="2405" w:type="dxa"/>
-          </w:tcPr>
-          <w:p>
-            <w:r>
-              <w:rPr>
-                <w:b/>
-                <w:sz w:val="24"/>
-                <w:szCs w:val="24"/>
-              </w:rPr>
-              <w:t>Propósito</w:t>
-            </w:r>
-            <w:r>
-              <w:rPr>
-                <w:b/>
-                <w:sz w:val="24"/>
-                <w:szCs w:val="24"/>
-              </w:rPr>
-              <w:t>:</w:t>
-            </w:r>
-          </w:p>
-        </w:tc>
-        <w:tc>
-          <w:tcPr>
-            <w:tcW w:w="6423" w:type="dxa"/>
-          </w:tcPr>
-          <w:p>
-            <w:pPr>
-              <w:rPr>
-                <w:sz w:val="24"/>
-                <w:szCs w:val="24"/>
-              </w:rPr>
-            </w:pPr>
-            <w:r>
-              <w:rPr>
-                <w:sz w:val="24"/>
-                <w:szCs w:val="24"/>
-              </w:rPr>
-              <w:t>Crear un usuario para ingresar y manipular el sistema.</w:t>
-            </w:r>
-          </w:p>
-        </w:tc>
-      </w:tr>
-      <w:tr>
-        <w:tc>
-          <w:tcPr>
-            <w:tcW w:w="2405" w:type="dxa"/>
-          </w:tcPr>
-          <w:p>
-            <w:r>
-              <w:rPr>
-                <w:b/>
-                <w:sz w:val="24"/>
-                <w:szCs w:val="24"/>
-              </w:rPr>
-              <w:t>Precondiciones:</w:t>
-            </w:r>
-          </w:p>
-        </w:tc>
-        <w:tc>
-          <w:tcPr>
-            <w:tcW w:w="6423" w:type="dxa"/>
-          </w:tcPr>
-          <w:p>
-            <w:pPr>
-              <w:pStyle w:val="Prrafodelista"/>
-              <w:numPr>
-                <w:ilvl w:val="0"/>
-                <w:numId w:val="25"/>
-              </w:numPr>
-              <w:spacing w:line="240" w:lineRule="auto"/>
-              <w:rPr>
-                <w:b/>
-                <w:sz w:val="24"/>
-                <w:szCs w:val="24"/>
-              </w:rPr>
-            </w:pPr>
-            <w:r>
-              <w:rPr>
-                <w:sz w:val="24"/>
-                <w:szCs w:val="24"/>
-              </w:rPr>
-              <w:t>Dirección</w:t>
-            </w:r>
-            <w:r>
-              <w:rPr>
-                <w:sz w:val="24"/>
-                <w:szCs w:val="24"/>
-              </w:rPr>
-              <w:t xml:space="preserve"> identificad</w:t>
-            </w:r>
-            <w:r>
-              <w:rPr>
-                <w:sz w:val="24"/>
-                <w:szCs w:val="24"/>
-              </w:rPr>
-              <w:t>o</w:t>
-            </w:r>
-            <w:r>
-              <w:rPr>
-                <w:sz w:val="24"/>
-                <w:szCs w:val="24"/>
-              </w:rPr>
-              <w:t xml:space="preserve"> como Usuario</w:t>
-            </w:r>
-            <w:r>
-              <w:rPr>
-                <w:b/>
-                <w:sz w:val="24"/>
-                <w:szCs w:val="24"/>
-              </w:rPr>
-              <w:t>.</w:t>
-            </w:r>
-          </w:p>
-        </w:tc>
-      </w:tr>
-      <w:tr>
-        <w:tc>
-          <w:tcPr>
-            <w:tcW w:w="2405" w:type="dxa"/>
-          </w:tcPr>
-          <w:p>
-            <w:r>
-              <w:rPr>
-                <w:b/>
-                <w:sz w:val="24"/>
-                <w:szCs w:val="24"/>
-              </w:rPr>
-              <w:t>Resumen:</w:t>
-            </w:r>
-          </w:p>
-        </w:tc>
-        <w:tc>
-          <w:tcPr>
-            <w:tcW w:w="6423" w:type="dxa"/>
-          </w:tcPr>
-          <w:p>
-            <w:pPr>
-              <w:jc w:val="both"/>
-              <w:rPr>
-                <w:sz w:val="24"/>
-                <w:szCs w:val="24"/>
-              </w:rPr>
-            </w:pPr>
-            <w:r>
-              <w:rPr>
-                <w:sz w:val="24"/>
-                <w:szCs w:val="24"/>
-              </w:rPr>
-              <w:t>El caso de</w:t>
-            </w:r>
-            <w:r>
-              <w:rPr>
-                <w:sz w:val="24"/>
-                <w:szCs w:val="24"/>
-              </w:rPr>
-              <w:t xml:space="preserve"> uso inicia cuando Dirección accede al sistema e ingresa una nueva persona que debe s</w:t>
-            </w:r>
-            <w:r>
-              <w:rPr>
-                <w:sz w:val="24"/>
-                <w:szCs w:val="24"/>
-              </w:rPr>
-              <w:t>er un funcionario de la empresa. Dirección procede a crear al nuevo usuario con un nombre de usuario único y una contraseña, y otorga a éste los permisos  acorde al rol que cumple en la empresa.</w:t>
-            </w:r>
-          </w:p>
-        </w:tc>
-      </w:tr>
-      <w:tr>
-        <w:tc>
-          <w:tcPr>
-            <w:tcW w:w="2405" w:type="dxa"/>
-          </w:tcPr>
-          <w:p>
-            <w:pPr>
-              <w:rPr>
-                <w:b/>
-                <w:sz w:val="24"/>
-                <w:szCs w:val="24"/>
-              </w:rPr>
-            </w:pPr>
-            <w:r>
-              <w:rPr>
-                <w:b/>
-                <w:sz w:val="24"/>
-                <w:szCs w:val="24"/>
-              </w:rPr>
-              <w:t>Tipo:</w:t>
-            </w:r>
-          </w:p>
-        </w:tc>
-        <w:tc>
-          <w:tcPr>
-            <w:tcW w:w="6423" w:type="dxa"/>
-          </w:tcPr>
-          <w:p>
-            <w:pPr>
-              <w:rPr>
-                <w:sz w:val="24"/>
-                <w:szCs w:val="24"/>
-              </w:rPr>
-            </w:pPr>
-            <w:r>
-              <w:rPr>
-                <w:sz w:val="24"/>
-                <w:szCs w:val="24"/>
-              </w:rPr>
-              <w:t>Primario.</w:t>
-            </w:r>
-          </w:p>
-        </w:tc>
-      </w:tr>
-      <w:tr>
-        <w:tc>
-          <w:tcPr>
-            <w:tcW w:w="2405" w:type="dxa"/>
-          </w:tcPr>
-          <w:p>
-            <w:pPr>
-              <w:rPr>
-                <w:b/>
-                <w:sz w:val="24"/>
-                <w:szCs w:val="24"/>
-              </w:rPr>
-            </w:pPr>
-            <w:r>
-              <w:rPr>
-                <w:b/>
-                <w:sz w:val="24"/>
-                <w:szCs w:val="24"/>
-              </w:rPr>
-              <w:t>Referencias Cruzadas:</w:t>
-            </w:r>
-          </w:p>
-        </w:tc>
-        <w:tc>
-          <w:tcPr>
-            <w:tcW w:w="6423" w:type="dxa"/>
-          </w:tcPr>
-          <w:p>
-            <w:pPr>
-              <w:rPr>
-                <w:sz w:val="24"/>
-                <w:szCs w:val="24"/>
-                <w:lang w:val="en-US"/>
-              </w:rPr>
-            </w:pPr>
-            <w:r>
-              <w:rPr>
-                <w:sz w:val="24"/>
-                <w:szCs w:val="24"/>
-                <w:lang w:val="en-US"/>
-              </w:rPr>
-              <w:t>REQ62, REQ63</w:t>
-            </w:r>
-            <w:r>
-              <w:rPr>
-                <w:sz w:val="24"/>
-                <w:szCs w:val="24"/>
-                <w:lang w:val="en-US"/>
-              </w:rPr>
-              <w:t>.</w:t>
-            </w:r>
-          </w:p>
-        </w:tc>
-      </w:tr>
-    </w:tbl>
-    <w:p>
-      <w:pPr>
-        <w:rPr>
-          <w:lang w:val="en-US"/>
-        </w:rPr>
-      </w:pPr>
-    </w:p>
-    <w:p>
-      <w:pPr>
-        <w:pStyle w:val="Ttulo3"/>
-        <w:spacing w:after="240"/>
-        <w:rPr>
-          <w:rFonts w:asciiTheme="minorHAnsi" w:hAnsiTheme="minorHAnsi"/>
-          <w:b/>
-          <w:color w:val="auto"/>
-        </w:rPr>
-      </w:pPr>
-      <w:r>
-        <w:rPr>
-          <w:rFonts w:asciiTheme="minorHAnsi" w:hAnsiTheme="minorHAnsi"/>
-          <w:b/>
-          <w:color w:val="auto"/>
-        </w:rPr>
-        <w:t>2.</w:t>
-      </w:r>
-      <w:r>
-        <w:rPr>
-          <w:rFonts w:asciiTheme="minorHAnsi" w:hAnsiTheme="minorHAnsi"/>
-          <w:b/>
-          <w:color w:val="auto"/>
-        </w:rPr>
-        <w:t>1</w:t>
-      </w:r>
-      <w:r>
-        <w:rPr>
-          <w:rFonts w:asciiTheme="minorHAnsi" w:hAnsiTheme="minorHAnsi"/>
-          <w:b/>
-          <w:color w:val="auto"/>
-        </w:rPr>
-        <w:t>6</w:t>
-      </w:r>
-      <w:r>
-        <w:rPr>
-          <w:rFonts w:asciiTheme="minorHAnsi" w:hAnsiTheme="minorHAnsi"/>
-          <w:b/>
-          <w:color w:val="auto"/>
-        </w:rPr>
-        <w:t>.2. Curso Normal de los Eventos:</w:t>
-      </w:r>
-    </w:p>
-    <w:tbl>
-      <w:tblPr>
-        <w:tblStyle w:val="Tablaconcuadrcula"/>
-        <w:tblW w:w="0" w:type="auto"/>
-        <w:tblLook w:val="04A0" w:firstRow="1" w:lastRow="0" w:firstColumn="1" w:lastColumn="0" w:noHBand="0" w:noVBand="1"/>
-      </w:tblPr>
-      <w:tblGrid>
-        <w:gridCol w:w="4414"/>
-        <w:gridCol w:w="4414"/>
-      </w:tblGrid>
-      <w:tr>
-        <w:tc>
-          <w:tcPr>
-            <w:tcW w:w="4414" w:type="dxa"/>
-          </w:tcPr>
-          <w:p>
-            <w:pPr>
-              <w:jc w:val="center"/>
-              <w:rPr>
-                <w:b/>
-                <w:sz w:val="24"/>
-                <w:szCs w:val="24"/>
-              </w:rPr>
-            </w:pPr>
-            <w:r>
-              <w:rPr>
-                <w:b/>
-                <w:sz w:val="24"/>
-                <w:szCs w:val="24"/>
-              </w:rPr>
-              <w:t>Actores</w:t>
-            </w:r>
-          </w:p>
-        </w:tc>
-        <w:tc>
-          <w:tcPr>
-            <w:tcW w:w="4414" w:type="dxa"/>
-          </w:tcPr>
-          <w:p>
-            <w:pPr>
-              <w:jc w:val="center"/>
-              <w:rPr>
-                <w:b/>
-                <w:sz w:val="24"/>
-                <w:szCs w:val="24"/>
-              </w:rPr>
-            </w:pPr>
-            <w:r>
-              <w:rPr>
-                <w:b/>
-                <w:sz w:val="24"/>
-                <w:szCs w:val="24"/>
-              </w:rPr>
-              <w:t>Sistema</w:t>
-            </w:r>
-          </w:p>
-        </w:tc>
-      </w:tr>
-      <w:tr>
-        <w:tc>
-          <w:tcPr>
-            <w:tcW w:w="4414" w:type="dxa"/>
-          </w:tcPr>
-          <w:p>
-            <w:pPr>
-              <w:jc w:val="both"/>
-              <w:rPr>
-                <w:sz w:val="24"/>
-                <w:szCs w:val="24"/>
-              </w:rPr>
-            </w:pPr>
-            <w:r>
-              <w:rPr>
-                <w:sz w:val="24"/>
-                <w:szCs w:val="24"/>
-              </w:rPr>
-              <w:t>1</w:t>
-            </w:r>
-            <w:r>
-              <w:rPr>
-                <w:sz w:val="24"/>
-                <w:szCs w:val="24"/>
-              </w:rPr>
-              <w:t>.</w:t>
-            </w:r>
-            <w:r>
-              <w:rPr>
-                <w:sz w:val="24"/>
-                <w:szCs w:val="24"/>
-              </w:rPr>
-              <w:t xml:space="preserve"> </w:t>
-            </w:r>
-            <w:r>
-              <w:rPr>
-                <w:sz w:val="24"/>
-                <w:szCs w:val="24"/>
-              </w:rPr>
-              <w:t>Dirección añade el nombre de usuario y contraseña del nuevo usuario</w:t>
-            </w:r>
-            <w:r>
-              <w:rPr>
-                <w:sz w:val="24"/>
-                <w:szCs w:val="24"/>
-              </w:rPr>
-              <w:t>.</w:t>
-            </w:r>
-          </w:p>
-        </w:tc>
-        <w:tc>
-          <w:tcPr>
-            <w:tcW w:w="4414" w:type="dxa"/>
-          </w:tcPr>
-          <w:p>
-            <w:pPr>
-              <w:jc w:val="both"/>
-              <w:rPr>
-                <w:sz w:val="24"/>
-                <w:szCs w:val="24"/>
-              </w:rPr>
-            </w:pPr>
-          </w:p>
-        </w:tc>
-      </w:tr>
-      <w:tr>
-        <w:tc>
-          <w:tcPr>
-            <w:tcW w:w="4414" w:type="dxa"/>
-          </w:tcPr>
-          <w:p>
-            <w:pPr>
-              <w:jc w:val="both"/>
-              <w:rPr>
-                <w:sz w:val="24"/>
-                <w:szCs w:val="24"/>
-              </w:rPr>
-            </w:pPr>
-          </w:p>
-        </w:tc>
-        <w:tc>
-          <w:tcPr>
-            <w:tcW w:w="4414" w:type="dxa"/>
-          </w:tcPr>
-          <w:p>
-            <w:pPr>
-              <w:jc w:val="both"/>
-              <w:rPr>
-                <w:sz w:val="24"/>
-                <w:szCs w:val="24"/>
-              </w:rPr>
-            </w:pPr>
-            <w:r>
-              <w:rPr>
-                <w:sz w:val="24"/>
-                <w:szCs w:val="24"/>
-              </w:rPr>
-              <w:t xml:space="preserve">2. </w:t>
-            </w:r>
-            <w:r>
-              <w:rPr>
-                <w:sz w:val="24"/>
-                <w:szCs w:val="24"/>
-              </w:rPr>
-              <w:t>Procesa tanto el nombre de usuario como la contraseña.</w:t>
-            </w:r>
-          </w:p>
-        </w:tc>
-      </w:tr>
-      <w:tr>
-        <w:tc>
-          <w:tcPr>
-            <w:tcW w:w="4414" w:type="dxa"/>
-          </w:tcPr>
-          <w:p>
-            <w:pPr>
-              <w:jc w:val="both"/>
-              <w:rPr>
-                <w:sz w:val="24"/>
-                <w:szCs w:val="24"/>
-              </w:rPr>
-            </w:pPr>
-            <w:r>
-              <w:rPr>
-                <w:sz w:val="24"/>
-                <w:szCs w:val="24"/>
-              </w:rPr>
-              <w:t xml:space="preserve">3. </w:t>
-            </w:r>
-            <w:r>
-              <w:rPr>
-                <w:sz w:val="24"/>
-                <w:szCs w:val="24"/>
-              </w:rPr>
-              <w:t>Direcci</w:t>
-            </w:r>
-            <w:r>
-              <w:rPr>
-                <w:sz w:val="24"/>
-                <w:szCs w:val="24"/>
-              </w:rPr>
-              <w:t>ón otorga los premisos correspondientes otorgados al nuevo usuario.</w:t>
-            </w:r>
-          </w:p>
-        </w:tc>
-        <w:tc>
-          <w:tcPr>
-            <w:tcW w:w="4414" w:type="dxa"/>
-          </w:tcPr>
-          <w:p>
-            <w:pPr>
-              <w:jc w:val="both"/>
-              <w:rPr>
-                <w:sz w:val="24"/>
-                <w:szCs w:val="24"/>
-              </w:rPr>
-            </w:pPr>
-          </w:p>
-        </w:tc>
-      </w:tr>
-      <w:tr>
-        <w:tc>
-          <w:tcPr>
-            <w:tcW w:w="4414" w:type="dxa"/>
-          </w:tcPr>
-          <w:p>
-            <w:pPr>
-              <w:jc w:val="both"/>
-              <w:rPr>
-                <w:sz w:val="24"/>
-                <w:szCs w:val="24"/>
-              </w:rPr>
-            </w:pPr>
-          </w:p>
-        </w:tc>
-        <w:tc>
-          <w:tcPr>
-            <w:tcW w:w="4414" w:type="dxa"/>
-          </w:tcPr>
-          <w:p>
-            <w:pPr>
-              <w:jc w:val="both"/>
-              <w:rPr>
-                <w:sz w:val="24"/>
-                <w:szCs w:val="24"/>
-              </w:rPr>
-            </w:pPr>
-            <w:r>
-              <w:rPr>
-                <w:sz w:val="24"/>
-                <w:szCs w:val="24"/>
-              </w:rPr>
-              <w:t>4. Se procesa los permisos otorgados al usuario</w:t>
-            </w:r>
-          </w:p>
-        </w:tc>
-      </w:tr>
-      <w:tr>
-        <w:tc>
-          <w:tcPr>
-            <w:tcW w:w="4414" w:type="dxa"/>
-          </w:tcPr>
-          <w:p>
-            <w:pPr>
-              <w:jc w:val="both"/>
-              <w:rPr>
-                <w:sz w:val="24"/>
-                <w:szCs w:val="24"/>
-              </w:rPr>
-            </w:pPr>
-          </w:p>
-        </w:tc>
-        <w:tc>
-          <w:tcPr>
-            <w:tcW w:w="4414" w:type="dxa"/>
-          </w:tcPr>
-          <w:p>
-            <w:pPr>
-              <w:jc w:val="both"/>
-              <w:rPr>
-                <w:sz w:val="24"/>
-                <w:szCs w:val="24"/>
-              </w:rPr>
-            </w:pPr>
-            <w:r>
-              <w:rPr>
-                <w:sz w:val="24"/>
-                <w:szCs w:val="24"/>
-              </w:rPr>
-              <w:t>5. Se crea el nuevo usuario.</w:t>
-            </w:r>
-          </w:p>
-        </w:tc>
-      </w:tr>
-    </w:tbl>
-    <w:p/>
-    <w:p>
-      <w:pPr>
-        <w:pStyle w:val="Ttulo3"/>
-        <w:spacing w:after="240"/>
-        <w:rPr>
-          <w:rFonts w:asciiTheme="minorHAnsi" w:hAnsiTheme="minorHAnsi"/>
-          <w:b/>
-          <w:color w:val="auto"/>
-        </w:rPr>
-      </w:pPr>
-      <w:r>
-        <w:rPr>
-          <w:rFonts w:asciiTheme="minorHAnsi" w:hAnsiTheme="minorHAnsi"/>
-          <w:b/>
-          <w:color w:val="auto"/>
-        </w:rPr>
-        <w:t>2</w:t>
-      </w:r>
-      <w:r>
-        <w:rPr>
-          <w:rFonts w:asciiTheme="minorHAnsi" w:hAnsiTheme="minorHAnsi"/>
-          <w:b/>
-          <w:color w:val="auto"/>
-        </w:rPr>
-        <w:t>.</w:t>
-      </w:r>
-      <w:r>
-        <w:rPr>
-          <w:rFonts w:asciiTheme="minorHAnsi" w:hAnsiTheme="minorHAnsi"/>
-          <w:b/>
-          <w:color w:val="auto"/>
-        </w:rPr>
-        <w:t>1</w:t>
-      </w:r>
-      <w:r>
-        <w:rPr>
-          <w:rFonts w:asciiTheme="minorHAnsi" w:hAnsiTheme="minorHAnsi"/>
-          <w:b/>
-          <w:color w:val="auto"/>
-        </w:rPr>
-        <w:t>6</w:t>
-      </w:r>
-      <w:r>
-        <w:rPr>
-          <w:rFonts w:asciiTheme="minorHAnsi" w:hAnsiTheme="minorHAnsi"/>
-          <w:b/>
-          <w:color w:val="auto"/>
-        </w:rPr>
-        <w:t>.3. Curso Alternativo de los Eventos:</w:t>
-      </w:r>
-    </w:p>
-    <w:tbl>
-      <w:tblPr>
-        <w:tblStyle w:val="Tablaconcuadrcula"/>
-        <w:tblW w:w="0" w:type="auto"/>
-        <w:tblLook w:val="04A0" w:firstRow="1" w:lastRow="0" w:firstColumn="1" w:lastColumn="0" w:noHBand="0" w:noVBand="1"/>
-      </w:tblPr>
-      <w:tblGrid>
-        <w:gridCol w:w="1129"/>
-        <w:gridCol w:w="3261"/>
-        <w:gridCol w:w="4438"/>
-      </w:tblGrid>
-      <w:tr>
-        <w:tc>
-          <w:tcPr>
-            <w:tcW w:w="1129" w:type="dxa"/>
-          </w:tcPr>
-          <w:p>
-            <w:pPr>
-              <w:rPr>
-                <w:sz w:val="24"/>
-                <w:szCs w:val="24"/>
-              </w:rPr>
-            </w:pPr>
-            <w:r>
-              <w:rPr>
-                <w:sz w:val="24"/>
-                <w:szCs w:val="24"/>
-              </w:rPr>
-              <w:t>Línea 2</w:t>
-            </w:r>
-          </w:p>
-        </w:tc>
-        <w:tc>
-          <w:tcPr>
-            <w:tcW w:w="3261" w:type="dxa"/>
-          </w:tcPr>
-          <w:p>
-            <w:pPr>
-              <w:jc w:val="both"/>
-              <w:rPr>
-                <w:sz w:val="24"/>
-                <w:szCs w:val="24"/>
-              </w:rPr>
-            </w:pPr>
-            <w:r>
-              <w:rPr>
-                <w:sz w:val="24"/>
-                <w:szCs w:val="24"/>
-              </w:rPr>
-              <w:t>El nombre de usuario entregado está siendo ocupado por otro usuario en este momento</w:t>
-            </w:r>
-          </w:p>
-        </w:tc>
-        <w:tc>
-          <w:tcPr>
-            <w:tcW w:w="4438" w:type="dxa"/>
-          </w:tcPr>
-          <w:p>
-            <w:pPr>
-              <w:jc w:val="both"/>
-              <w:rPr>
-                <w:sz w:val="24"/>
-                <w:szCs w:val="24"/>
-              </w:rPr>
-            </w:pPr>
-            <w:r>
-              <w:rPr>
-                <w:sz w:val="24"/>
-                <w:szCs w:val="24"/>
-              </w:rPr>
-              <w:t>Se reporta el error, se procede a volver a la ventana de ingreso de nuevo usuario.</w:t>
-            </w:r>
-          </w:p>
-        </w:tc>
-      </w:tr>
-      <w:tr>
-        <w:tc>
-          <w:tcPr>
-            <w:tcW w:w="1129" w:type="dxa"/>
-          </w:tcPr>
-          <w:p>
-            <w:pPr>
-              <w:rPr>
-                <w:sz w:val="24"/>
-                <w:szCs w:val="24"/>
-              </w:rPr>
-            </w:pPr>
-            <w:r>
-              <w:rPr>
-                <w:sz w:val="24"/>
-                <w:szCs w:val="24"/>
-              </w:rPr>
-              <w:t>Línea 5</w:t>
-            </w:r>
-          </w:p>
-        </w:tc>
-        <w:tc>
-          <w:tcPr>
-            <w:tcW w:w="3261" w:type="dxa"/>
-          </w:tcPr>
-          <w:p>
-            <w:pPr>
-              <w:jc w:val="both"/>
-              <w:rPr>
-                <w:sz w:val="24"/>
-                <w:szCs w:val="24"/>
-              </w:rPr>
-            </w:pPr>
-            <w:r>
-              <w:rPr>
-                <w:sz w:val="24"/>
-                <w:szCs w:val="24"/>
-              </w:rPr>
-              <w:t>El usuario creado no queda registrado en la base de datos</w:t>
-            </w:r>
-          </w:p>
-        </w:tc>
-        <w:tc>
-          <w:tcPr>
-            <w:tcW w:w="4438" w:type="dxa"/>
-          </w:tcPr>
-          <w:p>
-            <w:pPr>
-              <w:jc w:val="both"/>
-              <w:rPr>
-                <w:sz w:val="24"/>
-                <w:szCs w:val="24"/>
-              </w:rPr>
-            </w:pPr>
-            <w:r>
-              <w:rPr>
-                <w:sz w:val="24"/>
-                <w:szCs w:val="24"/>
-              </w:rPr>
-              <w:t>Se reporta el error, se procede a verificar los pasos anteriores verificando cu</w:t>
-            </w:r>
-            <w:r>
-              <w:rPr>
-                <w:sz w:val="24"/>
-                <w:szCs w:val="24"/>
-              </w:rPr>
-              <w:t>ál fue el error, procediendo a repetir los pasos anteriores.</w:t>
-            </w:r>
-          </w:p>
-        </w:tc>
-      </w:tr>
-    </w:tbl>
-    <w:p/>
-    <w:p>
-      <w:bookmarkStart w:id="71" w:name="_GoBack"/>
-      <w:bookmarkEnd w:id="71"/>
-    </w:p>
     <w:sectPr>
       <w:footerReference w:type="default" r:id="rId9"/>
       <w:pgSz w:w="12240" w:h="15840"/>
@@ -27881,7 +26924,7 @@
             <w:szCs w:val="26"/>
             <w:lang w:val="es-ES"/>
           </w:rPr>
-          <w:t>25</w:t>
+          <w:t>22</w:t>
         </w:r>
         <w:r>
           <w:rPr>
@@ -29757,10 +28800,10 @@
     </w:lvl>
   </w:abstractNum>
   <w:abstractNum w:abstractNumId="19">
-    <w:nsid w:val="6FA56CE1"/>
+    <w:nsid w:val="705B181F"/>
     <w:multiLevelType w:val="hybridMultilevel"/>
-    <w:tmpl w:val="657CE0A8"/>
-    <w:lvl w:ilvl="0" w:tplc="340A0011">
+    <w:tmpl w:val="10085DE8"/>
+    <w:lvl w:ilvl="0" w:tplc="F7CAB798">
       <w:start w:val="1"/>
       <w:numFmt w:val="decimal"/>
       <w:lvlText w:val="%1)"/>
@@ -29847,10 +28890,10 @@
     </w:lvl>
   </w:abstractNum>
   <w:abstractNum w:abstractNumId="20">
-    <w:nsid w:val="705B181F"/>
+    <w:nsid w:val="71297E58"/>
     <w:multiLevelType w:val="hybridMultilevel"/>
-    <w:tmpl w:val="10085DE8"/>
-    <w:lvl w:ilvl="0" w:tplc="F7CAB798">
+    <w:tmpl w:val="E5C44678"/>
+    <w:lvl w:ilvl="0" w:tplc="340A0011">
       <w:start w:val="1"/>
       <w:numFmt w:val="decimal"/>
       <w:lvlText w:val="%1)"/>
@@ -29937,10 +28980,236 @@
     </w:lvl>
   </w:abstractNum>
   <w:abstractNum w:abstractNumId="21">
-    <w:nsid w:val="71297E58"/>
+    <w:nsid w:val="74D15005"/>
     <w:multiLevelType w:val="hybridMultilevel"/>
-    <w:tmpl w:val="E5C44678"/>
-    <w:lvl w:ilvl="0" w:tplc="340A0011">
+    <w:tmpl w:val="4774846C"/>
+    <w:lvl w:ilvl="0" w:tplc="340A0001">
+      <w:start w:val="1"/>
+      <w:numFmt w:val="bullet"/>
+      <w:lvlText w:val=""/>
+      <w:lvlJc w:val="left"/>
+      <w:pPr>
+        <w:ind w:left="720" w:hanging="360"/>
+      </w:pPr>
+      <w:rPr>
+        <w:rFonts w:ascii="Symbol" w:hAnsi="Symbol" w:hint="default"/>
+      </w:rPr>
+    </w:lvl>
+    <w:lvl w:ilvl="1" w:tplc="340A0003">
+      <w:start w:val="1"/>
+      <w:numFmt w:val="bullet"/>
+      <w:lvlText w:val="o"/>
+      <w:lvlJc w:val="left"/>
+      <w:pPr>
+        <w:ind w:left="1440" w:hanging="360"/>
+      </w:pPr>
+      <w:rPr>
+        <w:rFonts w:ascii="Courier New" w:hAnsi="Courier New" w:cs="Courier New" w:hint="default"/>
+      </w:rPr>
+    </w:lvl>
+    <w:lvl w:ilvl="2" w:tplc="340A0005" w:tentative="1">
+      <w:start w:val="1"/>
+      <w:numFmt w:val="bullet"/>
+      <w:lvlText w:val=""/>
+      <w:lvlJc w:val="left"/>
+      <w:pPr>
+        <w:ind w:left="2160" w:hanging="360"/>
+      </w:pPr>
+      <w:rPr>
+        <w:rFonts w:ascii="Wingdings" w:hAnsi="Wingdings" w:hint="default"/>
+      </w:rPr>
+    </w:lvl>
+    <w:lvl w:ilvl="3" w:tplc="340A0001">
+      <w:start w:val="1"/>
+      <w:numFmt w:val="bullet"/>
+      <w:lvlText w:val=""/>
+      <w:lvlJc w:val="left"/>
+      <w:pPr>
+        <w:ind w:left="2880" w:hanging="360"/>
+      </w:pPr>
+      <w:rPr>
+        <w:rFonts w:ascii="Symbol" w:hAnsi="Symbol" w:hint="default"/>
+      </w:rPr>
+    </w:lvl>
+    <w:lvl w:ilvl="4" w:tplc="340A0003" w:tentative="1">
+      <w:start w:val="1"/>
+      <w:numFmt w:val="bullet"/>
+      <w:lvlText w:val="o"/>
+      <w:lvlJc w:val="left"/>
+      <w:pPr>
+        <w:ind w:left="3600" w:hanging="360"/>
+      </w:pPr>
+      <w:rPr>
+        <w:rFonts w:ascii="Courier New" w:hAnsi="Courier New" w:cs="Courier New" w:hint="default"/>
+      </w:rPr>
+    </w:lvl>
+    <w:lvl w:ilvl="5" w:tplc="340A0005" w:tentative="1">
+      <w:start w:val="1"/>
+      <w:numFmt w:val="bullet"/>
+      <w:lvlText w:val=""/>
+      <w:lvlJc w:val="left"/>
+      <w:pPr>
+        <w:ind w:left="4320" w:hanging="360"/>
+      </w:pPr>
+      <w:rPr>
+        <w:rFonts w:ascii="Wingdings" w:hAnsi="Wingdings" w:hint="default"/>
+      </w:rPr>
+    </w:lvl>
+    <w:lvl w:ilvl="6" w:tplc="340A0001">
+      <w:start w:val="1"/>
+      <w:numFmt w:val="bullet"/>
+      <w:lvlText w:val=""/>
+      <w:lvlJc w:val="left"/>
+      <w:pPr>
+        <w:ind w:left="5040" w:hanging="360"/>
+      </w:pPr>
+      <w:rPr>
+        <w:rFonts w:ascii="Symbol" w:hAnsi="Symbol" w:hint="default"/>
+      </w:rPr>
+    </w:lvl>
+    <w:lvl w:ilvl="7" w:tplc="340A0003" w:tentative="1">
+      <w:start w:val="1"/>
+      <w:numFmt w:val="bullet"/>
+      <w:lvlText w:val="o"/>
+      <w:lvlJc w:val="left"/>
+      <w:pPr>
+        <w:ind w:left="5760" w:hanging="360"/>
+      </w:pPr>
+      <w:rPr>
+        <w:rFonts w:ascii="Courier New" w:hAnsi="Courier New" w:cs="Courier New" w:hint="default"/>
+      </w:rPr>
+    </w:lvl>
+    <w:lvl w:ilvl="8" w:tplc="340A0005" w:tentative="1">
+      <w:start w:val="1"/>
+      <w:numFmt w:val="bullet"/>
+      <w:lvlText w:val=""/>
+      <w:lvlJc w:val="left"/>
+      <w:pPr>
+        <w:ind w:left="6480" w:hanging="360"/>
+      </w:pPr>
+      <w:rPr>
+        <w:rFonts w:ascii="Wingdings" w:hAnsi="Wingdings" w:hint="default"/>
+      </w:rPr>
+    </w:lvl>
+  </w:abstractNum>
+  <w:abstractNum w:abstractNumId="22">
+    <w:nsid w:val="766A020D"/>
+    <w:multiLevelType w:val="hybridMultilevel"/>
+    <w:tmpl w:val="98905518"/>
+    <w:lvl w:ilvl="0" w:tplc="340A0001">
+      <w:start w:val="1"/>
+      <w:numFmt w:val="bullet"/>
+      <w:lvlText w:val=""/>
+      <w:lvlJc w:val="left"/>
+      <w:pPr>
+        <w:ind w:left="720" w:hanging="360"/>
+      </w:pPr>
+      <w:rPr>
+        <w:rFonts w:ascii="Symbol" w:hAnsi="Symbol" w:hint="default"/>
+      </w:rPr>
+    </w:lvl>
+    <w:lvl w:ilvl="1" w:tplc="340A0003" w:tentative="1">
+      <w:start w:val="1"/>
+      <w:numFmt w:val="bullet"/>
+      <w:lvlText w:val="o"/>
+      <w:lvlJc w:val="left"/>
+      <w:pPr>
+        <w:ind w:left="1440" w:hanging="360"/>
+      </w:pPr>
+      <w:rPr>
+        <w:rFonts w:ascii="Courier New" w:hAnsi="Courier New" w:cs="Courier New" w:hint="default"/>
+      </w:rPr>
+    </w:lvl>
+    <w:lvl w:ilvl="2" w:tplc="340A0005" w:tentative="1">
+      <w:start w:val="1"/>
+      <w:numFmt w:val="bullet"/>
+      <w:lvlText w:val=""/>
+      <w:lvlJc w:val="left"/>
+      <w:pPr>
+        <w:ind w:left="2160" w:hanging="360"/>
+      </w:pPr>
+      <w:rPr>
+        <w:rFonts w:ascii="Wingdings" w:hAnsi="Wingdings" w:hint="default"/>
+      </w:rPr>
+    </w:lvl>
+    <w:lvl w:ilvl="3" w:tplc="340A0001" w:tentative="1">
+      <w:start w:val="1"/>
+      <w:numFmt w:val="bullet"/>
+      <w:lvlText w:val=""/>
+      <w:lvlJc w:val="left"/>
+      <w:pPr>
+        <w:ind w:left="2880" w:hanging="360"/>
+      </w:pPr>
+      <w:rPr>
+        <w:rFonts w:ascii="Symbol" w:hAnsi="Symbol" w:hint="default"/>
+      </w:rPr>
+    </w:lvl>
+    <w:lvl w:ilvl="4" w:tplc="340A0003" w:tentative="1">
+      <w:start w:val="1"/>
+      <w:numFmt w:val="bullet"/>
+      <w:lvlText w:val="o"/>
+      <w:lvlJc w:val="left"/>
+      <w:pPr>
+        <w:ind w:left="3600" w:hanging="360"/>
+      </w:pPr>
+      <w:rPr>
+        <w:rFonts w:ascii="Courier New" w:hAnsi="Courier New" w:cs="Courier New" w:hint="default"/>
+      </w:rPr>
+    </w:lvl>
+    <w:lvl w:ilvl="5" w:tplc="340A0005" w:tentative="1">
+      <w:start w:val="1"/>
+      <w:numFmt w:val="bullet"/>
+      <w:lvlText w:val=""/>
+      <w:lvlJc w:val="left"/>
+      <w:pPr>
+        <w:ind w:left="4320" w:hanging="360"/>
+      </w:pPr>
+      <w:rPr>
+        <w:rFonts w:ascii="Wingdings" w:hAnsi="Wingdings" w:hint="default"/>
+      </w:rPr>
+    </w:lvl>
+    <w:lvl w:ilvl="6" w:tplc="340A0001" w:tentative="1">
+      <w:start w:val="1"/>
+      <w:numFmt w:val="bullet"/>
+      <w:lvlText w:val=""/>
+      <w:lvlJc w:val="left"/>
+      <w:pPr>
+        <w:ind w:left="5040" w:hanging="360"/>
+      </w:pPr>
+      <w:rPr>
+        <w:rFonts w:ascii="Symbol" w:hAnsi="Symbol" w:hint="default"/>
+      </w:rPr>
+    </w:lvl>
+    <w:lvl w:ilvl="7" w:tplc="340A0003" w:tentative="1">
+      <w:start w:val="1"/>
+      <w:numFmt w:val="bullet"/>
+      <w:lvlText w:val="o"/>
+      <w:lvlJc w:val="left"/>
+      <w:pPr>
+        <w:ind w:left="5760" w:hanging="360"/>
+      </w:pPr>
+      <w:rPr>
+        <w:rFonts w:ascii="Courier New" w:hAnsi="Courier New" w:cs="Courier New" w:hint="default"/>
+      </w:rPr>
+    </w:lvl>
+    <w:lvl w:ilvl="8" w:tplc="340A0005" w:tentative="1">
+      <w:start w:val="1"/>
+      <w:numFmt w:val="bullet"/>
+      <w:lvlText w:val=""/>
+      <w:lvlJc w:val="left"/>
+      <w:pPr>
+        <w:ind w:left="6480" w:hanging="360"/>
+      </w:pPr>
+      <w:rPr>
+        <w:rFonts w:ascii="Wingdings" w:hAnsi="Wingdings" w:hint="default"/>
+      </w:rPr>
+    </w:lvl>
+  </w:abstractNum>
+  <w:abstractNum w:abstractNumId="23">
+    <w:nsid w:val="7AC47F53"/>
+    <w:multiLevelType w:val="hybridMultilevel"/>
+    <w:tmpl w:val="10085DE8"/>
+    <w:lvl w:ilvl="0" w:tplc="F7CAB798">
       <w:start w:val="1"/>
       <w:numFmt w:val="decimal"/>
       <w:lvlText w:val="%1)"/>
@@ -30026,327 +29295,11 @@
       </w:pPr>
     </w:lvl>
   </w:abstractNum>
-  <w:abstractNum w:abstractNumId="22">
-    <w:nsid w:val="74D15005"/>
-    <w:multiLevelType w:val="hybridMultilevel"/>
-    <w:tmpl w:val="4774846C"/>
-    <w:lvl w:ilvl="0" w:tplc="340A0001">
-      <w:start w:val="1"/>
-      <w:numFmt w:val="bullet"/>
-      <w:lvlText w:val=""/>
-      <w:lvlJc w:val="left"/>
-      <w:pPr>
-        <w:ind w:left="720" w:hanging="360"/>
-      </w:pPr>
-      <w:rPr>
-        <w:rFonts w:ascii="Symbol" w:hAnsi="Symbol" w:hint="default"/>
-      </w:rPr>
-    </w:lvl>
-    <w:lvl w:ilvl="1" w:tplc="340A0003">
-      <w:start w:val="1"/>
-      <w:numFmt w:val="bullet"/>
-      <w:lvlText w:val="o"/>
-      <w:lvlJc w:val="left"/>
-      <w:pPr>
-        <w:ind w:left="1440" w:hanging="360"/>
-      </w:pPr>
-      <w:rPr>
-        <w:rFonts w:ascii="Courier New" w:hAnsi="Courier New" w:cs="Courier New" w:hint="default"/>
-      </w:rPr>
-    </w:lvl>
-    <w:lvl w:ilvl="2" w:tplc="340A0005" w:tentative="1">
-      <w:start w:val="1"/>
-      <w:numFmt w:val="bullet"/>
-      <w:lvlText w:val=""/>
-      <w:lvlJc w:val="left"/>
-      <w:pPr>
-        <w:ind w:left="2160" w:hanging="360"/>
-      </w:pPr>
-      <w:rPr>
-        <w:rFonts w:ascii="Wingdings" w:hAnsi="Wingdings" w:hint="default"/>
-      </w:rPr>
-    </w:lvl>
-    <w:lvl w:ilvl="3" w:tplc="340A0001">
-      <w:start w:val="1"/>
-      <w:numFmt w:val="bullet"/>
-      <w:lvlText w:val=""/>
-      <w:lvlJc w:val="left"/>
-      <w:pPr>
-        <w:ind w:left="2880" w:hanging="360"/>
-      </w:pPr>
-      <w:rPr>
-        <w:rFonts w:ascii="Symbol" w:hAnsi="Symbol" w:hint="default"/>
-      </w:rPr>
-    </w:lvl>
-    <w:lvl w:ilvl="4" w:tplc="340A0003" w:tentative="1">
-      <w:start w:val="1"/>
-      <w:numFmt w:val="bullet"/>
-      <w:lvlText w:val="o"/>
-      <w:lvlJc w:val="left"/>
-      <w:pPr>
-        <w:ind w:left="3600" w:hanging="360"/>
-      </w:pPr>
-      <w:rPr>
-        <w:rFonts w:ascii="Courier New" w:hAnsi="Courier New" w:cs="Courier New" w:hint="default"/>
-      </w:rPr>
-    </w:lvl>
-    <w:lvl w:ilvl="5" w:tplc="340A0005" w:tentative="1">
-      <w:start w:val="1"/>
-      <w:numFmt w:val="bullet"/>
-      <w:lvlText w:val=""/>
-      <w:lvlJc w:val="left"/>
-      <w:pPr>
-        <w:ind w:left="4320" w:hanging="360"/>
-      </w:pPr>
-      <w:rPr>
-        <w:rFonts w:ascii="Wingdings" w:hAnsi="Wingdings" w:hint="default"/>
-      </w:rPr>
-    </w:lvl>
-    <w:lvl w:ilvl="6" w:tplc="340A0001">
-      <w:start w:val="1"/>
-      <w:numFmt w:val="bullet"/>
-      <w:lvlText w:val=""/>
-      <w:lvlJc w:val="left"/>
-      <w:pPr>
-        <w:ind w:left="5040" w:hanging="360"/>
-      </w:pPr>
-      <w:rPr>
-        <w:rFonts w:ascii="Symbol" w:hAnsi="Symbol" w:hint="default"/>
-      </w:rPr>
-    </w:lvl>
-    <w:lvl w:ilvl="7" w:tplc="340A0003" w:tentative="1">
-      <w:start w:val="1"/>
-      <w:numFmt w:val="bullet"/>
-      <w:lvlText w:val="o"/>
-      <w:lvlJc w:val="left"/>
-      <w:pPr>
-        <w:ind w:left="5760" w:hanging="360"/>
-      </w:pPr>
-      <w:rPr>
-        <w:rFonts w:ascii="Courier New" w:hAnsi="Courier New" w:cs="Courier New" w:hint="default"/>
-      </w:rPr>
-    </w:lvl>
-    <w:lvl w:ilvl="8" w:tplc="340A0005" w:tentative="1">
-      <w:start w:val="1"/>
-      <w:numFmt w:val="bullet"/>
-      <w:lvlText w:val=""/>
-      <w:lvlJc w:val="left"/>
-      <w:pPr>
-        <w:ind w:left="6480" w:hanging="360"/>
-      </w:pPr>
-      <w:rPr>
-        <w:rFonts w:ascii="Wingdings" w:hAnsi="Wingdings" w:hint="default"/>
-      </w:rPr>
-    </w:lvl>
-  </w:abstractNum>
-  <w:abstractNum w:abstractNumId="23">
-    <w:nsid w:val="766A020D"/>
-    <w:multiLevelType w:val="hybridMultilevel"/>
-    <w:tmpl w:val="98905518"/>
-    <w:lvl w:ilvl="0" w:tplc="340A0001">
-      <w:start w:val="1"/>
-      <w:numFmt w:val="bullet"/>
-      <w:lvlText w:val=""/>
-      <w:lvlJc w:val="left"/>
-      <w:pPr>
-        <w:ind w:left="720" w:hanging="360"/>
-      </w:pPr>
-      <w:rPr>
-        <w:rFonts w:ascii="Symbol" w:hAnsi="Symbol" w:hint="default"/>
-      </w:rPr>
-    </w:lvl>
-    <w:lvl w:ilvl="1" w:tplc="340A0003" w:tentative="1">
-      <w:start w:val="1"/>
-      <w:numFmt w:val="bullet"/>
-      <w:lvlText w:val="o"/>
-      <w:lvlJc w:val="left"/>
-      <w:pPr>
-        <w:ind w:left="1440" w:hanging="360"/>
-      </w:pPr>
-      <w:rPr>
-        <w:rFonts w:ascii="Courier New" w:hAnsi="Courier New" w:cs="Courier New" w:hint="default"/>
-      </w:rPr>
-    </w:lvl>
-    <w:lvl w:ilvl="2" w:tplc="340A0005" w:tentative="1">
-      <w:start w:val="1"/>
-      <w:numFmt w:val="bullet"/>
-      <w:lvlText w:val=""/>
-      <w:lvlJc w:val="left"/>
-      <w:pPr>
-        <w:ind w:left="2160" w:hanging="360"/>
-      </w:pPr>
-      <w:rPr>
-        <w:rFonts w:ascii="Wingdings" w:hAnsi="Wingdings" w:hint="default"/>
-      </w:rPr>
-    </w:lvl>
-    <w:lvl w:ilvl="3" w:tplc="340A0001" w:tentative="1">
-      <w:start w:val="1"/>
-      <w:numFmt w:val="bullet"/>
-      <w:lvlText w:val=""/>
-      <w:lvlJc w:val="left"/>
-      <w:pPr>
-        <w:ind w:left="2880" w:hanging="360"/>
-      </w:pPr>
-      <w:rPr>
-        <w:rFonts w:ascii="Symbol" w:hAnsi="Symbol" w:hint="default"/>
-      </w:rPr>
-    </w:lvl>
-    <w:lvl w:ilvl="4" w:tplc="340A0003" w:tentative="1">
-      <w:start w:val="1"/>
-      <w:numFmt w:val="bullet"/>
-      <w:lvlText w:val="o"/>
-      <w:lvlJc w:val="left"/>
-      <w:pPr>
-        <w:ind w:left="3600" w:hanging="360"/>
-      </w:pPr>
-      <w:rPr>
-        <w:rFonts w:ascii="Courier New" w:hAnsi="Courier New" w:cs="Courier New" w:hint="default"/>
-      </w:rPr>
-    </w:lvl>
-    <w:lvl w:ilvl="5" w:tplc="340A0005" w:tentative="1">
-      <w:start w:val="1"/>
-      <w:numFmt w:val="bullet"/>
-      <w:lvlText w:val=""/>
-      <w:lvlJc w:val="left"/>
-      <w:pPr>
-        <w:ind w:left="4320" w:hanging="360"/>
-      </w:pPr>
-      <w:rPr>
-        <w:rFonts w:ascii="Wingdings" w:hAnsi="Wingdings" w:hint="default"/>
-      </w:rPr>
-    </w:lvl>
-    <w:lvl w:ilvl="6" w:tplc="340A0001" w:tentative="1">
-      <w:start w:val="1"/>
-      <w:numFmt w:val="bullet"/>
-      <w:lvlText w:val=""/>
-      <w:lvlJc w:val="left"/>
-      <w:pPr>
-        <w:ind w:left="5040" w:hanging="360"/>
-      </w:pPr>
-      <w:rPr>
-        <w:rFonts w:ascii="Symbol" w:hAnsi="Symbol" w:hint="default"/>
-      </w:rPr>
-    </w:lvl>
-    <w:lvl w:ilvl="7" w:tplc="340A0003" w:tentative="1">
-      <w:start w:val="1"/>
-      <w:numFmt w:val="bullet"/>
-      <w:lvlText w:val="o"/>
-      <w:lvlJc w:val="left"/>
-      <w:pPr>
-        <w:ind w:left="5760" w:hanging="360"/>
-      </w:pPr>
-      <w:rPr>
-        <w:rFonts w:ascii="Courier New" w:hAnsi="Courier New" w:cs="Courier New" w:hint="default"/>
-      </w:rPr>
-    </w:lvl>
-    <w:lvl w:ilvl="8" w:tplc="340A0005" w:tentative="1">
-      <w:start w:val="1"/>
-      <w:numFmt w:val="bullet"/>
-      <w:lvlText w:val=""/>
-      <w:lvlJc w:val="left"/>
-      <w:pPr>
-        <w:ind w:left="6480" w:hanging="360"/>
-      </w:pPr>
-      <w:rPr>
-        <w:rFonts w:ascii="Wingdings" w:hAnsi="Wingdings" w:hint="default"/>
-      </w:rPr>
-    </w:lvl>
-  </w:abstractNum>
-  <w:abstractNum w:abstractNumId="24">
-    <w:nsid w:val="7AC47F53"/>
-    <w:multiLevelType w:val="hybridMultilevel"/>
-    <w:tmpl w:val="10085DE8"/>
-    <w:lvl w:ilvl="0" w:tplc="F7CAB798">
-      <w:start w:val="1"/>
-      <w:numFmt w:val="decimal"/>
-      <w:lvlText w:val="%1)"/>
-      <w:lvlJc w:val="left"/>
-      <w:pPr>
-        <w:ind w:left="720" w:hanging="360"/>
-      </w:pPr>
-      <w:rPr>
-        <w:rFonts w:hint="default"/>
-        <w:b w:val="0"/>
-      </w:rPr>
-    </w:lvl>
-    <w:lvl w:ilvl="1" w:tplc="340A0019" w:tentative="1">
-      <w:start w:val="1"/>
-      <w:numFmt w:val="lowerLetter"/>
-      <w:lvlText w:val="%2."/>
-      <w:lvlJc w:val="left"/>
-      <w:pPr>
-        <w:ind w:left="1440" w:hanging="360"/>
-      </w:pPr>
-    </w:lvl>
-    <w:lvl w:ilvl="2" w:tplc="340A001B" w:tentative="1">
-      <w:start w:val="1"/>
-      <w:numFmt w:val="lowerRoman"/>
-      <w:lvlText w:val="%3."/>
-      <w:lvlJc w:val="right"/>
-      <w:pPr>
-        <w:ind w:left="2160" w:hanging="180"/>
-      </w:pPr>
-    </w:lvl>
-    <w:lvl w:ilvl="3" w:tplc="340A000F" w:tentative="1">
-      <w:start w:val="1"/>
-      <w:numFmt w:val="decimal"/>
-      <w:lvlText w:val="%4."/>
-      <w:lvlJc w:val="left"/>
-      <w:pPr>
-        <w:ind w:left="2880" w:hanging="360"/>
-      </w:pPr>
-    </w:lvl>
-    <w:lvl w:ilvl="4" w:tplc="340A0019" w:tentative="1">
-      <w:start w:val="1"/>
-      <w:numFmt w:val="lowerLetter"/>
-      <w:lvlText w:val="%5."/>
-      <w:lvlJc w:val="left"/>
-      <w:pPr>
-        <w:ind w:left="3600" w:hanging="360"/>
-      </w:pPr>
-    </w:lvl>
-    <w:lvl w:ilvl="5" w:tplc="340A001B" w:tentative="1">
-      <w:start w:val="1"/>
-      <w:numFmt w:val="lowerRoman"/>
-      <w:lvlText w:val="%6."/>
-      <w:lvlJc w:val="right"/>
-      <w:pPr>
-        <w:ind w:left="4320" w:hanging="180"/>
-      </w:pPr>
-    </w:lvl>
-    <w:lvl w:ilvl="6" w:tplc="340A000F" w:tentative="1">
-      <w:start w:val="1"/>
-      <w:numFmt w:val="decimal"/>
-      <w:lvlText w:val="%7."/>
-      <w:lvlJc w:val="left"/>
-      <w:pPr>
-        <w:ind w:left="5040" w:hanging="360"/>
-      </w:pPr>
-    </w:lvl>
-    <w:lvl w:ilvl="7" w:tplc="340A0019" w:tentative="1">
-      <w:start w:val="1"/>
-      <w:numFmt w:val="lowerLetter"/>
-      <w:lvlText w:val="%8."/>
-      <w:lvlJc w:val="left"/>
-      <w:pPr>
-        <w:ind w:left="5760" w:hanging="360"/>
-      </w:pPr>
-    </w:lvl>
-    <w:lvl w:ilvl="8" w:tplc="340A001B" w:tentative="1">
-      <w:start w:val="1"/>
-      <w:numFmt w:val="lowerRoman"/>
-      <w:lvlText w:val="%9."/>
-      <w:lvlJc w:val="right"/>
-      <w:pPr>
-        <w:ind w:left="6480" w:hanging="180"/>
-      </w:pPr>
-    </w:lvl>
-  </w:abstractNum>
   <w:num w:numId="1">
     <w:abstractNumId w:val="11"/>
   </w:num>
   <w:num w:numId="2">
-    <w:abstractNumId w:val="23"/>
+    <w:abstractNumId w:val="22"/>
   </w:num>
   <w:num w:numId="3">
     <w:abstractNumId w:val="5"/>
@@ -30358,16 +29311,16 @@
     <w:abstractNumId w:val="8"/>
   </w:num>
   <w:num w:numId="6">
-    <w:abstractNumId w:val="22"/>
+    <w:abstractNumId w:val="21"/>
   </w:num>
   <w:num w:numId="7">
     <w:abstractNumId w:val="12"/>
   </w:num>
   <w:num w:numId="8">
-    <w:abstractNumId w:val="24"/>
+    <w:abstractNumId w:val="23"/>
   </w:num>
   <w:num w:numId="9">
-    <w:abstractNumId w:val="20"/>
+    <w:abstractNumId w:val="19"/>
   </w:num>
   <w:num w:numId="10">
     <w:abstractNumId w:val="10"/>
@@ -30376,7 +29329,7 @@
     <w:abstractNumId w:val="16"/>
   </w:num>
   <w:num w:numId="12">
-    <w:abstractNumId w:val="21"/>
+    <w:abstractNumId w:val="20"/>
   </w:num>
   <w:num w:numId="13">
     <w:abstractNumId w:val="18"/>
@@ -30413,9 +29366,6 @@
   </w:num>
   <w:num w:numId="24">
     <w:abstractNumId w:val="14"/>
-  </w:num>
-  <w:num w:numId="25">
-    <w:abstractNumId w:val="19"/>
   </w:num>
   <w:numIdMacAtCleanup w:val="18"/>
 </w:numbering>
@@ -31157,6 +30107,7 @@
       <w:spacing w:after="0" w:line="240" w:lineRule="auto"/>
     </w:pPr>
     <w:tblPr>
+      <w:tblInd w:w="0" w:type="dxa"/>
       <w:tblBorders>
         <w:top w:val="single" w:sz="4" w:space="0" w:color="auto"/>
         <w:left w:val="single" w:sz="4" w:space="0" w:color="auto"/>
@@ -31165,6 +30116,12 @@
         <w:insideH w:val="single" w:sz="4" w:space="0" w:color="auto"/>
         <w:insideV w:val="single" w:sz="4" w:space="0" w:color="auto"/>
       </w:tblBorders>
+      <w:tblCellMar>
+        <w:top w:w="0" w:type="dxa"/>
+        <w:left w:w="108" w:type="dxa"/>
+        <w:bottom w:w="0" w:type="dxa"/>
+        <w:right w:w="108" w:type="dxa"/>
+      </w:tblCellMar>
     </w:tblPr>
   </w:style>
   <w:style w:type="paragraph" w:styleId="Sinespaciado">
@@ -31186,6 +30143,7 @@
       <w:spacing w:after="0" w:line="240" w:lineRule="auto"/>
     </w:pPr>
     <w:tblPr>
+      <w:tblInd w:w="0" w:type="dxa"/>
       <w:tblBorders>
         <w:top w:val="single" w:sz="4" w:space="0" w:color="auto"/>
         <w:left w:val="single" w:sz="4" w:space="0" w:color="auto"/>
@@ -31194,6 +30152,12 @@
         <w:insideH w:val="single" w:sz="4" w:space="0" w:color="auto"/>
         <w:insideV w:val="single" w:sz="4" w:space="0" w:color="auto"/>
       </w:tblBorders>
+      <w:tblCellMar>
+        <w:top w:w="0" w:type="dxa"/>
+        <w:left w:w="108" w:type="dxa"/>
+        <w:bottom w:w="0" w:type="dxa"/>
+        <w:right w:w="108" w:type="dxa"/>
+      </w:tblCellMar>
     </w:tblPr>
   </w:style>
   <w:style w:type="paragraph" w:styleId="TDC4">
@@ -31611,7 +30575,7 @@
 </file>
 
 <file path=customXml/itemProps1.xml><?xml version="1.0" encoding="utf-8"?>
-<ds:datastoreItem xmlns:ds="http://schemas.openxmlformats.org/officeDocument/2006/customXml" ds:itemID="{CB9DFE0D-ADF5-4592-8F8F-1C1F92559E1D}">
+<ds:datastoreItem xmlns:ds="http://schemas.openxmlformats.org/officeDocument/2006/customXml" ds:itemID="{908FB49C-85CD-4BC4-B8D2-6A67274FF7ED}">
   <ds:schemaRefs>
     <ds:schemaRef ds:uri="http://schemas.openxmlformats.org/officeDocument/2006/bibliography"/>
   </ds:schemaRefs>

</xml_diff>

<commit_message>
Revert "Revert "caso de uso nuevo usuario""
This reverts commit 5b2da8143b6bc37715794aa53ac1d2c87ae334ba.
</commit_message>
<xml_diff>
--- a/Analisis/Analisis Casos de Uso/Analisis_Casos_de_Uso.docx
+++ b/Analisis/Analisis Casos de Uso/Analisis_Casos_de_Uso.docx
@@ -9,7 +9,7 @@
       <w:r>
         <w:rPr>
           <w:noProof/>
-          <w:lang w:eastAsia="es-CL"/>
+          <w:lang w:eastAsia="ja-JP"/>
         </w:rPr>
         <w:drawing>
           <wp:inline distT="0" distB="0" distL="0" distR="0" wp14:anchorId="5DAD06C7" wp14:editId="51E9E60B">
@@ -12544,8 +12544,6 @@
               </w:rPr>
               <w:t>REQ01, REQ02, REQ03, REQ22, REQ28</w:t>
             </w:r>
-            <w:bookmarkStart w:id="29" w:name="_GoBack"/>
-            <w:bookmarkEnd w:id="29"/>
             <w:r>
               <w:rPr>
                 <w:sz w:val="24"/>
@@ -12589,7 +12587,7 @@
           <w:color w:val="auto"/>
         </w:rPr>
       </w:pPr>
-      <w:bookmarkStart w:id="30" w:name="_Toc393444072"/>
+      <w:bookmarkStart w:id="29" w:name="_Toc393444072"/>
       <w:r>
         <w:rPr>
           <w:rFonts w:asciiTheme="minorHAnsi" w:hAnsiTheme="minorHAnsi"/>
@@ -12614,7 +12612,7 @@
         </w:rPr>
         <w:t>.2. Curso Normal de los Eventos:</w:t>
       </w:r>
-      <w:bookmarkEnd w:id="30"/>
+      <w:bookmarkEnd w:id="29"/>
     </w:p>
     <w:tbl>
       <w:tblPr>
@@ -13502,7 +13500,7 @@
           <w:color w:val="auto"/>
         </w:rPr>
       </w:pPr>
-      <w:bookmarkStart w:id="31" w:name="_Toc393444073"/>
+      <w:bookmarkStart w:id="30" w:name="_Toc393444073"/>
       <w:r>
         <w:rPr>
           <w:rFonts w:asciiTheme="minorHAnsi" w:hAnsiTheme="minorHAnsi"/>
@@ -13527,7 +13525,7 @@
         </w:rPr>
         <w:t>.3. Curso Alternativo de los Eventos:</w:t>
       </w:r>
-      <w:bookmarkEnd w:id="31"/>
+      <w:bookmarkEnd w:id="30"/>
     </w:p>
     <w:tbl>
       <w:tblPr>
@@ -13752,7 +13750,7 @@
           <w:szCs w:val="28"/>
         </w:rPr>
       </w:pPr>
-      <w:bookmarkStart w:id="32" w:name="_Toc393444074"/>
+      <w:bookmarkStart w:id="31" w:name="_Toc393444074"/>
       <w:r>
         <w:rPr>
           <w:rFonts w:asciiTheme="minorHAnsi" w:hAnsiTheme="minorHAnsi"/>
@@ -13773,7 +13771,7 @@
         </w:rPr>
         <w:t>:</w:t>
       </w:r>
-      <w:bookmarkEnd w:id="32"/>
+      <w:bookmarkEnd w:id="31"/>
     </w:p>
     <w:p>
       <w:pPr>
@@ -13785,7 +13783,7 @@
           <w:color w:val="auto"/>
         </w:rPr>
       </w:pPr>
-      <w:bookmarkStart w:id="33" w:name="_Toc393444075"/>
+      <w:bookmarkStart w:id="32" w:name="_Toc393444075"/>
       <w:r>
         <w:rPr>
           <w:rFonts w:asciiTheme="minorHAnsi" w:hAnsiTheme="minorHAnsi"/>
@@ -13810,7 +13808,7 @@
         </w:rPr>
         <w:t>.1. Descripción:</w:t>
       </w:r>
-      <w:bookmarkEnd w:id="33"/>
+      <w:bookmarkEnd w:id="32"/>
     </w:p>
     <w:tbl>
       <w:tblPr>
@@ -14114,28 +14112,7 @@
                 <w:sz w:val="24"/>
                 <w:szCs w:val="24"/>
               </w:rPr>
-              <w:t>Clases Prácticas</w:t>
-            </w:r>
-            <w:r>
-              <w:rPr>
-                <w:sz w:val="24"/>
-                <w:szCs w:val="24"/>
-              </w:rPr>
-              <w:t xml:space="preserve"> realizadas (</w:t>
-            </w:r>
-            <w:r>
-              <w:rPr>
-                <w:sz w:val="24"/>
-                <w:szCs w:val="24"/>
-              </w:rPr>
-              <w:t>segunda</w:t>
-            </w:r>
-            <w:r>
-              <w:rPr>
-                <w:sz w:val="24"/>
-                <w:szCs w:val="24"/>
-              </w:rPr>
-              <w:t xml:space="preserve"> encuesta).</w:t>
+              <w:t>Clases Prácticas realizadas (segunda encuesta).</w:t>
             </w:r>
           </w:p>
         </w:tc>
@@ -14383,7 +14360,7 @@
           <w:color w:val="auto"/>
         </w:rPr>
       </w:pPr>
-      <w:bookmarkStart w:id="34" w:name="_Toc393444076"/>
+      <w:bookmarkStart w:id="33" w:name="_Toc393444076"/>
       <w:r>
         <w:rPr>
           <w:rFonts w:asciiTheme="minorHAnsi" w:hAnsiTheme="minorHAnsi"/>
@@ -14409,7 +14386,7 @@
         </w:rPr>
         <w:t>.2. Curso Normal de los Eventos:</w:t>
       </w:r>
-      <w:bookmarkEnd w:id="34"/>
+      <w:bookmarkEnd w:id="33"/>
     </w:p>
     <w:tbl>
       <w:tblPr>
@@ -14865,7 +14842,7 @@
           <w:color w:val="auto"/>
         </w:rPr>
       </w:pPr>
-      <w:bookmarkStart w:id="35" w:name="_Toc393444077"/>
+      <w:bookmarkStart w:id="34" w:name="_Toc393444077"/>
       <w:r>
         <w:rPr>
           <w:rFonts w:asciiTheme="minorHAnsi" w:hAnsiTheme="minorHAnsi"/>
@@ -14890,7 +14867,7 @@
         </w:rPr>
         <w:t>.3. Curso Alternativo de los Eventos:</w:t>
       </w:r>
-      <w:bookmarkEnd w:id="35"/>
+      <w:bookmarkEnd w:id="34"/>
     </w:p>
     <w:tbl>
       <w:tblPr>
@@ -15108,7 +15085,7 @@
           <w:szCs w:val="28"/>
         </w:rPr>
       </w:pPr>
-      <w:bookmarkStart w:id="36" w:name="_Toc393444078"/>
+      <w:bookmarkStart w:id="35" w:name="_Toc393444078"/>
       <w:r>
         <w:rPr>
           <w:rFonts w:asciiTheme="minorHAnsi" w:hAnsiTheme="minorHAnsi"/>
@@ -15159,7 +15136,7 @@
         </w:rPr>
         <w:t>:</w:t>
       </w:r>
-      <w:bookmarkEnd w:id="36"/>
+      <w:bookmarkEnd w:id="35"/>
     </w:p>
     <w:p>
       <w:pPr>
@@ -15171,7 +15148,7 @@
           <w:color w:val="auto"/>
         </w:rPr>
       </w:pPr>
-      <w:bookmarkStart w:id="37" w:name="_Toc393444079"/>
+      <w:bookmarkStart w:id="36" w:name="_Toc393444079"/>
       <w:r>
         <w:rPr>
           <w:rFonts w:asciiTheme="minorHAnsi" w:hAnsiTheme="minorHAnsi"/>
@@ -15196,7 +15173,7 @@
         </w:rPr>
         <w:t>.1. Descripción:</w:t>
       </w:r>
-      <w:bookmarkEnd w:id="37"/>
+      <w:bookmarkEnd w:id="36"/>
     </w:p>
     <w:tbl>
       <w:tblPr>
@@ -15895,7 +15872,7 @@
           <w:color w:val="auto"/>
         </w:rPr>
       </w:pPr>
-      <w:bookmarkStart w:id="38" w:name="_Toc393444080"/>
+      <w:bookmarkStart w:id="37" w:name="_Toc393444080"/>
       <w:r>
         <w:rPr>
           <w:rFonts w:asciiTheme="minorHAnsi" w:hAnsiTheme="minorHAnsi"/>
@@ -15920,7 +15897,7 @@
         </w:rPr>
         <w:t>.2. Curso Normal de los Eventos:</w:t>
       </w:r>
-      <w:bookmarkEnd w:id="38"/>
+      <w:bookmarkEnd w:id="37"/>
     </w:p>
     <w:tbl>
       <w:tblPr>
@@ -16719,7 +16696,7 @@
           <w:color w:val="auto"/>
         </w:rPr>
       </w:pPr>
-      <w:bookmarkStart w:id="39" w:name="_Toc393444081"/>
+      <w:bookmarkStart w:id="38" w:name="_Toc393444081"/>
       <w:r>
         <w:rPr>
           <w:rFonts w:asciiTheme="minorHAnsi" w:hAnsiTheme="minorHAnsi"/>
@@ -16744,7 +16721,7 @@
         </w:rPr>
         <w:t>.3. Curso Alternativo de los Eventos:</w:t>
       </w:r>
-      <w:bookmarkEnd w:id="39"/>
+      <w:bookmarkEnd w:id="38"/>
     </w:p>
     <w:tbl>
       <w:tblPr>
@@ -17153,7 +17130,7 @@
           <w:szCs w:val="28"/>
         </w:rPr>
       </w:pPr>
-      <w:bookmarkStart w:id="40" w:name="_Toc393444082"/>
+      <w:bookmarkStart w:id="39" w:name="_Toc393444082"/>
       <w:r>
         <w:rPr>
           <w:rFonts w:asciiTheme="minorHAnsi" w:hAnsiTheme="minorHAnsi"/>
@@ -17174,7 +17151,7 @@
         </w:rPr>
         <w:t>:</w:t>
       </w:r>
-      <w:bookmarkEnd w:id="40"/>
+      <w:bookmarkEnd w:id="39"/>
     </w:p>
     <w:p>
       <w:pPr>
@@ -17186,7 +17163,7 @@
           <w:color w:val="auto"/>
         </w:rPr>
       </w:pPr>
-      <w:bookmarkStart w:id="41" w:name="_Toc393444083"/>
+      <w:bookmarkStart w:id="40" w:name="_Toc393444083"/>
       <w:r>
         <w:rPr>
           <w:rFonts w:asciiTheme="minorHAnsi" w:hAnsiTheme="minorHAnsi"/>
@@ -17211,7 +17188,7 @@
         </w:rPr>
         <w:t>.1. Descripción:</w:t>
       </w:r>
-      <w:bookmarkEnd w:id="41"/>
+      <w:bookmarkEnd w:id="40"/>
     </w:p>
     <w:tbl>
       <w:tblPr>
@@ -17639,7 +17616,7 @@
           <w:color w:val="auto"/>
         </w:rPr>
       </w:pPr>
-      <w:bookmarkStart w:id="42" w:name="_Toc393444084"/>
+      <w:bookmarkStart w:id="41" w:name="_Toc393444084"/>
       <w:r>
         <w:rPr>
           <w:rFonts w:asciiTheme="minorHAnsi" w:hAnsiTheme="minorHAnsi"/>
@@ -17664,7 +17641,7 @@
         </w:rPr>
         <w:t>.2. Curso Normal de los Eventos:</w:t>
       </w:r>
-      <w:bookmarkEnd w:id="42"/>
+      <w:bookmarkEnd w:id="41"/>
     </w:p>
     <w:tbl>
       <w:tblPr>
@@ -17988,7 +17965,7 @@
           <w:color w:val="auto"/>
         </w:rPr>
       </w:pPr>
-      <w:bookmarkStart w:id="43" w:name="_Toc393444085"/>
+      <w:bookmarkStart w:id="42" w:name="_Toc393444085"/>
       <w:r>
         <w:rPr>
           <w:rFonts w:asciiTheme="minorHAnsi" w:hAnsiTheme="minorHAnsi"/>
@@ -18013,7 +17990,7 @@
         </w:rPr>
         <w:t>.3. Curso Alternativo de los Eventos:</w:t>
       </w:r>
-      <w:bookmarkEnd w:id="43"/>
+      <w:bookmarkEnd w:id="42"/>
     </w:p>
     <w:tbl>
       <w:tblPr>
@@ -18104,7 +18081,7 @@
           <w:szCs w:val="28"/>
         </w:rPr>
       </w:pPr>
-      <w:bookmarkStart w:id="44" w:name="_Toc393444086"/>
+      <w:bookmarkStart w:id="43" w:name="_Toc393444086"/>
       <w:r>
         <w:rPr>
           <w:rFonts w:asciiTheme="minorHAnsi" w:hAnsiTheme="minorHAnsi"/>
@@ -18145,7 +18122,7 @@
         </w:rPr>
         <w:t>:</w:t>
       </w:r>
-      <w:bookmarkEnd w:id="44"/>
+      <w:bookmarkEnd w:id="43"/>
     </w:p>
     <w:p>
       <w:pPr>
@@ -18157,7 +18134,7 @@
           <w:color w:val="auto"/>
         </w:rPr>
       </w:pPr>
-      <w:bookmarkStart w:id="45" w:name="_Toc393444087"/>
+      <w:bookmarkStart w:id="44" w:name="_Toc393444087"/>
       <w:r>
         <w:rPr>
           <w:rFonts w:asciiTheme="minorHAnsi" w:hAnsiTheme="minorHAnsi"/>
@@ -18182,7 +18159,7 @@
         </w:rPr>
         <w:t>.1. Descripción:</w:t>
       </w:r>
-      <w:bookmarkEnd w:id="45"/>
+      <w:bookmarkEnd w:id="44"/>
     </w:p>
     <w:tbl>
       <w:tblPr>
@@ -18797,7 +18774,7 @@
           <w:color w:val="auto"/>
         </w:rPr>
       </w:pPr>
-      <w:bookmarkStart w:id="46" w:name="_Toc393444088"/>
+      <w:bookmarkStart w:id="45" w:name="_Toc393444088"/>
       <w:r>
         <w:rPr>
           <w:rFonts w:asciiTheme="minorHAnsi" w:hAnsiTheme="minorHAnsi"/>
@@ -18822,7 +18799,7 @@
         </w:rPr>
         <w:t>.2. Curso Normal de los Eventos:</w:t>
       </w:r>
-      <w:bookmarkEnd w:id="46"/>
+      <w:bookmarkEnd w:id="45"/>
     </w:p>
     <w:tbl>
       <w:tblPr>
@@ -19365,7 +19342,7 @@
           <w:color w:val="auto"/>
         </w:rPr>
       </w:pPr>
-      <w:bookmarkStart w:id="47" w:name="_Toc393444089"/>
+      <w:bookmarkStart w:id="46" w:name="_Toc393444089"/>
       <w:r>
         <w:rPr>
           <w:rFonts w:asciiTheme="minorHAnsi" w:hAnsiTheme="minorHAnsi"/>
@@ -19390,7 +19367,7 @@
         </w:rPr>
         <w:t>.3. Curso Alternativo de los Eventos:</w:t>
       </w:r>
-      <w:bookmarkEnd w:id="47"/>
+      <w:bookmarkEnd w:id="46"/>
     </w:p>
     <w:tbl>
       <w:tblPr>
@@ -19587,7 +19564,7 @@
           <w:szCs w:val="28"/>
         </w:rPr>
       </w:pPr>
-      <w:bookmarkStart w:id="48" w:name="_Toc393444090"/>
+      <w:bookmarkStart w:id="47" w:name="_Toc393444090"/>
       <w:r>
         <w:rPr>
           <w:rFonts w:asciiTheme="minorHAnsi" w:hAnsiTheme="minorHAnsi"/>
@@ -19629,7 +19606,7 @@
         </w:rPr>
         <w:t>:</w:t>
       </w:r>
-      <w:bookmarkEnd w:id="48"/>
+      <w:bookmarkEnd w:id="47"/>
     </w:p>
     <w:p>
       <w:pPr>
@@ -19641,7 +19618,7 @@
           <w:color w:val="auto"/>
         </w:rPr>
       </w:pPr>
-      <w:bookmarkStart w:id="49" w:name="_Toc393444091"/>
+      <w:bookmarkStart w:id="48" w:name="_Toc393444091"/>
       <w:r>
         <w:rPr>
           <w:rFonts w:asciiTheme="minorHAnsi" w:hAnsiTheme="minorHAnsi"/>
@@ -19666,7 +19643,7 @@
         </w:rPr>
         <w:t>.1. Descripción:</w:t>
       </w:r>
-      <w:bookmarkEnd w:id="49"/>
+      <w:bookmarkEnd w:id="48"/>
     </w:p>
     <w:tbl>
       <w:tblPr>
@@ -20157,7 +20134,7 @@
           <w:color w:val="auto"/>
         </w:rPr>
       </w:pPr>
-      <w:bookmarkStart w:id="50" w:name="_Toc393444092"/>
+      <w:bookmarkStart w:id="49" w:name="_Toc393444092"/>
       <w:r>
         <w:rPr>
           <w:rFonts w:asciiTheme="minorHAnsi" w:hAnsiTheme="minorHAnsi"/>
@@ -20182,7 +20159,7 @@
         </w:rPr>
         <w:t>.2. Curso Normal de los Eventos:</w:t>
       </w:r>
-      <w:bookmarkEnd w:id="50"/>
+      <w:bookmarkEnd w:id="49"/>
     </w:p>
     <w:tbl>
       <w:tblPr>
@@ -20806,7 +20783,7 @@
           <w:color w:val="auto"/>
         </w:rPr>
       </w:pPr>
-      <w:bookmarkStart w:id="51" w:name="_Toc393444093"/>
+      <w:bookmarkStart w:id="50" w:name="_Toc393444093"/>
       <w:r>
         <w:rPr>
           <w:rFonts w:asciiTheme="minorHAnsi" w:hAnsiTheme="minorHAnsi"/>
@@ -20831,7 +20808,7 @@
         </w:rPr>
         <w:t>.3. Curso Alternativo de los Eventos:</w:t>
       </w:r>
-      <w:bookmarkEnd w:id="51"/>
+      <w:bookmarkEnd w:id="50"/>
     </w:p>
     <w:tbl>
       <w:tblPr>
@@ -21042,7 +21019,7 @@
           <w:szCs w:val="28"/>
         </w:rPr>
       </w:pPr>
-      <w:bookmarkStart w:id="52" w:name="_Toc393444094"/>
+      <w:bookmarkStart w:id="51" w:name="_Toc393444094"/>
       <w:r>
         <w:rPr>
           <w:rFonts w:asciiTheme="minorHAnsi" w:hAnsiTheme="minorHAnsi"/>
@@ -21083,7 +21060,7 @@
         </w:rPr>
         <w:t>:</w:t>
       </w:r>
-      <w:bookmarkEnd w:id="52"/>
+      <w:bookmarkEnd w:id="51"/>
     </w:p>
     <w:p>
       <w:pPr>
@@ -21095,7 +21072,7 @@
           <w:color w:val="auto"/>
         </w:rPr>
       </w:pPr>
-      <w:bookmarkStart w:id="53" w:name="_Toc393444095"/>
+      <w:bookmarkStart w:id="52" w:name="_Toc393444095"/>
       <w:r>
         <w:rPr>
           <w:rFonts w:asciiTheme="minorHAnsi" w:hAnsiTheme="minorHAnsi"/>
@@ -21128,7 +21105,7 @@
         </w:rPr>
         <w:t>.1. Descripción:</w:t>
       </w:r>
-      <w:bookmarkEnd w:id="53"/>
+      <w:bookmarkEnd w:id="52"/>
     </w:p>
     <w:tbl>
       <w:tblPr>
@@ -21518,7 +21495,7 @@
           <w:color w:val="auto"/>
         </w:rPr>
       </w:pPr>
-      <w:bookmarkStart w:id="54" w:name="_Toc393444096"/>
+      <w:bookmarkStart w:id="53" w:name="_Toc393444096"/>
       <w:r>
         <w:rPr>
           <w:rFonts w:asciiTheme="minorHAnsi" w:hAnsiTheme="minorHAnsi"/>
@@ -21551,7 +21528,7 @@
         </w:rPr>
         <w:t>.2. Curso Normal de los Eventos:</w:t>
       </w:r>
-      <w:bookmarkEnd w:id="54"/>
+      <w:bookmarkEnd w:id="53"/>
     </w:p>
     <w:tbl>
       <w:tblPr>
@@ -22017,7 +21994,7 @@
           <w:color w:val="auto"/>
         </w:rPr>
       </w:pPr>
-      <w:bookmarkStart w:id="55" w:name="_Toc393444097"/>
+      <w:bookmarkStart w:id="54" w:name="_Toc393444097"/>
       <w:r>
         <w:rPr>
           <w:rFonts w:asciiTheme="minorHAnsi" w:hAnsiTheme="minorHAnsi"/>
@@ -22058,7 +22035,7 @@
         </w:rPr>
         <w:t>.3. Curso Alternativo de los Eventos:</w:t>
       </w:r>
-      <w:bookmarkEnd w:id="55"/>
+      <w:bookmarkEnd w:id="54"/>
     </w:p>
     <w:tbl>
       <w:tblPr>
@@ -22156,7 +22133,7 @@
           <w:szCs w:val="28"/>
         </w:rPr>
       </w:pPr>
-      <w:bookmarkStart w:id="56" w:name="_Toc393444098"/>
+      <w:bookmarkStart w:id="55" w:name="_Toc393444098"/>
       <w:r>
         <w:rPr>
           <w:rFonts w:asciiTheme="minorHAnsi" w:hAnsiTheme="minorHAnsi"/>
@@ -22197,7 +22174,7 @@
         </w:rPr>
         <w:t>:</w:t>
       </w:r>
-      <w:bookmarkEnd w:id="56"/>
+      <w:bookmarkEnd w:id="55"/>
     </w:p>
     <w:p>
       <w:pPr>
@@ -22209,7 +22186,7 @@
           <w:color w:val="auto"/>
         </w:rPr>
       </w:pPr>
-      <w:bookmarkStart w:id="57" w:name="_Toc393444099"/>
+      <w:bookmarkStart w:id="56" w:name="_Toc393444099"/>
       <w:r>
         <w:rPr>
           <w:rFonts w:asciiTheme="minorHAnsi" w:hAnsiTheme="minorHAnsi"/>
@@ -22242,7 +22219,7 @@
         </w:rPr>
         <w:t>.1. Descripción:</w:t>
       </w:r>
-      <w:bookmarkEnd w:id="57"/>
+      <w:bookmarkEnd w:id="56"/>
     </w:p>
     <w:tbl>
       <w:tblPr>
@@ -22912,7 +22889,7 @@
           <w:color w:val="auto"/>
         </w:rPr>
       </w:pPr>
-      <w:bookmarkStart w:id="58" w:name="_Toc393444100"/>
+      <w:bookmarkStart w:id="57" w:name="_Toc393444100"/>
       <w:r>
         <w:rPr>
           <w:rFonts w:asciiTheme="minorHAnsi" w:hAnsiTheme="minorHAnsi"/>
@@ -22945,7 +22922,7 @@
         </w:rPr>
         <w:t>.2. Curso Normal de los Eventos:</w:t>
       </w:r>
-      <w:bookmarkEnd w:id="58"/>
+      <w:bookmarkEnd w:id="57"/>
     </w:p>
     <w:tbl>
       <w:tblPr>
@@ -23663,7 +23640,7 @@
           <w:color w:val="auto"/>
         </w:rPr>
       </w:pPr>
-      <w:bookmarkStart w:id="59" w:name="_Toc393444101"/>
+      <w:bookmarkStart w:id="58" w:name="_Toc393444101"/>
       <w:r>
         <w:rPr>
           <w:rFonts w:asciiTheme="minorHAnsi" w:hAnsiTheme="minorHAnsi"/>
@@ -23697,7 +23674,7 @@
         </w:rPr>
         <w:t>.3. Curso Alternativo de los Eventos:</w:t>
       </w:r>
-      <w:bookmarkEnd w:id="59"/>
+      <w:bookmarkEnd w:id="58"/>
     </w:p>
     <w:tbl>
       <w:tblPr>
@@ -24077,7 +24054,7 @@
           <w:szCs w:val="28"/>
         </w:rPr>
       </w:pPr>
-      <w:bookmarkStart w:id="60" w:name="_Toc393444102"/>
+      <w:bookmarkStart w:id="59" w:name="_Toc393444102"/>
       <w:r>
         <w:rPr>
           <w:rFonts w:asciiTheme="minorHAnsi" w:hAnsiTheme="minorHAnsi"/>
@@ -24138,7 +24115,7 @@
         </w:rPr>
         <w:t>:</w:t>
       </w:r>
-      <w:bookmarkEnd w:id="60"/>
+      <w:bookmarkEnd w:id="59"/>
     </w:p>
     <w:p>
       <w:pPr>
@@ -24150,7 +24127,7 @@
           <w:color w:val="auto"/>
         </w:rPr>
       </w:pPr>
-      <w:bookmarkStart w:id="61" w:name="_Toc393444103"/>
+      <w:bookmarkStart w:id="60" w:name="_Toc393444103"/>
       <w:r>
         <w:rPr>
           <w:rFonts w:asciiTheme="minorHAnsi" w:hAnsiTheme="minorHAnsi"/>
@@ -24183,7 +24160,7 @@
         </w:rPr>
         <w:t>.1. Descripción:</w:t>
       </w:r>
-      <w:bookmarkEnd w:id="61"/>
+      <w:bookmarkEnd w:id="60"/>
     </w:p>
     <w:tbl>
       <w:tblPr>
@@ -24599,7 +24576,7 @@
           <w:color w:val="auto"/>
         </w:rPr>
       </w:pPr>
-      <w:bookmarkStart w:id="62" w:name="_Toc393444104"/>
+      <w:bookmarkStart w:id="61" w:name="_Toc393444104"/>
       <w:r>
         <w:rPr>
           <w:rFonts w:asciiTheme="minorHAnsi" w:hAnsiTheme="minorHAnsi"/>
@@ -24632,7 +24609,7 @@
         </w:rPr>
         <w:t>.2. Curso Normal de los Eventos:</w:t>
       </w:r>
-      <w:bookmarkEnd w:id="62"/>
+      <w:bookmarkEnd w:id="61"/>
     </w:p>
     <w:tbl>
       <w:tblPr>
@@ -24905,7 +24882,7 @@
           <w:color w:val="auto"/>
         </w:rPr>
       </w:pPr>
-      <w:bookmarkStart w:id="63" w:name="_Toc393444105"/>
+      <w:bookmarkStart w:id="62" w:name="_Toc393444105"/>
       <w:r>
         <w:rPr>
           <w:rFonts w:asciiTheme="minorHAnsi" w:hAnsiTheme="minorHAnsi"/>
@@ -24947,7 +24924,7 @@
         </w:rPr>
         <w:t>.3. Curso Alternativo de los Eventos:</w:t>
       </w:r>
-      <w:bookmarkEnd w:id="63"/>
+      <w:bookmarkEnd w:id="62"/>
     </w:p>
     <w:tbl>
       <w:tblPr>
@@ -25059,7 +25036,7 @@
           <w:szCs w:val="28"/>
         </w:rPr>
       </w:pPr>
-      <w:bookmarkStart w:id="64" w:name="_Toc393444106"/>
+      <w:bookmarkStart w:id="63" w:name="_Toc393444106"/>
       <w:r>
         <w:rPr>
           <w:rFonts w:asciiTheme="minorHAnsi" w:hAnsiTheme="minorHAnsi"/>
@@ -25100,7 +25077,7 @@
         </w:rPr>
         <w:t>:</w:t>
       </w:r>
-      <w:bookmarkEnd w:id="64"/>
+      <w:bookmarkEnd w:id="63"/>
     </w:p>
     <w:p>
       <w:pPr>
@@ -25112,7 +25089,7 @@
           <w:color w:val="auto"/>
         </w:rPr>
       </w:pPr>
-      <w:bookmarkStart w:id="65" w:name="_Toc393444107"/>
+      <w:bookmarkStart w:id="64" w:name="_Toc393444107"/>
       <w:r>
         <w:rPr>
           <w:rFonts w:asciiTheme="minorHAnsi" w:hAnsiTheme="minorHAnsi"/>
@@ -25145,7 +25122,7 @@
         </w:rPr>
         <w:t>.1. Descripción:</w:t>
       </w:r>
-      <w:bookmarkEnd w:id="65"/>
+      <w:bookmarkEnd w:id="64"/>
     </w:p>
     <w:tbl>
       <w:tblPr>
@@ -25499,7 +25476,7 @@
           <w:color w:val="auto"/>
         </w:rPr>
       </w:pPr>
-      <w:bookmarkStart w:id="66" w:name="_Toc393444108"/>
+      <w:bookmarkStart w:id="65" w:name="_Toc393444108"/>
       <w:r>
         <w:rPr>
           <w:rFonts w:asciiTheme="minorHAnsi" w:hAnsiTheme="minorHAnsi"/>
@@ -25532,7 +25509,7 @@
         </w:rPr>
         <w:t>.2. Curso Normal de los Eventos:</w:t>
       </w:r>
-      <w:bookmarkEnd w:id="66"/>
+      <w:bookmarkEnd w:id="65"/>
     </w:p>
     <w:tbl>
       <w:tblPr>
@@ -25777,7 +25754,7 @@
           <w:color w:val="auto"/>
         </w:rPr>
       </w:pPr>
-      <w:bookmarkStart w:id="67" w:name="_Toc393444109"/>
+      <w:bookmarkStart w:id="66" w:name="_Toc393444109"/>
       <w:r>
         <w:rPr>
           <w:rFonts w:asciiTheme="minorHAnsi" w:hAnsiTheme="minorHAnsi"/>
@@ -25818,7 +25795,7 @@
         </w:rPr>
         <w:t>.3. Curso Alternativo de los Eventos:</w:t>
       </w:r>
-      <w:bookmarkEnd w:id="67"/>
+      <w:bookmarkEnd w:id="66"/>
     </w:p>
     <w:tbl>
       <w:tblPr>
@@ -25909,7 +25886,7 @@
           <w:szCs w:val="28"/>
         </w:rPr>
       </w:pPr>
-      <w:bookmarkStart w:id="68" w:name="_Toc393444110"/>
+      <w:bookmarkStart w:id="67" w:name="_Toc393444110"/>
       <w:r>
         <w:rPr>
           <w:rFonts w:asciiTheme="minorHAnsi" w:hAnsiTheme="minorHAnsi"/>
@@ -25951,7 +25928,7 @@
         </w:rPr>
         <w:t>:</w:t>
       </w:r>
-      <w:bookmarkEnd w:id="68"/>
+      <w:bookmarkEnd w:id="67"/>
     </w:p>
     <w:p>
       <w:pPr>
@@ -25963,7 +25940,7 @@
           <w:color w:val="auto"/>
         </w:rPr>
       </w:pPr>
-      <w:bookmarkStart w:id="69" w:name="_Toc393444111"/>
+      <w:bookmarkStart w:id="68" w:name="_Toc393444111"/>
       <w:r>
         <w:rPr>
           <w:rFonts w:asciiTheme="minorHAnsi" w:hAnsiTheme="minorHAnsi"/>
@@ -25996,7 +25973,7 @@
         </w:rPr>
         <w:t>.1. Descripción:</w:t>
       </w:r>
-      <w:bookmarkEnd w:id="69"/>
+      <w:bookmarkEnd w:id="68"/>
     </w:p>
     <w:tbl>
       <w:tblPr>
@@ -26357,7 +26334,7 @@
           <w:color w:val="auto"/>
         </w:rPr>
       </w:pPr>
-      <w:bookmarkStart w:id="70" w:name="_Toc393444112"/>
+      <w:bookmarkStart w:id="69" w:name="_Toc393444112"/>
       <w:r>
         <w:rPr>
           <w:rFonts w:asciiTheme="minorHAnsi" w:hAnsiTheme="minorHAnsi"/>
@@ -26390,7 +26367,7 @@
         </w:rPr>
         <w:t>.2. Curso Normal de los Eventos:</w:t>
       </w:r>
-      <w:bookmarkEnd w:id="70"/>
+      <w:bookmarkEnd w:id="69"/>
     </w:p>
     <w:tbl>
       <w:tblPr>
@@ -26615,7 +26592,7 @@
           <w:color w:val="auto"/>
         </w:rPr>
       </w:pPr>
-      <w:bookmarkStart w:id="71" w:name="_Toc393444113"/>
+      <w:bookmarkStart w:id="70" w:name="_Toc393444113"/>
       <w:r>
         <w:rPr>
           <w:rFonts w:asciiTheme="minorHAnsi" w:hAnsiTheme="minorHAnsi"/>
@@ -26656,7 +26633,7 @@
         </w:rPr>
         <w:t>.3. Curso Alternativo de los Eventos:</w:t>
       </w:r>
-      <w:bookmarkEnd w:id="71"/>
+      <w:bookmarkEnd w:id="70"/>
     </w:p>
     <w:tbl>
       <w:tblPr>
@@ -26814,6 +26791,986 @@
     </w:tbl>
     <w:p/>
     <w:p/>
+    <w:p/>
+    <w:p/>
+    <w:p/>
+    <w:p>
+      <w:pPr>
+        <w:pStyle w:val="Ttulo2"/>
+        <w:spacing w:after="240"/>
+        <w:rPr>
+          <w:rFonts w:asciiTheme="minorHAnsi" w:hAnsiTheme="minorHAnsi"/>
+          <w:b/>
+          <w:color w:val="auto"/>
+          <w:sz w:val="28"/>
+          <w:szCs w:val="28"/>
+        </w:rPr>
+      </w:pPr>
+      <w:r>
+        <w:rPr>
+          <w:rFonts w:asciiTheme="minorHAnsi" w:hAnsiTheme="minorHAnsi"/>
+          <w:b/>
+          <w:color w:val="auto"/>
+          <w:sz w:val="28"/>
+          <w:szCs w:val="28"/>
+        </w:rPr>
+        <w:lastRenderedPageBreak/>
+        <w:t>2.16. Añadir Usuario</w:t>
+      </w:r>
+      <w:r>
+        <w:rPr>
+          <w:rFonts w:asciiTheme="minorHAnsi" w:hAnsiTheme="minorHAnsi"/>
+          <w:b/>
+          <w:color w:val="auto"/>
+          <w:sz w:val="28"/>
+          <w:szCs w:val="28"/>
+        </w:rPr>
+        <w:t>:</w:t>
+      </w:r>
+    </w:p>
+    <w:p>
+      <w:pPr>
+        <w:pStyle w:val="Ttulo3"/>
+        <w:spacing w:after="240"/>
+        <w:rPr>
+          <w:rFonts w:asciiTheme="minorHAnsi" w:hAnsiTheme="minorHAnsi"/>
+          <w:b/>
+          <w:color w:val="auto"/>
+        </w:rPr>
+      </w:pPr>
+      <w:r>
+        <w:rPr>
+          <w:rFonts w:asciiTheme="minorHAnsi" w:hAnsiTheme="minorHAnsi"/>
+          <w:b/>
+          <w:color w:val="auto"/>
+        </w:rPr>
+        <w:t>2.</w:t>
+      </w:r>
+      <w:r>
+        <w:rPr>
+          <w:rFonts w:asciiTheme="minorHAnsi" w:hAnsiTheme="minorHAnsi"/>
+          <w:b/>
+          <w:color w:val="auto"/>
+        </w:rPr>
+        <w:t>16</w:t>
+      </w:r>
+      <w:r>
+        <w:rPr>
+          <w:rFonts w:asciiTheme="minorHAnsi" w:hAnsiTheme="minorHAnsi"/>
+          <w:b/>
+          <w:color w:val="auto"/>
+        </w:rPr>
+        <w:t>.1. Descripción:</w:t>
+      </w:r>
+    </w:p>
+    <w:tbl>
+      <w:tblPr>
+        <w:tblStyle w:val="Tablaconcuadrcula"/>
+        <w:tblW w:w="0" w:type="auto"/>
+        <w:tblLook w:val="04A0" w:firstRow="1" w:lastRow="0" w:firstColumn="1" w:lastColumn="0" w:noHBand="0" w:noVBand="1"/>
+      </w:tblPr>
+      <w:tblGrid>
+        <w:gridCol w:w="2405"/>
+        <w:gridCol w:w="6423"/>
+      </w:tblGrid>
+      <w:tr>
+        <w:tc>
+          <w:tcPr>
+            <w:tcW w:w="2405" w:type="dxa"/>
+          </w:tcPr>
+          <w:p>
+            <w:r>
+              <w:rPr>
+                <w:b/>
+                <w:sz w:val="24"/>
+                <w:szCs w:val="24"/>
+              </w:rPr>
+              <w:t>Nombre</w:t>
+            </w:r>
+            <w:r>
+              <w:rPr>
+                <w:b/>
+              </w:rPr>
+              <w:t>:</w:t>
+            </w:r>
+          </w:p>
+        </w:tc>
+        <w:tc>
+          <w:tcPr>
+            <w:tcW w:w="6423" w:type="dxa"/>
+          </w:tcPr>
+          <w:p>
+            <w:pPr>
+              <w:rPr>
+                <w:sz w:val="24"/>
+                <w:szCs w:val="24"/>
+              </w:rPr>
+            </w:pPr>
+            <w:r>
+              <w:rPr>
+                <w:sz w:val="24"/>
+                <w:szCs w:val="24"/>
+              </w:rPr>
+              <w:t>Añadir Usuario</w:t>
+            </w:r>
+          </w:p>
+        </w:tc>
+      </w:tr>
+      <w:tr>
+        <w:tc>
+          <w:tcPr>
+            <w:tcW w:w="2405" w:type="dxa"/>
+          </w:tcPr>
+          <w:p>
+            <w:r>
+              <w:rPr>
+                <w:b/>
+                <w:sz w:val="24"/>
+                <w:szCs w:val="24"/>
+              </w:rPr>
+              <w:t>Actores</w:t>
+            </w:r>
+            <w:r>
+              <w:rPr>
+                <w:b/>
+                <w:sz w:val="24"/>
+                <w:szCs w:val="24"/>
+              </w:rPr>
+              <w:t>:</w:t>
+            </w:r>
+          </w:p>
+        </w:tc>
+        <w:tc>
+          <w:tcPr>
+            <w:tcW w:w="6423" w:type="dxa"/>
+          </w:tcPr>
+          <w:p>
+            <w:r>
+              <w:rPr>
+                <w:sz w:val="24"/>
+                <w:szCs w:val="24"/>
+              </w:rPr>
+              <w:t>Dirección (iniciador)</w:t>
+            </w:r>
+          </w:p>
+        </w:tc>
+      </w:tr>
+      <w:tr>
+        <w:tc>
+          <w:tcPr>
+            <w:tcW w:w="2405" w:type="dxa"/>
+          </w:tcPr>
+          <w:p>
+            <w:r>
+              <w:rPr>
+                <w:b/>
+                <w:sz w:val="24"/>
+                <w:szCs w:val="24"/>
+              </w:rPr>
+              <w:t>Propósito</w:t>
+            </w:r>
+            <w:r>
+              <w:rPr>
+                <w:b/>
+                <w:sz w:val="24"/>
+                <w:szCs w:val="24"/>
+              </w:rPr>
+              <w:t>:</w:t>
+            </w:r>
+          </w:p>
+        </w:tc>
+        <w:tc>
+          <w:tcPr>
+            <w:tcW w:w="6423" w:type="dxa"/>
+          </w:tcPr>
+          <w:p>
+            <w:pPr>
+              <w:rPr>
+                <w:sz w:val="24"/>
+                <w:szCs w:val="24"/>
+              </w:rPr>
+            </w:pPr>
+            <w:r>
+              <w:rPr>
+                <w:sz w:val="24"/>
+                <w:szCs w:val="24"/>
+              </w:rPr>
+              <w:t>Crear un usuario para ingresar y manipular el sistema.</w:t>
+            </w:r>
+          </w:p>
+        </w:tc>
+      </w:tr>
+      <w:tr>
+        <w:tc>
+          <w:tcPr>
+            <w:tcW w:w="2405" w:type="dxa"/>
+          </w:tcPr>
+          <w:p>
+            <w:r>
+              <w:rPr>
+                <w:b/>
+                <w:sz w:val="24"/>
+                <w:szCs w:val="24"/>
+              </w:rPr>
+              <w:t>Precondiciones:</w:t>
+            </w:r>
+          </w:p>
+        </w:tc>
+        <w:tc>
+          <w:tcPr>
+            <w:tcW w:w="6423" w:type="dxa"/>
+          </w:tcPr>
+          <w:p>
+            <w:pPr>
+              <w:pStyle w:val="Prrafodelista"/>
+              <w:numPr>
+                <w:ilvl w:val="0"/>
+                <w:numId w:val="25"/>
+              </w:numPr>
+              <w:spacing w:line="240" w:lineRule="auto"/>
+              <w:rPr>
+                <w:b/>
+                <w:sz w:val="24"/>
+                <w:szCs w:val="24"/>
+              </w:rPr>
+            </w:pPr>
+            <w:r>
+              <w:rPr>
+                <w:sz w:val="24"/>
+                <w:szCs w:val="24"/>
+              </w:rPr>
+              <w:t>Dirección</w:t>
+            </w:r>
+            <w:r>
+              <w:rPr>
+                <w:sz w:val="24"/>
+                <w:szCs w:val="24"/>
+              </w:rPr>
+              <w:t xml:space="preserve"> identificad</w:t>
+            </w:r>
+            <w:r>
+              <w:rPr>
+                <w:sz w:val="24"/>
+                <w:szCs w:val="24"/>
+              </w:rPr>
+              <w:t>o</w:t>
+            </w:r>
+            <w:r>
+              <w:rPr>
+                <w:sz w:val="24"/>
+                <w:szCs w:val="24"/>
+              </w:rPr>
+              <w:t xml:space="preserve"> como Usuario</w:t>
+            </w:r>
+            <w:r>
+              <w:rPr>
+                <w:b/>
+                <w:sz w:val="24"/>
+                <w:szCs w:val="24"/>
+              </w:rPr>
+              <w:t>.</w:t>
+            </w:r>
+          </w:p>
+        </w:tc>
+      </w:tr>
+      <w:tr>
+        <w:tc>
+          <w:tcPr>
+            <w:tcW w:w="2405" w:type="dxa"/>
+          </w:tcPr>
+          <w:p>
+            <w:r>
+              <w:rPr>
+                <w:b/>
+                <w:sz w:val="24"/>
+                <w:szCs w:val="24"/>
+              </w:rPr>
+              <w:t>Resumen:</w:t>
+            </w:r>
+          </w:p>
+        </w:tc>
+        <w:tc>
+          <w:tcPr>
+            <w:tcW w:w="6423" w:type="dxa"/>
+          </w:tcPr>
+          <w:p>
+            <w:pPr>
+              <w:jc w:val="both"/>
+              <w:rPr>
+                <w:sz w:val="24"/>
+                <w:szCs w:val="24"/>
+              </w:rPr>
+            </w:pPr>
+            <w:r>
+              <w:rPr>
+                <w:sz w:val="24"/>
+                <w:szCs w:val="24"/>
+              </w:rPr>
+              <w:t>El caso de</w:t>
+            </w:r>
+            <w:r>
+              <w:rPr>
+                <w:sz w:val="24"/>
+                <w:szCs w:val="24"/>
+              </w:rPr>
+              <w:t xml:space="preserve"> uso inicia cuando Dirección accede al sistema e ingresa una nueva persona que debe s</w:t>
+            </w:r>
+            <w:r>
+              <w:rPr>
+                <w:sz w:val="24"/>
+                <w:szCs w:val="24"/>
+              </w:rPr>
+              <w:t>er un funcionario de la empresa. Dirección procede a crear al nuevo usuario con un nombre de usuario único y una contraseña, y otorga a éste los permisos  acorde al rol que cumple en la empresa.</w:t>
+            </w:r>
+          </w:p>
+        </w:tc>
+      </w:tr>
+      <w:tr>
+        <w:tc>
+          <w:tcPr>
+            <w:tcW w:w="2405" w:type="dxa"/>
+          </w:tcPr>
+          <w:p>
+            <w:pPr>
+              <w:rPr>
+                <w:b/>
+                <w:sz w:val="24"/>
+                <w:szCs w:val="24"/>
+              </w:rPr>
+            </w:pPr>
+            <w:r>
+              <w:rPr>
+                <w:b/>
+                <w:sz w:val="24"/>
+                <w:szCs w:val="24"/>
+              </w:rPr>
+              <w:t>Tipo:</w:t>
+            </w:r>
+          </w:p>
+        </w:tc>
+        <w:tc>
+          <w:tcPr>
+            <w:tcW w:w="6423" w:type="dxa"/>
+          </w:tcPr>
+          <w:p>
+            <w:pPr>
+              <w:rPr>
+                <w:sz w:val="24"/>
+                <w:szCs w:val="24"/>
+              </w:rPr>
+            </w:pPr>
+            <w:r>
+              <w:rPr>
+                <w:sz w:val="24"/>
+                <w:szCs w:val="24"/>
+              </w:rPr>
+              <w:t>Primario.</w:t>
+            </w:r>
+          </w:p>
+        </w:tc>
+      </w:tr>
+      <w:tr>
+        <w:tc>
+          <w:tcPr>
+            <w:tcW w:w="2405" w:type="dxa"/>
+          </w:tcPr>
+          <w:p>
+            <w:pPr>
+              <w:rPr>
+                <w:b/>
+                <w:sz w:val="24"/>
+                <w:szCs w:val="24"/>
+              </w:rPr>
+            </w:pPr>
+            <w:r>
+              <w:rPr>
+                <w:b/>
+                <w:sz w:val="24"/>
+                <w:szCs w:val="24"/>
+              </w:rPr>
+              <w:t>Referencias Cruzadas:</w:t>
+            </w:r>
+          </w:p>
+        </w:tc>
+        <w:tc>
+          <w:tcPr>
+            <w:tcW w:w="6423" w:type="dxa"/>
+          </w:tcPr>
+          <w:p>
+            <w:pPr>
+              <w:rPr>
+                <w:sz w:val="24"/>
+                <w:szCs w:val="24"/>
+                <w:lang w:val="en-US"/>
+              </w:rPr>
+            </w:pPr>
+            <w:r>
+              <w:rPr>
+                <w:sz w:val="24"/>
+                <w:szCs w:val="24"/>
+                <w:lang w:val="en-US"/>
+              </w:rPr>
+              <w:t>REQ62, REQ63</w:t>
+            </w:r>
+            <w:r>
+              <w:rPr>
+                <w:sz w:val="24"/>
+                <w:szCs w:val="24"/>
+                <w:lang w:val="en-US"/>
+              </w:rPr>
+              <w:t>.</w:t>
+            </w:r>
+          </w:p>
+        </w:tc>
+      </w:tr>
+    </w:tbl>
+    <w:p>
+      <w:pPr>
+        <w:rPr>
+          <w:lang w:val="en-US"/>
+        </w:rPr>
+      </w:pPr>
+    </w:p>
+    <w:p>
+      <w:pPr>
+        <w:pStyle w:val="Ttulo3"/>
+        <w:spacing w:after="240"/>
+        <w:rPr>
+          <w:rFonts w:asciiTheme="minorHAnsi" w:hAnsiTheme="minorHAnsi"/>
+          <w:b/>
+          <w:color w:val="auto"/>
+        </w:rPr>
+      </w:pPr>
+      <w:r>
+        <w:rPr>
+          <w:rFonts w:asciiTheme="minorHAnsi" w:hAnsiTheme="minorHAnsi"/>
+          <w:b/>
+          <w:color w:val="auto"/>
+        </w:rPr>
+        <w:t>2.</w:t>
+      </w:r>
+      <w:r>
+        <w:rPr>
+          <w:rFonts w:asciiTheme="minorHAnsi" w:hAnsiTheme="minorHAnsi"/>
+          <w:b/>
+          <w:color w:val="auto"/>
+        </w:rPr>
+        <w:t>1</w:t>
+      </w:r>
+      <w:r>
+        <w:rPr>
+          <w:rFonts w:asciiTheme="minorHAnsi" w:hAnsiTheme="minorHAnsi"/>
+          <w:b/>
+          <w:color w:val="auto"/>
+        </w:rPr>
+        <w:t>6</w:t>
+      </w:r>
+      <w:r>
+        <w:rPr>
+          <w:rFonts w:asciiTheme="minorHAnsi" w:hAnsiTheme="minorHAnsi"/>
+          <w:b/>
+          <w:color w:val="auto"/>
+        </w:rPr>
+        <w:t>.2. Curso Normal de los Eventos:</w:t>
+      </w:r>
+    </w:p>
+    <w:tbl>
+      <w:tblPr>
+        <w:tblStyle w:val="Tablaconcuadrcula"/>
+        <w:tblW w:w="0" w:type="auto"/>
+        <w:tblLook w:val="04A0" w:firstRow="1" w:lastRow="0" w:firstColumn="1" w:lastColumn="0" w:noHBand="0" w:noVBand="1"/>
+      </w:tblPr>
+      <w:tblGrid>
+        <w:gridCol w:w="4414"/>
+        <w:gridCol w:w="4414"/>
+      </w:tblGrid>
+      <w:tr>
+        <w:tc>
+          <w:tcPr>
+            <w:tcW w:w="4414" w:type="dxa"/>
+          </w:tcPr>
+          <w:p>
+            <w:pPr>
+              <w:jc w:val="center"/>
+              <w:rPr>
+                <w:b/>
+                <w:sz w:val="24"/>
+                <w:szCs w:val="24"/>
+              </w:rPr>
+            </w:pPr>
+            <w:r>
+              <w:rPr>
+                <w:b/>
+                <w:sz w:val="24"/>
+                <w:szCs w:val="24"/>
+              </w:rPr>
+              <w:t>Actores</w:t>
+            </w:r>
+          </w:p>
+        </w:tc>
+        <w:tc>
+          <w:tcPr>
+            <w:tcW w:w="4414" w:type="dxa"/>
+          </w:tcPr>
+          <w:p>
+            <w:pPr>
+              <w:jc w:val="center"/>
+              <w:rPr>
+                <w:b/>
+                <w:sz w:val="24"/>
+                <w:szCs w:val="24"/>
+              </w:rPr>
+            </w:pPr>
+            <w:r>
+              <w:rPr>
+                <w:b/>
+                <w:sz w:val="24"/>
+                <w:szCs w:val="24"/>
+              </w:rPr>
+              <w:t>Sistema</w:t>
+            </w:r>
+          </w:p>
+        </w:tc>
+      </w:tr>
+      <w:tr>
+        <w:tc>
+          <w:tcPr>
+            <w:tcW w:w="4414" w:type="dxa"/>
+          </w:tcPr>
+          <w:p>
+            <w:pPr>
+              <w:jc w:val="both"/>
+              <w:rPr>
+                <w:sz w:val="24"/>
+                <w:szCs w:val="24"/>
+              </w:rPr>
+            </w:pPr>
+            <w:r>
+              <w:rPr>
+                <w:sz w:val="24"/>
+                <w:szCs w:val="24"/>
+              </w:rPr>
+              <w:t>1</w:t>
+            </w:r>
+            <w:r>
+              <w:rPr>
+                <w:sz w:val="24"/>
+                <w:szCs w:val="24"/>
+              </w:rPr>
+              <w:t>.</w:t>
+            </w:r>
+            <w:r>
+              <w:rPr>
+                <w:sz w:val="24"/>
+                <w:szCs w:val="24"/>
+              </w:rPr>
+              <w:t xml:space="preserve"> </w:t>
+            </w:r>
+            <w:r>
+              <w:rPr>
+                <w:sz w:val="24"/>
+                <w:szCs w:val="24"/>
+              </w:rPr>
+              <w:t>Dirección añade el nombre de usuario y contraseña del nuevo usuario</w:t>
+            </w:r>
+            <w:r>
+              <w:rPr>
+                <w:sz w:val="24"/>
+                <w:szCs w:val="24"/>
+              </w:rPr>
+              <w:t>.</w:t>
+            </w:r>
+          </w:p>
+        </w:tc>
+        <w:tc>
+          <w:tcPr>
+            <w:tcW w:w="4414" w:type="dxa"/>
+          </w:tcPr>
+          <w:p>
+            <w:pPr>
+              <w:jc w:val="both"/>
+              <w:rPr>
+                <w:sz w:val="24"/>
+                <w:szCs w:val="24"/>
+              </w:rPr>
+            </w:pPr>
+          </w:p>
+        </w:tc>
+      </w:tr>
+      <w:tr>
+        <w:tc>
+          <w:tcPr>
+            <w:tcW w:w="4414" w:type="dxa"/>
+          </w:tcPr>
+          <w:p>
+            <w:pPr>
+              <w:jc w:val="both"/>
+              <w:rPr>
+                <w:sz w:val="24"/>
+                <w:szCs w:val="24"/>
+              </w:rPr>
+            </w:pPr>
+          </w:p>
+        </w:tc>
+        <w:tc>
+          <w:tcPr>
+            <w:tcW w:w="4414" w:type="dxa"/>
+          </w:tcPr>
+          <w:p>
+            <w:pPr>
+              <w:jc w:val="both"/>
+              <w:rPr>
+                <w:sz w:val="24"/>
+                <w:szCs w:val="24"/>
+              </w:rPr>
+            </w:pPr>
+            <w:r>
+              <w:rPr>
+                <w:sz w:val="24"/>
+                <w:szCs w:val="24"/>
+              </w:rPr>
+              <w:t xml:space="preserve">2. </w:t>
+            </w:r>
+            <w:r>
+              <w:rPr>
+                <w:sz w:val="24"/>
+                <w:szCs w:val="24"/>
+              </w:rPr>
+              <w:t>Procesa tanto el nombre de usuario como la contraseña.</w:t>
+            </w:r>
+          </w:p>
+        </w:tc>
+      </w:tr>
+      <w:tr>
+        <w:tc>
+          <w:tcPr>
+            <w:tcW w:w="4414" w:type="dxa"/>
+          </w:tcPr>
+          <w:p>
+            <w:pPr>
+              <w:jc w:val="both"/>
+              <w:rPr>
+                <w:sz w:val="24"/>
+                <w:szCs w:val="24"/>
+              </w:rPr>
+            </w:pPr>
+            <w:r>
+              <w:rPr>
+                <w:sz w:val="24"/>
+                <w:szCs w:val="24"/>
+              </w:rPr>
+              <w:t xml:space="preserve">3. </w:t>
+            </w:r>
+            <w:r>
+              <w:rPr>
+                <w:sz w:val="24"/>
+                <w:szCs w:val="24"/>
+              </w:rPr>
+              <w:t>Direcci</w:t>
+            </w:r>
+            <w:r>
+              <w:rPr>
+                <w:sz w:val="24"/>
+                <w:szCs w:val="24"/>
+              </w:rPr>
+              <w:t>ón otorga los premisos correspondientes otorgados al nuevo usuario.</w:t>
+            </w:r>
+          </w:p>
+        </w:tc>
+        <w:tc>
+          <w:tcPr>
+            <w:tcW w:w="4414" w:type="dxa"/>
+          </w:tcPr>
+          <w:p>
+            <w:pPr>
+              <w:jc w:val="both"/>
+              <w:rPr>
+                <w:sz w:val="24"/>
+                <w:szCs w:val="24"/>
+              </w:rPr>
+            </w:pPr>
+          </w:p>
+        </w:tc>
+      </w:tr>
+      <w:tr>
+        <w:tc>
+          <w:tcPr>
+            <w:tcW w:w="4414" w:type="dxa"/>
+          </w:tcPr>
+          <w:p>
+            <w:pPr>
+              <w:jc w:val="both"/>
+              <w:rPr>
+                <w:sz w:val="24"/>
+                <w:szCs w:val="24"/>
+              </w:rPr>
+            </w:pPr>
+          </w:p>
+        </w:tc>
+        <w:tc>
+          <w:tcPr>
+            <w:tcW w:w="4414" w:type="dxa"/>
+          </w:tcPr>
+          <w:p>
+            <w:pPr>
+              <w:jc w:val="both"/>
+              <w:rPr>
+                <w:sz w:val="24"/>
+                <w:szCs w:val="24"/>
+              </w:rPr>
+            </w:pPr>
+            <w:r>
+              <w:rPr>
+                <w:sz w:val="24"/>
+                <w:szCs w:val="24"/>
+              </w:rPr>
+              <w:t>4. Se procesa los permisos otorgados al usuario</w:t>
+            </w:r>
+          </w:p>
+        </w:tc>
+      </w:tr>
+      <w:tr>
+        <w:tc>
+          <w:tcPr>
+            <w:tcW w:w="4414" w:type="dxa"/>
+          </w:tcPr>
+          <w:p>
+            <w:pPr>
+              <w:jc w:val="both"/>
+              <w:rPr>
+                <w:sz w:val="24"/>
+                <w:szCs w:val="24"/>
+              </w:rPr>
+            </w:pPr>
+          </w:p>
+        </w:tc>
+        <w:tc>
+          <w:tcPr>
+            <w:tcW w:w="4414" w:type="dxa"/>
+          </w:tcPr>
+          <w:p>
+            <w:pPr>
+              <w:jc w:val="both"/>
+              <w:rPr>
+                <w:sz w:val="24"/>
+                <w:szCs w:val="24"/>
+              </w:rPr>
+            </w:pPr>
+            <w:r>
+              <w:rPr>
+                <w:sz w:val="24"/>
+                <w:szCs w:val="24"/>
+              </w:rPr>
+              <w:t>5. Se crea el nuevo usuario.</w:t>
+            </w:r>
+          </w:p>
+        </w:tc>
+      </w:tr>
+    </w:tbl>
+    <w:p/>
+    <w:p>
+      <w:pPr>
+        <w:pStyle w:val="Ttulo3"/>
+        <w:spacing w:after="240"/>
+        <w:rPr>
+          <w:rFonts w:asciiTheme="minorHAnsi" w:hAnsiTheme="minorHAnsi"/>
+          <w:b/>
+          <w:color w:val="auto"/>
+        </w:rPr>
+      </w:pPr>
+      <w:r>
+        <w:rPr>
+          <w:rFonts w:asciiTheme="minorHAnsi" w:hAnsiTheme="minorHAnsi"/>
+          <w:b/>
+          <w:color w:val="auto"/>
+        </w:rPr>
+        <w:t>2</w:t>
+      </w:r>
+      <w:r>
+        <w:rPr>
+          <w:rFonts w:asciiTheme="minorHAnsi" w:hAnsiTheme="minorHAnsi"/>
+          <w:b/>
+          <w:color w:val="auto"/>
+        </w:rPr>
+        <w:t>.</w:t>
+      </w:r>
+      <w:r>
+        <w:rPr>
+          <w:rFonts w:asciiTheme="minorHAnsi" w:hAnsiTheme="minorHAnsi"/>
+          <w:b/>
+          <w:color w:val="auto"/>
+        </w:rPr>
+        <w:t>1</w:t>
+      </w:r>
+      <w:r>
+        <w:rPr>
+          <w:rFonts w:asciiTheme="minorHAnsi" w:hAnsiTheme="minorHAnsi"/>
+          <w:b/>
+          <w:color w:val="auto"/>
+        </w:rPr>
+        <w:t>6</w:t>
+      </w:r>
+      <w:r>
+        <w:rPr>
+          <w:rFonts w:asciiTheme="minorHAnsi" w:hAnsiTheme="minorHAnsi"/>
+          <w:b/>
+          <w:color w:val="auto"/>
+        </w:rPr>
+        <w:t>.3. Curso Alternativo de los Eventos:</w:t>
+      </w:r>
+    </w:p>
+    <w:tbl>
+      <w:tblPr>
+        <w:tblStyle w:val="Tablaconcuadrcula"/>
+        <w:tblW w:w="0" w:type="auto"/>
+        <w:tblLook w:val="04A0" w:firstRow="1" w:lastRow="0" w:firstColumn="1" w:lastColumn="0" w:noHBand="0" w:noVBand="1"/>
+      </w:tblPr>
+      <w:tblGrid>
+        <w:gridCol w:w="1129"/>
+        <w:gridCol w:w="3261"/>
+        <w:gridCol w:w="4438"/>
+      </w:tblGrid>
+      <w:tr>
+        <w:tc>
+          <w:tcPr>
+            <w:tcW w:w="1129" w:type="dxa"/>
+          </w:tcPr>
+          <w:p>
+            <w:pPr>
+              <w:rPr>
+                <w:sz w:val="24"/>
+                <w:szCs w:val="24"/>
+              </w:rPr>
+            </w:pPr>
+            <w:r>
+              <w:rPr>
+                <w:sz w:val="24"/>
+                <w:szCs w:val="24"/>
+              </w:rPr>
+              <w:t>Línea 2</w:t>
+            </w:r>
+          </w:p>
+        </w:tc>
+        <w:tc>
+          <w:tcPr>
+            <w:tcW w:w="3261" w:type="dxa"/>
+          </w:tcPr>
+          <w:p>
+            <w:pPr>
+              <w:jc w:val="both"/>
+              <w:rPr>
+                <w:sz w:val="24"/>
+                <w:szCs w:val="24"/>
+              </w:rPr>
+            </w:pPr>
+            <w:r>
+              <w:rPr>
+                <w:sz w:val="24"/>
+                <w:szCs w:val="24"/>
+              </w:rPr>
+              <w:t>El nombre de usuario entregado está siendo ocupado por otro usuario en este momento</w:t>
+            </w:r>
+          </w:p>
+        </w:tc>
+        <w:tc>
+          <w:tcPr>
+            <w:tcW w:w="4438" w:type="dxa"/>
+          </w:tcPr>
+          <w:p>
+            <w:pPr>
+              <w:jc w:val="both"/>
+              <w:rPr>
+                <w:sz w:val="24"/>
+                <w:szCs w:val="24"/>
+              </w:rPr>
+            </w:pPr>
+            <w:r>
+              <w:rPr>
+                <w:sz w:val="24"/>
+                <w:szCs w:val="24"/>
+              </w:rPr>
+              <w:t>Se reporta el error, se procede a volver a la ventana de ingreso de nuevo usuario.</w:t>
+            </w:r>
+          </w:p>
+        </w:tc>
+      </w:tr>
+      <w:tr>
+        <w:tc>
+          <w:tcPr>
+            <w:tcW w:w="1129" w:type="dxa"/>
+          </w:tcPr>
+          <w:p>
+            <w:pPr>
+              <w:rPr>
+                <w:sz w:val="24"/>
+                <w:szCs w:val="24"/>
+              </w:rPr>
+            </w:pPr>
+            <w:r>
+              <w:rPr>
+                <w:sz w:val="24"/>
+                <w:szCs w:val="24"/>
+              </w:rPr>
+              <w:t>Línea 5</w:t>
+            </w:r>
+          </w:p>
+        </w:tc>
+        <w:tc>
+          <w:tcPr>
+            <w:tcW w:w="3261" w:type="dxa"/>
+          </w:tcPr>
+          <w:p>
+            <w:pPr>
+              <w:jc w:val="both"/>
+              <w:rPr>
+                <w:sz w:val="24"/>
+                <w:szCs w:val="24"/>
+              </w:rPr>
+            </w:pPr>
+            <w:r>
+              <w:rPr>
+                <w:sz w:val="24"/>
+                <w:szCs w:val="24"/>
+              </w:rPr>
+              <w:t>El usuario creado no queda registrado en la base de datos</w:t>
+            </w:r>
+          </w:p>
+        </w:tc>
+        <w:tc>
+          <w:tcPr>
+            <w:tcW w:w="4438" w:type="dxa"/>
+          </w:tcPr>
+          <w:p>
+            <w:pPr>
+              <w:jc w:val="both"/>
+              <w:rPr>
+                <w:sz w:val="24"/>
+                <w:szCs w:val="24"/>
+              </w:rPr>
+            </w:pPr>
+            <w:r>
+              <w:rPr>
+                <w:sz w:val="24"/>
+                <w:szCs w:val="24"/>
+              </w:rPr>
+              <w:t>Se reporta el error, se procede a verificar los pasos anteriores verificando cu</w:t>
+            </w:r>
+            <w:r>
+              <w:rPr>
+                <w:sz w:val="24"/>
+                <w:szCs w:val="24"/>
+              </w:rPr>
+              <w:t>ál fue el error, procediendo a repetir los pasos anteriores.</w:t>
+            </w:r>
+          </w:p>
+        </w:tc>
+      </w:tr>
+    </w:tbl>
+    <w:p/>
+    <w:p>
+      <w:bookmarkStart w:id="71" w:name="_GoBack"/>
+      <w:bookmarkEnd w:id="71"/>
+    </w:p>
     <w:sectPr>
       <w:footerReference w:type="default" r:id="rId9"/>
       <w:pgSz w:w="12240" w:h="15840"/>
@@ -26924,7 +27881,7 @@
             <w:szCs w:val="26"/>
             <w:lang w:val="es-ES"/>
           </w:rPr>
-          <w:t>22</w:t>
+          <w:t>25</w:t>
         </w:r>
         <w:r>
           <w:rPr>
@@ -28800,10 +29757,10 @@
     </w:lvl>
   </w:abstractNum>
   <w:abstractNum w:abstractNumId="19">
-    <w:nsid w:val="705B181F"/>
+    <w:nsid w:val="6FA56CE1"/>
     <w:multiLevelType w:val="hybridMultilevel"/>
-    <w:tmpl w:val="10085DE8"/>
-    <w:lvl w:ilvl="0" w:tplc="F7CAB798">
+    <w:tmpl w:val="657CE0A8"/>
+    <w:lvl w:ilvl="0" w:tplc="340A0011">
       <w:start w:val="1"/>
       <w:numFmt w:val="decimal"/>
       <w:lvlText w:val="%1)"/>
@@ -28890,10 +29847,10 @@
     </w:lvl>
   </w:abstractNum>
   <w:abstractNum w:abstractNumId="20">
-    <w:nsid w:val="71297E58"/>
+    <w:nsid w:val="705B181F"/>
     <w:multiLevelType w:val="hybridMultilevel"/>
-    <w:tmpl w:val="E5C44678"/>
-    <w:lvl w:ilvl="0" w:tplc="340A0011">
+    <w:tmpl w:val="10085DE8"/>
+    <w:lvl w:ilvl="0" w:tplc="F7CAB798">
       <w:start w:val="1"/>
       <w:numFmt w:val="decimal"/>
       <w:lvlText w:val="%1)"/>
@@ -28980,236 +29937,10 @@
     </w:lvl>
   </w:abstractNum>
   <w:abstractNum w:abstractNumId="21">
-    <w:nsid w:val="74D15005"/>
+    <w:nsid w:val="71297E58"/>
     <w:multiLevelType w:val="hybridMultilevel"/>
-    <w:tmpl w:val="4774846C"/>
-    <w:lvl w:ilvl="0" w:tplc="340A0001">
-      <w:start w:val="1"/>
-      <w:numFmt w:val="bullet"/>
-      <w:lvlText w:val=""/>
-      <w:lvlJc w:val="left"/>
-      <w:pPr>
-        <w:ind w:left="720" w:hanging="360"/>
-      </w:pPr>
-      <w:rPr>
-        <w:rFonts w:ascii="Symbol" w:hAnsi="Symbol" w:hint="default"/>
-      </w:rPr>
-    </w:lvl>
-    <w:lvl w:ilvl="1" w:tplc="340A0003">
-      <w:start w:val="1"/>
-      <w:numFmt w:val="bullet"/>
-      <w:lvlText w:val="o"/>
-      <w:lvlJc w:val="left"/>
-      <w:pPr>
-        <w:ind w:left="1440" w:hanging="360"/>
-      </w:pPr>
-      <w:rPr>
-        <w:rFonts w:ascii="Courier New" w:hAnsi="Courier New" w:cs="Courier New" w:hint="default"/>
-      </w:rPr>
-    </w:lvl>
-    <w:lvl w:ilvl="2" w:tplc="340A0005" w:tentative="1">
-      <w:start w:val="1"/>
-      <w:numFmt w:val="bullet"/>
-      <w:lvlText w:val=""/>
-      <w:lvlJc w:val="left"/>
-      <w:pPr>
-        <w:ind w:left="2160" w:hanging="360"/>
-      </w:pPr>
-      <w:rPr>
-        <w:rFonts w:ascii="Wingdings" w:hAnsi="Wingdings" w:hint="default"/>
-      </w:rPr>
-    </w:lvl>
-    <w:lvl w:ilvl="3" w:tplc="340A0001">
-      <w:start w:val="1"/>
-      <w:numFmt w:val="bullet"/>
-      <w:lvlText w:val=""/>
-      <w:lvlJc w:val="left"/>
-      <w:pPr>
-        <w:ind w:left="2880" w:hanging="360"/>
-      </w:pPr>
-      <w:rPr>
-        <w:rFonts w:ascii="Symbol" w:hAnsi="Symbol" w:hint="default"/>
-      </w:rPr>
-    </w:lvl>
-    <w:lvl w:ilvl="4" w:tplc="340A0003" w:tentative="1">
-      <w:start w:val="1"/>
-      <w:numFmt w:val="bullet"/>
-      <w:lvlText w:val="o"/>
-      <w:lvlJc w:val="left"/>
-      <w:pPr>
-        <w:ind w:left="3600" w:hanging="360"/>
-      </w:pPr>
-      <w:rPr>
-        <w:rFonts w:ascii="Courier New" w:hAnsi="Courier New" w:cs="Courier New" w:hint="default"/>
-      </w:rPr>
-    </w:lvl>
-    <w:lvl w:ilvl="5" w:tplc="340A0005" w:tentative="1">
-      <w:start w:val="1"/>
-      <w:numFmt w:val="bullet"/>
-      <w:lvlText w:val=""/>
-      <w:lvlJc w:val="left"/>
-      <w:pPr>
-        <w:ind w:left="4320" w:hanging="360"/>
-      </w:pPr>
-      <w:rPr>
-        <w:rFonts w:ascii="Wingdings" w:hAnsi="Wingdings" w:hint="default"/>
-      </w:rPr>
-    </w:lvl>
-    <w:lvl w:ilvl="6" w:tplc="340A0001">
-      <w:start w:val="1"/>
-      <w:numFmt w:val="bullet"/>
-      <w:lvlText w:val=""/>
-      <w:lvlJc w:val="left"/>
-      <w:pPr>
-        <w:ind w:left="5040" w:hanging="360"/>
-      </w:pPr>
-      <w:rPr>
-        <w:rFonts w:ascii="Symbol" w:hAnsi="Symbol" w:hint="default"/>
-      </w:rPr>
-    </w:lvl>
-    <w:lvl w:ilvl="7" w:tplc="340A0003" w:tentative="1">
-      <w:start w:val="1"/>
-      <w:numFmt w:val="bullet"/>
-      <w:lvlText w:val="o"/>
-      <w:lvlJc w:val="left"/>
-      <w:pPr>
-        <w:ind w:left="5760" w:hanging="360"/>
-      </w:pPr>
-      <w:rPr>
-        <w:rFonts w:ascii="Courier New" w:hAnsi="Courier New" w:cs="Courier New" w:hint="default"/>
-      </w:rPr>
-    </w:lvl>
-    <w:lvl w:ilvl="8" w:tplc="340A0005" w:tentative="1">
-      <w:start w:val="1"/>
-      <w:numFmt w:val="bullet"/>
-      <w:lvlText w:val=""/>
-      <w:lvlJc w:val="left"/>
-      <w:pPr>
-        <w:ind w:left="6480" w:hanging="360"/>
-      </w:pPr>
-      <w:rPr>
-        <w:rFonts w:ascii="Wingdings" w:hAnsi="Wingdings" w:hint="default"/>
-      </w:rPr>
-    </w:lvl>
-  </w:abstractNum>
-  <w:abstractNum w:abstractNumId="22">
-    <w:nsid w:val="766A020D"/>
-    <w:multiLevelType w:val="hybridMultilevel"/>
-    <w:tmpl w:val="98905518"/>
-    <w:lvl w:ilvl="0" w:tplc="340A0001">
-      <w:start w:val="1"/>
-      <w:numFmt w:val="bullet"/>
-      <w:lvlText w:val=""/>
-      <w:lvlJc w:val="left"/>
-      <w:pPr>
-        <w:ind w:left="720" w:hanging="360"/>
-      </w:pPr>
-      <w:rPr>
-        <w:rFonts w:ascii="Symbol" w:hAnsi="Symbol" w:hint="default"/>
-      </w:rPr>
-    </w:lvl>
-    <w:lvl w:ilvl="1" w:tplc="340A0003" w:tentative="1">
-      <w:start w:val="1"/>
-      <w:numFmt w:val="bullet"/>
-      <w:lvlText w:val="o"/>
-      <w:lvlJc w:val="left"/>
-      <w:pPr>
-        <w:ind w:left="1440" w:hanging="360"/>
-      </w:pPr>
-      <w:rPr>
-        <w:rFonts w:ascii="Courier New" w:hAnsi="Courier New" w:cs="Courier New" w:hint="default"/>
-      </w:rPr>
-    </w:lvl>
-    <w:lvl w:ilvl="2" w:tplc="340A0005" w:tentative="1">
-      <w:start w:val="1"/>
-      <w:numFmt w:val="bullet"/>
-      <w:lvlText w:val=""/>
-      <w:lvlJc w:val="left"/>
-      <w:pPr>
-        <w:ind w:left="2160" w:hanging="360"/>
-      </w:pPr>
-      <w:rPr>
-        <w:rFonts w:ascii="Wingdings" w:hAnsi="Wingdings" w:hint="default"/>
-      </w:rPr>
-    </w:lvl>
-    <w:lvl w:ilvl="3" w:tplc="340A0001" w:tentative="1">
-      <w:start w:val="1"/>
-      <w:numFmt w:val="bullet"/>
-      <w:lvlText w:val=""/>
-      <w:lvlJc w:val="left"/>
-      <w:pPr>
-        <w:ind w:left="2880" w:hanging="360"/>
-      </w:pPr>
-      <w:rPr>
-        <w:rFonts w:ascii="Symbol" w:hAnsi="Symbol" w:hint="default"/>
-      </w:rPr>
-    </w:lvl>
-    <w:lvl w:ilvl="4" w:tplc="340A0003" w:tentative="1">
-      <w:start w:val="1"/>
-      <w:numFmt w:val="bullet"/>
-      <w:lvlText w:val="o"/>
-      <w:lvlJc w:val="left"/>
-      <w:pPr>
-        <w:ind w:left="3600" w:hanging="360"/>
-      </w:pPr>
-      <w:rPr>
-        <w:rFonts w:ascii="Courier New" w:hAnsi="Courier New" w:cs="Courier New" w:hint="default"/>
-      </w:rPr>
-    </w:lvl>
-    <w:lvl w:ilvl="5" w:tplc="340A0005" w:tentative="1">
-      <w:start w:val="1"/>
-      <w:numFmt w:val="bullet"/>
-      <w:lvlText w:val=""/>
-      <w:lvlJc w:val="left"/>
-      <w:pPr>
-        <w:ind w:left="4320" w:hanging="360"/>
-      </w:pPr>
-      <w:rPr>
-        <w:rFonts w:ascii="Wingdings" w:hAnsi="Wingdings" w:hint="default"/>
-      </w:rPr>
-    </w:lvl>
-    <w:lvl w:ilvl="6" w:tplc="340A0001" w:tentative="1">
-      <w:start w:val="1"/>
-      <w:numFmt w:val="bullet"/>
-      <w:lvlText w:val=""/>
-      <w:lvlJc w:val="left"/>
-      <w:pPr>
-        <w:ind w:left="5040" w:hanging="360"/>
-      </w:pPr>
-      <w:rPr>
-        <w:rFonts w:ascii="Symbol" w:hAnsi="Symbol" w:hint="default"/>
-      </w:rPr>
-    </w:lvl>
-    <w:lvl w:ilvl="7" w:tplc="340A0003" w:tentative="1">
-      <w:start w:val="1"/>
-      <w:numFmt w:val="bullet"/>
-      <w:lvlText w:val="o"/>
-      <w:lvlJc w:val="left"/>
-      <w:pPr>
-        <w:ind w:left="5760" w:hanging="360"/>
-      </w:pPr>
-      <w:rPr>
-        <w:rFonts w:ascii="Courier New" w:hAnsi="Courier New" w:cs="Courier New" w:hint="default"/>
-      </w:rPr>
-    </w:lvl>
-    <w:lvl w:ilvl="8" w:tplc="340A0005" w:tentative="1">
-      <w:start w:val="1"/>
-      <w:numFmt w:val="bullet"/>
-      <w:lvlText w:val=""/>
-      <w:lvlJc w:val="left"/>
-      <w:pPr>
-        <w:ind w:left="6480" w:hanging="360"/>
-      </w:pPr>
-      <w:rPr>
-        <w:rFonts w:ascii="Wingdings" w:hAnsi="Wingdings" w:hint="default"/>
-      </w:rPr>
-    </w:lvl>
-  </w:abstractNum>
-  <w:abstractNum w:abstractNumId="23">
-    <w:nsid w:val="7AC47F53"/>
-    <w:multiLevelType w:val="hybridMultilevel"/>
-    <w:tmpl w:val="10085DE8"/>
-    <w:lvl w:ilvl="0" w:tplc="F7CAB798">
+    <w:tmpl w:val="E5C44678"/>
+    <w:lvl w:ilvl="0" w:tplc="340A0011">
       <w:start w:val="1"/>
       <w:numFmt w:val="decimal"/>
       <w:lvlText w:val="%1)"/>
@@ -29295,11 +30026,327 @@
       </w:pPr>
     </w:lvl>
   </w:abstractNum>
+  <w:abstractNum w:abstractNumId="22">
+    <w:nsid w:val="74D15005"/>
+    <w:multiLevelType w:val="hybridMultilevel"/>
+    <w:tmpl w:val="4774846C"/>
+    <w:lvl w:ilvl="0" w:tplc="340A0001">
+      <w:start w:val="1"/>
+      <w:numFmt w:val="bullet"/>
+      <w:lvlText w:val=""/>
+      <w:lvlJc w:val="left"/>
+      <w:pPr>
+        <w:ind w:left="720" w:hanging="360"/>
+      </w:pPr>
+      <w:rPr>
+        <w:rFonts w:ascii="Symbol" w:hAnsi="Symbol" w:hint="default"/>
+      </w:rPr>
+    </w:lvl>
+    <w:lvl w:ilvl="1" w:tplc="340A0003">
+      <w:start w:val="1"/>
+      <w:numFmt w:val="bullet"/>
+      <w:lvlText w:val="o"/>
+      <w:lvlJc w:val="left"/>
+      <w:pPr>
+        <w:ind w:left="1440" w:hanging="360"/>
+      </w:pPr>
+      <w:rPr>
+        <w:rFonts w:ascii="Courier New" w:hAnsi="Courier New" w:cs="Courier New" w:hint="default"/>
+      </w:rPr>
+    </w:lvl>
+    <w:lvl w:ilvl="2" w:tplc="340A0005" w:tentative="1">
+      <w:start w:val="1"/>
+      <w:numFmt w:val="bullet"/>
+      <w:lvlText w:val=""/>
+      <w:lvlJc w:val="left"/>
+      <w:pPr>
+        <w:ind w:left="2160" w:hanging="360"/>
+      </w:pPr>
+      <w:rPr>
+        <w:rFonts w:ascii="Wingdings" w:hAnsi="Wingdings" w:hint="default"/>
+      </w:rPr>
+    </w:lvl>
+    <w:lvl w:ilvl="3" w:tplc="340A0001">
+      <w:start w:val="1"/>
+      <w:numFmt w:val="bullet"/>
+      <w:lvlText w:val=""/>
+      <w:lvlJc w:val="left"/>
+      <w:pPr>
+        <w:ind w:left="2880" w:hanging="360"/>
+      </w:pPr>
+      <w:rPr>
+        <w:rFonts w:ascii="Symbol" w:hAnsi="Symbol" w:hint="default"/>
+      </w:rPr>
+    </w:lvl>
+    <w:lvl w:ilvl="4" w:tplc="340A0003" w:tentative="1">
+      <w:start w:val="1"/>
+      <w:numFmt w:val="bullet"/>
+      <w:lvlText w:val="o"/>
+      <w:lvlJc w:val="left"/>
+      <w:pPr>
+        <w:ind w:left="3600" w:hanging="360"/>
+      </w:pPr>
+      <w:rPr>
+        <w:rFonts w:ascii="Courier New" w:hAnsi="Courier New" w:cs="Courier New" w:hint="default"/>
+      </w:rPr>
+    </w:lvl>
+    <w:lvl w:ilvl="5" w:tplc="340A0005" w:tentative="1">
+      <w:start w:val="1"/>
+      <w:numFmt w:val="bullet"/>
+      <w:lvlText w:val=""/>
+      <w:lvlJc w:val="left"/>
+      <w:pPr>
+        <w:ind w:left="4320" w:hanging="360"/>
+      </w:pPr>
+      <w:rPr>
+        <w:rFonts w:ascii="Wingdings" w:hAnsi="Wingdings" w:hint="default"/>
+      </w:rPr>
+    </w:lvl>
+    <w:lvl w:ilvl="6" w:tplc="340A0001">
+      <w:start w:val="1"/>
+      <w:numFmt w:val="bullet"/>
+      <w:lvlText w:val=""/>
+      <w:lvlJc w:val="left"/>
+      <w:pPr>
+        <w:ind w:left="5040" w:hanging="360"/>
+      </w:pPr>
+      <w:rPr>
+        <w:rFonts w:ascii="Symbol" w:hAnsi="Symbol" w:hint="default"/>
+      </w:rPr>
+    </w:lvl>
+    <w:lvl w:ilvl="7" w:tplc="340A0003" w:tentative="1">
+      <w:start w:val="1"/>
+      <w:numFmt w:val="bullet"/>
+      <w:lvlText w:val="o"/>
+      <w:lvlJc w:val="left"/>
+      <w:pPr>
+        <w:ind w:left="5760" w:hanging="360"/>
+      </w:pPr>
+      <w:rPr>
+        <w:rFonts w:ascii="Courier New" w:hAnsi="Courier New" w:cs="Courier New" w:hint="default"/>
+      </w:rPr>
+    </w:lvl>
+    <w:lvl w:ilvl="8" w:tplc="340A0005" w:tentative="1">
+      <w:start w:val="1"/>
+      <w:numFmt w:val="bullet"/>
+      <w:lvlText w:val=""/>
+      <w:lvlJc w:val="left"/>
+      <w:pPr>
+        <w:ind w:left="6480" w:hanging="360"/>
+      </w:pPr>
+      <w:rPr>
+        <w:rFonts w:ascii="Wingdings" w:hAnsi="Wingdings" w:hint="default"/>
+      </w:rPr>
+    </w:lvl>
+  </w:abstractNum>
+  <w:abstractNum w:abstractNumId="23">
+    <w:nsid w:val="766A020D"/>
+    <w:multiLevelType w:val="hybridMultilevel"/>
+    <w:tmpl w:val="98905518"/>
+    <w:lvl w:ilvl="0" w:tplc="340A0001">
+      <w:start w:val="1"/>
+      <w:numFmt w:val="bullet"/>
+      <w:lvlText w:val=""/>
+      <w:lvlJc w:val="left"/>
+      <w:pPr>
+        <w:ind w:left="720" w:hanging="360"/>
+      </w:pPr>
+      <w:rPr>
+        <w:rFonts w:ascii="Symbol" w:hAnsi="Symbol" w:hint="default"/>
+      </w:rPr>
+    </w:lvl>
+    <w:lvl w:ilvl="1" w:tplc="340A0003" w:tentative="1">
+      <w:start w:val="1"/>
+      <w:numFmt w:val="bullet"/>
+      <w:lvlText w:val="o"/>
+      <w:lvlJc w:val="left"/>
+      <w:pPr>
+        <w:ind w:left="1440" w:hanging="360"/>
+      </w:pPr>
+      <w:rPr>
+        <w:rFonts w:ascii="Courier New" w:hAnsi="Courier New" w:cs="Courier New" w:hint="default"/>
+      </w:rPr>
+    </w:lvl>
+    <w:lvl w:ilvl="2" w:tplc="340A0005" w:tentative="1">
+      <w:start w:val="1"/>
+      <w:numFmt w:val="bullet"/>
+      <w:lvlText w:val=""/>
+      <w:lvlJc w:val="left"/>
+      <w:pPr>
+        <w:ind w:left="2160" w:hanging="360"/>
+      </w:pPr>
+      <w:rPr>
+        <w:rFonts w:ascii="Wingdings" w:hAnsi="Wingdings" w:hint="default"/>
+      </w:rPr>
+    </w:lvl>
+    <w:lvl w:ilvl="3" w:tplc="340A0001" w:tentative="1">
+      <w:start w:val="1"/>
+      <w:numFmt w:val="bullet"/>
+      <w:lvlText w:val=""/>
+      <w:lvlJc w:val="left"/>
+      <w:pPr>
+        <w:ind w:left="2880" w:hanging="360"/>
+      </w:pPr>
+      <w:rPr>
+        <w:rFonts w:ascii="Symbol" w:hAnsi="Symbol" w:hint="default"/>
+      </w:rPr>
+    </w:lvl>
+    <w:lvl w:ilvl="4" w:tplc="340A0003" w:tentative="1">
+      <w:start w:val="1"/>
+      <w:numFmt w:val="bullet"/>
+      <w:lvlText w:val="o"/>
+      <w:lvlJc w:val="left"/>
+      <w:pPr>
+        <w:ind w:left="3600" w:hanging="360"/>
+      </w:pPr>
+      <w:rPr>
+        <w:rFonts w:ascii="Courier New" w:hAnsi="Courier New" w:cs="Courier New" w:hint="default"/>
+      </w:rPr>
+    </w:lvl>
+    <w:lvl w:ilvl="5" w:tplc="340A0005" w:tentative="1">
+      <w:start w:val="1"/>
+      <w:numFmt w:val="bullet"/>
+      <w:lvlText w:val=""/>
+      <w:lvlJc w:val="left"/>
+      <w:pPr>
+        <w:ind w:left="4320" w:hanging="360"/>
+      </w:pPr>
+      <w:rPr>
+        <w:rFonts w:ascii="Wingdings" w:hAnsi="Wingdings" w:hint="default"/>
+      </w:rPr>
+    </w:lvl>
+    <w:lvl w:ilvl="6" w:tplc="340A0001" w:tentative="1">
+      <w:start w:val="1"/>
+      <w:numFmt w:val="bullet"/>
+      <w:lvlText w:val=""/>
+      <w:lvlJc w:val="left"/>
+      <w:pPr>
+        <w:ind w:left="5040" w:hanging="360"/>
+      </w:pPr>
+      <w:rPr>
+        <w:rFonts w:ascii="Symbol" w:hAnsi="Symbol" w:hint="default"/>
+      </w:rPr>
+    </w:lvl>
+    <w:lvl w:ilvl="7" w:tplc="340A0003" w:tentative="1">
+      <w:start w:val="1"/>
+      <w:numFmt w:val="bullet"/>
+      <w:lvlText w:val="o"/>
+      <w:lvlJc w:val="left"/>
+      <w:pPr>
+        <w:ind w:left="5760" w:hanging="360"/>
+      </w:pPr>
+      <w:rPr>
+        <w:rFonts w:ascii="Courier New" w:hAnsi="Courier New" w:cs="Courier New" w:hint="default"/>
+      </w:rPr>
+    </w:lvl>
+    <w:lvl w:ilvl="8" w:tplc="340A0005" w:tentative="1">
+      <w:start w:val="1"/>
+      <w:numFmt w:val="bullet"/>
+      <w:lvlText w:val=""/>
+      <w:lvlJc w:val="left"/>
+      <w:pPr>
+        <w:ind w:left="6480" w:hanging="360"/>
+      </w:pPr>
+      <w:rPr>
+        <w:rFonts w:ascii="Wingdings" w:hAnsi="Wingdings" w:hint="default"/>
+      </w:rPr>
+    </w:lvl>
+  </w:abstractNum>
+  <w:abstractNum w:abstractNumId="24">
+    <w:nsid w:val="7AC47F53"/>
+    <w:multiLevelType w:val="hybridMultilevel"/>
+    <w:tmpl w:val="10085DE8"/>
+    <w:lvl w:ilvl="0" w:tplc="F7CAB798">
+      <w:start w:val="1"/>
+      <w:numFmt w:val="decimal"/>
+      <w:lvlText w:val="%1)"/>
+      <w:lvlJc w:val="left"/>
+      <w:pPr>
+        <w:ind w:left="720" w:hanging="360"/>
+      </w:pPr>
+      <w:rPr>
+        <w:rFonts w:hint="default"/>
+        <w:b w:val="0"/>
+      </w:rPr>
+    </w:lvl>
+    <w:lvl w:ilvl="1" w:tplc="340A0019" w:tentative="1">
+      <w:start w:val="1"/>
+      <w:numFmt w:val="lowerLetter"/>
+      <w:lvlText w:val="%2."/>
+      <w:lvlJc w:val="left"/>
+      <w:pPr>
+        <w:ind w:left="1440" w:hanging="360"/>
+      </w:pPr>
+    </w:lvl>
+    <w:lvl w:ilvl="2" w:tplc="340A001B" w:tentative="1">
+      <w:start w:val="1"/>
+      <w:numFmt w:val="lowerRoman"/>
+      <w:lvlText w:val="%3."/>
+      <w:lvlJc w:val="right"/>
+      <w:pPr>
+        <w:ind w:left="2160" w:hanging="180"/>
+      </w:pPr>
+    </w:lvl>
+    <w:lvl w:ilvl="3" w:tplc="340A000F" w:tentative="1">
+      <w:start w:val="1"/>
+      <w:numFmt w:val="decimal"/>
+      <w:lvlText w:val="%4."/>
+      <w:lvlJc w:val="left"/>
+      <w:pPr>
+        <w:ind w:left="2880" w:hanging="360"/>
+      </w:pPr>
+    </w:lvl>
+    <w:lvl w:ilvl="4" w:tplc="340A0019" w:tentative="1">
+      <w:start w:val="1"/>
+      <w:numFmt w:val="lowerLetter"/>
+      <w:lvlText w:val="%5."/>
+      <w:lvlJc w:val="left"/>
+      <w:pPr>
+        <w:ind w:left="3600" w:hanging="360"/>
+      </w:pPr>
+    </w:lvl>
+    <w:lvl w:ilvl="5" w:tplc="340A001B" w:tentative="1">
+      <w:start w:val="1"/>
+      <w:numFmt w:val="lowerRoman"/>
+      <w:lvlText w:val="%6."/>
+      <w:lvlJc w:val="right"/>
+      <w:pPr>
+        <w:ind w:left="4320" w:hanging="180"/>
+      </w:pPr>
+    </w:lvl>
+    <w:lvl w:ilvl="6" w:tplc="340A000F" w:tentative="1">
+      <w:start w:val="1"/>
+      <w:numFmt w:val="decimal"/>
+      <w:lvlText w:val="%7."/>
+      <w:lvlJc w:val="left"/>
+      <w:pPr>
+        <w:ind w:left="5040" w:hanging="360"/>
+      </w:pPr>
+    </w:lvl>
+    <w:lvl w:ilvl="7" w:tplc="340A0019" w:tentative="1">
+      <w:start w:val="1"/>
+      <w:numFmt w:val="lowerLetter"/>
+      <w:lvlText w:val="%8."/>
+      <w:lvlJc w:val="left"/>
+      <w:pPr>
+        <w:ind w:left="5760" w:hanging="360"/>
+      </w:pPr>
+    </w:lvl>
+    <w:lvl w:ilvl="8" w:tplc="340A001B" w:tentative="1">
+      <w:start w:val="1"/>
+      <w:numFmt w:val="lowerRoman"/>
+      <w:lvlText w:val="%9."/>
+      <w:lvlJc w:val="right"/>
+      <w:pPr>
+        <w:ind w:left="6480" w:hanging="180"/>
+      </w:pPr>
+    </w:lvl>
+  </w:abstractNum>
   <w:num w:numId="1">
     <w:abstractNumId w:val="11"/>
   </w:num>
   <w:num w:numId="2">
-    <w:abstractNumId w:val="22"/>
+    <w:abstractNumId w:val="23"/>
   </w:num>
   <w:num w:numId="3">
     <w:abstractNumId w:val="5"/>
@@ -29311,16 +30358,16 @@
     <w:abstractNumId w:val="8"/>
   </w:num>
   <w:num w:numId="6">
-    <w:abstractNumId w:val="21"/>
+    <w:abstractNumId w:val="22"/>
   </w:num>
   <w:num w:numId="7">
     <w:abstractNumId w:val="12"/>
   </w:num>
   <w:num w:numId="8">
-    <w:abstractNumId w:val="23"/>
+    <w:abstractNumId w:val="24"/>
   </w:num>
   <w:num w:numId="9">
-    <w:abstractNumId w:val="19"/>
+    <w:abstractNumId w:val="20"/>
   </w:num>
   <w:num w:numId="10">
     <w:abstractNumId w:val="10"/>
@@ -29329,7 +30376,7 @@
     <w:abstractNumId w:val="16"/>
   </w:num>
   <w:num w:numId="12">
-    <w:abstractNumId w:val="20"/>
+    <w:abstractNumId w:val="21"/>
   </w:num>
   <w:num w:numId="13">
     <w:abstractNumId w:val="18"/>
@@ -29366,6 +30413,9 @@
   </w:num>
   <w:num w:numId="24">
     <w:abstractNumId w:val="14"/>
+  </w:num>
+  <w:num w:numId="25">
+    <w:abstractNumId w:val="19"/>
   </w:num>
   <w:numIdMacAtCleanup w:val="18"/>
 </w:numbering>
@@ -30107,7 +31157,6 @@
       <w:spacing w:after="0" w:line="240" w:lineRule="auto"/>
     </w:pPr>
     <w:tblPr>
-      <w:tblInd w:w="0" w:type="dxa"/>
       <w:tblBorders>
         <w:top w:val="single" w:sz="4" w:space="0" w:color="auto"/>
         <w:left w:val="single" w:sz="4" w:space="0" w:color="auto"/>
@@ -30116,12 +31165,6 @@
         <w:insideH w:val="single" w:sz="4" w:space="0" w:color="auto"/>
         <w:insideV w:val="single" w:sz="4" w:space="0" w:color="auto"/>
       </w:tblBorders>
-      <w:tblCellMar>
-        <w:top w:w="0" w:type="dxa"/>
-        <w:left w:w="108" w:type="dxa"/>
-        <w:bottom w:w="0" w:type="dxa"/>
-        <w:right w:w="108" w:type="dxa"/>
-      </w:tblCellMar>
     </w:tblPr>
   </w:style>
   <w:style w:type="paragraph" w:styleId="Sinespaciado">
@@ -30143,7 +31186,6 @@
       <w:spacing w:after="0" w:line="240" w:lineRule="auto"/>
     </w:pPr>
     <w:tblPr>
-      <w:tblInd w:w="0" w:type="dxa"/>
       <w:tblBorders>
         <w:top w:val="single" w:sz="4" w:space="0" w:color="auto"/>
         <w:left w:val="single" w:sz="4" w:space="0" w:color="auto"/>
@@ -30152,12 +31194,6 @@
         <w:insideH w:val="single" w:sz="4" w:space="0" w:color="auto"/>
         <w:insideV w:val="single" w:sz="4" w:space="0" w:color="auto"/>
       </w:tblBorders>
-      <w:tblCellMar>
-        <w:top w:w="0" w:type="dxa"/>
-        <w:left w:w="108" w:type="dxa"/>
-        <w:bottom w:w="0" w:type="dxa"/>
-        <w:right w:w="108" w:type="dxa"/>
-      </w:tblCellMar>
     </w:tblPr>
   </w:style>
   <w:style w:type="paragraph" w:styleId="TDC4">
@@ -30575,7 +31611,7 @@
 </file>
 
 <file path=customXml/itemProps1.xml><?xml version="1.0" encoding="utf-8"?>
-<ds:datastoreItem xmlns:ds="http://schemas.openxmlformats.org/officeDocument/2006/customXml" ds:itemID="{908FB49C-85CD-4BC4-B8D2-6A67274FF7ED}">
+<ds:datastoreItem xmlns:ds="http://schemas.openxmlformats.org/officeDocument/2006/customXml" ds:itemID="{CB9DFE0D-ADF5-4592-8F8F-1C1F92559E1D}">
   <ds:schemaRefs>
     <ds:schemaRef ds:uri="http://schemas.openxmlformats.org/officeDocument/2006/bibliography"/>
   </ds:schemaRefs>

</xml_diff>

<commit_message>
Nuevo caso de uso
</commit_message>
<xml_diff>
--- a/Analisis/Analisis Casos de Uso/Analisis_Casos_de_Uso.docx
+++ b/Analisis/Analisis Casos de Uso/Analisis_Casos_de_Uso.docx
@@ -23125,8 +23125,6 @@
               </w:rPr>
               <w:t>Autorización notarial.</w:t>
             </w:r>
-            <w:bookmarkStart w:id="57" w:name="_GoBack"/>
-            <w:bookmarkEnd w:id="57"/>
           </w:p>
           <w:p>
             <w:pPr>
@@ -23403,7 +23401,7 @@
           <w:color w:val="auto"/>
         </w:rPr>
       </w:pPr>
-      <w:bookmarkStart w:id="58" w:name="_Toc400399486"/>
+      <w:bookmarkStart w:id="57" w:name="_Toc400399486"/>
       <w:r>
         <w:rPr>
           <w:rFonts w:asciiTheme="minorHAnsi" w:hAnsiTheme="minorHAnsi"/>
@@ -23437,7 +23435,7 @@
         </w:rPr>
         <w:t>.2. Curso Normal de los Eventos:</w:t>
       </w:r>
-      <w:bookmarkEnd w:id="58"/>
+      <w:bookmarkEnd w:id="57"/>
     </w:p>
     <w:tbl>
       <w:tblPr>
@@ -24155,7 +24153,7 @@
           <w:color w:val="auto"/>
         </w:rPr>
       </w:pPr>
-      <w:bookmarkStart w:id="59" w:name="_Toc400399487"/>
+      <w:bookmarkStart w:id="58" w:name="_Toc400399487"/>
       <w:r>
         <w:rPr>
           <w:rFonts w:asciiTheme="minorHAnsi" w:hAnsiTheme="minorHAnsi"/>
@@ -24188,7 +24186,7 @@
         </w:rPr>
         <w:t>.3. Curso Alternativo de los Eventos:</w:t>
       </w:r>
-      <w:bookmarkEnd w:id="59"/>
+      <w:bookmarkEnd w:id="58"/>
     </w:p>
     <w:tbl>
       <w:tblPr>
@@ -24569,7 +24567,7 @@
           <w:szCs w:val="28"/>
         </w:rPr>
       </w:pPr>
-      <w:bookmarkStart w:id="60" w:name="_Toc400399488"/>
+      <w:bookmarkStart w:id="59" w:name="_Toc400399488"/>
       <w:r>
         <w:rPr>
           <w:rFonts w:asciiTheme="minorHAnsi" w:hAnsiTheme="minorHAnsi"/>
@@ -24630,7 +24628,7 @@
         </w:rPr>
         <w:t>:</w:t>
       </w:r>
-      <w:bookmarkEnd w:id="60"/>
+      <w:bookmarkEnd w:id="59"/>
     </w:p>
     <w:p>
       <w:pPr>
@@ -24642,7 +24640,7 @@
           <w:color w:val="auto"/>
         </w:rPr>
       </w:pPr>
-      <w:bookmarkStart w:id="61" w:name="_Toc400399489"/>
+      <w:bookmarkStart w:id="60" w:name="_Toc400399489"/>
       <w:r>
         <w:rPr>
           <w:rFonts w:asciiTheme="minorHAnsi" w:hAnsiTheme="minorHAnsi"/>
@@ -24675,7 +24673,7 @@
         </w:rPr>
         <w:t>.1. Descripción:</w:t>
       </w:r>
-      <w:bookmarkEnd w:id="61"/>
+      <w:bookmarkEnd w:id="60"/>
     </w:p>
     <w:tbl>
       <w:tblPr>
@@ -25091,7 +25089,7 @@
           <w:color w:val="auto"/>
         </w:rPr>
       </w:pPr>
-      <w:bookmarkStart w:id="62" w:name="_Toc400399490"/>
+      <w:bookmarkStart w:id="61" w:name="_Toc400399490"/>
       <w:r>
         <w:rPr>
           <w:rFonts w:asciiTheme="minorHAnsi" w:hAnsiTheme="minorHAnsi"/>
@@ -25124,7 +25122,7 @@
         </w:rPr>
         <w:t>.2. Curso Normal de los Eventos:</w:t>
       </w:r>
-      <w:bookmarkEnd w:id="62"/>
+      <w:bookmarkEnd w:id="61"/>
     </w:p>
     <w:tbl>
       <w:tblPr>
@@ -25397,7 +25395,7 @@
           <w:color w:val="auto"/>
         </w:rPr>
       </w:pPr>
-      <w:bookmarkStart w:id="63" w:name="_Toc400399491"/>
+      <w:bookmarkStart w:id="62" w:name="_Toc400399491"/>
       <w:r>
         <w:rPr>
           <w:rFonts w:asciiTheme="minorHAnsi" w:hAnsiTheme="minorHAnsi"/>
@@ -25438,7 +25436,7 @@
         </w:rPr>
         <w:t>.3. Curso Alternativo de los Eventos:</w:t>
       </w:r>
-      <w:bookmarkEnd w:id="63"/>
+      <w:bookmarkEnd w:id="62"/>
     </w:p>
     <w:tbl>
       <w:tblPr>
@@ -25550,7 +25548,7 @@
           <w:szCs w:val="28"/>
         </w:rPr>
       </w:pPr>
-      <w:bookmarkStart w:id="64" w:name="_Toc400399492"/>
+      <w:bookmarkStart w:id="63" w:name="_Toc400399492"/>
       <w:r>
         <w:rPr>
           <w:rFonts w:asciiTheme="minorHAnsi" w:hAnsiTheme="minorHAnsi"/>
@@ -25592,7 +25590,7 @@
         </w:rPr>
         <w:t>:</w:t>
       </w:r>
-      <w:bookmarkEnd w:id="64"/>
+      <w:bookmarkEnd w:id="63"/>
     </w:p>
     <w:p>
       <w:pPr>
@@ -25604,7 +25602,7 @@
           <w:color w:val="auto"/>
         </w:rPr>
       </w:pPr>
-      <w:bookmarkStart w:id="65" w:name="_Toc400399493"/>
+      <w:bookmarkStart w:id="64" w:name="_Toc400399493"/>
       <w:r>
         <w:rPr>
           <w:rFonts w:asciiTheme="minorHAnsi" w:hAnsiTheme="minorHAnsi"/>
@@ -25637,7 +25635,7 @@
         </w:rPr>
         <w:t>.1. Descripción:</w:t>
       </w:r>
-      <w:bookmarkEnd w:id="65"/>
+      <w:bookmarkEnd w:id="64"/>
     </w:p>
     <w:tbl>
       <w:tblPr>
@@ -25991,7 +25989,7 @@
           <w:color w:val="auto"/>
         </w:rPr>
       </w:pPr>
-      <w:bookmarkStart w:id="66" w:name="_Toc400399494"/>
+      <w:bookmarkStart w:id="65" w:name="_Toc400399494"/>
       <w:r>
         <w:rPr>
           <w:rFonts w:asciiTheme="minorHAnsi" w:hAnsiTheme="minorHAnsi"/>
@@ -26024,7 +26022,7 @@
         </w:rPr>
         <w:t>.2. Curso Normal de los Eventos:</w:t>
       </w:r>
-      <w:bookmarkEnd w:id="66"/>
+      <w:bookmarkEnd w:id="65"/>
     </w:p>
     <w:tbl>
       <w:tblPr>
@@ -26269,7 +26267,7 @@
           <w:color w:val="auto"/>
         </w:rPr>
       </w:pPr>
-      <w:bookmarkStart w:id="67" w:name="_Toc400399495"/>
+      <w:bookmarkStart w:id="66" w:name="_Toc400399495"/>
       <w:r>
         <w:rPr>
           <w:rFonts w:asciiTheme="minorHAnsi" w:hAnsiTheme="minorHAnsi"/>
@@ -26310,7 +26308,7 @@
         </w:rPr>
         <w:t>.3. Curso Alternativo de los Eventos:</w:t>
       </w:r>
-      <w:bookmarkEnd w:id="67"/>
+      <w:bookmarkEnd w:id="66"/>
     </w:p>
     <w:tbl>
       <w:tblPr>
@@ -26401,7 +26399,7 @@
           <w:szCs w:val="28"/>
         </w:rPr>
       </w:pPr>
-      <w:bookmarkStart w:id="68" w:name="_Toc400399496"/>
+      <w:bookmarkStart w:id="67" w:name="_Toc400399496"/>
       <w:r>
         <w:rPr>
           <w:rFonts w:asciiTheme="minorHAnsi" w:hAnsiTheme="minorHAnsi"/>
@@ -26442,7 +26440,7 @@
         </w:rPr>
         <w:t>:</w:t>
       </w:r>
-      <w:bookmarkEnd w:id="68"/>
+      <w:bookmarkEnd w:id="67"/>
     </w:p>
     <w:p>
       <w:pPr>
@@ -26454,7 +26452,7 @@
           <w:color w:val="auto"/>
         </w:rPr>
       </w:pPr>
-      <w:bookmarkStart w:id="69" w:name="_Toc400399497"/>
+      <w:bookmarkStart w:id="68" w:name="_Toc400399497"/>
       <w:r>
         <w:rPr>
           <w:rFonts w:asciiTheme="minorHAnsi" w:hAnsiTheme="minorHAnsi"/>
@@ -26487,7 +26485,7 @@
         </w:rPr>
         <w:t>.1. Descripción:</w:t>
       </w:r>
-      <w:bookmarkEnd w:id="69"/>
+      <w:bookmarkEnd w:id="68"/>
     </w:p>
     <w:tbl>
       <w:tblPr>
@@ -26849,7 +26847,7 @@
           <w:color w:val="auto"/>
         </w:rPr>
       </w:pPr>
-      <w:bookmarkStart w:id="70" w:name="_Toc400399498"/>
+      <w:bookmarkStart w:id="69" w:name="_Toc400399498"/>
       <w:r>
         <w:rPr>
           <w:rFonts w:asciiTheme="minorHAnsi" w:hAnsiTheme="minorHAnsi"/>
@@ -26882,7 +26880,7 @@
         </w:rPr>
         <w:t>.2. Curso Normal de los Eventos:</w:t>
       </w:r>
-      <w:bookmarkEnd w:id="70"/>
+      <w:bookmarkEnd w:id="69"/>
     </w:p>
     <w:tbl>
       <w:tblPr>
@@ -27107,7 +27105,7 @@
           <w:color w:val="auto"/>
         </w:rPr>
       </w:pPr>
-      <w:bookmarkStart w:id="71" w:name="_Toc400399499"/>
+      <w:bookmarkStart w:id="70" w:name="_Toc400399499"/>
       <w:r>
         <w:rPr>
           <w:rFonts w:asciiTheme="minorHAnsi" w:hAnsiTheme="minorHAnsi"/>
@@ -27148,7 +27146,7 @@
         </w:rPr>
         <w:t>.3. Curso Alternativo de los Eventos:</w:t>
       </w:r>
-      <w:bookmarkEnd w:id="71"/>
+      <w:bookmarkEnd w:id="70"/>
     </w:p>
     <w:tbl>
       <w:tblPr>
@@ -27309,6 +27307,11 @@
     <w:p/>
     <w:p/>
     <w:p/>
+    <w:p/>
+    <w:p/>
+    <w:p/>
+    <w:p/>
+    <w:p/>
     <w:p>
       <w:pPr>
         <w:pStyle w:val="Ttulo2"/>
@@ -27321,7 +27324,7 @@
           <w:szCs w:val="28"/>
         </w:rPr>
       </w:pPr>
-      <w:bookmarkStart w:id="72" w:name="_Toc400399500"/>
+      <w:bookmarkStart w:id="71" w:name="_Toc400399500"/>
       <w:r>
         <w:rPr>
           <w:rFonts w:asciiTheme="minorHAnsi" w:hAnsiTheme="minorHAnsi"/>
@@ -27330,6 +27333,7 @@
           <w:sz w:val="28"/>
           <w:szCs w:val="28"/>
         </w:rPr>
+        <w:lastRenderedPageBreak/>
         <w:t>2.16. Añadir Usuario</w:t>
       </w:r>
       <w:r>
@@ -27342,7 +27346,7 @@
         </w:rPr>
         <w:t>:</w:t>
       </w:r>
-      <w:bookmarkEnd w:id="72"/>
+      <w:bookmarkEnd w:id="71"/>
     </w:p>
     <w:p>
       <w:pPr>
@@ -27354,7 +27358,7 @@
           <w:color w:val="auto"/>
         </w:rPr>
       </w:pPr>
-      <w:bookmarkStart w:id="73" w:name="_Toc400399501"/>
+      <w:bookmarkStart w:id="72" w:name="_Toc400399501"/>
       <w:r>
         <w:rPr>
           <w:rFonts w:asciiTheme="minorHAnsi" w:hAnsiTheme="minorHAnsi"/>
@@ -27379,7 +27383,7 @@
         </w:rPr>
         <w:t>.1. Descripción:</w:t>
       </w:r>
-      <w:bookmarkEnd w:id="73"/>
+      <w:bookmarkEnd w:id="72"/>
     </w:p>
     <w:tbl>
       <w:tblPr>
@@ -27564,15 +27568,7 @@
                 <w:sz w:val="24"/>
                 <w:szCs w:val="24"/>
               </w:rPr>
-              <w:t xml:space="preserve"> </w:t>
-            </w:r>
-            <w:proofErr w:type="gramStart"/>
-            <w:r>
-              <w:rPr>
-                <w:sz w:val="24"/>
-                <w:szCs w:val="24"/>
-              </w:rPr>
-              <w:t>identificad</w:t>
+              <w:t xml:space="preserve"> identificad</w:t>
             </w:r>
             <w:r>
               <w:rPr>
@@ -27581,7 +27577,6 @@
               </w:rPr>
               <w:t>o</w:t>
             </w:r>
-            <w:proofErr w:type="gramEnd"/>
             <w:r>
               <w:rPr>
                 <w:sz w:val="24"/>
@@ -27647,15 +27642,7 @@
                 <w:sz w:val="24"/>
                 <w:szCs w:val="24"/>
               </w:rPr>
-              <w:t xml:space="preserve">er un funcionario de la </w:t>
-            </w:r>
-            <w:r>
-              <w:rPr>
-                <w:sz w:val="24"/>
-                <w:szCs w:val="24"/>
-              </w:rPr>
-              <w:lastRenderedPageBreak/>
-              <w:t>empresa. Dirección procede a crear al nuevo usuario con un nombre de usuario único y una contraseña, y otorga a éste los permisos  acorde al rol que cumple en la empresa.</w:t>
+              <w:t>er un funcionario de la empresa. Dirección procede a crear al nuevo usuario con un nombre de usuario único y una contraseña, y otorga a éste los permisos  acorde al rol que cumple en la empresa.</w:t>
             </w:r>
           </w:p>
         </w:tc>
@@ -27679,7 +27666,6 @@
                 <w:sz w:val="24"/>
                 <w:szCs w:val="24"/>
               </w:rPr>
-              <w:lastRenderedPageBreak/>
               <w:t>Tipo:</w:t>
             </w:r>
           </w:p>
@@ -27777,7 +27763,7 @@
           <w:color w:val="auto"/>
         </w:rPr>
       </w:pPr>
-      <w:bookmarkStart w:id="74" w:name="_Toc400399502"/>
+      <w:bookmarkStart w:id="73" w:name="_Toc400399502"/>
       <w:r>
         <w:rPr>
           <w:rFonts w:asciiTheme="minorHAnsi" w:hAnsiTheme="minorHAnsi"/>
@@ -27802,7 +27788,7 @@
         </w:rPr>
         <w:t>.2. Curso Normal de los Eventos:</w:t>
       </w:r>
-      <w:bookmarkEnd w:id="74"/>
+      <w:bookmarkEnd w:id="73"/>
     </w:p>
     <w:tbl>
       <w:tblPr>
@@ -28087,7 +28073,7 @@
           <w:color w:val="auto"/>
         </w:rPr>
       </w:pPr>
-      <w:bookmarkStart w:id="75" w:name="_Toc400399503"/>
+      <w:bookmarkStart w:id="74" w:name="_Toc400399503"/>
       <w:r>
         <w:rPr>
           <w:rFonts w:asciiTheme="minorHAnsi" w:hAnsiTheme="minorHAnsi"/>
@@ -28120,7 +28106,7 @@
         </w:rPr>
         <w:t>.3. Curso Alternativo de los Eventos:</w:t>
       </w:r>
-      <w:bookmarkEnd w:id="75"/>
+      <w:bookmarkEnd w:id="74"/>
     </w:p>
     <w:tbl>
       <w:tblPr>
@@ -28264,6 +28250,853 @@
                 <w:szCs w:val="24"/>
               </w:rPr>
               <w:t>ál fue el error, procediendo a repetir los pasos anteriores.</w:t>
+            </w:r>
+          </w:p>
+        </w:tc>
+      </w:tr>
+    </w:tbl>
+    <w:p/>
+    <w:p/>
+    <w:p>
+      <w:pPr>
+        <w:pStyle w:val="Ttulo2"/>
+        <w:spacing w:after="240"/>
+        <w:rPr>
+          <w:rFonts w:asciiTheme="minorHAnsi" w:hAnsiTheme="minorHAnsi"/>
+          <w:b/>
+          <w:color w:val="auto"/>
+          <w:sz w:val="28"/>
+          <w:szCs w:val="28"/>
+        </w:rPr>
+      </w:pPr>
+      <w:r>
+        <w:rPr>
+          <w:rFonts w:asciiTheme="minorHAnsi" w:hAnsiTheme="minorHAnsi"/>
+          <w:b/>
+          <w:color w:val="auto"/>
+          <w:sz w:val="28"/>
+          <w:szCs w:val="28"/>
+        </w:rPr>
+        <w:lastRenderedPageBreak/>
+        <w:t>2.17. Cambiar Contraseña de Usuario</w:t>
+      </w:r>
+      <w:r>
+        <w:rPr>
+          <w:rFonts w:asciiTheme="minorHAnsi" w:hAnsiTheme="minorHAnsi"/>
+          <w:b/>
+          <w:color w:val="auto"/>
+          <w:sz w:val="28"/>
+          <w:szCs w:val="28"/>
+        </w:rPr>
+        <w:t>:</w:t>
+      </w:r>
+    </w:p>
+    <w:p>
+      <w:pPr>
+        <w:pStyle w:val="Ttulo3"/>
+        <w:spacing w:after="240"/>
+        <w:rPr>
+          <w:rFonts w:asciiTheme="minorHAnsi" w:hAnsiTheme="minorHAnsi"/>
+          <w:b/>
+          <w:color w:val="auto"/>
+        </w:rPr>
+      </w:pPr>
+      <w:r>
+        <w:rPr>
+          <w:rFonts w:asciiTheme="minorHAnsi" w:hAnsiTheme="minorHAnsi"/>
+          <w:b/>
+          <w:color w:val="auto"/>
+        </w:rPr>
+        <w:t>2.</w:t>
+      </w:r>
+      <w:r>
+        <w:rPr>
+          <w:rFonts w:asciiTheme="minorHAnsi" w:hAnsiTheme="minorHAnsi"/>
+          <w:b/>
+          <w:color w:val="auto"/>
+        </w:rPr>
+        <w:t>17</w:t>
+      </w:r>
+      <w:r>
+        <w:rPr>
+          <w:rFonts w:asciiTheme="minorHAnsi" w:hAnsiTheme="minorHAnsi"/>
+          <w:b/>
+          <w:color w:val="auto"/>
+        </w:rPr>
+        <w:t>.1. Descripción:</w:t>
+      </w:r>
+    </w:p>
+    <w:tbl>
+      <w:tblPr>
+        <w:tblStyle w:val="Tablaconcuadrcula"/>
+        <w:tblW w:w="0" w:type="auto"/>
+        <w:tblLook w:val="04A0" w:firstRow="1" w:lastRow="0" w:firstColumn="1" w:lastColumn="0" w:noHBand="0" w:noVBand="1"/>
+      </w:tblPr>
+      <w:tblGrid>
+        <w:gridCol w:w="2405"/>
+        <w:gridCol w:w="6423"/>
+      </w:tblGrid>
+      <w:tr>
+        <w:tc>
+          <w:tcPr>
+            <w:tcW w:w="2405" w:type="dxa"/>
+          </w:tcPr>
+          <w:p>
+            <w:r>
+              <w:rPr>
+                <w:b/>
+                <w:sz w:val="24"/>
+                <w:szCs w:val="24"/>
+              </w:rPr>
+              <w:t>Nombre</w:t>
+            </w:r>
+            <w:r>
+              <w:rPr>
+                <w:b/>
+              </w:rPr>
+              <w:t>:</w:t>
+            </w:r>
+          </w:p>
+        </w:tc>
+        <w:tc>
+          <w:tcPr>
+            <w:tcW w:w="6423" w:type="dxa"/>
+          </w:tcPr>
+          <w:p>
+            <w:pPr>
+              <w:rPr>
+                <w:sz w:val="24"/>
+                <w:szCs w:val="24"/>
+              </w:rPr>
+            </w:pPr>
+            <w:r>
+              <w:rPr>
+                <w:sz w:val="24"/>
+                <w:szCs w:val="24"/>
+              </w:rPr>
+              <w:t>Cambiar Contraseña de Usuario</w:t>
+            </w:r>
+          </w:p>
+        </w:tc>
+      </w:tr>
+      <w:tr>
+        <w:tc>
+          <w:tcPr>
+            <w:tcW w:w="2405" w:type="dxa"/>
+          </w:tcPr>
+          <w:p>
+            <w:r>
+              <w:rPr>
+                <w:b/>
+                <w:sz w:val="24"/>
+                <w:szCs w:val="24"/>
+              </w:rPr>
+              <w:t>Actores</w:t>
+            </w:r>
+            <w:r>
+              <w:rPr>
+                <w:b/>
+                <w:sz w:val="24"/>
+                <w:szCs w:val="24"/>
+              </w:rPr>
+              <w:t>:</w:t>
+            </w:r>
+          </w:p>
+        </w:tc>
+        <w:tc>
+          <w:tcPr>
+            <w:tcW w:w="6423" w:type="dxa"/>
+          </w:tcPr>
+          <w:p>
+            <w:r>
+              <w:rPr>
+                <w:sz w:val="24"/>
+                <w:szCs w:val="24"/>
+              </w:rPr>
+              <w:t>Dirección (iniciador)</w:t>
+            </w:r>
+          </w:p>
+        </w:tc>
+      </w:tr>
+      <w:tr>
+        <w:tc>
+          <w:tcPr>
+            <w:tcW w:w="2405" w:type="dxa"/>
+          </w:tcPr>
+          <w:p>
+            <w:r>
+              <w:rPr>
+                <w:b/>
+                <w:sz w:val="24"/>
+                <w:szCs w:val="24"/>
+              </w:rPr>
+              <w:t>Propósito</w:t>
+            </w:r>
+            <w:r>
+              <w:rPr>
+                <w:b/>
+                <w:sz w:val="24"/>
+                <w:szCs w:val="24"/>
+              </w:rPr>
+              <w:t>:</w:t>
+            </w:r>
+          </w:p>
+        </w:tc>
+        <w:tc>
+          <w:tcPr>
+            <w:tcW w:w="6423" w:type="dxa"/>
+          </w:tcPr>
+          <w:p>
+            <w:pPr>
+              <w:rPr>
+                <w:sz w:val="24"/>
+                <w:szCs w:val="24"/>
+              </w:rPr>
+            </w:pPr>
+            <w:r>
+              <w:rPr>
+                <w:sz w:val="24"/>
+                <w:szCs w:val="24"/>
+              </w:rPr>
+              <w:t>Cambiar contraseña de un Usuario en particular.</w:t>
+            </w:r>
+          </w:p>
+        </w:tc>
+      </w:tr>
+      <w:tr>
+        <w:tc>
+          <w:tcPr>
+            <w:tcW w:w="2405" w:type="dxa"/>
+          </w:tcPr>
+          <w:p>
+            <w:r>
+              <w:rPr>
+                <w:b/>
+                <w:sz w:val="24"/>
+                <w:szCs w:val="24"/>
+              </w:rPr>
+              <w:t>Precondiciones:</w:t>
+            </w:r>
+          </w:p>
+        </w:tc>
+        <w:tc>
+          <w:tcPr>
+            <w:tcW w:w="6423" w:type="dxa"/>
+          </w:tcPr>
+          <w:p>
+            <w:pPr>
+              <w:pStyle w:val="Prrafodelista"/>
+              <w:numPr>
+                <w:ilvl w:val="0"/>
+                <w:numId w:val="28"/>
+              </w:numPr>
+              <w:spacing w:line="240" w:lineRule="auto"/>
+              <w:rPr>
+                <w:b/>
+                <w:sz w:val="24"/>
+                <w:szCs w:val="24"/>
+              </w:rPr>
+            </w:pPr>
+            <w:r>
+              <w:rPr>
+                <w:sz w:val="24"/>
+                <w:szCs w:val="24"/>
+              </w:rPr>
+              <w:t>Dirección</w:t>
+            </w:r>
+            <w:r>
+              <w:rPr>
+                <w:sz w:val="24"/>
+                <w:szCs w:val="24"/>
+              </w:rPr>
+              <w:t xml:space="preserve"> identificad</w:t>
+            </w:r>
+            <w:r>
+              <w:rPr>
+                <w:sz w:val="24"/>
+                <w:szCs w:val="24"/>
+              </w:rPr>
+              <w:t>o</w:t>
+            </w:r>
+            <w:r>
+              <w:rPr>
+                <w:sz w:val="24"/>
+                <w:szCs w:val="24"/>
+              </w:rPr>
+              <w:t xml:space="preserve"> como Usuario</w:t>
+            </w:r>
+            <w:r>
+              <w:rPr>
+                <w:b/>
+                <w:sz w:val="24"/>
+                <w:szCs w:val="24"/>
+              </w:rPr>
+              <w:t>.</w:t>
+            </w:r>
+          </w:p>
+        </w:tc>
+      </w:tr>
+      <w:tr>
+        <w:tc>
+          <w:tcPr>
+            <w:tcW w:w="2405" w:type="dxa"/>
+          </w:tcPr>
+          <w:p>
+            <w:r>
+              <w:rPr>
+                <w:b/>
+                <w:sz w:val="24"/>
+                <w:szCs w:val="24"/>
+              </w:rPr>
+              <w:t>Resumen:</w:t>
+            </w:r>
+          </w:p>
+        </w:tc>
+        <w:tc>
+          <w:tcPr>
+            <w:tcW w:w="6423" w:type="dxa"/>
+          </w:tcPr>
+          <w:p>
+            <w:pPr>
+              <w:jc w:val="both"/>
+              <w:rPr>
+                <w:sz w:val="24"/>
+                <w:szCs w:val="24"/>
+              </w:rPr>
+            </w:pPr>
+            <w:r>
+              <w:rPr>
+                <w:sz w:val="24"/>
+                <w:szCs w:val="24"/>
+              </w:rPr>
+              <w:t>El caso de</w:t>
+            </w:r>
+            <w:r>
+              <w:rPr>
+                <w:sz w:val="24"/>
+                <w:szCs w:val="24"/>
+              </w:rPr>
+              <w:t xml:space="preserve"> uso inicia cuando Dirección accede al sistema y busca un usuario y solicita cambio de contraseña y por lo tanto realiza el cambio de ésta, si lo considera conveniente.</w:t>
+            </w:r>
+          </w:p>
+        </w:tc>
+      </w:tr>
+      <w:tr>
+        <w:tc>
+          <w:tcPr>
+            <w:tcW w:w="2405" w:type="dxa"/>
+          </w:tcPr>
+          <w:p>
+            <w:pPr>
+              <w:rPr>
+                <w:b/>
+                <w:sz w:val="24"/>
+                <w:szCs w:val="24"/>
+              </w:rPr>
+            </w:pPr>
+            <w:r>
+              <w:rPr>
+                <w:b/>
+                <w:sz w:val="24"/>
+                <w:szCs w:val="24"/>
+              </w:rPr>
+              <w:t>Tipo:</w:t>
+            </w:r>
+          </w:p>
+        </w:tc>
+        <w:tc>
+          <w:tcPr>
+            <w:tcW w:w="6423" w:type="dxa"/>
+          </w:tcPr>
+          <w:p>
+            <w:pPr>
+              <w:rPr>
+                <w:sz w:val="24"/>
+                <w:szCs w:val="24"/>
+              </w:rPr>
+            </w:pPr>
+            <w:r>
+              <w:rPr>
+                <w:sz w:val="24"/>
+                <w:szCs w:val="24"/>
+              </w:rPr>
+              <w:t>Primario.</w:t>
+            </w:r>
+          </w:p>
+        </w:tc>
+      </w:tr>
+      <w:tr>
+        <w:tc>
+          <w:tcPr>
+            <w:tcW w:w="2405" w:type="dxa"/>
+          </w:tcPr>
+          <w:p>
+            <w:pPr>
+              <w:rPr>
+                <w:b/>
+                <w:sz w:val="24"/>
+                <w:szCs w:val="24"/>
+              </w:rPr>
+            </w:pPr>
+            <w:r>
+              <w:rPr>
+                <w:b/>
+                <w:sz w:val="24"/>
+                <w:szCs w:val="24"/>
+              </w:rPr>
+              <w:t>Referencias Cruzadas:</w:t>
+            </w:r>
+          </w:p>
+        </w:tc>
+        <w:tc>
+          <w:tcPr>
+            <w:tcW w:w="6423" w:type="dxa"/>
+          </w:tcPr>
+          <w:p>
+            <w:pPr>
+              <w:rPr>
+                <w:sz w:val="24"/>
+                <w:szCs w:val="24"/>
+                <w:lang w:val="en-US"/>
+              </w:rPr>
+            </w:pPr>
+            <w:r>
+              <w:rPr>
+                <w:sz w:val="24"/>
+                <w:szCs w:val="24"/>
+                <w:lang w:val="en-US"/>
+              </w:rPr>
+              <w:t>REQ64</w:t>
+            </w:r>
+            <w:r>
+              <w:rPr>
+                <w:sz w:val="24"/>
+                <w:szCs w:val="24"/>
+                <w:lang w:val="en-US"/>
+              </w:rPr>
+              <w:t>.</w:t>
+            </w:r>
+          </w:p>
+        </w:tc>
+      </w:tr>
+    </w:tbl>
+    <w:p>
+      <w:pPr>
+        <w:rPr>
+          <w:lang w:val="en-US"/>
+        </w:rPr>
+      </w:pPr>
+    </w:p>
+    <w:p>
+      <w:pPr>
+        <w:pStyle w:val="Ttulo3"/>
+        <w:spacing w:after="240"/>
+        <w:rPr>
+          <w:rFonts w:asciiTheme="minorHAnsi" w:hAnsiTheme="minorHAnsi"/>
+          <w:b/>
+          <w:color w:val="auto"/>
+        </w:rPr>
+      </w:pPr>
+      <w:r>
+        <w:rPr>
+          <w:rFonts w:asciiTheme="minorHAnsi" w:hAnsiTheme="minorHAnsi"/>
+          <w:b/>
+          <w:color w:val="auto"/>
+        </w:rPr>
+        <w:t>2.</w:t>
+      </w:r>
+      <w:r>
+        <w:rPr>
+          <w:rFonts w:asciiTheme="minorHAnsi" w:hAnsiTheme="minorHAnsi"/>
+          <w:b/>
+          <w:color w:val="auto"/>
+        </w:rPr>
+        <w:t>1</w:t>
+      </w:r>
+      <w:r>
+        <w:rPr>
+          <w:rFonts w:asciiTheme="minorHAnsi" w:hAnsiTheme="minorHAnsi"/>
+          <w:b/>
+          <w:color w:val="auto"/>
+        </w:rPr>
+        <w:t>7</w:t>
+      </w:r>
+      <w:r>
+        <w:rPr>
+          <w:rFonts w:asciiTheme="minorHAnsi" w:hAnsiTheme="minorHAnsi"/>
+          <w:b/>
+          <w:color w:val="auto"/>
+        </w:rPr>
+        <w:t>.2. Curso Normal de los Eventos:</w:t>
+      </w:r>
+    </w:p>
+    <w:tbl>
+      <w:tblPr>
+        <w:tblStyle w:val="Tablaconcuadrcula"/>
+        <w:tblW w:w="0" w:type="auto"/>
+        <w:tblLook w:val="04A0" w:firstRow="1" w:lastRow="0" w:firstColumn="1" w:lastColumn="0" w:noHBand="0" w:noVBand="1"/>
+      </w:tblPr>
+      <w:tblGrid>
+        <w:gridCol w:w="4414"/>
+        <w:gridCol w:w="4414"/>
+      </w:tblGrid>
+      <w:tr>
+        <w:tc>
+          <w:tcPr>
+            <w:tcW w:w="4414" w:type="dxa"/>
+          </w:tcPr>
+          <w:p>
+            <w:pPr>
+              <w:jc w:val="center"/>
+              <w:rPr>
+                <w:b/>
+                <w:sz w:val="24"/>
+                <w:szCs w:val="24"/>
+              </w:rPr>
+            </w:pPr>
+            <w:r>
+              <w:rPr>
+                <w:b/>
+                <w:sz w:val="24"/>
+                <w:szCs w:val="24"/>
+              </w:rPr>
+              <w:t>Actores</w:t>
+            </w:r>
+          </w:p>
+        </w:tc>
+        <w:tc>
+          <w:tcPr>
+            <w:tcW w:w="4414" w:type="dxa"/>
+          </w:tcPr>
+          <w:p>
+            <w:pPr>
+              <w:jc w:val="center"/>
+              <w:rPr>
+                <w:b/>
+                <w:sz w:val="24"/>
+                <w:szCs w:val="24"/>
+              </w:rPr>
+            </w:pPr>
+            <w:r>
+              <w:rPr>
+                <w:b/>
+                <w:sz w:val="24"/>
+                <w:szCs w:val="24"/>
+              </w:rPr>
+              <w:t>Sistema</w:t>
+            </w:r>
+          </w:p>
+        </w:tc>
+      </w:tr>
+      <w:tr>
+        <w:tc>
+          <w:tcPr>
+            <w:tcW w:w="4414" w:type="dxa"/>
+          </w:tcPr>
+          <w:p>
+            <w:pPr>
+              <w:jc w:val="both"/>
+              <w:rPr>
+                <w:sz w:val="24"/>
+                <w:szCs w:val="24"/>
+              </w:rPr>
+            </w:pPr>
+            <w:r>
+              <w:rPr>
+                <w:sz w:val="24"/>
+                <w:szCs w:val="24"/>
+              </w:rPr>
+              <w:t>1</w:t>
+            </w:r>
+            <w:r>
+              <w:rPr>
+                <w:sz w:val="24"/>
+                <w:szCs w:val="24"/>
+              </w:rPr>
+              <w:t>.</w:t>
+            </w:r>
+            <w:r>
+              <w:rPr>
+                <w:sz w:val="24"/>
+                <w:szCs w:val="24"/>
+              </w:rPr>
+              <w:t xml:space="preserve"> </w:t>
+            </w:r>
+            <w:r>
+              <w:rPr>
+                <w:sz w:val="24"/>
+                <w:szCs w:val="24"/>
+              </w:rPr>
+              <w:t>Dirección escribe el nombre de usuario y procede a seleccionar su cambio de contraseña.</w:t>
+            </w:r>
+          </w:p>
+        </w:tc>
+        <w:tc>
+          <w:tcPr>
+            <w:tcW w:w="4414" w:type="dxa"/>
+          </w:tcPr>
+          <w:p>
+            <w:pPr>
+              <w:jc w:val="both"/>
+              <w:rPr>
+                <w:sz w:val="24"/>
+                <w:szCs w:val="24"/>
+              </w:rPr>
+            </w:pPr>
+          </w:p>
+        </w:tc>
+      </w:tr>
+      <w:tr>
+        <w:tc>
+          <w:tcPr>
+            <w:tcW w:w="4414" w:type="dxa"/>
+          </w:tcPr>
+          <w:p>
+            <w:pPr>
+              <w:jc w:val="both"/>
+              <w:rPr>
+                <w:sz w:val="24"/>
+                <w:szCs w:val="24"/>
+              </w:rPr>
+            </w:pPr>
+            <w:r>
+              <w:rPr>
+                <w:sz w:val="24"/>
+                <w:szCs w:val="24"/>
+              </w:rPr>
+              <w:t>2. Dirección cambia la contraseña del usuario.</w:t>
+            </w:r>
+          </w:p>
+        </w:tc>
+        <w:tc>
+          <w:tcPr>
+            <w:tcW w:w="4414" w:type="dxa"/>
+          </w:tcPr>
+          <w:p>
+            <w:pPr>
+              <w:jc w:val="both"/>
+              <w:rPr>
+                <w:sz w:val="24"/>
+                <w:szCs w:val="24"/>
+              </w:rPr>
+            </w:pPr>
+          </w:p>
+        </w:tc>
+      </w:tr>
+      <w:tr>
+        <w:tc>
+          <w:tcPr>
+            <w:tcW w:w="4414" w:type="dxa"/>
+          </w:tcPr>
+          <w:p>
+            <w:pPr>
+              <w:jc w:val="both"/>
+              <w:rPr>
+                <w:sz w:val="24"/>
+                <w:szCs w:val="24"/>
+              </w:rPr>
+            </w:pPr>
+          </w:p>
+        </w:tc>
+        <w:tc>
+          <w:tcPr>
+            <w:tcW w:w="4414" w:type="dxa"/>
+          </w:tcPr>
+          <w:p>
+            <w:pPr>
+              <w:jc w:val="both"/>
+              <w:rPr>
+                <w:sz w:val="24"/>
+                <w:szCs w:val="24"/>
+              </w:rPr>
+            </w:pPr>
+            <w:r>
+              <w:rPr>
+                <w:sz w:val="24"/>
+                <w:szCs w:val="24"/>
+              </w:rPr>
+              <w:t>3. Procesa nueva contraseña, eliminando la antigua.</w:t>
+            </w:r>
+          </w:p>
+        </w:tc>
+      </w:tr>
+      <w:tr>
+        <w:tc>
+          <w:tcPr>
+            <w:tcW w:w="4414" w:type="dxa"/>
+          </w:tcPr>
+          <w:p>
+            <w:pPr>
+              <w:jc w:val="both"/>
+              <w:rPr>
+                <w:sz w:val="24"/>
+                <w:szCs w:val="24"/>
+              </w:rPr>
+            </w:pPr>
+            <w:r>
+              <w:rPr>
+                <w:sz w:val="24"/>
+                <w:szCs w:val="24"/>
+              </w:rPr>
+              <w:t>4. Dirección finaliza con el cambio de contraseñas para usuario</w:t>
+            </w:r>
+          </w:p>
+        </w:tc>
+        <w:tc>
+          <w:tcPr>
+            <w:tcW w:w="4414" w:type="dxa"/>
+          </w:tcPr>
+          <w:p>
+            <w:pPr>
+              <w:jc w:val="both"/>
+              <w:rPr>
+                <w:sz w:val="24"/>
+                <w:szCs w:val="24"/>
+              </w:rPr>
+            </w:pPr>
+          </w:p>
+        </w:tc>
+      </w:tr>
+    </w:tbl>
+    <w:p/>
+    <w:p>
+      <w:pPr>
+        <w:pStyle w:val="Ttulo3"/>
+        <w:spacing w:after="240"/>
+        <w:rPr>
+          <w:rFonts w:asciiTheme="minorHAnsi" w:hAnsiTheme="minorHAnsi"/>
+          <w:b/>
+          <w:color w:val="auto"/>
+        </w:rPr>
+      </w:pPr>
+      <w:r>
+        <w:rPr>
+          <w:rFonts w:asciiTheme="minorHAnsi" w:hAnsiTheme="minorHAnsi"/>
+          <w:b/>
+          <w:color w:val="auto"/>
+        </w:rPr>
+        <w:t>2</w:t>
+      </w:r>
+      <w:r>
+        <w:rPr>
+          <w:rFonts w:asciiTheme="minorHAnsi" w:hAnsiTheme="minorHAnsi"/>
+          <w:b/>
+          <w:color w:val="auto"/>
+        </w:rPr>
+        <w:t>.</w:t>
+      </w:r>
+      <w:r>
+        <w:rPr>
+          <w:rFonts w:asciiTheme="minorHAnsi" w:hAnsiTheme="minorHAnsi"/>
+          <w:b/>
+          <w:color w:val="auto"/>
+        </w:rPr>
+        <w:t>1</w:t>
+      </w:r>
+      <w:r>
+        <w:rPr>
+          <w:rFonts w:asciiTheme="minorHAnsi" w:hAnsiTheme="minorHAnsi"/>
+          <w:b/>
+          <w:color w:val="auto"/>
+        </w:rPr>
+        <w:t>7</w:t>
+      </w:r>
+      <w:bookmarkStart w:id="75" w:name="_GoBack"/>
+      <w:bookmarkEnd w:id="75"/>
+      <w:r>
+        <w:rPr>
+          <w:rFonts w:asciiTheme="minorHAnsi" w:hAnsiTheme="minorHAnsi"/>
+          <w:b/>
+          <w:color w:val="auto"/>
+        </w:rPr>
+        <w:t>.3. Curso Alternativo de los Eventos:</w:t>
+      </w:r>
+    </w:p>
+    <w:tbl>
+      <w:tblPr>
+        <w:tblStyle w:val="Tablaconcuadrcula"/>
+        <w:tblW w:w="0" w:type="auto"/>
+        <w:tblLook w:val="04A0" w:firstRow="1" w:lastRow="0" w:firstColumn="1" w:lastColumn="0" w:noHBand="0" w:noVBand="1"/>
+      </w:tblPr>
+      <w:tblGrid>
+        <w:gridCol w:w="1129"/>
+        <w:gridCol w:w="3261"/>
+        <w:gridCol w:w="4438"/>
+      </w:tblGrid>
+      <w:tr>
+        <w:tc>
+          <w:tcPr>
+            <w:tcW w:w="1129" w:type="dxa"/>
+          </w:tcPr>
+          <w:p>
+            <w:pPr>
+              <w:rPr>
+                <w:sz w:val="24"/>
+                <w:szCs w:val="24"/>
+              </w:rPr>
+            </w:pPr>
+            <w:r>
+              <w:rPr>
+                <w:sz w:val="24"/>
+                <w:szCs w:val="24"/>
+              </w:rPr>
+              <w:t xml:space="preserve">Línea </w:t>
+            </w:r>
+            <w:r>
+              <w:rPr>
+                <w:sz w:val="24"/>
+                <w:szCs w:val="24"/>
+              </w:rPr>
+              <w:t>3</w:t>
+            </w:r>
+          </w:p>
+        </w:tc>
+        <w:tc>
+          <w:tcPr>
+            <w:tcW w:w="3261" w:type="dxa"/>
+          </w:tcPr>
+          <w:p>
+            <w:pPr>
+              <w:jc w:val="both"/>
+              <w:rPr>
+                <w:sz w:val="24"/>
+                <w:szCs w:val="24"/>
+              </w:rPr>
+            </w:pPr>
+            <w:r>
+              <w:rPr>
+                <w:sz w:val="24"/>
+                <w:szCs w:val="24"/>
+              </w:rPr>
+              <w:t>La contraseña está escrita de manera inconsistente, el sistema no puede procesar el texto escrito</w:t>
+            </w:r>
+          </w:p>
+        </w:tc>
+        <w:tc>
+          <w:tcPr>
+            <w:tcW w:w="4438" w:type="dxa"/>
+          </w:tcPr>
+          <w:p>
+            <w:pPr>
+              <w:jc w:val="both"/>
+              <w:rPr>
+                <w:sz w:val="24"/>
+                <w:szCs w:val="24"/>
+              </w:rPr>
+            </w:pPr>
+            <w:r>
+              <w:rPr>
+                <w:sz w:val="24"/>
+                <w:szCs w:val="24"/>
+              </w:rPr>
+              <w:t xml:space="preserve">Se reporta el error, se procede a volver a la ventana de </w:t>
+            </w:r>
+            <w:r>
+              <w:rPr>
+                <w:sz w:val="24"/>
+                <w:szCs w:val="24"/>
+              </w:rPr>
+              <w:t>ingreso de nueva contraseña.</w:t>
             </w:r>
           </w:p>
         </w:tc>
@@ -28381,7 +29214,7 @@
             <w:szCs w:val="26"/>
             <w:lang w:val="es-ES"/>
           </w:rPr>
-          <w:t>23</w:t>
+          <w:t>27</w:t>
         </w:r>
         <w:r>
           <w:rPr>
@@ -28433,10 +29266,10 @@
 <file path=word/numbering.xml><?xml version="1.0" encoding="utf-8"?>
 <w:numbering xmlns:wpc="http://schemas.microsoft.com/office/word/2010/wordprocessingCanvas" xmlns:mc="http://schemas.openxmlformats.org/markup-compatibility/2006" xmlns:o="urn:schemas-microsoft-com:office:office" xmlns:r="http://schemas.openxmlformats.org/officeDocument/2006/relationships" xmlns:m="http://schemas.openxmlformats.org/officeDocument/2006/math" xmlns:v="urn:schemas-microsoft-com:vml" xmlns:wp14="http://schemas.microsoft.com/office/word/2010/wordprocessingDrawing" xmlns:wp="http://schemas.openxmlformats.org/drawingml/2006/wordprocessingDrawing" xmlns:w10="urn:schemas-microsoft-com:office:word" xmlns:w="http://schemas.openxmlformats.org/wordprocessingml/2006/main" xmlns:w14="http://schemas.microsoft.com/office/word/2010/wordml" xmlns:w15="http://schemas.microsoft.com/office/word/2012/wordml" xmlns:wpg="http://schemas.microsoft.com/office/word/2010/wordprocessingGroup" xmlns:wpi="http://schemas.microsoft.com/office/word/2010/wordprocessingInk" xmlns:wne="http://schemas.microsoft.com/office/word/2006/wordml" xmlns:wps="http://schemas.microsoft.com/office/word/2010/wordprocessingShape" mc:Ignorable="w14 w15 wp14">
   <w:abstractNum w:abstractNumId="0">
-    <w:nsid w:val="05AF3001"/>
+    <w:nsid w:val="053041C5"/>
     <w:multiLevelType w:val="hybridMultilevel"/>
-    <w:tmpl w:val="10085DE8"/>
-    <w:lvl w:ilvl="0" w:tplc="F7CAB798">
+    <w:tmpl w:val="657CE0A8"/>
+    <w:lvl w:ilvl="0" w:tplc="340A0011">
       <w:start w:val="1"/>
       <w:numFmt w:val="decimal"/>
       <w:lvlText w:val="%1)"/>
@@ -28523,7 +29356,7 @@
     </w:lvl>
   </w:abstractNum>
   <w:abstractNum w:abstractNumId="1">
-    <w:nsid w:val="17E96CCC"/>
+    <w:nsid w:val="05AF3001"/>
     <w:multiLevelType w:val="hybridMultilevel"/>
     <w:tmpl w:val="10085DE8"/>
     <w:lvl w:ilvl="0" w:tplc="F7CAB798">
@@ -28613,10 +29446,10 @@
     </w:lvl>
   </w:abstractNum>
   <w:abstractNum w:abstractNumId="2">
-    <w:nsid w:val="20ED4956"/>
+    <w:nsid w:val="17E96CCC"/>
     <w:multiLevelType w:val="hybridMultilevel"/>
-    <w:tmpl w:val="BFE41BDA"/>
-    <w:lvl w:ilvl="0" w:tplc="340A0011">
+    <w:tmpl w:val="10085DE8"/>
+    <w:lvl w:ilvl="0" w:tplc="F7CAB798">
       <w:start w:val="1"/>
       <w:numFmt w:val="decimal"/>
       <w:lvlText w:val="%1)"/>
@@ -28703,9 +29536,9 @@
     </w:lvl>
   </w:abstractNum>
   <w:abstractNum w:abstractNumId="3">
-    <w:nsid w:val="29C40A65"/>
+    <w:nsid w:val="20ED4956"/>
     <w:multiLevelType w:val="hybridMultilevel"/>
-    <w:tmpl w:val="657CE0A8"/>
+    <w:tmpl w:val="BFE41BDA"/>
     <w:lvl w:ilvl="0" w:tplc="340A0011">
       <w:start w:val="1"/>
       <w:numFmt w:val="decimal"/>
@@ -28793,10 +29626,10 @@
     </w:lvl>
   </w:abstractNum>
   <w:abstractNum w:abstractNumId="4">
-    <w:nsid w:val="2DB94751"/>
+    <w:nsid w:val="29C40A65"/>
     <w:multiLevelType w:val="hybridMultilevel"/>
-    <w:tmpl w:val="10085DE8"/>
-    <w:lvl w:ilvl="0" w:tplc="F7CAB798">
+    <w:tmpl w:val="657CE0A8"/>
+    <w:lvl w:ilvl="0" w:tplc="340A0011">
       <w:start w:val="1"/>
       <w:numFmt w:val="decimal"/>
       <w:lvlText w:val="%1)"/>
@@ -28883,123 +29716,10 @@
     </w:lvl>
   </w:abstractNum>
   <w:abstractNum w:abstractNumId="5">
-    <w:nsid w:val="320E000F"/>
+    <w:nsid w:val="2DB94751"/>
     <w:multiLevelType w:val="hybridMultilevel"/>
-    <w:tmpl w:val="C32ACB7E"/>
-    <w:lvl w:ilvl="0" w:tplc="340A0001">
-      <w:start w:val="1"/>
-      <w:numFmt w:val="bullet"/>
-      <w:lvlText w:val=""/>
-      <w:lvlJc w:val="left"/>
-      <w:pPr>
-        <w:ind w:left="720" w:hanging="360"/>
-      </w:pPr>
-      <w:rPr>
-        <w:rFonts w:ascii="Symbol" w:hAnsi="Symbol" w:hint="default"/>
-      </w:rPr>
-    </w:lvl>
-    <w:lvl w:ilvl="1" w:tplc="340A0003" w:tentative="1">
-      <w:start w:val="1"/>
-      <w:numFmt w:val="bullet"/>
-      <w:lvlText w:val="o"/>
-      <w:lvlJc w:val="left"/>
-      <w:pPr>
-        <w:ind w:left="1440" w:hanging="360"/>
-      </w:pPr>
-      <w:rPr>
-        <w:rFonts w:ascii="Courier New" w:hAnsi="Courier New" w:cs="Courier New" w:hint="default"/>
-      </w:rPr>
-    </w:lvl>
-    <w:lvl w:ilvl="2" w:tplc="340A0005" w:tentative="1">
-      <w:start w:val="1"/>
-      <w:numFmt w:val="bullet"/>
-      <w:lvlText w:val=""/>
-      <w:lvlJc w:val="left"/>
-      <w:pPr>
-        <w:ind w:left="2160" w:hanging="360"/>
-      </w:pPr>
-      <w:rPr>
-        <w:rFonts w:ascii="Wingdings" w:hAnsi="Wingdings" w:hint="default"/>
-      </w:rPr>
-    </w:lvl>
-    <w:lvl w:ilvl="3" w:tplc="340A0001" w:tentative="1">
-      <w:start w:val="1"/>
-      <w:numFmt w:val="bullet"/>
-      <w:lvlText w:val=""/>
-      <w:lvlJc w:val="left"/>
-      <w:pPr>
-        <w:ind w:left="2880" w:hanging="360"/>
-      </w:pPr>
-      <w:rPr>
-        <w:rFonts w:ascii="Symbol" w:hAnsi="Symbol" w:hint="default"/>
-      </w:rPr>
-    </w:lvl>
-    <w:lvl w:ilvl="4" w:tplc="340A0003" w:tentative="1">
-      <w:start w:val="1"/>
-      <w:numFmt w:val="bullet"/>
-      <w:lvlText w:val="o"/>
-      <w:lvlJc w:val="left"/>
-      <w:pPr>
-        <w:ind w:left="3600" w:hanging="360"/>
-      </w:pPr>
-      <w:rPr>
-        <w:rFonts w:ascii="Courier New" w:hAnsi="Courier New" w:cs="Courier New" w:hint="default"/>
-      </w:rPr>
-    </w:lvl>
-    <w:lvl w:ilvl="5" w:tplc="340A0005" w:tentative="1">
-      <w:start w:val="1"/>
-      <w:numFmt w:val="bullet"/>
-      <w:lvlText w:val=""/>
-      <w:lvlJc w:val="left"/>
-      <w:pPr>
-        <w:ind w:left="4320" w:hanging="360"/>
-      </w:pPr>
-      <w:rPr>
-        <w:rFonts w:ascii="Wingdings" w:hAnsi="Wingdings" w:hint="default"/>
-      </w:rPr>
-    </w:lvl>
-    <w:lvl w:ilvl="6" w:tplc="340A0001" w:tentative="1">
-      <w:start w:val="1"/>
-      <w:numFmt w:val="bullet"/>
-      <w:lvlText w:val=""/>
-      <w:lvlJc w:val="left"/>
-      <w:pPr>
-        <w:ind w:left="5040" w:hanging="360"/>
-      </w:pPr>
-      <w:rPr>
-        <w:rFonts w:ascii="Symbol" w:hAnsi="Symbol" w:hint="default"/>
-      </w:rPr>
-    </w:lvl>
-    <w:lvl w:ilvl="7" w:tplc="340A0003" w:tentative="1">
-      <w:start w:val="1"/>
-      <w:numFmt w:val="bullet"/>
-      <w:lvlText w:val="o"/>
-      <w:lvlJc w:val="left"/>
-      <w:pPr>
-        <w:ind w:left="5760" w:hanging="360"/>
-      </w:pPr>
-      <w:rPr>
-        <w:rFonts w:ascii="Courier New" w:hAnsi="Courier New" w:cs="Courier New" w:hint="default"/>
-      </w:rPr>
-    </w:lvl>
-    <w:lvl w:ilvl="8" w:tplc="340A0005" w:tentative="1">
-      <w:start w:val="1"/>
-      <w:numFmt w:val="bullet"/>
-      <w:lvlText w:val=""/>
-      <w:lvlJc w:val="left"/>
-      <w:pPr>
-        <w:ind w:left="6480" w:hanging="360"/>
-      </w:pPr>
-      <w:rPr>
-        <w:rFonts w:ascii="Wingdings" w:hAnsi="Wingdings" w:hint="default"/>
-      </w:rPr>
-    </w:lvl>
-  </w:abstractNum>
-  <w:abstractNum w:abstractNumId="6">
-    <w:nsid w:val="33684FF6"/>
-    <w:multiLevelType w:val="hybridMultilevel"/>
-    <w:tmpl w:val="E5C44678"/>
-    <w:lvl w:ilvl="0" w:tplc="340A0011">
+    <w:tmpl w:val="10085DE8"/>
+    <w:lvl w:ilvl="0" w:tplc="F7CAB798">
       <w:start w:val="1"/>
       <w:numFmt w:val="decimal"/>
       <w:lvlText w:val="%1)"/>
@@ -29085,17 +29805,17 @@
       </w:pPr>
     </w:lvl>
   </w:abstractNum>
-  <w:abstractNum w:abstractNumId="7">
-    <w:nsid w:val="34270481"/>
+  <w:abstractNum w:abstractNumId="6">
+    <w:nsid w:val="320E000F"/>
     <w:multiLevelType w:val="hybridMultilevel"/>
-    <w:tmpl w:val="06A2D042"/>
+    <w:tmpl w:val="C32ACB7E"/>
     <w:lvl w:ilvl="0" w:tplc="340A0001">
       <w:start w:val="1"/>
       <w:numFmt w:val="bullet"/>
       <w:lvlText w:val=""/>
       <w:lvlJc w:val="left"/>
       <w:pPr>
-        <w:ind w:left="1440" w:hanging="360"/>
+        <w:ind w:left="720" w:hanging="360"/>
       </w:pPr>
       <w:rPr>
         <w:rFonts w:ascii="Symbol" w:hAnsi="Symbol" w:hint="default"/>
@@ -29107,7 +29827,7 @@
       <w:lvlText w:val="o"/>
       <w:lvlJc w:val="left"/>
       <w:pPr>
-        <w:ind w:left="2160" w:hanging="360"/>
+        <w:ind w:left="1440" w:hanging="360"/>
       </w:pPr>
       <w:rPr>
         <w:rFonts w:ascii="Courier New" w:hAnsi="Courier New" w:cs="Courier New" w:hint="default"/>
@@ -29119,7 +29839,7 @@
       <w:lvlText w:val=""/>
       <w:lvlJc w:val="left"/>
       <w:pPr>
-        <w:ind w:left="2880" w:hanging="360"/>
+        <w:ind w:left="2160" w:hanging="360"/>
       </w:pPr>
       <w:rPr>
         <w:rFonts w:ascii="Wingdings" w:hAnsi="Wingdings" w:hint="default"/>
@@ -29131,7 +29851,7 @@
       <w:lvlText w:val=""/>
       <w:lvlJc w:val="left"/>
       <w:pPr>
-        <w:ind w:left="3600" w:hanging="360"/>
+        <w:ind w:left="2880" w:hanging="360"/>
       </w:pPr>
       <w:rPr>
         <w:rFonts w:ascii="Symbol" w:hAnsi="Symbol" w:hint="default"/>
@@ -29143,7 +29863,7 @@
       <w:lvlText w:val="o"/>
       <w:lvlJc w:val="left"/>
       <w:pPr>
-        <w:ind w:left="4320" w:hanging="360"/>
+        <w:ind w:left="3600" w:hanging="360"/>
       </w:pPr>
       <w:rPr>
         <w:rFonts w:ascii="Courier New" w:hAnsi="Courier New" w:cs="Courier New" w:hint="default"/>
@@ -29155,7 +29875,7 @@
       <w:lvlText w:val=""/>
       <w:lvlJc w:val="left"/>
       <w:pPr>
-        <w:ind w:left="5040" w:hanging="360"/>
+        <w:ind w:left="4320" w:hanging="360"/>
       </w:pPr>
       <w:rPr>
         <w:rFonts w:ascii="Wingdings" w:hAnsi="Wingdings" w:hint="default"/>
@@ -29167,7 +29887,7 @@
       <w:lvlText w:val=""/>
       <w:lvlJc w:val="left"/>
       <w:pPr>
-        <w:ind w:left="5760" w:hanging="360"/>
+        <w:ind w:left="5040" w:hanging="360"/>
       </w:pPr>
       <w:rPr>
         <w:rFonts w:ascii="Symbol" w:hAnsi="Symbol" w:hint="default"/>
@@ -29179,7 +29899,7 @@
       <w:lvlText w:val="o"/>
       <w:lvlJc w:val="left"/>
       <w:pPr>
-        <w:ind w:left="6480" w:hanging="360"/>
+        <w:ind w:left="5760" w:hanging="360"/>
       </w:pPr>
       <w:rPr>
         <w:rFonts w:ascii="Courier New" w:hAnsi="Courier New" w:cs="Courier New" w:hint="default"/>
@@ -29191,17 +29911,17 @@
       <w:lvlText w:val=""/>
       <w:lvlJc w:val="left"/>
       <w:pPr>
-        <w:ind w:left="7200" w:hanging="360"/>
+        <w:ind w:left="6480" w:hanging="360"/>
       </w:pPr>
       <w:rPr>
         <w:rFonts w:ascii="Wingdings" w:hAnsi="Wingdings" w:hint="default"/>
       </w:rPr>
     </w:lvl>
   </w:abstractNum>
-  <w:abstractNum w:abstractNumId="8">
-    <w:nsid w:val="39F64CC8"/>
+  <w:abstractNum w:abstractNumId="7">
+    <w:nsid w:val="33684FF6"/>
     <w:multiLevelType w:val="hybridMultilevel"/>
-    <w:tmpl w:val="657CE0A8"/>
+    <w:tmpl w:val="E5C44678"/>
     <w:lvl w:ilvl="0" w:tplc="340A0011">
       <w:start w:val="1"/>
       <w:numFmt w:val="decimal"/>
@@ -29288,106 +30008,17 @@
       </w:pPr>
     </w:lvl>
   </w:abstractNum>
-  <w:abstractNum w:abstractNumId="9">
-    <w:nsid w:val="3C2F065F"/>
+  <w:abstractNum w:abstractNumId="8">
+    <w:nsid w:val="34270481"/>
     <w:multiLevelType w:val="hybridMultilevel"/>
-    <w:tmpl w:val="F84033F6"/>
-    <w:lvl w:ilvl="0" w:tplc="E152929C">
-      <w:start w:val="1"/>
-      <w:numFmt w:val="decimal"/>
-      <w:lvlText w:val="%1)"/>
-      <w:lvlJc w:val="left"/>
-      <w:pPr>
-        <w:ind w:left="1080" w:hanging="360"/>
-      </w:pPr>
-      <w:rPr>
-        <w:rFonts w:hint="default"/>
-      </w:rPr>
-    </w:lvl>
-    <w:lvl w:ilvl="1" w:tplc="340A0019" w:tentative="1">
-      <w:start w:val="1"/>
-      <w:numFmt w:val="lowerLetter"/>
-      <w:lvlText w:val="%2."/>
-      <w:lvlJc w:val="left"/>
-      <w:pPr>
-        <w:ind w:left="1800" w:hanging="360"/>
-      </w:pPr>
-    </w:lvl>
-    <w:lvl w:ilvl="2" w:tplc="340A001B" w:tentative="1">
-      <w:start w:val="1"/>
-      <w:numFmt w:val="lowerRoman"/>
-      <w:lvlText w:val="%3."/>
-      <w:lvlJc w:val="right"/>
-      <w:pPr>
-        <w:ind w:left="2520" w:hanging="180"/>
-      </w:pPr>
-    </w:lvl>
-    <w:lvl w:ilvl="3" w:tplc="340A000F" w:tentative="1">
-      <w:start w:val="1"/>
-      <w:numFmt w:val="decimal"/>
-      <w:lvlText w:val="%4."/>
-      <w:lvlJc w:val="left"/>
-      <w:pPr>
-        <w:ind w:left="3240" w:hanging="360"/>
-      </w:pPr>
-    </w:lvl>
-    <w:lvl w:ilvl="4" w:tplc="340A0019" w:tentative="1">
-      <w:start w:val="1"/>
-      <w:numFmt w:val="lowerLetter"/>
-      <w:lvlText w:val="%5."/>
-      <w:lvlJc w:val="left"/>
-      <w:pPr>
-        <w:ind w:left="3960" w:hanging="360"/>
-      </w:pPr>
-    </w:lvl>
-    <w:lvl w:ilvl="5" w:tplc="340A001B" w:tentative="1">
-      <w:start w:val="1"/>
-      <w:numFmt w:val="lowerRoman"/>
-      <w:lvlText w:val="%6."/>
-      <w:lvlJc w:val="right"/>
-      <w:pPr>
-        <w:ind w:left="4680" w:hanging="180"/>
-      </w:pPr>
-    </w:lvl>
-    <w:lvl w:ilvl="6" w:tplc="340A000F" w:tentative="1">
-      <w:start w:val="1"/>
-      <w:numFmt w:val="decimal"/>
-      <w:lvlText w:val="%7."/>
-      <w:lvlJc w:val="left"/>
-      <w:pPr>
-        <w:ind w:left="5400" w:hanging="360"/>
-      </w:pPr>
-    </w:lvl>
-    <w:lvl w:ilvl="7" w:tplc="340A0019" w:tentative="1">
-      <w:start w:val="1"/>
-      <w:numFmt w:val="lowerLetter"/>
-      <w:lvlText w:val="%8."/>
-      <w:lvlJc w:val="left"/>
-      <w:pPr>
-        <w:ind w:left="6120" w:hanging="360"/>
-      </w:pPr>
-    </w:lvl>
-    <w:lvl w:ilvl="8" w:tplc="340A001B" w:tentative="1">
-      <w:start w:val="1"/>
-      <w:numFmt w:val="lowerRoman"/>
-      <w:lvlText w:val="%9."/>
-      <w:lvlJc w:val="right"/>
-      <w:pPr>
-        <w:ind w:left="6840" w:hanging="180"/>
-      </w:pPr>
-    </w:lvl>
-  </w:abstractNum>
-  <w:abstractNum w:abstractNumId="10">
-    <w:nsid w:val="3E395446"/>
-    <w:multiLevelType w:val="hybridMultilevel"/>
-    <w:tmpl w:val="6EA056BA"/>
+    <w:tmpl w:val="06A2D042"/>
     <w:lvl w:ilvl="0" w:tplc="340A0001">
       <w:start w:val="1"/>
       <w:numFmt w:val="bullet"/>
       <w:lvlText w:val=""/>
       <w:lvlJc w:val="left"/>
       <w:pPr>
-        <w:ind w:left="720" w:hanging="360"/>
+        <w:ind w:left="1440" w:hanging="360"/>
       </w:pPr>
       <w:rPr>
         <w:rFonts w:ascii="Symbol" w:hAnsi="Symbol" w:hint="default"/>
@@ -29399,7 +30030,7 @@
       <w:lvlText w:val="o"/>
       <w:lvlJc w:val="left"/>
       <w:pPr>
-        <w:ind w:left="1440" w:hanging="360"/>
+        <w:ind w:left="2160" w:hanging="360"/>
       </w:pPr>
       <w:rPr>
         <w:rFonts w:ascii="Courier New" w:hAnsi="Courier New" w:cs="Courier New" w:hint="default"/>
@@ -29411,7 +30042,7 @@
       <w:lvlText w:val=""/>
       <w:lvlJc w:val="left"/>
       <w:pPr>
-        <w:ind w:left="2160" w:hanging="360"/>
+        <w:ind w:left="2880" w:hanging="360"/>
       </w:pPr>
       <w:rPr>
         <w:rFonts w:ascii="Wingdings" w:hAnsi="Wingdings" w:hint="default"/>
@@ -29423,7 +30054,7 @@
       <w:lvlText w:val=""/>
       <w:lvlJc w:val="left"/>
       <w:pPr>
-        <w:ind w:left="2880" w:hanging="360"/>
+        <w:ind w:left="3600" w:hanging="360"/>
       </w:pPr>
       <w:rPr>
         <w:rFonts w:ascii="Symbol" w:hAnsi="Symbol" w:hint="default"/>
@@ -29435,7 +30066,7 @@
       <w:lvlText w:val="o"/>
       <w:lvlJc w:val="left"/>
       <w:pPr>
-        <w:ind w:left="3600" w:hanging="360"/>
+        <w:ind w:left="4320" w:hanging="360"/>
       </w:pPr>
       <w:rPr>
         <w:rFonts w:ascii="Courier New" w:hAnsi="Courier New" w:cs="Courier New" w:hint="default"/>
@@ -29447,7 +30078,7 @@
       <w:lvlText w:val=""/>
       <w:lvlJc w:val="left"/>
       <w:pPr>
-        <w:ind w:left="4320" w:hanging="360"/>
+        <w:ind w:left="5040" w:hanging="360"/>
       </w:pPr>
       <w:rPr>
         <w:rFonts w:ascii="Wingdings" w:hAnsi="Wingdings" w:hint="default"/>
@@ -29459,7 +30090,7 @@
       <w:lvlText w:val=""/>
       <w:lvlJc w:val="left"/>
       <w:pPr>
-        <w:ind w:left="5040" w:hanging="360"/>
+        <w:ind w:left="5760" w:hanging="360"/>
       </w:pPr>
       <w:rPr>
         <w:rFonts w:ascii="Symbol" w:hAnsi="Symbol" w:hint="default"/>
@@ -29471,7 +30102,7 @@
       <w:lvlText w:val="o"/>
       <w:lvlJc w:val="left"/>
       <w:pPr>
-        <w:ind w:left="5760" w:hanging="360"/>
+        <w:ind w:left="6480" w:hanging="360"/>
       </w:pPr>
       <w:rPr>
         <w:rFonts w:ascii="Courier New" w:hAnsi="Courier New" w:cs="Courier New" w:hint="default"/>
@@ -29483,107 +30114,18 @@
       <w:lvlText w:val=""/>
       <w:lvlJc w:val="left"/>
       <w:pPr>
-        <w:ind w:left="6480" w:hanging="360"/>
+        <w:ind w:left="7200" w:hanging="360"/>
       </w:pPr>
       <w:rPr>
         <w:rFonts w:ascii="Wingdings" w:hAnsi="Wingdings" w:hint="default"/>
       </w:rPr>
     </w:lvl>
   </w:abstractNum>
-  <w:abstractNum w:abstractNumId="11">
-    <w:nsid w:val="4DF14F81"/>
+  <w:abstractNum w:abstractNumId="9">
+    <w:nsid w:val="39F64CC8"/>
     <w:multiLevelType w:val="hybridMultilevel"/>
-    <w:tmpl w:val="94C6EBA2"/>
+    <w:tmpl w:val="657CE0A8"/>
     <w:lvl w:ilvl="0" w:tplc="340A0011">
-      <w:start w:val="1"/>
-      <w:numFmt w:val="decimal"/>
-      <w:lvlText w:val="%1)"/>
-      <w:lvlJc w:val="left"/>
-      <w:pPr>
-        <w:ind w:left="720" w:hanging="360"/>
-      </w:pPr>
-      <w:rPr>
-        <w:rFonts w:hint="default"/>
-      </w:rPr>
-    </w:lvl>
-    <w:lvl w:ilvl="1" w:tplc="340A0019" w:tentative="1">
-      <w:start w:val="1"/>
-      <w:numFmt w:val="lowerLetter"/>
-      <w:lvlText w:val="%2."/>
-      <w:lvlJc w:val="left"/>
-      <w:pPr>
-        <w:ind w:left="1440" w:hanging="360"/>
-      </w:pPr>
-    </w:lvl>
-    <w:lvl w:ilvl="2" w:tplc="340A001B" w:tentative="1">
-      <w:start w:val="1"/>
-      <w:numFmt w:val="lowerRoman"/>
-      <w:lvlText w:val="%3."/>
-      <w:lvlJc w:val="right"/>
-      <w:pPr>
-        <w:ind w:left="2160" w:hanging="180"/>
-      </w:pPr>
-    </w:lvl>
-    <w:lvl w:ilvl="3" w:tplc="340A000F" w:tentative="1">
-      <w:start w:val="1"/>
-      <w:numFmt w:val="decimal"/>
-      <w:lvlText w:val="%4."/>
-      <w:lvlJc w:val="left"/>
-      <w:pPr>
-        <w:ind w:left="2880" w:hanging="360"/>
-      </w:pPr>
-    </w:lvl>
-    <w:lvl w:ilvl="4" w:tplc="340A0019" w:tentative="1">
-      <w:start w:val="1"/>
-      <w:numFmt w:val="lowerLetter"/>
-      <w:lvlText w:val="%5."/>
-      <w:lvlJc w:val="left"/>
-      <w:pPr>
-        <w:ind w:left="3600" w:hanging="360"/>
-      </w:pPr>
-    </w:lvl>
-    <w:lvl w:ilvl="5" w:tplc="340A001B" w:tentative="1">
-      <w:start w:val="1"/>
-      <w:numFmt w:val="lowerRoman"/>
-      <w:lvlText w:val="%6."/>
-      <w:lvlJc w:val="right"/>
-      <w:pPr>
-        <w:ind w:left="4320" w:hanging="180"/>
-      </w:pPr>
-    </w:lvl>
-    <w:lvl w:ilvl="6" w:tplc="340A000F" w:tentative="1">
-      <w:start w:val="1"/>
-      <w:numFmt w:val="decimal"/>
-      <w:lvlText w:val="%7."/>
-      <w:lvlJc w:val="left"/>
-      <w:pPr>
-        <w:ind w:left="5040" w:hanging="360"/>
-      </w:pPr>
-    </w:lvl>
-    <w:lvl w:ilvl="7" w:tplc="340A0019" w:tentative="1">
-      <w:start w:val="1"/>
-      <w:numFmt w:val="lowerLetter"/>
-      <w:lvlText w:val="%8."/>
-      <w:lvlJc w:val="left"/>
-      <w:pPr>
-        <w:ind w:left="5760" w:hanging="360"/>
-      </w:pPr>
-    </w:lvl>
-    <w:lvl w:ilvl="8" w:tplc="340A001B" w:tentative="1">
-      <w:start w:val="1"/>
-      <w:numFmt w:val="lowerRoman"/>
-      <w:lvlText w:val="%9."/>
-      <w:lvlJc w:val="right"/>
-      <w:pPr>
-        <w:ind w:left="6480" w:hanging="180"/>
-      </w:pPr>
-    </w:lvl>
-  </w:abstractNum>
-  <w:abstractNum w:abstractNumId="12">
-    <w:nsid w:val="4E6B1696"/>
-    <w:multiLevelType w:val="hybridMultilevel"/>
-    <w:tmpl w:val="10085DE8"/>
-    <w:lvl w:ilvl="0" w:tplc="F7CAB798">
       <w:start w:val="1"/>
       <w:numFmt w:val="decimal"/>
       <w:lvlText w:val="%1)"/>
@@ -29669,121 +30211,299 @@
       </w:pPr>
     </w:lvl>
   </w:abstractNum>
-  <w:abstractNum w:abstractNumId="13">
-    <w:nsid w:val="57193520"/>
-    <w:multiLevelType w:val="multilevel"/>
-    <w:tmpl w:val="A936060A"/>
-    <w:lvl w:ilvl="0">
+  <w:abstractNum w:abstractNumId="10">
+    <w:nsid w:val="3C2F065F"/>
+    <w:multiLevelType w:val="hybridMultilevel"/>
+    <w:tmpl w:val="F84033F6"/>
+    <w:lvl w:ilvl="0" w:tplc="E152929C">
       <w:start w:val="1"/>
       <w:numFmt w:val="decimal"/>
-      <w:lvlText w:val="%1."/>
+      <w:lvlText w:val="%1)"/>
       <w:lvlJc w:val="left"/>
       <w:pPr>
-        <w:ind w:left="495" w:hanging="495"/>
+        <w:ind w:left="1080" w:hanging="360"/>
       </w:pPr>
       <w:rPr>
         <w:rFonts w:hint="default"/>
       </w:rPr>
     </w:lvl>
-    <w:lvl w:ilvl="1">
+    <w:lvl w:ilvl="1" w:tplc="340A0019" w:tentative="1">
+      <w:start w:val="1"/>
+      <w:numFmt w:val="lowerLetter"/>
+      <w:lvlText w:val="%2."/>
+      <w:lvlJc w:val="left"/>
+      <w:pPr>
+        <w:ind w:left="1800" w:hanging="360"/>
+      </w:pPr>
+    </w:lvl>
+    <w:lvl w:ilvl="2" w:tplc="340A001B" w:tentative="1">
+      <w:start w:val="1"/>
+      <w:numFmt w:val="lowerRoman"/>
+      <w:lvlText w:val="%3."/>
+      <w:lvlJc w:val="right"/>
+      <w:pPr>
+        <w:ind w:left="2520" w:hanging="180"/>
+      </w:pPr>
+    </w:lvl>
+    <w:lvl w:ilvl="3" w:tplc="340A000F" w:tentative="1">
       <w:start w:val="1"/>
       <w:numFmt w:val="decimal"/>
-      <w:lvlText w:val="%1.%2."/>
+      <w:lvlText w:val="%4."/>
       <w:lvlJc w:val="left"/>
       <w:pPr>
-        <w:ind w:left="495" w:hanging="495"/>
+        <w:ind w:left="3240" w:hanging="360"/>
+      </w:pPr>
+    </w:lvl>
+    <w:lvl w:ilvl="4" w:tplc="340A0019" w:tentative="1">
+      <w:start w:val="1"/>
+      <w:numFmt w:val="lowerLetter"/>
+      <w:lvlText w:val="%5."/>
+      <w:lvlJc w:val="left"/>
+      <w:pPr>
+        <w:ind w:left="3960" w:hanging="360"/>
+      </w:pPr>
+    </w:lvl>
+    <w:lvl w:ilvl="5" w:tplc="340A001B" w:tentative="1">
+      <w:start w:val="1"/>
+      <w:numFmt w:val="lowerRoman"/>
+      <w:lvlText w:val="%6."/>
+      <w:lvlJc w:val="right"/>
+      <w:pPr>
+        <w:ind w:left="4680" w:hanging="180"/>
+      </w:pPr>
+    </w:lvl>
+    <w:lvl w:ilvl="6" w:tplc="340A000F" w:tentative="1">
+      <w:start w:val="1"/>
+      <w:numFmt w:val="decimal"/>
+      <w:lvlText w:val="%7."/>
+      <w:lvlJc w:val="left"/>
+      <w:pPr>
+        <w:ind w:left="5400" w:hanging="360"/>
+      </w:pPr>
+    </w:lvl>
+    <w:lvl w:ilvl="7" w:tplc="340A0019" w:tentative="1">
+      <w:start w:val="1"/>
+      <w:numFmt w:val="lowerLetter"/>
+      <w:lvlText w:val="%8."/>
+      <w:lvlJc w:val="left"/>
+      <w:pPr>
+        <w:ind w:left="6120" w:hanging="360"/>
+      </w:pPr>
+    </w:lvl>
+    <w:lvl w:ilvl="8" w:tplc="340A001B" w:tentative="1">
+      <w:start w:val="1"/>
+      <w:numFmt w:val="lowerRoman"/>
+      <w:lvlText w:val="%9."/>
+      <w:lvlJc w:val="right"/>
+      <w:pPr>
+        <w:ind w:left="6840" w:hanging="180"/>
+      </w:pPr>
+    </w:lvl>
+  </w:abstractNum>
+  <w:abstractNum w:abstractNumId="11">
+    <w:nsid w:val="3E395446"/>
+    <w:multiLevelType w:val="hybridMultilevel"/>
+    <w:tmpl w:val="6EA056BA"/>
+    <w:lvl w:ilvl="0" w:tplc="340A0001">
+      <w:start w:val="1"/>
+      <w:numFmt w:val="bullet"/>
+      <w:lvlText w:val=""/>
+      <w:lvlJc w:val="left"/>
+      <w:pPr>
+        <w:ind w:left="720" w:hanging="360"/>
+      </w:pPr>
+      <w:rPr>
+        <w:rFonts w:ascii="Symbol" w:hAnsi="Symbol" w:hint="default"/>
+      </w:rPr>
+    </w:lvl>
+    <w:lvl w:ilvl="1" w:tplc="340A0003" w:tentative="1">
+      <w:start w:val="1"/>
+      <w:numFmt w:val="bullet"/>
+      <w:lvlText w:val="o"/>
+      <w:lvlJc w:val="left"/>
+      <w:pPr>
+        <w:ind w:left="1440" w:hanging="360"/>
+      </w:pPr>
+      <w:rPr>
+        <w:rFonts w:ascii="Courier New" w:hAnsi="Courier New" w:cs="Courier New" w:hint="default"/>
+      </w:rPr>
+    </w:lvl>
+    <w:lvl w:ilvl="2" w:tplc="340A0005" w:tentative="1">
+      <w:start w:val="1"/>
+      <w:numFmt w:val="bullet"/>
+      <w:lvlText w:val=""/>
+      <w:lvlJc w:val="left"/>
+      <w:pPr>
+        <w:ind w:left="2160" w:hanging="360"/>
+      </w:pPr>
+      <w:rPr>
+        <w:rFonts w:ascii="Wingdings" w:hAnsi="Wingdings" w:hint="default"/>
+      </w:rPr>
+    </w:lvl>
+    <w:lvl w:ilvl="3" w:tplc="340A0001" w:tentative="1">
+      <w:start w:val="1"/>
+      <w:numFmt w:val="bullet"/>
+      <w:lvlText w:val=""/>
+      <w:lvlJc w:val="left"/>
+      <w:pPr>
+        <w:ind w:left="2880" w:hanging="360"/>
+      </w:pPr>
+      <w:rPr>
+        <w:rFonts w:ascii="Symbol" w:hAnsi="Symbol" w:hint="default"/>
+      </w:rPr>
+    </w:lvl>
+    <w:lvl w:ilvl="4" w:tplc="340A0003" w:tentative="1">
+      <w:start w:val="1"/>
+      <w:numFmt w:val="bullet"/>
+      <w:lvlText w:val="o"/>
+      <w:lvlJc w:val="left"/>
+      <w:pPr>
+        <w:ind w:left="3600" w:hanging="360"/>
+      </w:pPr>
+      <w:rPr>
+        <w:rFonts w:ascii="Courier New" w:hAnsi="Courier New" w:cs="Courier New" w:hint="default"/>
+      </w:rPr>
+    </w:lvl>
+    <w:lvl w:ilvl="5" w:tplc="340A0005" w:tentative="1">
+      <w:start w:val="1"/>
+      <w:numFmt w:val="bullet"/>
+      <w:lvlText w:val=""/>
+      <w:lvlJc w:val="left"/>
+      <w:pPr>
+        <w:ind w:left="4320" w:hanging="360"/>
+      </w:pPr>
+      <w:rPr>
+        <w:rFonts w:ascii="Wingdings" w:hAnsi="Wingdings" w:hint="default"/>
+      </w:rPr>
+    </w:lvl>
+    <w:lvl w:ilvl="6" w:tplc="340A0001" w:tentative="1">
+      <w:start w:val="1"/>
+      <w:numFmt w:val="bullet"/>
+      <w:lvlText w:val=""/>
+      <w:lvlJc w:val="left"/>
+      <w:pPr>
+        <w:ind w:left="5040" w:hanging="360"/>
+      </w:pPr>
+      <w:rPr>
+        <w:rFonts w:ascii="Symbol" w:hAnsi="Symbol" w:hint="default"/>
+      </w:rPr>
+    </w:lvl>
+    <w:lvl w:ilvl="7" w:tplc="340A0003" w:tentative="1">
+      <w:start w:val="1"/>
+      <w:numFmt w:val="bullet"/>
+      <w:lvlText w:val="o"/>
+      <w:lvlJc w:val="left"/>
+      <w:pPr>
+        <w:ind w:left="5760" w:hanging="360"/>
+      </w:pPr>
+      <w:rPr>
+        <w:rFonts w:ascii="Courier New" w:hAnsi="Courier New" w:cs="Courier New" w:hint="default"/>
+      </w:rPr>
+    </w:lvl>
+    <w:lvl w:ilvl="8" w:tplc="340A0005" w:tentative="1">
+      <w:start w:val="1"/>
+      <w:numFmt w:val="bullet"/>
+      <w:lvlText w:val=""/>
+      <w:lvlJc w:val="left"/>
+      <w:pPr>
+        <w:ind w:left="6480" w:hanging="360"/>
+      </w:pPr>
+      <w:rPr>
+        <w:rFonts w:ascii="Wingdings" w:hAnsi="Wingdings" w:hint="default"/>
+      </w:rPr>
+    </w:lvl>
+  </w:abstractNum>
+  <w:abstractNum w:abstractNumId="12">
+    <w:nsid w:val="4DF14F81"/>
+    <w:multiLevelType w:val="hybridMultilevel"/>
+    <w:tmpl w:val="94C6EBA2"/>
+    <w:lvl w:ilvl="0" w:tplc="340A0011">
+      <w:start w:val="1"/>
+      <w:numFmt w:val="decimal"/>
+      <w:lvlText w:val="%1)"/>
+      <w:lvlJc w:val="left"/>
+      <w:pPr>
+        <w:ind w:left="720" w:hanging="360"/>
       </w:pPr>
       <w:rPr>
         <w:rFonts w:hint="default"/>
       </w:rPr>
     </w:lvl>
-    <w:lvl w:ilvl="2">
+    <w:lvl w:ilvl="1" w:tplc="340A0019" w:tentative="1">
+      <w:start w:val="1"/>
+      <w:numFmt w:val="lowerLetter"/>
+      <w:lvlText w:val="%2."/>
+      <w:lvlJc w:val="left"/>
+      <w:pPr>
+        <w:ind w:left="1440" w:hanging="360"/>
+      </w:pPr>
+    </w:lvl>
+    <w:lvl w:ilvl="2" w:tplc="340A001B" w:tentative="1">
+      <w:start w:val="1"/>
+      <w:numFmt w:val="lowerRoman"/>
+      <w:lvlText w:val="%3."/>
+      <w:lvlJc w:val="right"/>
+      <w:pPr>
+        <w:ind w:left="2160" w:hanging="180"/>
+      </w:pPr>
+    </w:lvl>
+    <w:lvl w:ilvl="3" w:tplc="340A000F" w:tentative="1">
       <w:start w:val="1"/>
       <w:numFmt w:val="decimal"/>
-      <w:lvlText w:val="%1.%2.%3."/>
+      <w:lvlText w:val="%4."/>
       <w:lvlJc w:val="left"/>
       <w:pPr>
-        <w:ind w:left="720" w:hanging="720"/>
-      </w:pPr>
-      <w:rPr>
-        <w:rFonts w:hint="default"/>
-      </w:rPr>
+        <w:ind w:left="2880" w:hanging="360"/>
+      </w:pPr>
     </w:lvl>
-    <w:lvl w:ilvl="3">
+    <w:lvl w:ilvl="4" w:tplc="340A0019" w:tentative="1">
+      <w:start w:val="1"/>
+      <w:numFmt w:val="lowerLetter"/>
+      <w:lvlText w:val="%5."/>
+      <w:lvlJc w:val="left"/>
+      <w:pPr>
+        <w:ind w:left="3600" w:hanging="360"/>
+      </w:pPr>
+    </w:lvl>
+    <w:lvl w:ilvl="5" w:tplc="340A001B" w:tentative="1">
+      <w:start w:val="1"/>
+      <w:numFmt w:val="lowerRoman"/>
+      <w:lvlText w:val="%6."/>
+      <w:lvlJc w:val="right"/>
+      <w:pPr>
+        <w:ind w:left="4320" w:hanging="180"/>
+      </w:pPr>
+    </w:lvl>
+    <w:lvl w:ilvl="6" w:tplc="340A000F" w:tentative="1">
       <w:start w:val="1"/>
       <w:numFmt w:val="decimal"/>
-      <w:lvlText w:val="%1.%2.%3.%4."/>
+      <w:lvlText w:val="%7."/>
       <w:lvlJc w:val="left"/>
       <w:pPr>
-        <w:ind w:left="720" w:hanging="720"/>
-      </w:pPr>
-      <w:rPr>
-        <w:rFonts w:hint="default"/>
-      </w:rPr>
+        <w:ind w:left="5040" w:hanging="360"/>
+      </w:pPr>
     </w:lvl>
-    <w:lvl w:ilvl="4">
+    <w:lvl w:ilvl="7" w:tplc="340A0019" w:tentative="1">
       <w:start w:val="1"/>
-      <w:numFmt w:val="decimal"/>
-      <w:lvlText w:val="%1.%2.%3.%4.%5."/>
+      <w:numFmt w:val="lowerLetter"/>
+      <w:lvlText w:val="%8."/>
       <w:lvlJc w:val="left"/>
       <w:pPr>
-        <w:ind w:left="1080" w:hanging="1080"/>
-      </w:pPr>
-      <w:rPr>
-        <w:rFonts w:hint="default"/>
-      </w:rPr>
+        <w:ind w:left="5760" w:hanging="360"/>
+      </w:pPr>
     </w:lvl>
-    <w:lvl w:ilvl="5">
+    <w:lvl w:ilvl="8" w:tplc="340A001B" w:tentative="1">
       <w:start w:val="1"/>
-      <w:numFmt w:val="decimal"/>
-      <w:lvlText w:val="%1.%2.%3.%4.%5.%6."/>
-      <w:lvlJc w:val="left"/>
-      <w:pPr>
-        <w:ind w:left="1080" w:hanging="1080"/>
-      </w:pPr>
-      <w:rPr>
-        <w:rFonts w:hint="default"/>
-      </w:rPr>
-    </w:lvl>
-    <w:lvl w:ilvl="6">
-      <w:start w:val="1"/>
-      <w:numFmt w:val="decimal"/>
-      <w:lvlText w:val="%1.%2.%3.%4.%5.%6.%7."/>
-      <w:lvlJc w:val="left"/>
-      <w:pPr>
-        <w:ind w:left="1440" w:hanging="1440"/>
-      </w:pPr>
-      <w:rPr>
-        <w:rFonts w:hint="default"/>
-      </w:rPr>
-    </w:lvl>
-    <w:lvl w:ilvl="7">
-      <w:start w:val="1"/>
-      <w:numFmt w:val="decimal"/>
-      <w:lvlText w:val="%1.%2.%3.%4.%5.%6.%7.%8."/>
-      <w:lvlJc w:val="left"/>
-      <w:pPr>
-        <w:ind w:left="1440" w:hanging="1440"/>
-      </w:pPr>
-      <w:rPr>
-        <w:rFonts w:hint="default"/>
-      </w:rPr>
-    </w:lvl>
-    <w:lvl w:ilvl="8">
-      <w:start w:val="1"/>
-      <w:numFmt w:val="decimal"/>
-      <w:lvlText w:val="%1.%2.%3.%4.%5.%6.%7.%8.%9."/>
-      <w:lvlJc w:val="left"/>
-      <w:pPr>
-        <w:ind w:left="1800" w:hanging="1800"/>
-      </w:pPr>
-      <w:rPr>
-        <w:rFonts w:hint="default"/>
-      </w:rPr>
+      <w:numFmt w:val="lowerRoman"/>
+      <w:lvlText w:val="%9."/>
+      <w:lvlJc w:val="right"/>
+      <w:pPr>
+        <w:ind w:left="6480" w:hanging="180"/>
+      </w:pPr>
     </w:lvl>
   </w:abstractNum>
-  <w:abstractNum w:abstractNumId="14">
-    <w:nsid w:val="57454784"/>
+  <w:abstractNum w:abstractNumId="13">
+    <w:nsid w:val="4E6B1696"/>
     <w:multiLevelType w:val="hybridMultilevel"/>
     <w:tmpl w:val="10085DE8"/>
     <w:lvl w:ilvl="0" w:tplc="F7CAB798">
@@ -29872,11 +30592,124 @@
       </w:pPr>
     </w:lvl>
   </w:abstractNum>
+  <w:abstractNum w:abstractNumId="14">
+    <w:nsid w:val="57193520"/>
+    <w:multiLevelType w:val="multilevel"/>
+    <w:tmpl w:val="A936060A"/>
+    <w:lvl w:ilvl="0">
+      <w:start w:val="1"/>
+      <w:numFmt w:val="decimal"/>
+      <w:lvlText w:val="%1."/>
+      <w:lvlJc w:val="left"/>
+      <w:pPr>
+        <w:ind w:left="495" w:hanging="495"/>
+      </w:pPr>
+      <w:rPr>
+        <w:rFonts w:hint="default"/>
+      </w:rPr>
+    </w:lvl>
+    <w:lvl w:ilvl="1">
+      <w:start w:val="1"/>
+      <w:numFmt w:val="decimal"/>
+      <w:lvlText w:val="%1.%2."/>
+      <w:lvlJc w:val="left"/>
+      <w:pPr>
+        <w:ind w:left="495" w:hanging="495"/>
+      </w:pPr>
+      <w:rPr>
+        <w:rFonts w:hint="default"/>
+      </w:rPr>
+    </w:lvl>
+    <w:lvl w:ilvl="2">
+      <w:start w:val="1"/>
+      <w:numFmt w:val="decimal"/>
+      <w:lvlText w:val="%1.%2.%3."/>
+      <w:lvlJc w:val="left"/>
+      <w:pPr>
+        <w:ind w:left="720" w:hanging="720"/>
+      </w:pPr>
+      <w:rPr>
+        <w:rFonts w:hint="default"/>
+      </w:rPr>
+    </w:lvl>
+    <w:lvl w:ilvl="3">
+      <w:start w:val="1"/>
+      <w:numFmt w:val="decimal"/>
+      <w:lvlText w:val="%1.%2.%3.%4."/>
+      <w:lvlJc w:val="left"/>
+      <w:pPr>
+        <w:ind w:left="720" w:hanging="720"/>
+      </w:pPr>
+      <w:rPr>
+        <w:rFonts w:hint="default"/>
+      </w:rPr>
+    </w:lvl>
+    <w:lvl w:ilvl="4">
+      <w:start w:val="1"/>
+      <w:numFmt w:val="decimal"/>
+      <w:lvlText w:val="%1.%2.%3.%4.%5."/>
+      <w:lvlJc w:val="left"/>
+      <w:pPr>
+        <w:ind w:left="1080" w:hanging="1080"/>
+      </w:pPr>
+      <w:rPr>
+        <w:rFonts w:hint="default"/>
+      </w:rPr>
+    </w:lvl>
+    <w:lvl w:ilvl="5">
+      <w:start w:val="1"/>
+      <w:numFmt w:val="decimal"/>
+      <w:lvlText w:val="%1.%2.%3.%4.%5.%6."/>
+      <w:lvlJc w:val="left"/>
+      <w:pPr>
+        <w:ind w:left="1080" w:hanging="1080"/>
+      </w:pPr>
+      <w:rPr>
+        <w:rFonts w:hint="default"/>
+      </w:rPr>
+    </w:lvl>
+    <w:lvl w:ilvl="6">
+      <w:start w:val="1"/>
+      <w:numFmt w:val="decimal"/>
+      <w:lvlText w:val="%1.%2.%3.%4.%5.%6.%7."/>
+      <w:lvlJc w:val="left"/>
+      <w:pPr>
+        <w:ind w:left="1440" w:hanging="1440"/>
+      </w:pPr>
+      <w:rPr>
+        <w:rFonts w:hint="default"/>
+      </w:rPr>
+    </w:lvl>
+    <w:lvl w:ilvl="7">
+      <w:start w:val="1"/>
+      <w:numFmt w:val="decimal"/>
+      <w:lvlText w:val="%1.%2.%3.%4.%5.%6.%7.%8."/>
+      <w:lvlJc w:val="left"/>
+      <w:pPr>
+        <w:ind w:left="1440" w:hanging="1440"/>
+      </w:pPr>
+      <w:rPr>
+        <w:rFonts w:hint="default"/>
+      </w:rPr>
+    </w:lvl>
+    <w:lvl w:ilvl="8">
+      <w:start w:val="1"/>
+      <w:numFmt w:val="decimal"/>
+      <w:lvlText w:val="%1.%2.%3.%4.%5.%6.%7.%8.%9."/>
+      <w:lvlJc w:val="left"/>
+      <w:pPr>
+        <w:ind w:left="1800" w:hanging="1800"/>
+      </w:pPr>
+      <w:rPr>
+        <w:rFonts w:hint="default"/>
+      </w:rPr>
+    </w:lvl>
+  </w:abstractNum>
   <w:abstractNum w:abstractNumId="15">
-    <w:nsid w:val="5EAD5193"/>
+    <w:nsid w:val="57454784"/>
     <w:multiLevelType w:val="hybridMultilevel"/>
-    <w:tmpl w:val="BFE41BDA"/>
-    <w:lvl w:ilvl="0" w:tplc="340A0011">
+    <w:tmpl w:val="10085DE8"/>
+    <w:lvl w:ilvl="0" w:tplc="F7CAB798">
       <w:start w:val="1"/>
       <w:numFmt w:val="decimal"/>
       <w:lvlText w:val="%1)"/>
@@ -29963,236 +30796,10 @@
     </w:lvl>
   </w:abstractNum>
   <w:abstractNum w:abstractNumId="16">
-    <w:nsid w:val="5EC02DAD"/>
+    <w:nsid w:val="5EAD5193"/>
     <w:multiLevelType w:val="hybridMultilevel"/>
-    <w:tmpl w:val="EBC8F27A"/>
-    <w:lvl w:ilvl="0" w:tplc="340A0001">
-      <w:start w:val="1"/>
-      <w:numFmt w:val="bullet"/>
-      <w:lvlText w:val=""/>
-      <w:lvlJc w:val="left"/>
-      <w:pPr>
-        <w:ind w:left="720" w:hanging="360"/>
-      </w:pPr>
-      <w:rPr>
-        <w:rFonts w:ascii="Symbol" w:hAnsi="Symbol" w:hint="default"/>
-      </w:rPr>
-    </w:lvl>
-    <w:lvl w:ilvl="1" w:tplc="340A0003" w:tentative="1">
-      <w:start w:val="1"/>
-      <w:numFmt w:val="bullet"/>
-      <w:lvlText w:val="o"/>
-      <w:lvlJc w:val="left"/>
-      <w:pPr>
-        <w:ind w:left="1440" w:hanging="360"/>
-      </w:pPr>
-      <w:rPr>
-        <w:rFonts w:ascii="Courier New" w:hAnsi="Courier New" w:cs="Courier New" w:hint="default"/>
-      </w:rPr>
-    </w:lvl>
-    <w:lvl w:ilvl="2" w:tplc="340A0005" w:tentative="1">
-      <w:start w:val="1"/>
-      <w:numFmt w:val="bullet"/>
-      <w:lvlText w:val=""/>
-      <w:lvlJc w:val="left"/>
-      <w:pPr>
-        <w:ind w:left="2160" w:hanging="360"/>
-      </w:pPr>
-      <w:rPr>
-        <w:rFonts w:ascii="Wingdings" w:hAnsi="Wingdings" w:hint="default"/>
-      </w:rPr>
-    </w:lvl>
-    <w:lvl w:ilvl="3" w:tplc="340A0001" w:tentative="1">
-      <w:start w:val="1"/>
-      <w:numFmt w:val="bullet"/>
-      <w:lvlText w:val=""/>
-      <w:lvlJc w:val="left"/>
-      <w:pPr>
-        <w:ind w:left="2880" w:hanging="360"/>
-      </w:pPr>
-      <w:rPr>
-        <w:rFonts w:ascii="Symbol" w:hAnsi="Symbol" w:hint="default"/>
-      </w:rPr>
-    </w:lvl>
-    <w:lvl w:ilvl="4" w:tplc="340A0003" w:tentative="1">
-      <w:start w:val="1"/>
-      <w:numFmt w:val="bullet"/>
-      <w:lvlText w:val="o"/>
-      <w:lvlJc w:val="left"/>
-      <w:pPr>
-        <w:ind w:left="3600" w:hanging="360"/>
-      </w:pPr>
-      <w:rPr>
-        <w:rFonts w:ascii="Courier New" w:hAnsi="Courier New" w:cs="Courier New" w:hint="default"/>
-      </w:rPr>
-    </w:lvl>
-    <w:lvl w:ilvl="5" w:tplc="340A0005" w:tentative="1">
-      <w:start w:val="1"/>
-      <w:numFmt w:val="bullet"/>
-      <w:lvlText w:val=""/>
-      <w:lvlJc w:val="left"/>
-      <w:pPr>
-        <w:ind w:left="4320" w:hanging="360"/>
-      </w:pPr>
-      <w:rPr>
-        <w:rFonts w:ascii="Wingdings" w:hAnsi="Wingdings" w:hint="default"/>
-      </w:rPr>
-    </w:lvl>
-    <w:lvl w:ilvl="6" w:tplc="340A0001" w:tentative="1">
-      <w:start w:val="1"/>
-      <w:numFmt w:val="bullet"/>
-      <w:lvlText w:val=""/>
-      <w:lvlJc w:val="left"/>
-      <w:pPr>
-        <w:ind w:left="5040" w:hanging="360"/>
-      </w:pPr>
-      <w:rPr>
-        <w:rFonts w:ascii="Symbol" w:hAnsi="Symbol" w:hint="default"/>
-      </w:rPr>
-    </w:lvl>
-    <w:lvl w:ilvl="7" w:tplc="340A0003" w:tentative="1">
-      <w:start w:val="1"/>
-      <w:numFmt w:val="bullet"/>
-      <w:lvlText w:val="o"/>
-      <w:lvlJc w:val="left"/>
-      <w:pPr>
-        <w:ind w:left="5760" w:hanging="360"/>
-      </w:pPr>
-      <w:rPr>
-        <w:rFonts w:ascii="Courier New" w:hAnsi="Courier New" w:cs="Courier New" w:hint="default"/>
-      </w:rPr>
-    </w:lvl>
-    <w:lvl w:ilvl="8" w:tplc="340A0005" w:tentative="1">
-      <w:start w:val="1"/>
-      <w:numFmt w:val="bullet"/>
-      <w:lvlText w:val=""/>
-      <w:lvlJc w:val="left"/>
-      <w:pPr>
-        <w:ind w:left="6480" w:hanging="360"/>
-      </w:pPr>
-      <w:rPr>
-        <w:rFonts w:ascii="Wingdings" w:hAnsi="Wingdings" w:hint="default"/>
-      </w:rPr>
-    </w:lvl>
-  </w:abstractNum>
-  <w:abstractNum w:abstractNumId="17">
-    <w:nsid w:val="6155421F"/>
-    <w:multiLevelType w:val="hybridMultilevel"/>
-    <w:tmpl w:val="1180D456"/>
-    <w:lvl w:ilvl="0" w:tplc="340A0001">
-      <w:start w:val="1"/>
-      <w:numFmt w:val="bullet"/>
-      <w:lvlText w:val=""/>
-      <w:lvlJc w:val="left"/>
-      <w:pPr>
-        <w:ind w:left="720" w:hanging="360"/>
-      </w:pPr>
-      <w:rPr>
-        <w:rFonts w:ascii="Symbol" w:hAnsi="Symbol" w:hint="default"/>
-      </w:rPr>
-    </w:lvl>
-    <w:lvl w:ilvl="1" w:tplc="340A0003" w:tentative="1">
-      <w:start w:val="1"/>
-      <w:numFmt w:val="bullet"/>
-      <w:lvlText w:val="o"/>
-      <w:lvlJc w:val="left"/>
-      <w:pPr>
-        <w:ind w:left="1440" w:hanging="360"/>
-      </w:pPr>
-      <w:rPr>
-        <w:rFonts w:ascii="Courier New" w:hAnsi="Courier New" w:cs="Courier New" w:hint="default"/>
-      </w:rPr>
-    </w:lvl>
-    <w:lvl w:ilvl="2" w:tplc="340A0005" w:tentative="1">
-      <w:start w:val="1"/>
-      <w:numFmt w:val="bullet"/>
-      <w:lvlText w:val=""/>
-      <w:lvlJc w:val="left"/>
-      <w:pPr>
-        <w:ind w:left="2160" w:hanging="360"/>
-      </w:pPr>
-      <w:rPr>
-        <w:rFonts w:ascii="Wingdings" w:hAnsi="Wingdings" w:hint="default"/>
-      </w:rPr>
-    </w:lvl>
-    <w:lvl w:ilvl="3" w:tplc="340A0001" w:tentative="1">
-      <w:start w:val="1"/>
-      <w:numFmt w:val="bullet"/>
-      <w:lvlText w:val=""/>
-      <w:lvlJc w:val="left"/>
-      <w:pPr>
-        <w:ind w:left="2880" w:hanging="360"/>
-      </w:pPr>
-      <w:rPr>
-        <w:rFonts w:ascii="Symbol" w:hAnsi="Symbol" w:hint="default"/>
-      </w:rPr>
-    </w:lvl>
-    <w:lvl w:ilvl="4" w:tplc="340A0003" w:tentative="1">
-      <w:start w:val="1"/>
-      <w:numFmt w:val="bullet"/>
-      <w:lvlText w:val="o"/>
-      <w:lvlJc w:val="left"/>
-      <w:pPr>
-        <w:ind w:left="3600" w:hanging="360"/>
-      </w:pPr>
-      <w:rPr>
-        <w:rFonts w:ascii="Courier New" w:hAnsi="Courier New" w:cs="Courier New" w:hint="default"/>
-      </w:rPr>
-    </w:lvl>
-    <w:lvl w:ilvl="5" w:tplc="340A0005" w:tentative="1">
-      <w:start w:val="1"/>
-      <w:numFmt w:val="bullet"/>
-      <w:lvlText w:val=""/>
-      <w:lvlJc w:val="left"/>
-      <w:pPr>
-        <w:ind w:left="4320" w:hanging="360"/>
-      </w:pPr>
-      <w:rPr>
-        <w:rFonts w:ascii="Wingdings" w:hAnsi="Wingdings" w:hint="default"/>
-      </w:rPr>
-    </w:lvl>
-    <w:lvl w:ilvl="6" w:tplc="340A0001" w:tentative="1">
-      <w:start w:val="1"/>
-      <w:numFmt w:val="bullet"/>
-      <w:lvlText w:val=""/>
-      <w:lvlJc w:val="left"/>
-      <w:pPr>
-        <w:ind w:left="5040" w:hanging="360"/>
-      </w:pPr>
-      <w:rPr>
-        <w:rFonts w:ascii="Symbol" w:hAnsi="Symbol" w:hint="default"/>
-      </w:rPr>
-    </w:lvl>
-    <w:lvl w:ilvl="7" w:tplc="340A0003" w:tentative="1">
-      <w:start w:val="1"/>
-      <w:numFmt w:val="bullet"/>
-      <w:lvlText w:val="o"/>
-      <w:lvlJc w:val="left"/>
-      <w:pPr>
-        <w:ind w:left="5760" w:hanging="360"/>
-      </w:pPr>
-      <w:rPr>
-        <w:rFonts w:ascii="Courier New" w:hAnsi="Courier New" w:cs="Courier New" w:hint="default"/>
-      </w:rPr>
-    </w:lvl>
-    <w:lvl w:ilvl="8" w:tplc="340A0005" w:tentative="1">
-      <w:start w:val="1"/>
-      <w:numFmt w:val="bullet"/>
-      <w:lvlText w:val=""/>
-      <w:lvlJc w:val="left"/>
-      <w:pPr>
-        <w:ind w:left="6480" w:hanging="360"/>
-      </w:pPr>
-      <w:rPr>
-        <w:rFonts w:ascii="Wingdings" w:hAnsi="Wingdings" w:hint="default"/>
-      </w:rPr>
-    </w:lvl>
-  </w:abstractNum>
-  <w:abstractNum w:abstractNumId="18">
-    <w:nsid w:val="659B32C9"/>
-    <w:multiLevelType w:val="hybridMultilevel"/>
-    <w:tmpl w:val="34A0565A"/>
-    <w:lvl w:ilvl="0" w:tplc="F7CAB798">
+    <w:tmpl w:val="BFE41BDA"/>
+    <w:lvl w:ilvl="0" w:tplc="340A0011">
       <w:start w:val="1"/>
       <w:numFmt w:val="decimal"/>
       <w:lvlText w:val="%1)"/>
@@ -30278,11 +30885,237 @@
       </w:pPr>
     </w:lvl>
   </w:abstractNum>
+  <w:abstractNum w:abstractNumId="17">
+    <w:nsid w:val="5EC02DAD"/>
+    <w:multiLevelType w:val="hybridMultilevel"/>
+    <w:tmpl w:val="EBC8F27A"/>
+    <w:lvl w:ilvl="0" w:tplc="340A0001">
+      <w:start w:val="1"/>
+      <w:numFmt w:val="bullet"/>
+      <w:lvlText w:val=""/>
+      <w:lvlJc w:val="left"/>
+      <w:pPr>
+        <w:ind w:left="720" w:hanging="360"/>
+      </w:pPr>
+      <w:rPr>
+        <w:rFonts w:ascii="Symbol" w:hAnsi="Symbol" w:hint="default"/>
+      </w:rPr>
+    </w:lvl>
+    <w:lvl w:ilvl="1" w:tplc="340A0003" w:tentative="1">
+      <w:start w:val="1"/>
+      <w:numFmt w:val="bullet"/>
+      <w:lvlText w:val="o"/>
+      <w:lvlJc w:val="left"/>
+      <w:pPr>
+        <w:ind w:left="1440" w:hanging="360"/>
+      </w:pPr>
+      <w:rPr>
+        <w:rFonts w:ascii="Courier New" w:hAnsi="Courier New" w:cs="Courier New" w:hint="default"/>
+      </w:rPr>
+    </w:lvl>
+    <w:lvl w:ilvl="2" w:tplc="340A0005" w:tentative="1">
+      <w:start w:val="1"/>
+      <w:numFmt w:val="bullet"/>
+      <w:lvlText w:val=""/>
+      <w:lvlJc w:val="left"/>
+      <w:pPr>
+        <w:ind w:left="2160" w:hanging="360"/>
+      </w:pPr>
+      <w:rPr>
+        <w:rFonts w:ascii="Wingdings" w:hAnsi="Wingdings" w:hint="default"/>
+      </w:rPr>
+    </w:lvl>
+    <w:lvl w:ilvl="3" w:tplc="340A0001" w:tentative="1">
+      <w:start w:val="1"/>
+      <w:numFmt w:val="bullet"/>
+      <w:lvlText w:val=""/>
+      <w:lvlJc w:val="left"/>
+      <w:pPr>
+        <w:ind w:left="2880" w:hanging="360"/>
+      </w:pPr>
+      <w:rPr>
+        <w:rFonts w:ascii="Symbol" w:hAnsi="Symbol" w:hint="default"/>
+      </w:rPr>
+    </w:lvl>
+    <w:lvl w:ilvl="4" w:tplc="340A0003" w:tentative="1">
+      <w:start w:val="1"/>
+      <w:numFmt w:val="bullet"/>
+      <w:lvlText w:val="o"/>
+      <w:lvlJc w:val="left"/>
+      <w:pPr>
+        <w:ind w:left="3600" w:hanging="360"/>
+      </w:pPr>
+      <w:rPr>
+        <w:rFonts w:ascii="Courier New" w:hAnsi="Courier New" w:cs="Courier New" w:hint="default"/>
+      </w:rPr>
+    </w:lvl>
+    <w:lvl w:ilvl="5" w:tplc="340A0005" w:tentative="1">
+      <w:start w:val="1"/>
+      <w:numFmt w:val="bullet"/>
+      <w:lvlText w:val=""/>
+      <w:lvlJc w:val="left"/>
+      <w:pPr>
+        <w:ind w:left="4320" w:hanging="360"/>
+      </w:pPr>
+      <w:rPr>
+        <w:rFonts w:ascii="Wingdings" w:hAnsi="Wingdings" w:hint="default"/>
+      </w:rPr>
+    </w:lvl>
+    <w:lvl w:ilvl="6" w:tplc="340A0001" w:tentative="1">
+      <w:start w:val="1"/>
+      <w:numFmt w:val="bullet"/>
+      <w:lvlText w:val=""/>
+      <w:lvlJc w:val="left"/>
+      <w:pPr>
+        <w:ind w:left="5040" w:hanging="360"/>
+      </w:pPr>
+      <w:rPr>
+        <w:rFonts w:ascii="Symbol" w:hAnsi="Symbol" w:hint="default"/>
+      </w:rPr>
+    </w:lvl>
+    <w:lvl w:ilvl="7" w:tplc="340A0003" w:tentative="1">
+      <w:start w:val="1"/>
+      <w:numFmt w:val="bullet"/>
+      <w:lvlText w:val="o"/>
+      <w:lvlJc w:val="left"/>
+      <w:pPr>
+        <w:ind w:left="5760" w:hanging="360"/>
+      </w:pPr>
+      <w:rPr>
+        <w:rFonts w:ascii="Courier New" w:hAnsi="Courier New" w:cs="Courier New" w:hint="default"/>
+      </w:rPr>
+    </w:lvl>
+    <w:lvl w:ilvl="8" w:tplc="340A0005" w:tentative="1">
+      <w:start w:val="1"/>
+      <w:numFmt w:val="bullet"/>
+      <w:lvlText w:val=""/>
+      <w:lvlJc w:val="left"/>
+      <w:pPr>
+        <w:ind w:left="6480" w:hanging="360"/>
+      </w:pPr>
+      <w:rPr>
+        <w:rFonts w:ascii="Wingdings" w:hAnsi="Wingdings" w:hint="default"/>
+      </w:rPr>
+    </w:lvl>
+  </w:abstractNum>
+  <w:abstractNum w:abstractNumId="18">
+    <w:nsid w:val="6155421F"/>
+    <w:multiLevelType w:val="hybridMultilevel"/>
+    <w:tmpl w:val="1180D456"/>
+    <w:lvl w:ilvl="0" w:tplc="340A0001">
+      <w:start w:val="1"/>
+      <w:numFmt w:val="bullet"/>
+      <w:lvlText w:val=""/>
+      <w:lvlJc w:val="left"/>
+      <w:pPr>
+        <w:ind w:left="720" w:hanging="360"/>
+      </w:pPr>
+      <w:rPr>
+        <w:rFonts w:ascii="Symbol" w:hAnsi="Symbol" w:hint="default"/>
+      </w:rPr>
+    </w:lvl>
+    <w:lvl w:ilvl="1" w:tplc="340A0003" w:tentative="1">
+      <w:start w:val="1"/>
+      <w:numFmt w:val="bullet"/>
+      <w:lvlText w:val="o"/>
+      <w:lvlJc w:val="left"/>
+      <w:pPr>
+        <w:ind w:left="1440" w:hanging="360"/>
+      </w:pPr>
+      <w:rPr>
+        <w:rFonts w:ascii="Courier New" w:hAnsi="Courier New" w:cs="Courier New" w:hint="default"/>
+      </w:rPr>
+    </w:lvl>
+    <w:lvl w:ilvl="2" w:tplc="340A0005" w:tentative="1">
+      <w:start w:val="1"/>
+      <w:numFmt w:val="bullet"/>
+      <w:lvlText w:val=""/>
+      <w:lvlJc w:val="left"/>
+      <w:pPr>
+        <w:ind w:left="2160" w:hanging="360"/>
+      </w:pPr>
+      <w:rPr>
+        <w:rFonts w:ascii="Wingdings" w:hAnsi="Wingdings" w:hint="default"/>
+      </w:rPr>
+    </w:lvl>
+    <w:lvl w:ilvl="3" w:tplc="340A0001" w:tentative="1">
+      <w:start w:val="1"/>
+      <w:numFmt w:val="bullet"/>
+      <w:lvlText w:val=""/>
+      <w:lvlJc w:val="left"/>
+      <w:pPr>
+        <w:ind w:left="2880" w:hanging="360"/>
+      </w:pPr>
+      <w:rPr>
+        <w:rFonts w:ascii="Symbol" w:hAnsi="Symbol" w:hint="default"/>
+      </w:rPr>
+    </w:lvl>
+    <w:lvl w:ilvl="4" w:tplc="340A0003" w:tentative="1">
+      <w:start w:val="1"/>
+      <w:numFmt w:val="bullet"/>
+      <w:lvlText w:val="o"/>
+      <w:lvlJc w:val="left"/>
+      <w:pPr>
+        <w:ind w:left="3600" w:hanging="360"/>
+      </w:pPr>
+      <w:rPr>
+        <w:rFonts w:ascii="Courier New" w:hAnsi="Courier New" w:cs="Courier New" w:hint="default"/>
+      </w:rPr>
+    </w:lvl>
+    <w:lvl w:ilvl="5" w:tplc="340A0005" w:tentative="1">
+      <w:start w:val="1"/>
+      <w:numFmt w:val="bullet"/>
+      <w:lvlText w:val=""/>
+      <w:lvlJc w:val="left"/>
+      <w:pPr>
+        <w:ind w:left="4320" w:hanging="360"/>
+      </w:pPr>
+      <w:rPr>
+        <w:rFonts w:ascii="Wingdings" w:hAnsi="Wingdings" w:hint="default"/>
+      </w:rPr>
+    </w:lvl>
+    <w:lvl w:ilvl="6" w:tplc="340A0001" w:tentative="1">
+      <w:start w:val="1"/>
+      <w:numFmt w:val="bullet"/>
+      <w:lvlText w:val=""/>
+      <w:lvlJc w:val="left"/>
+      <w:pPr>
+        <w:ind w:left="5040" w:hanging="360"/>
+      </w:pPr>
+      <w:rPr>
+        <w:rFonts w:ascii="Symbol" w:hAnsi="Symbol" w:hint="default"/>
+      </w:rPr>
+    </w:lvl>
+    <w:lvl w:ilvl="7" w:tplc="340A0003" w:tentative="1">
+      <w:start w:val="1"/>
+      <w:numFmt w:val="bullet"/>
+      <w:lvlText w:val="o"/>
+      <w:lvlJc w:val="left"/>
+      <w:pPr>
+        <w:ind w:left="5760" w:hanging="360"/>
+      </w:pPr>
+      <w:rPr>
+        <w:rFonts w:ascii="Courier New" w:hAnsi="Courier New" w:cs="Courier New" w:hint="default"/>
+      </w:rPr>
+    </w:lvl>
+    <w:lvl w:ilvl="8" w:tplc="340A0005" w:tentative="1">
+      <w:start w:val="1"/>
+      <w:numFmt w:val="bullet"/>
+      <w:lvlText w:val=""/>
+      <w:lvlJc w:val="left"/>
+      <w:pPr>
+        <w:ind w:left="6480" w:hanging="360"/>
+      </w:pPr>
+      <w:rPr>
+        <w:rFonts w:ascii="Wingdings" w:hAnsi="Wingdings" w:hint="default"/>
+      </w:rPr>
+    </w:lvl>
+  </w:abstractNum>
   <w:abstractNum w:abstractNumId="19">
-    <w:nsid w:val="65B23035"/>
+    <w:nsid w:val="659B32C9"/>
     <w:multiLevelType w:val="hybridMultilevel"/>
-    <w:tmpl w:val="657CE0A8"/>
-    <w:lvl w:ilvl="0" w:tplc="340A0011">
+    <w:tmpl w:val="34A0565A"/>
+    <w:lvl w:ilvl="0" w:tplc="F7CAB798">
       <w:start w:val="1"/>
       <w:numFmt w:val="decimal"/>
       <w:lvlText w:val="%1)"/>
@@ -30369,10 +31202,10 @@
     </w:lvl>
   </w:abstractNum>
   <w:abstractNum w:abstractNumId="20">
-    <w:nsid w:val="6BEF70ED"/>
+    <w:nsid w:val="65B23035"/>
     <w:multiLevelType w:val="hybridMultilevel"/>
-    <w:tmpl w:val="10085DE8"/>
-    <w:lvl w:ilvl="0" w:tplc="F7CAB798">
+    <w:tmpl w:val="657CE0A8"/>
+    <w:lvl w:ilvl="0" w:tplc="340A0011">
       <w:start w:val="1"/>
       <w:numFmt w:val="decimal"/>
       <w:lvlText w:val="%1)"/>
@@ -30459,10 +31292,10 @@
     </w:lvl>
   </w:abstractNum>
   <w:abstractNum w:abstractNumId="21">
-    <w:nsid w:val="6FA56CE1"/>
+    <w:nsid w:val="6BEF70ED"/>
     <w:multiLevelType w:val="hybridMultilevel"/>
-    <w:tmpl w:val="657CE0A8"/>
-    <w:lvl w:ilvl="0" w:tplc="340A0011">
+    <w:tmpl w:val="10085DE8"/>
+    <w:lvl w:ilvl="0" w:tplc="F7CAB798">
       <w:start w:val="1"/>
       <w:numFmt w:val="decimal"/>
       <w:lvlText w:val="%1)"/>
@@ -30549,10 +31382,10 @@
     </w:lvl>
   </w:abstractNum>
   <w:abstractNum w:abstractNumId="22">
-    <w:nsid w:val="705B181F"/>
+    <w:nsid w:val="6FA56CE1"/>
     <w:multiLevelType w:val="hybridMultilevel"/>
-    <w:tmpl w:val="10085DE8"/>
-    <w:lvl w:ilvl="0" w:tplc="F7CAB798">
+    <w:tmpl w:val="657CE0A8"/>
+    <w:lvl w:ilvl="0" w:tplc="340A0011">
       <w:start w:val="1"/>
       <w:numFmt w:val="decimal"/>
       <w:lvlText w:val="%1)"/>
@@ -30639,10 +31472,10 @@
     </w:lvl>
   </w:abstractNum>
   <w:abstractNum w:abstractNumId="23">
-    <w:nsid w:val="71297E58"/>
+    <w:nsid w:val="705B181F"/>
     <w:multiLevelType w:val="hybridMultilevel"/>
-    <w:tmpl w:val="E5C44678"/>
-    <w:lvl w:ilvl="0" w:tplc="340A0011">
+    <w:tmpl w:val="10085DE8"/>
+    <w:lvl w:ilvl="0" w:tplc="F7CAB798">
       <w:start w:val="1"/>
       <w:numFmt w:val="decimal"/>
       <w:lvlText w:val="%1)"/>
@@ -30729,236 +31562,10 @@
     </w:lvl>
   </w:abstractNum>
   <w:abstractNum w:abstractNumId="24">
-    <w:nsid w:val="74D15005"/>
+    <w:nsid w:val="71297E58"/>
     <w:multiLevelType w:val="hybridMultilevel"/>
-    <w:tmpl w:val="4774846C"/>
-    <w:lvl w:ilvl="0" w:tplc="340A0001">
-      <w:start w:val="1"/>
-      <w:numFmt w:val="bullet"/>
-      <w:lvlText w:val=""/>
-      <w:lvlJc w:val="left"/>
-      <w:pPr>
-        <w:ind w:left="720" w:hanging="360"/>
-      </w:pPr>
-      <w:rPr>
-        <w:rFonts w:ascii="Symbol" w:hAnsi="Symbol" w:hint="default"/>
-      </w:rPr>
-    </w:lvl>
-    <w:lvl w:ilvl="1" w:tplc="340A0003">
-      <w:start w:val="1"/>
-      <w:numFmt w:val="bullet"/>
-      <w:lvlText w:val="o"/>
-      <w:lvlJc w:val="left"/>
-      <w:pPr>
-        <w:ind w:left="1440" w:hanging="360"/>
-      </w:pPr>
-      <w:rPr>
-        <w:rFonts w:ascii="Courier New" w:hAnsi="Courier New" w:cs="Courier New" w:hint="default"/>
-      </w:rPr>
-    </w:lvl>
-    <w:lvl w:ilvl="2" w:tplc="340A0005" w:tentative="1">
-      <w:start w:val="1"/>
-      <w:numFmt w:val="bullet"/>
-      <w:lvlText w:val=""/>
-      <w:lvlJc w:val="left"/>
-      <w:pPr>
-        <w:ind w:left="2160" w:hanging="360"/>
-      </w:pPr>
-      <w:rPr>
-        <w:rFonts w:ascii="Wingdings" w:hAnsi="Wingdings" w:hint="default"/>
-      </w:rPr>
-    </w:lvl>
-    <w:lvl w:ilvl="3" w:tplc="340A0001">
-      <w:start w:val="1"/>
-      <w:numFmt w:val="bullet"/>
-      <w:lvlText w:val=""/>
-      <w:lvlJc w:val="left"/>
-      <w:pPr>
-        <w:ind w:left="2880" w:hanging="360"/>
-      </w:pPr>
-      <w:rPr>
-        <w:rFonts w:ascii="Symbol" w:hAnsi="Symbol" w:hint="default"/>
-      </w:rPr>
-    </w:lvl>
-    <w:lvl w:ilvl="4" w:tplc="340A0003" w:tentative="1">
-      <w:start w:val="1"/>
-      <w:numFmt w:val="bullet"/>
-      <w:lvlText w:val="o"/>
-      <w:lvlJc w:val="left"/>
-      <w:pPr>
-        <w:ind w:left="3600" w:hanging="360"/>
-      </w:pPr>
-      <w:rPr>
-        <w:rFonts w:ascii="Courier New" w:hAnsi="Courier New" w:cs="Courier New" w:hint="default"/>
-      </w:rPr>
-    </w:lvl>
-    <w:lvl w:ilvl="5" w:tplc="340A0005" w:tentative="1">
-      <w:start w:val="1"/>
-      <w:numFmt w:val="bullet"/>
-      <w:lvlText w:val=""/>
-      <w:lvlJc w:val="left"/>
-      <w:pPr>
-        <w:ind w:left="4320" w:hanging="360"/>
-      </w:pPr>
-      <w:rPr>
-        <w:rFonts w:ascii="Wingdings" w:hAnsi="Wingdings" w:hint="default"/>
-      </w:rPr>
-    </w:lvl>
-    <w:lvl w:ilvl="6" w:tplc="340A0001">
-      <w:start w:val="1"/>
-      <w:numFmt w:val="bullet"/>
-      <w:lvlText w:val=""/>
-      <w:lvlJc w:val="left"/>
-      <w:pPr>
-        <w:ind w:left="5040" w:hanging="360"/>
-      </w:pPr>
-      <w:rPr>
-        <w:rFonts w:ascii="Symbol" w:hAnsi="Symbol" w:hint="default"/>
-      </w:rPr>
-    </w:lvl>
-    <w:lvl w:ilvl="7" w:tplc="340A0003" w:tentative="1">
-      <w:start w:val="1"/>
-      <w:numFmt w:val="bullet"/>
-      <w:lvlText w:val="o"/>
-      <w:lvlJc w:val="left"/>
-      <w:pPr>
-        <w:ind w:left="5760" w:hanging="360"/>
-      </w:pPr>
-      <w:rPr>
-        <w:rFonts w:ascii="Courier New" w:hAnsi="Courier New" w:cs="Courier New" w:hint="default"/>
-      </w:rPr>
-    </w:lvl>
-    <w:lvl w:ilvl="8" w:tplc="340A0005" w:tentative="1">
-      <w:start w:val="1"/>
-      <w:numFmt w:val="bullet"/>
-      <w:lvlText w:val=""/>
-      <w:lvlJc w:val="left"/>
-      <w:pPr>
-        <w:ind w:left="6480" w:hanging="360"/>
-      </w:pPr>
-      <w:rPr>
-        <w:rFonts w:ascii="Wingdings" w:hAnsi="Wingdings" w:hint="default"/>
-      </w:rPr>
-    </w:lvl>
-  </w:abstractNum>
-  <w:abstractNum w:abstractNumId="25">
-    <w:nsid w:val="766A020D"/>
-    <w:multiLevelType w:val="hybridMultilevel"/>
-    <w:tmpl w:val="98905518"/>
-    <w:lvl w:ilvl="0" w:tplc="340A0001">
-      <w:start w:val="1"/>
-      <w:numFmt w:val="bullet"/>
-      <w:lvlText w:val=""/>
-      <w:lvlJc w:val="left"/>
-      <w:pPr>
-        <w:ind w:left="720" w:hanging="360"/>
-      </w:pPr>
-      <w:rPr>
-        <w:rFonts w:ascii="Symbol" w:hAnsi="Symbol" w:hint="default"/>
-      </w:rPr>
-    </w:lvl>
-    <w:lvl w:ilvl="1" w:tplc="340A0003" w:tentative="1">
-      <w:start w:val="1"/>
-      <w:numFmt w:val="bullet"/>
-      <w:lvlText w:val="o"/>
-      <w:lvlJc w:val="left"/>
-      <w:pPr>
-        <w:ind w:left="1440" w:hanging="360"/>
-      </w:pPr>
-      <w:rPr>
-        <w:rFonts w:ascii="Courier New" w:hAnsi="Courier New" w:cs="Courier New" w:hint="default"/>
-      </w:rPr>
-    </w:lvl>
-    <w:lvl w:ilvl="2" w:tplc="340A0005" w:tentative="1">
-      <w:start w:val="1"/>
-      <w:numFmt w:val="bullet"/>
-      <w:lvlText w:val=""/>
-      <w:lvlJc w:val="left"/>
-      <w:pPr>
-        <w:ind w:left="2160" w:hanging="360"/>
-      </w:pPr>
-      <w:rPr>
-        <w:rFonts w:ascii="Wingdings" w:hAnsi="Wingdings" w:hint="default"/>
-      </w:rPr>
-    </w:lvl>
-    <w:lvl w:ilvl="3" w:tplc="340A0001" w:tentative="1">
-      <w:start w:val="1"/>
-      <w:numFmt w:val="bullet"/>
-      <w:lvlText w:val=""/>
-      <w:lvlJc w:val="left"/>
-      <w:pPr>
-        <w:ind w:left="2880" w:hanging="360"/>
-      </w:pPr>
-      <w:rPr>
-        <w:rFonts w:ascii="Symbol" w:hAnsi="Symbol" w:hint="default"/>
-      </w:rPr>
-    </w:lvl>
-    <w:lvl w:ilvl="4" w:tplc="340A0003" w:tentative="1">
-      <w:start w:val="1"/>
-      <w:numFmt w:val="bullet"/>
-      <w:lvlText w:val="o"/>
-      <w:lvlJc w:val="left"/>
-      <w:pPr>
-        <w:ind w:left="3600" w:hanging="360"/>
-      </w:pPr>
-      <w:rPr>
-        <w:rFonts w:ascii="Courier New" w:hAnsi="Courier New" w:cs="Courier New" w:hint="default"/>
-      </w:rPr>
-    </w:lvl>
-    <w:lvl w:ilvl="5" w:tplc="340A0005" w:tentative="1">
-      <w:start w:val="1"/>
-      <w:numFmt w:val="bullet"/>
-      <w:lvlText w:val=""/>
-      <w:lvlJc w:val="left"/>
-      <w:pPr>
-        <w:ind w:left="4320" w:hanging="360"/>
-      </w:pPr>
-      <w:rPr>
-        <w:rFonts w:ascii="Wingdings" w:hAnsi="Wingdings" w:hint="default"/>
-      </w:rPr>
-    </w:lvl>
-    <w:lvl w:ilvl="6" w:tplc="340A0001" w:tentative="1">
-      <w:start w:val="1"/>
-      <w:numFmt w:val="bullet"/>
-      <w:lvlText w:val=""/>
-      <w:lvlJc w:val="left"/>
-      <w:pPr>
-        <w:ind w:left="5040" w:hanging="360"/>
-      </w:pPr>
-      <w:rPr>
-        <w:rFonts w:ascii="Symbol" w:hAnsi="Symbol" w:hint="default"/>
-      </w:rPr>
-    </w:lvl>
-    <w:lvl w:ilvl="7" w:tplc="340A0003" w:tentative="1">
-      <w:start w:val="1"/>
-      <w:numFmt w:val="bullet"/>
-      <w:lvlText w:val="o"/>
-      <w:lvlJc w:val="left"/>
-      <w:pPr>
-        <w:ind w:left="5760" w:hanging="360"/>
-      </w:pPr>
-      <w:rPr>
-        <w:rFonts w:ascii="Courier New" w:hAnsi="Courier New" w:cs="Courier New" w:hint="default"/>
-      </w:rPr>
-    </w:lvl>
-    <w:lvl w:ilvl="8" w:tplc="340A0005" w:tentative="1">
-      <w:start w:val="1"/>
-      <w:numFmt w:val="bullet"/>
-      <w:lvlText w:val=""/>
-      <w:lvlJc w:val="left"/>
-      <w:pPr>
-        <w:ind w:left="6480" w:hanging="360"/>
-      </w:pPr>
-      <w:rPr>
-        <w:rFonts w:ascii="Wingdings" w:hAnsi="Wingdings" w:hint="default"/>
-      </w:rPr>
-    </w:lvl>
-  </w:abstractNum>
-  <w:abstractNum w:abstractNumId="26">
-    <w:nsid w:val="7AC47F53"/>
-    <w:multiLevelType w:val="hybridMultilevel"/>
-    <w:tmpl w:val="10085DE8"/>
-    <w:lvl w:ilvl="0" w:tplc="F7CAB798">
+    <w:tmpl w:val="E5C44678"/>
+    <w:lvl w:ilvl="0" w:tplc="340A0011">
       <w:start w:val="1"/>
       <w:numFmt w:val="decimal"/>
       <w:lvlText w:val="%1)"/>
@@ -31044,86 +31651,405 @@
       </w:pPr>
     </w:lvl>
   </w:abstractNum>
+  <w:abstractNum w:abstractNumId="25">
+    <w:nsid w:val="74D15005"/>
+    <w:multiLevelType w:val="hybridMultilevel"/>
+    <w:tmpl w:val="4774846C"/>
+    <w:lvl w:ilvl="0" w:tplc="340A0001">
+      <w:start w:val="1"/>
+      <w:numFmt w:val="bullet"/>
+      <w:lvlText w:val=""/>
+      <w:lvlJc w:val="left"/>
+      <w:pPr>
+        <w:ind w:left="720" w:hanging="360"/>
+      </w:pPr>
+      <w:rPr>
+        <w:rFonts w:ascii="Symbol" w:hAnsi="Symbol" w:hint="default"/>
+      </w:rPr>
+    </w:lvl>
+    <w:lvl w:ilvl="1" w:tplc="340A0003">
+      <w:start w:val="1"/>
+      <w:numFmt w:val="bullet"/>
+      <w:lvlText w:val="o"/>
+      <w:lvlJc w:val="left"/>
+      <w:pPr>
+        <w:ind w:left="1440" w:hanging="360"/>
+      </w:pPr>
+      <w:rPr>
+        <w:rFonts w:ascii="Courier New" w:hAnsi="Courier New" w:cs="Courier New" w:hint="default"/>
+      </w:rPr>
+    </w:lvl>
+    <w:lvl w:ilvl="2" w:tplc="340A0005" w:tentative="1">
+      <w:start w:val="1"/>
+      <w:numFmt w:val="bullet"/>
+      <w:lvlText w:val=""/>
+      <w:lvlJc w:val="left"/>
+      <w:pPr>
+        <w:ind w:left="2160" w:hanging="360"/>
+      </w:pPr>
+      <w:rPr>
+        <w:rFonts w:ascii="Wingdings" w:hAnsi="Wingdings" w:hint="default"/>
+      </w:rPr>
+    </w:lvl>
+    <w:lvl w:ilvl="3" w:tplc="340A0001">
+      <w:start w:val="1"/>
+      <w:numFmt w:val="bullet"/>
+      <w:lvlText w:val=""/>
+      <w:lvlJc w:val="left"/>
+      <w:pPr>
+        <w:ind w:left="2880" w:hanging="360"/>
+      </w:pPr>
+      <w:rPr>
+        <w:rFonts w:ascii="Symbol" w:hAnsi="Symbol" w:hint="default"/>
+      </w:rPr>
+    </w:lvl>
+    <w:lvl w:ilvl="4" w:tplc="340A0003" w:tentative="1">
+      <w:start w:val="1"/>
+      <w:numFmt w:val="bullet"/>
+      <w:lvlText w:val="o"/>
+      <w:lvlJc w:val="left"/>
+      <w:pPr>
+        <w:ind w:left="3600" w:hanging="360"/>
+      </w:pPr>
+      <w:rPr>
+        <w:rFonts w:ascii="Courier New" w:hAnsi="Courier New" w:cs="Courier New" w:hint="default"/>
+      </w:rPr>
+    </w:lvl>
+    <w:lvl w:ilvl="5" w:tplc="340A0005" w:tentative="1">
+      <w:start w:val="1"/>
+      <w:numFmt w:val="bullet"/>
+      <w:lvlText w:val=""/>
+      <w:lvlJc w:val="left"/>
+      <w:pPr>
+        <w:ind w:left="4320" w:hanging="360"/>
+      </w:pPr>
+      <w:rPr>
+        <w:rFonts w:ascii="Wingdings" w:hAnsi="Wingdings" w:hint="default"/>
+      </w:rPr>
+    </w:lvl>
+    <w:lvl w:ilvl="6" w:tplc="340A0001">
+      <w:start w:val="1"/>
+      <w:numFmt w:val="bullet"/>
+      <w:lvlText w:val=""/>
+      <w:lvlJc w:val="left"/>
+      <w:pPr>
+        <w:ind w:left="5040" w:hanging="360"/>
+      </w:pPr>
+      <w:rPr>
+        <w:rFonts w:ascii="Symbol" w:hAnsi="Symbol" w:hint="default"/>
+      </w:rPr>
+    </w:lvl>
+    <w:lvl w:ilvl="7" w:tplc="340A0003" w:tentative="1">
+      <w:start w:val="1"/>
+      <w:numFmt w:val="bullet"/>
+      <w:lvlText w:val="o"/>
+      <w:lvlJc w:val="left"/>
+      <w:pPr>
+        <w:ind w:left="5760" w:hanging="360"/>
+      </w:pPr>
+      <w:rPr>
+        <w:rFonts w:ascii="Courier New" w:hAnsi="Courier New" w:cs="Courier New" w:hint="default"/>
+      </w:rPr>
+    </w:lvl>
+    <w:lvl w:ilvl="8" w:tplc="340A0005" w:tentative="1">
+      <w:start w:val="1"/>
+      <w:numFmt w:val="bullet"/>
+      <w:lvlText w:val=""/>
+      <w:lvlJc w:val="left"/>
+      <w:pPr>
+        <w:ind w:left="6480" w:hanging="360"/>
+      </w:pPr>
+      <w:rPr>
+        <w:rFonts w:ascii="Wingdings" w:hAnsi="Wingdings" w:hint="default"/>
+      </w:rPr>
+    </w:lvl>
+  </w:abstractNum>
+  <w:abstractNum w:abstractNumId="26">
+    <w:nsid w:val="766A020D"/>
+    <w:multiLevelType w:val="hybridMultilevel"/>
+    <w:tmpl w:val="98905518"/>
+    <w:lvl w:ilvl="0" w:tplc="340A0001">
+      <w:start w:val="1"/>
+      <w:numFmt w:val="bullet"/>
+      <w:lvlText w:val=""/>
+      <w:lvlJc w:val="left"/>
+      <w:pPr>
+        <w:ind w:left="720" w:hanging="360"/>
+      </w:pPr>
+      <w:rPr>
+        <w:rFonts w:ascii="Symbol" w:hAnsi="Symbol" w:hint="default"/>
+      </w:rPr>
+    </w:lvl>
+    <w:lvl w:ilvl="1" w:tplc="340A0003" w:tentative="1">
+      <w:start w:val="1"/>
+      <w:numFmt w:val="bullet"/>
+      <w:lvlText w:val="o"/>
+      <w:lvlJc w:val="left"/>
+      <w:pPr>
+        <w:ind w:left="1440" w:hanging="360"/>
+      </w:pPr>
+      <w:rPr>
+        <w:rFonts w:ascii="Courier New" w:hAnsi="Courier New" w:cs="Courier New" w:hint="default"/>
+      </w:rPr>
+    </w:lvl>
+    <w:lvl w:ilvl="2" w:tplc="340A0005" w:tentative="1">
+      <w:start w:val="1"/>
+      <w:numFmt w:val="bullet"/>
+      <w:lvlText w:val=""/>
+      <w:lvlJc w:val="left"/>
+      <w:pPr>
+        <w:ind w:left="2160" w:hanging="360"/>
+      </w:pPr>
+      <w:rPr>
+        <w:rFonts w:ascii="Wingdings" w:hAnsi="Wingdings" w:hint="default"/>
+      </w:rPr>
+    </w:lvl>
+    <w:lvl w:ilvl="3" w:tplc="340A0001" w:tentative="1">
+      <w:start w:val="1"/>
+      <w:numFmt w:val="bullet"/>
+      <w:lvlText w:val=""/>
+      <w:lvlJc w:val="left"/>
+      <w:pPr>
+        <w:ind w:left="2880" w:hanging="360"/>
+      </w:pPr>
+      <w:rPr>
+        <w:rFonts w:ascii="Symbol" w:hAnsi="Symbol" w:hint="default"/>
+      </w:rPr>
+    </w:lvl>
+    <w:lvl w:ilvl="4" w:tplc="340A0003" w:tentative="1">
+      <w:start w:val="1"/>
+      <w:numFmt w:val="bullet"/>
+      <w:lvlText w:val="o"/>
+      <w:lvlJc w:val="left"/>
+      <w:pPr>
+        <w:ind w:left="3600" w:hanging="360"/>
+      </w:pPr>
+      <w:rPr>
+        <w:rFonts w:ascii="Courier New" w:hAnsi="Courier New" w:cs="Courier New" w:hint="default"/>
+      </w:rPr>
+    </w:lvl>
+    <w:lvl w:ilvl="5" w:tplc="340A0005" w:tentative="1">
+      <w:start w:val="1"/>
+      <w:numFmt w:val="bullet"/>
+      <w:lvlText w:val=""/>
+      <w:lvlJc w:val="left"/>
+      <w:pPr>
+        <w:ind w:left="4320" w:hanging="360"/>
+      </w:pPr>
+      <w:rPr>
+        <w:rFonts w:ascii="Wingdings" w:hAnsi="Wingdings" w:hint="default"/>
+      </w:rPr>
+    </w:lvl>
+    <w:lvl w:ilvl="6" w:tplc="340A0001" w:tentative="1">
+      <w:start w:val="1"/>
+      <w:numFmt w:val="bullet"/>
+      <w:lvlText w:val=""/>
+      <w:lvlJc w:val="left"/>
+      <w:pPr>
+        <w:ind w:left="5040" w:hanging="360"/>
+      </w:pPr>
+      <w:rPr>
+        <w:rFonts w:ascii="Symbol" w:hAnsi="Symbol" w:hint="default"/>
+      </w:rPr>
+    </w:lvl>
+    <w:lvl w:ilvl="7" w:tplc="340A0003" w:tentative="1">
+      <w:start w:val="1"/>
+      <w:numFmt w:val="bullet"/>
+      <w:lvlText w:val="o"/>
+      <w:lvlJc w:val="left"/>
+      <w:pPr>
+        <w:ind w:left="5760" w:hanging="360"/>
+      </w:pPr>
+      <w:rPr>
+        <w:rFonts w:ascii="Courier New" w:hAnsi="Courier New" w:cs="Courier New" w:hint="default"/>
+      </w:rPr>
+    </w:lvl>
+    <w:lvl w:ilvl="8" w:tplc="340A0005" w:tentative="1">
+      <w:start w:val="1"/>
+      <w:numFmt w:val="bullet"/>
+      <w:lvlText w:val=""/>
+      <w:lvlJc w:val="left"/>
+      <w:pPr>
+        <w:ind w:left="6480" w:hanging="360"/>
+      </w:pPr>
+      <w:rPr>
+        <w:rFonts w:ascii="Wingdings" w:hAnsi="Wingdings" w:hint="default"/>
+      </w:rPr>
+    </w:lvl>
+  </w:abstractNum>
+  <w:abstractNum w:abstractNumId="27">
+    <w:nsid w:val="7AC47F53"/>
+    <w:multiLevelType w:val="hybridMultilevel"/>
+    <w:tmpl w:val="10085DE8"/>
+    <w:lvl w:ilvl="0" w:tplc="F7CAB798">
+      <w:start w:val="1"/>
+      <w:numFmt w:val="decimal"/>
+      <w:lvlText w:val="%1)"/>
+      <w:lvlJc w:val="left"/>
+      <w:pPr>
+        <w:ind w:left="720" w:hanging="360"/>
+      </w:pPr>
+      <w:rPr>
+        <w:rFonts w:hint="default"/>
+        <w:b w:val="0"/>
+      </w:rPr>
+    </w:lvl>
+    <w:lvl w:ilvl="1" w:tplc="340A0019" w:tentative="1">
+      <w:start w:val="1"/>
+      <w:numFmt w:val="lowerLetter"/>
+      <w:lvlText w:val="%2."/>
+      <w:lvlJc w:val="left"/>
+      <w:pPr>
+        <w:ind w:left="1440" w:hanging="360"/>
+      </w:pPr>
+    </w:lvl>
+    <w:lvl w:ilvl="2" w:tplc="340A001B" w:tentative="1">
+      <w:start w:val="1"/>
+      <w:numFmt w:val="lowerRoman"/>
+      <w:lvlText w:val="%3."/>
+      <w:lvlJc w:val="right"/>
+      <w:pPr>
+        <w:ind w:left="2160" w:hanging="180"/>
+      </w:pPr>
+    </w:lvl>
+    <w:lvl w:ilvl="3" w:tplc="340A000F" w:tentative="1">
+      <w:start w:val="1"/>
+      <w:numFmt w:val="decimal"/>
+      <w:lvlText w:val="%4."/>
+      <w:lvlJc w:val="left"/>
+      <w:pPr>
+        <w:ind w:left="2880" w:hanging="360"/>
+      </w:pPr>
+    </w:lvl>
+    <w:lvl w:ilvl="4" w:tplc="340A0019" w:tentative="1">
+      <w:start w:val="1"/>
+      <w:numFmt w:val="lowerLetter"/>
+      <w:lvlText w:val="%5."/>
+      <w:lvlJc w:val="left"/>
+      <w:pPr>
+        <w:ind w:left="3600" w:hanging="360"/>
+      </w:pPr>
+    </w:lvl>
+    <w:lvl w:ilvl="5" w:tplc="340A001B" w:tentative="1">
+      <w:start w:val="1"/>
+      <w:numFmt w:val="lowerRoman"/>
+      <w:lvlText w:val="%6."/>
+      <w:lvlJc w:val="right"/>
+      <w:pPr>
+        <w:ind w:left="4320" w:hanging="180"/>
+      </w:pPr>
+    </w:lvl>
+    <w:lvl w:ilvl="6" w:tplc="340A000F" w:tentative="1">
+      <w:start w:val="1"/>
+      <w:numFmt w:val="decimal"/>
+      <w:lvlText w:val="%7."/>
+      <w:lvlJc w:val="left"/>
+      <w:pPr>
+        <w:ind w:left="5040" w:hanging="360"/>
+      </w:pPr>
+    </w:lvl>
+    <w:lvl w:ilvl="7" w:tplc="340A0019" w:tentative="1">
+      <w:start w:val="1"/>
+      <w:numFmt w:val="lowerLetter"/>
+      <w:lvlText w:val="%8."/>
+      <w:lvlJc w:val="left"/>
+      <w:pPr>
+        <w:ind w:left="5760" w:hanging="360"/>
+      </w:pPr>
+    </w:lvl>
+    <w:lvl w:ilvl="8" w:tplc="340A001B" w:tentative="1">
+      <w:start w:val="1"/>
+      <w:numFmt w:val="lowerRoman"/>
+      <w:lvlText w:val="%9."/>
+      <w:lvlJc w:val="right"/>
+      <w:pPr>
+        <w:ind w:left="6480" w:hanging="180"/>
+      </w:pPr>
+    </w:lvl>
+  </w:abstractNum>
   <w:num w:numId="1">
+    <w:abstractNumId w:val="14"/>
+  </w:num>
+  <w:num w:numId="2">
+    <w:abstractNumId w:val="26"/>
+  </w:num>
+  <w:num w:numId="3">
+    <w:abstractNumId w:val="6"/>
+  </w:num>
+  <w:num w:numId="4">
+    <w:abstractNumId w:val="18"/>
+  </w:num>
+  <w:num w:numId="5">
+    <w:abstractNumId w:val="10"/>
+  </w:num>
+  <w:num w:numId="6">
+    <w:abstractNumId w:val="25"/>
+  </w:num>
+  <w:num w:numId="7">
+    <w:abstractNumId w:val="15"/>
+  </w:num>
+  <w:num w:numId="8">
+    <w:abstractNumId w:val="27"/>
+  </w:num>
+  <w:num w:numId="9">
+    <w:abstractNumId w:val="23"/>
+  </w:num>
+  <w:num w:numId="10">
     <w:abstractNumId w:val="13"/>
   </w:num>
-  <w:num w:numId="2">
-    <w:abstractNumId w:val="25"/>
+  <w:num w:numId="11">
+    <w:abstractNumId w:val="19"/>
   </w:num>
-  <w:num w:numId="3">
+  <w:num w:numId="12">
+    <w:abstractNumId w:val="24"/>
+  </w:num>
+  <w:num w:numId="13">
+    <w:abstractNumId w:val="21"/>
+  </w:num>
+  <w:num w:numId="14">
     <w:abstractNumId w:val="5"/>
   </w:num>
-  <w:num w:numId="4">
+  <w:num w:numId="15">
+    <w:abstractNumId w:val="16"/>
+  </w:num>
+  <w:num w:numId="16">
+    <w:abstractNumId w:val="7"/>
+  </w:num>
+  <w:num w:numId="17">
+    <w:abstractNumId w:val="2"/>
+  </w:num>
+  <w:num w:numId="18">
+    <w:abstractNumId w:val="1"/>
+  </w:num>
+  <w:num w:numId="19">
+    <w:abstractNumId w:val="20"/>
+  </w:num>
+  <w:num w:numId="20">
+    <w:abstractNumId w:val="9"/>
+  </w:num>
+  <w:num w:numId="21">
+    <w:abstractNumId w:val="4"/>
+  </w:num>
+  <w:num w:numId="22">
+    <w:abstractNumId w:val="3"/>
+  </w:num>
+  <w:num w:numId="23">
+    <w:abstractNumId w:val="11"/>
+  </w:num>
+  <w:num w:numId="24">
     <w:abstractNumId w:val="17"/>
   </w:num>
-  <w:num w:numId="5">
-    <w:abstractNumId w:val="9"/>
-  </w:num>
-  <w:num w:numId="6">
-    <w:abstractNumId w:val="24"/>
-  </w:num>
-  <w:num w:numId="7">
-    <w:abstractNumId w:val="14"/>
-  </w:num>
-  <w:num w:numId="8">
-    <w:abstractNumId w:val="26"/>
-  </w:num>
-  <w:num w:numId="9">
+  <w:num w:numId="25">
     <w:abstractNumId w:val="22"/>
   </w:num>
-  <w:num w:numId="10">
+  <w:num w:numId="26">
     <w:abstractNumId w:val="12"/>
   </w:num>
-  <w:num w:numId="11">
-    <w:abstractNumId w:val="18"/>
-  </w:num>
-  <w:num w:numId="12">
-    <w:abstractNumId w:val="23"/>
-  </w:num>
-  <w:num w:numId="13">
-    <w:abstractNumId w:val="20"/>
-  </w:num>
-  <w:num w:numId="14">
-    <w:abstractNumId w:val="4"/>
-  </w:num>
-  <w:num w:numId="15">
-    <w:abstractNumId w:val="15"/>
-  </w:num>
-  <w:num w:numId="16">
-    <w:abstractNumId w:val="6"/>
-  </w:num>
-  <w:num w:numId="17">
-    <w:abstractNumId w:val="1"/>
-  </w:num>
-  <w:num w:numId="18">
-    <w:abstractNumId w:val="0"/>
-  </w:num>
-  <w:num w:numId="19">
-    <w:abstractNumId w:val="19"/>
-  </w:num>
-  <w:num w:numId="20">
+  <w:num w:numId="27">
     <w:abstractNumId w:val="8"/>
   </w:num>
-  <w:num w:numId="21">
-    <w:abstractNumId w:val="3"/>
-  </w:num>
-  <w:num w:numId="22">
-    <w:abstractNumId w:val="2"/>
-  </w:num>
-  <w:num w:numId="23">
-    <w:abstractNumId w:val="10"/>
-  </w:num>
-  <w:num w:numId="24">
-    <w:abstractNumId w:val="16"/>
-  </w:num>
-  <w:num w:numId="25">
-    <w:abstractNumId w:val="21"/>
-  </w:num>
-  <w:num w:numId="26">
-    <w:abstractNumId w:val="11"/>
-  </w:num>
-  <w:num w:numId="27">
-    <w:abstractNumId w:val="7"/>
+  <w:num w:numId="28">
+    <w:abstractNumId w:val="0"/>
   </w:num>
   <w:numIdMacAtCleanup w:val="18"/>
 </w:numbering>
@@ -32319,7 +33245,7 @@
 </file>
 
 <file path=customXml/itemProps1.xml><?xml version="1.0" encoding="utf-8"?>
-<ds:datastoreItem xmlns:ds="http://schemas.openxmlformats.org/officeDocument/2006/customXml" ds:itemID="{634A2C1A-7ED1-4DA4-8227-6D5FD2D0CDE6}">
+<ds:datastoreItem xmlns:ds="http://schemas.openxmlformats.org/officeDocument/2006/customXml" ds:itemID="{F6CFCC09-185F-4104-9DD9-C1C4E3CF66EF}">
   <ds:schemaRefs>
     <ds:schemaRef ds:uri="http://schemas.openxmlformats.org/officeDocument/2006/bibliography"/>
   </ds:schemaRefs>

</xml_diff>